<commit_message>
fin de bibliothèque diagramme et correction doc
</commit_message>
<xml_diff>
--- a/FOAD/Merise/Exercises/Documents/bibliothèque.docx
+++ b/FOAD/Merise/Exercises/Documents/bibliothèque.docx
@@ -3,8 +3,8 @@
 <w:document xmlns:wpc="http://schemas.microsoft.com/office/word/2010/wordprocessingCanvas" xmlns:cx="http://schemas.microsoft.com/office/drawing/2014/chartex" xmlns:cx1="http://schemas.microsoft.com/office/drawing/2015/9/8/chartex" xmlns:cx2="http://schemas.microsoft.com/office/drawing/2015/10/21/chartex" xmlns:cx3="http://schemas.microsoft.com/office/drawing/2016/5/9/chartex" xmlns:cx4="http://schemas.microsoft.com/office/drawing/2016/5/10/chartex" xmlns:cx5="http://schemas.microsoft.com/office/drawing/2016/5/11/chartex" xmlns:cx6="http://schemas.microsoft.com/office/drawing/2016/5/12/chartex" xmlns:cx7="http://schemas.microsoft.com/office/drawing/2016/5/13/chartex" xmlns:cx8="http://schemas.microsoft.com/office/drawing/2016/5/14/chartex" xmlns:mc="http://schemas.openxmlformats.org/markup-compatibility/2006" xmlns:aink="http://schemas.microsoft.com/office/drawing/2016/ink" xmlns:am3d="http://schemas.microsoft.com/office/drawing/2017/model3d" xmlns:o="urn:schemas-microsoft-com:office:office" xmlns:r="http://schemas.openxmlformats.org/officeDocument/2006/relationships" xmlns:m="http://schemas.openxmlformats.org/officeDocument/2006/math" xmlns:v="urn:schemas-microsoft-com:vml" xmlns:wp14="http://schemas.microsoft.com/office/word/2010/wordprocessingDrawing" xmlns:wp="http://schemas.openxmlformats.org/drawingml/2006/wordprocessingDrawing" xmlns:w10="urn:schemas-microsoft-com:office:word" xmlns:w="http://schemas.openxmlformats.org/wordprocessingml/2006/main" xmlns:w14="http://schemas.microsoft.com/office/word/2010/wordml" xmlns:w15="http://schemas.microsoft.com/office/word/2012/wordml" xmlns:w16cid="http://schemas.microsoft.com/office/word/2016/wordml/cid" xmlns:w16se="http://schemas.microsoft.com/office/word/2015/wordml/symex" xmlns:wpg="http://schemas.microsoft.com/office/word/2010/wordprocessingGroup" xmlns:wpi="http://schemas.microsoft.com/office/word/2010/wordprocessingInk" xmlns:wne="http://schemas.microsoft.com/office/word/2006/wordml" xmlns:wps="http://schemas.microsoft.com/office/word/2010/wordprocessingShape" mc:Ignorable="w14 w15 w16se w16cid wp14">
   <w:background w:color="272727" w:themeColor="text1" w:themeTint="D8"/>
   <w:body>
-    <w:bookmarkStart w:id="0" w:name="_Toc46311733" w:displacedByCustomXml="next"/>
-    <w:bookmarkStart w:id="1" w:name="_Toc46311831" w:displacedByCustomXml="next"/>
+    <w:bookmarkStart w:id="0" w:name="_Toc46311831" w:displacedByCustomXml="next"/>
+    <w:bookmarkStart w:id="1" w:name="_Toc46311733" w:displacedByCustomXml="next"/>
     <w:sdt>
       <w:sdtPr>
         <w:id w:val="390770121"/>
@@ -642,8 +642,6 @@
                                           <w:fldChar w:fldCharType="end"/>
                                         </w:r>
                                       </w:p>
-                                      <w:bookmarkStart w:id="2" w:name="_GoBack" w:displacedByCustomXml="next"/>
-                                      <w:bookmarkEnd w:id="2" w:displacedByCustomXml="next"/>
                                     </w:sdtContent>
                                   </w:sdt>
                                 </w:txbxContent>
@@ -1740,8 +1738,6 @@
                                     <w:fldChar w:fldCharType="end"/>
                                   </w:r>
                                 </w:p>
-                                <w:bookmarkStart w:id="3" w:name="_GoBack" w:displacedByCustomXml="next"/>
-                                <w:bookmarkEnd w:id="3" w:displacedByCustomXml="next"/>
                               </w:sdtContent>
                             </w:sdt>
                           </w:txbxContent>
@@ -1858,9 +1854,9 @@
           <w:color w:val="8EAADB" w:themeColor="accent1" w:themeTint="99"/>
         </w:rPr>
       </w:pPr>
-      <w:bookmarkStart w:id="4" w:name="_Toc46905595"/>
-      <w:bookmarkStart w:id="5" w:name="_Toc47075567"/>
-      <w:bookmarkStart w:id="6" w:name="_Toc47075650"/>
+      <w:bookmarkStart w:id="2" w:name="_Toc46905595"/>
+      <w:bookmarkStart w:id="3" w:name="_Toc47075567"/>
+      <w:bookmarkStart w:id="4" w:name="_Toc47075650"/>
       <w:r>
         <w:rPr>
           <w:b/>
@@ -1872,9 +1868,9 @@
       </w:r>
       <w:bookmarkEnd w:id="1"/>
       <w:bookmarkEnd w:id="0"/>
+      <w:bookmarkEnd w:id="2"/>
+      <w:bookmarkEnd w:id="3"/>
       <w:bookmarkEnd w:id="4"/>
-      <w:bookmarkEnd w:id="5"/>
-      <w:bookmarkEnd w:id="6"/>
     </w:p>
     <w:p>
       <w:pPr>
@@ -1992,9 +1988,9 @@
           <w:color w:val="8EAADB" w:themeColor="accent1" w:themeTint="99"/>
         </w:rPr>
       </w:pPr>
+      <w:bookmarkStart w:id="5" w:name="_Toc47075568"/>
+      <w:bookmarkStart w:id="6" w:name="_Toc47075651"/>
       <w:bookmarkStart w:id="7" w:name="_Toc46905596"/>
-      <w:bookmarkStart w:id="8" w:name="_Toc47075568"/>
-      <w:bookmarkStart w:id="9" w:name="_Toc47075651"/>
       <w:r>
         <w:rPr>
           <w:b/>
@@ -2003,8 +1999,8 @@
         </w:rPr>
         <w:t>L'interview</w:t>
       </w:r>
-      <w:bookmarkEnd w:id="8"/>
-      <w:bookmarkEnd w:id="9"/>
+      <w:bookmarkEnd w:id="5"/>
+      <w:bookmarkEnd w:id="6"/>
     </w:p>
     <w:p/>
     <w:p>
@@ -2634,8 +2630,8 @@
           <w:color w:val="8EAADB" w:themeColor="accent1" w:themeTint="99"/>
         </w:rPr>
       </w:pPr>
-      <w:bookmarkStart w:id="10" w:name="_Toc47075569"/>
-      <w:bookmarkStart w:id="11" w:name="_Toc47075652"/>
+      <w:bookmarkStart w:id="8" w:name="_Toc47075569"/>
+      <w:bookmarkStart w:id="9" w:name="_Toc47075652"/>
       <w:r>
         <w:rPr>
           <w:b/>
@@ -2646,8 +2642,8 @@
         <w:t>Les contraintes sur les données</w:t>
       </w:r>
       <w:bookmarkEnd w:id="7"/>
-      <w:bookmarkEnd w:id="10"/>
-      <w:bookmarkEnd w:id="11"/>
+      <w:bookmarkEnd w:id="8"/>
+      <w:bookmarkEnd w:id="9"/>
     </w:p>
     <w:p>
       <w:pPr>
@@ -2875,8 +2871,103 @@
           <w:sz w:val="28"/>
           <w:szCs w:val="28"/>
         </w:rPr>
-        <w:t>Un emprunt comporte 0 ou plusieurs livres</w:t>
-      </w:r>
+        <w:t xml:space="preserve">Un emprunt comporte </w:t>
+      </w:r>
+      <w:r>
+        <w:rPr>
+          <w:sz w:val="28"/>
+          <w:szCs w:val="28"/>
+        </w:rPr>
+        <w:t>1</w:t>
+      </w:r>
+      <w:r>
+        <w:rPr>
+          <w:sz w:val="28"/>
+          <w:szCs w:val="28"/>
+        </w:rPr>
+        <w:t xml:space="preserve"> ou plusieur</w:t>
+      </w:r>
+      <w:r>
+        <w:rPr>
+          <w:sz w:val="28"/>
+          <w:szCs w:val="28"/>
+        </w:rPr>
+        <w:t>s</w:t>
+      </w:r>
+      <w:r>
+        <w:rPr>
+          <w:sz w:val="28"/>
+          <w:szCs w:val="28"/>
+        </w:rPr>
+        <w:t xml:space="preserve"> livres</w:t>
+      </w:r>
+    </w:p>
+    <w:p>
+      <w:pPr>
+        <w:rPr>
+          <w:sz w:val="28"/>
+          <w:szCs w:val="28"/>
+        </w:rPr>
+      </w:pPr>
+    </w:p>
+    <w:p>
+      <w:pPr>
+        <w:rPr>
+          <w:sz w:val="28"/>
+          <w:szCs w:val="28"/>
+        </w:rPr>
+      </w:pPr>
+      <w:r>
+        <w:rPr>
+          <w:sz w:val="28"/>
+          <w:szCs w:val="28"/>
+        </w:rPr>
+        <w:t xml:space="preserve">Un livre est édité par un </w:t>
+      </w:r>
+      <w:r>
+        <w:rPr>
+          <w:sz w:val="28"/>
+          <w:szCs w:val="28"/>
+        </w:rPr>
+        <w:t>et un seul</w:t>
+      </w:r>
+      <w:r>
+        <w:rPr>
+          <w:sz w:val="28"/>
+          <w:szCs w:val="28"/>
+        </w:rPr>
+        <w:t xml:space="preserve"> éditeur</w:t>
+      </w:r>
+    </w:p>
+    <w:p>
+      <w:pPr>
+        <w:rPr>
+          <w:sz w:val="28"/>
+          <w:szCs w:val="28"/>
+        </w:rPr>
+      </w:pPr>
+      <w:r>
+        <w:rPr>
+          <w:sz w:val="28"/>
+          <w:szCs w:val="28"/>
+        </w:rPr>
+        <w:t>Un éditeur édite un ou plusieurs</w:t>
+      </w:r>
+      <w:r>
+        <w:rPr>
+          <w:sz w:val="28"/>
+          <w:szCs w:val="28"/>
+        </w:rPr>
+        <w:t xml:space="preserve"> livres</w:t>
+      </w:r>
+    </w:p>
+    <w:p>
+      <w:pPr>
+        <w:rPr>
+          <w:sz w:val="28"/>
+          <w:szCs w:val="28"/>
+        </w:rPr>
+      </w:pPr>
     </w:p>
     <w:p>
       <w:pPr>
@@ -2906,10 +2997,10 @@
           <w:color w:val="8EAADB" w:themeColor="accent1" w:themeTint="99"/>
         </w:rPr>
       </w:pPr>
-      <w:bookmarkStart w:id="12" w:name="_Toc46311832"/>
-      <w:bookmarkStart w:id="13" w:name="_Toc46905597"/>
-      <w:bookmarkStart w:id="14" w:name="_Toc47075570"/>
-      <w:bookmarkStart w:id="15" w:name="_Toc47075653"/>
+      <w:bookmarkStart w:id="10" w:name="_Toc46311832"/>
+      <w:bookmarkStart w:id="11" w:name="_Toc46905597"/>
+      <w:bookmarkStart w:id="12" w:name="_Toc47075570"/>
+      <w:bookmarkStart w:id="13" w:name="_Toc47075653"/>
       <w:r>
         <w:rPr>
           <w:b/>
@@ -2919,10 +3010,10 @@
         <w:lastRenderedPageBreak/>
         <w:t>Dictionnaire</w:t>
       </w:r>
+      <w:bookmarkEnd w:id="10"/>
+      <w:bookmarkEnd w:id="11"/>
       <w:bookmarkEnd w:id="12"/>
       <w:bookmarkEnd w:id="13"/>
-      <w:bookmarkEnd w:id="14"/>
-      <w:bookmarkEnd w:id="15"/>
     </w:p>
     <w:p/>
     <w:p/>
@@ -2956,7 +3047,7 @@
                 <w:u w:val="single"/>
               </w:rPr>
             </w:pPr>
-            <w:bookmarkStart w:id="16" w:name="_Toc46311833"/>
+            <w:bookmarkStart w:id="14" w:name="_Toc46311833"/>
             <w:r>
               <w:rPr>
                 <w:color w:val="FFFFFF" w:themeColor="background1"/>
@@ -3345,7 +3436,7 @@
             <w:vMerge w:val="restart"/>
           </w:tcPr>
           <w:p>
-            <w:bookmarkStart w:id="17" w:name="_Hlk47025133"/>
+            <w:bookmarkStart w:id="15" w:name="_Hlk47025133"/>
             <w:proofErr w:type="gramStart"/>
             <w:r>
               <w:t>livres</w:t>
@@ -3384,11 +3475,9 @@
             <w:r>
               <w:t xml:space="preserve">L'identifiant du livre </w:t>
             </w:r>
-            <w:proofErr w:type="spellStart"/>
-            <w:r>
-              <w:t>isbn</w:t>
-            </w:r>
-            <w:proofErr w:type="spellEnd"/>
+            <w:r>
+              <w:t>ISBN</w:t>
+            </w:r>
           </w:p>
         </w:tc>
         <w:tc>
@@ -3413,7 +3502,7 @@
               <w:cnfStyle w:val="000000000000" w:firstRow="0" w:lastRow="0" w:firstColumn="0" w:lastColumn="0" w:oddVBand="0" w:evenVBand="0" w:oddHBand="0" w:evenHBand="0" w:firstRowFirstColumn="0" w:firstRowLastColumn="0" w:lastRowFirstColumn="0" w:lastRowLastColumn="0"/>
             </w:pPr>
             <w:r>
-              <w:t>Identifiant,</w:t>
+              <w:t>Identifiant</w:t>
             </w:r>
           </w:p>
         </w:tc>
@@ -3961,7 +4050,10 @@
               <w:cnfStyle w:val="000000000000" w:firstRow="0" w:lastRow="0" w:firstColumn="0" w:lastColumn="0" w:oddVBand="0" w:evenVBand="0" w:oddHBand="0" w:evenHBand="0" w:firstRowFirstColumn="0" w:firstRowLastColumn="0" w:lastRowFirstColumn="0" w:lastRowLastColumn="0"/>
             </w:pPr>
             <w:r>
-              <w:t>Nom de l'auteur</w:t>
+              <w:t>Le n</w:t>
+            </w:r>
+            <w:r>
+              <w:t>om de l'auteur</w:t>
             </w:r>
           </w:p>
         </w:tc>
@@ -4030,7 +4122,10 @@
               <w:cnfStyle w:val="000000000000" w:firstRow="0" w:lastRow="0" w:firstColumn="0" w:lastColumn="0" w:oddVBand="0" w:evenVBand="0" w:oddHBand="0" w:evenHBand="0" w:firstRowFirstColumn="0" w:firstRowLastColumn="0" w:lastRowFirstColumn="0" w:lastRowLastColumn="0"/>
             </w:pPr>
             <w:r>
-              <w:t>Prénom</w:t>
+              <w:t>Le p</w:t>
+            </w:r>
+            <w:r>
+              <w:t>rénom</w:t>
             </w:r>
             <w:r>
               <w:t xml:space="preserve"> de l'auteur</w:t>
@@ -4064,24 +4159,21 @@
           </w:p>
         </w:tc>
       </w:tr>
-      <w:bookmarkEnd w:id="17"/>
+      <w:bookmarkEnd w:id="15"/>
       <w:tr>
         <w:tc>
           <w:tcPr>
             <w:cnfStyle w:val="001000000000" w:firstRow="0" w:lastRow="0" w:firstColumn="1" w:lastColumn="0" w:oddVBand="0" w:evenVBand="0" w:oddHBand="0" w:evenHBand="0" w:firstRowFirstColumn="0" w:firstRowLastColumn="0" w:lastRowFirstColumn="0" w:lastRowLastColumn="0"/>
             <w:tcW w:w="2798" w:type="dxa"/>
-            <w:vMerge/>
-          </w:tcPr>
-          <w:p/>
-        </w:tc>
-        <w:tc>
-          <w:tcPr>
-            <w:tcW w:w="2799" w:type="dxa"/>
           </w:tcPr>
           <w:p>
-            <w:pPr>
-              <w:cnfStyle w:val="000000000000" w:firstRow="0" w:lastRow="0" w:firstColumn="0" w:lastColumn="0" w:oddVBand="0" w:evenVBand="0" w:oddHBand="0" w:evenHBand="0" w:firstRowFirstColumn="0" w:firstRowLastColumn="0" w:lastRowFirstColumn="0" w:lastRowLastColumn="0"/>
-            </w:pPr>
+            <w:proofErr w:type="spellStart"/>
+            <w:proofErr w:type="gramStart"/>
+            <w:r>
+              <w:t>editeurs</w:t>
+            </w:r>
+            <w:proofErr w:type="spellEnd"/>
+            <w:proofErr w:type="gramEnd"/>
           </w:p>
         </w:tc>
         <w:tc>
@@ -4092,6 +4184,11 @@
             <w:pPr>
               <w:cnfStyle w:val="000000000000" w:firstRow="0" w:lastRow="0" w:firstColumn="0" w:lastColumn="0" w:oddVBand="0" w:evenVBand="0" w:oddHBand="0" w:evenHBand="0" w:firstRowFirstColumn="0" w:firstRowLastColumn="0" w:lastRowFirstColumn="0" w:lastRowLastColumn="0"/>
             </w:pPr>
+            <w:proofErr w:type="gramStart"/>
+            <w:r>
+              <w:t>nom</w:t>
+            </w:r>
+            <w:proofErr w:type="gramEnd"/>
           </w:p>
         </w:tc>
         <w:tc>
@@ -4102,6 +4199,9 @@
             <w:pPr>
               <w:cnfStyle w:val="000000000000" w:firstRow="0" w:lastRow="0" w:firstColumn="0" w:lastColumn="0" w:oddVBand="0" w:evenVBand="0" w:oddHBand="0" w:evenHBand="0" w:firstRowFirstColumn="0" w:firstRowLastColumn="0" w:lastRowFirstColumn="0" w:lastRowLastColumn="0"/>
             </w:pPr>
+            <w:r>
+              <w:t>Le nom de l'éditeur qui à éditer le livre</w:t>
+            </w:r>
           </w:p>
         </w:tc>
         <w:tc>
@@ -4112,6 +4212,24 @@
             <w:pPr>
               <w:cnfStyle w:val="000000000000" w:firstRow="0" w:lastRow="0" w:firstColumn="0" w:lastColumn="0" w:oddVBand="0" w:evenVBand="0" w:oddHBand="0" w:evenHBand="0" w:firstRowFirstColumn="0" w:firstRowLastColumn="0" w:lastRowFirstColumn="0" w:lastRowLastColumn="0"/>
             </w:pPr>
+            <w:r>
+              <w:t>AN (50)</w:t>
+            </w:r>
+          </w:p>
+        </w:tc>
+        <w:tc>
+          <w:tcPr>
+            <w:tcW w:w="2799" w:type="dxa"/>
+          </w:tcPr>
+          <w:p>
+            <w:pPr>
+              <w:cnfStyle w:val="000000000000" w:firstRow="0" w:lastRow="0" w:firstColumn="0" w:lastColumn="0" w:oddVBand="0" w:evenVBand="0" w:oddHBand="0" w:evenHBand="0" w:firstRowFirstColumn="0" w:firstRowLastColumn="0" w:lastRowFirstColumn="0" w:lastRowLastColumn="0"/>
+            </w:pPr>
+            <w:proofErr w:type="gramStart"/>
+            <w:r>
+              <w:t>identifiant</w:t>
+            </w:r>
+            <w:proofErr w:type="gramEnd"/>
           </w:p>
         </w:tc>
       </w:tr>
@@ -4177,9 +4295,9 @@
           <w:color w:val="8EAADB" w:themeColor="accent1" w:themeTint="99"/>
         </w:rPr>
       </w:pPr>
-      <w:bookmarkStart w:id="18" w:name="_Toc46905598"/>
-      <w:bookmarkStart w:id="19" w:name="_Toc47075571"/>
-      <w:bookmarkStart w:id="20" w:name="_Toc47075654"/>
+      <w:bookmarkStart w:id="16" w:name="_Toc46905598"/>
+      <w:bookmarkStart w:id="17" w:name="_Toc47075571"/>
+      <w:bookmarkStart w:id="18" w:name="_Toc47075654"/>
       <w:r>
         <w:rPr>
           <w:b/>
@@ -4188,14 +4306,15 @@
         </w:rPr>
         <w:t>Matrice</w:t>
       </w:r>
+      <w:bookmarkEnd w:id="14"/>
       <w:bookmarkEnd w:id="16"/>
+      <w:bookmarkEnd w:id="17"/>
       <w:bookmarkEnd w:id="18"/>
-      <w:bookmarkEnd w:id="19"/>
-      <w:bookmarkEnd w:id="20"/>
     </w:p>
     <w:p/>
-    <w:bookmarkStart w:id="21" w:name="_MON_1657684020"/>
-    <w:bookmarkEnd w:id="21"/>
+    <w:bookmarkStart w:id="19" w:name="_GoBack"/>
+    <w:bookmarkStart w:id="20" w:name="_MON_1657684020"/>
+    <w:bookmarkEnd w:id="20"/>
     <w:p>
       <w:r>
         <w:object w:dxaOrig="14625" w:dyaOrig="4958" w14:anchorId="000E5047">
@@ -4218,13 +4337,14 @@
             <v:path o:extrusionok="f" gradientshapeok="t" o:connecttype="rect"/>
             <o:lock v:ext="edit" aspectratio="t"/>
           </v:shapetype>
-          <v:shape id="_x0000_i1194" type="#_x0000_t75" style="width:731.25pt;height:247.9pt" o:ole="">
+          <v:shape id="_x0000_i1041" type="#_x0000_t75" style="width:731.25pt;height:247.9pt" o:ole="">
             <v:imagedata r:id="rId13" o:title=""/>
           </v:shape>
-          <o:OLEObject Type="Embed" ProgID="Excel.Sheet.12" ShapeID="_x0000_i1194" DrawAspect="Content" ObjectID="_1657688502" r:id="rId14"/>
+          <o:OLEObject Type="Embed" ProgID="Excel.Sheet.12" ShapeID="_x0000_i1041" DrawAspect="Content" ObjectID="_1657693402" r:id="rId14"/>
         </w:object>
       </w:r>
     </w:p>
+    <w:bookmarkEnd w:id="19"/>
     <w:p/>
     <w:p>
       <w:pPr>
@@ -4244,8 +4364,8 @@
           <w:lang w:val="en-GB"/>
         </w:rPr>
       </w:pPr>
-      <w:bookmarkStart w:id="22" w:name="_Toc47075572"/>
-      <w:bookmarkStart w:id="23" w:name="_Toc47075655"/>
+      <w:bookmarkStart w:id="21" w:name="_Toc47075572"/>
+      <w:bookmarkStart w:id="22" w:name="_Toc47075655"/>
       <w:r>
         <w:rPr>
           <w:b/>
@@ -4266,8 +4386,8 @@
         </w:rPr>
         <w:t>implifier:</w:t>
       </w:r>
+      <w:bookmarkEnd w:id="21"/>
       <w:bookmarkEnd w:id="22"/>
-      <w:bookmarkEnd w:id="23"/>
     </w:p>
     <w:p>
       <w:pPr>
@@ -4467,6 +4587,14 @@
         <w:t>ath_id</w:t>
       </w:r>
       <w:proofErr w:type="spellEnd"/>
+      <w:r>
+        <w:t xml:space="preserve">, </w:t>
+      </w:r>
+      <w:proofErr w:type="spellStart"/>
+      <w:r>
+        <w:t>ed_name</w:t>
+      </w:r>
+      <w:proofErr w:type="spellEnd"/>
     </w:p>
     <w:p>
       <w:pPr>
@@ -4514,7 +4642,7 @@
         <w:rPr>
           <w:lang w:val="en-GB"/>
         </w:rPr>
-        <w:t xml:space="preserve">   </w:t>
+        <w:t xml:space="preserve"> </w:t>
       </w:r>
     </w:p>
     <w:p>
@@ -7365,14 +7493,14 @@
     <w:charset w:val="00"/>
     <w:family w:val="swiss"/>
     <w:pitch w:val="variable"/>
-    <w:sig w:usb0="E0002AFF" w:usb1="4000ACFF" w:usb2="00000001" w:usb3="00000000" w:csb0="000001FF" w:csb1="00000000"/>
+    <w:sig w:usb0="E4002EFF" w:usb1="C000247B" w:usb2="00000009" w:usb3="00000000" w:csb0="000001FF" w:csb1="00000000"/>
   </w:font>
   <w:font w:name="Times New Roman">
     <w:panose1 w:val="02020603050405020304"/>
     <w:charset w:val="00"/>
     <w:family w:val="roman"/>
     <w:pitch w:val="variable"/>
-    <w:sig w:usb0="E0002AFF" w:usb1="C0007843" w:usb2="00000009" w:usb3="00000000" w:csb0="000001FF" w:csb1="00000000"/>
+    <w:sig w:usb0="E0002EFF" w:usb1="C000785B" w:usb2="00000009" w:usb3="00000000" w:csb0="000001FF" w:csb1="00000000"/>
   </w:font>
   <w:font w:name="Courier New">
     <w:panose1 w:val="02070309020205020404"/>
@@ -7400,14 +7528,14 @@
     <w:charset w:val="00"/>
     <w:family w:val="swiss"/>
     <w:pitch w:val="variable"/>
-    <w:sig w:usb0="E0002AFF" w:usb1="C0007843" w:usb2="00000009" w:usb3="00000000" w:csb0="000001FF" w:csb1="00000000"/>
+    <w:sig w:usb0="E0002EFF" w:usb1="C000785B" w:usb2="00000009" w:usb3="00000000" w:csb0="000001FF" w:csb1="00000000"/>
   </w:font>
   <w:font w:name="Calibri Light">
     <w:panose1 w:val="020F0302020204030204"/>
     <w:charset w:val="00"/>
     <w:family w:val="swiss"/>
     <w:pitch w:val="variable"/>
-    <w:sig w:usb0="A0002AEF" w:usb1="4000207B" w:usb2="00000000" w:usb3="00000000" w:csb0="000001FF" w:csb1="00000000"/>
+    <w:sig w:usb0="E4002EFF" w:usb1="C000247B" w:usb2="00000009" w:usb3="00000000" w:csb0="000001FF" w:csb1="00000000"/>
   </w:font>
 </w:fonts>
 </file>
@@ -7431,6 +7559,7 @@
     <w:rsidRoot w:val="00CB4049"/>
     <w:rsid w:val="00503F7E"/>
     <w:rsid w:val="009234CB"/>
+    <w:rsid w:val="00AD2A6C"/>
     <w:rsid w:val="00B07BAC"/>
     <w:rsid w:val="00BB2200"/>
     <w:rsid w:val="00CB4049"/>
@@ -8223,7 +8352,7 @@
 </file>
 
 <file path=customXml/itemProps2.xml><?xml version="1.0" encoding="utf-8"?>
-<ds:datastoreItem xmlns:ds="http://schemas.openxmlformats.org/officeDocument/2006/customXml" ds:itemID="{AD79862C-ACBB-43B6-8A4A-20018DFE272A}">
+<ds:datastoreItem xmlns:ds="http://schemas.openxmlformats.org/officeDocument/2006/customXml" ds:itemID="{2344578F-8B63-4BD6-B250-71793BE02E2B}">
   <ds:schemaRefs>
     <ds:schemaRef ds:uri="http://schemas.openxmlformats.org/officeDocument/2006/bibliography"/>
   </ds:schemaRefs>

</xml_diff>

<commit_message>
refonte de biblio avec MLD
</commit_message>
<xml_diff>
--- a/FOAD/Merise/Exercises/Documents/bibliothèque.docx
+++ b/FOAD/Merise/Exercises/Documents/bibliothèque.docx
@@ -3531,7 +3531,10 @@
             </w:r>
             <w:proofErr w:type="gramEnd"/>
             <w:r>
-              <w:t>_titre</w:t>
+              <w:t>_tit</w:t>
+            </w:r>
+            <w:r>
+              <w:t>le</w:t>
             </w:r>
             <w:proofErr w:type="spellEnd"/>
           </w:p>
@@ -3600,7 +3603,13 @@
             </w:r>
             <w:proofErr w:type="gramEnd"/>
             <w:r>
-              <w:t>_date_ceal</w:t>
+              <w:t>_</w:t>
+            </w:r>
+            <w:r>
+              <w:t>buy</w:t>
+            </w:r>
+            <w:r>
+              <w:t>_date</w:t>
             </w:r>
             <w:proofErr w:type="spellEnd"/>
           </w:p>
@@ -3909,7 +3918,7 @@
               <w:cnfStyle w:val="000000000000" w:firstRow="0" w:lastRow="0" w:firstColumn="0" w:lastColumn="0" w:oddVBand="0" w:evenVBand="0" w:oddHBand="0" w:evenHBand="0" w:firstRowFirstColumn="0" w:firstRowLastColumn="0" w:lastRowFirstColumn="0" w:lastRowLastColumn="0"/>
             </w:pPr>
             <w:r>
-              <w:t>Date (9)</w:t>
+              <w:t>Date</w:t>
             </w:r>
           </w:p>
         </w:tc>
@@ -4184,11 +4193,19 @@
             <w:pPr>
               <w:cnfStyle w:val="000000000000" w:firstRow="0" w:lastRow="0" w:firstColumn="0" w:lastColumn="0" w:oddVBand="0" w:evenVBand="0" w:oddHBand="0" w:evenHBand="0" w:firstRowFirstColumn="0" w:firstRowLastColumn="0" w:lastRowFirstColumn="0" w:lastRowLastColumn="0"/>
             </w:pPr>
+            <w:proofErr w:type="spellStart"/>
             <w:proofErr w:type="gramStart"/>
             <w:r>
+              <w:t>ed</w:t>
+            </w:r>
+            <w:proofErr w:type="gramEnd"/>
+            <w:r>
+              <w:t>_</w:t>
+            </w:r>
+            <w:r>
               <w:t>nom</w:t>
             </w:r>
-            <w:proofErr w:type="gramEnd"/>
+            <w:proofErr w:type="spellEnd"/>
           </w:p>
         </w:tc>
         <w:tc>
@@ -4312,82 +4329,145 @@
       <w:bookmarkEnd w:id="18"/>
     </w:p>
     <w:p/>
-    <w:bookmarkStart w:id="19" w:name="_GoBack"/>
-    <w:bookmarkStart w:id="20" w:name="_MON_1657684020"/>
-    <w:bookmarkEnd w:id="20"/>
     <w:p>
-      <w:r>
-        <w:object w:dxaOrig="14625" w:dyaOrig="4958" w14:anchorId="000E5047">
-          <v:shapetype id="_x0000_t75" coordsize="21600,21600" o:spt="75" o:preferrelative="t" path="m@4@5l@4@11@9@11@9@5xe" filled="f" stroked="f">
-            <v:stroke joinstyle="miter"/>
-            <v:formulas>
-              <v:f eqn="if lineDrawn pixelLineWidth 0"/>
-              <v:f eqn="sum @0 1 0"/>
-              <v:f eqn="sum 0 0 @1"/>
-              <v:f eqn="prod @2 1 2"/>
-              <v:f eqn="prod @3 21600 pixelWidth"/>
-              <v:f eqn="prod @3 21600 pixelHeight"/>
-              <v:f eqn="sum @0 0 1"/>
-              <v:f eqn="prod @6 1 2"/>
-              <v:f eqn="prod @7 21600 pixelWidth"/>
-              <v:f eqn="sum @8 21600 0"/>
-              <v:f eqn="prod @7 21600 pixelHeight"/>
-              <v:f eqn="sum @10 21600 0"/>
-            </v:formulas>
-            <v:path o:extrusionok="f" gradientshapeok="t" o:connecttype="rect"/>
-            <o:lock v:ext="edit" aspectratio="t"/>
-          </v:shapetype>
-          <v:shape id="_x0000_i1041" type="#_x0000_t75" style="width:731.25pt;height:247.9pt" o:ole="">
-            <v:imagedata r:id="rId13" o:title=""/>
-          </v:shape>
-          <o:OLEObject Type="Embed" ProgID="Excel.Sheet.12" ShapeID="_x0000_i1041" DrawAspect="Content" ObjectID="_1657693402" r:id="rId14"/>
-        </w:object>
-      </w:r>
-    </w:p>
-    <w:bookmarkEnd w:id="19"/>
-    <w:p/>
-    <w:p>
       <w:pPr>
         <w:rPr>
           <w:lang w:val="en-GB"/>
         </w:rPr>
       </w:pPr>
+      <w:proofErr w:type="spellStart"/>
+      <w:r>
+        <w:rPr>
+          <w:lang w:val="en-GB"/>
+        </w:rPr>
+        <w:t>cl_id</w:t>
+      </w:r>
+      <w:proofErr w:type="spellEnd"/>
+      <w:r>
+        <w:rPr>
+          <w:lang w:val="en-GB"/>
+        </w:rPr>
+        <w:t xml:space="preserve"> -&gt; </w:t>
+      </w:r>
+      <w:proofErr w:type="spellStart"/>
+      <w:r>
+        <w:rPr>
+          <w:lang w:val="en-GB"/>
+        </w:rPr>
+        <w:t>cl_name</w:t>
+      </w:r>
+      <w:proofErr w:type="spellEnd"/>
+      <w:r>
+        <w:rPr>
+          <w:lang w:val="en-GB"/>
+        </w:rPr>
+        <w:t xml:space="preserve">, </w:t>
+      </w:r>
+      <w:proofErr w:type="spellStart"/>
+      <w:r>
+        <w:rPr>
+          <w:lang w:val="en-GB"/>
+        </w:rPr>
+        <w:t>cl_address</w:t>
+      </w:r>
+      <w:proofErr w:type="spellEnd"/>
+      <w:r>
+        <w:rPr>
+          <w:lang w:val="en-GB"/>
+        </w:rPr>
+        <w:t xml:space="preserve">, </w:t>
+      </w:r>
+      <w:proofErr w:type="spellStart"/>
+      <w:r>
+        <w:rPr>
+          <w:lang w:val="en-GB"/>
+        </w:rPr>
+        <w:t>cl_caution</w:t>
+      </w:r>
+      <w:proofErr w:type="spellEnd"/>
+      <w:r>
+        <w:rPr>
+          <w:lang w:val="en-GB"/>
+        </w:rPr>
+        <w:t xml:space="preserve">, </w:t>
+      </w:r>
+      <w:proofErr w:type="spellStart"/>
+      <w:r>
+        <w:rPr>
+          <w:lang w:val="en-GB"/>
+        </w:rPr>
+        <w:t>ept_id</w:t>
+      </w:r>
+      <w:proofErr w:type="spellEnd"/>
+      <w:r>
+        <w:rPr>
+          <w:lang w:val="en-GB"/>
+        </w:rPr>
+        <w:t xml:space="preserve"> </w:t>
+      </w:r>
     </w:p>
     <w:p>
       <w:pPr>
-        <w:pStyle w:val="Titre2"/>
-        <w:rPr>
-          <w:b/>
-          <w:bCs/>
-          <w:color w:val="8EAADB" w:themeColor="accent1" w:themeTint="99"/>
-          <w:u w:val="single"/>
+        <w:rPr>
           <w:lang w:val="en-GB"/>
         </w:rPr>
       </w:pPr>
-      <w:bookmarkStart w:id="21" w:name="_Toc47075572"/>
-      <w:bookmarkStart w:id="22" w:name="_Toc47075655"/>
-      <w:r>
-        <w:rPr>
-          <w:b/>
-          <w:bCs/>
-          <w:color w:val="8EAADB" w:themeColor="accent1" w:themeTint="99"/>
-          <w:u w:val="single"/>
+      <w:proofErr w:type="spellStart"/>
+      <w:r>
+        <w:rPr>
           <w:lang w:val="en-GB"/>
         </w:rPr>
-        <w:t>S</w:t>
-      </w:r>
-      <w:r>
-        <w:rPr>
-          <w:b/>
-          <w:bCs/>
-          <w:color w:val="8EAADB" w:themeColor="accent1" w:themeTint="99"/>
-          <w:u w:val="single"/>
+        <w:t>ept_id</w:t>
+      </w:r>
+      <w:proofErr w:type="spellEnd"/>
+      <w:r>
+        <w:rPr>
           <w:lang w:val="en-GB"/>
         </w:rPr>
-        <w:t>implifier:</w:t>
-      </w:r>
-      <w:bookmarkEnd w:id="21"/>
-      <w:bookmarkEnd w:id="22"/>
+        <w:t xml:space="preserve"> -&gt; </w:t>
+      </w:r>
+      <w:proofErr w:type="spellStart"/>
+      <w:r>
+        <w:rPr>
+          <w:lang w:val="en-GB"/>
+        </w:rPr>
+        <w:t>ept_date</w:t>
+      </w:r>
+      <w:proofErr w:type="spellEnd"/>
+      <w:r>
+        <w:rPr>
+          <w:lang w:val="en-GB"/>
+        </w:rPr>
+        <w:t xml:space="preserve">, </w:t>
+      </w:r>
+      <w:proofErr w:type="spellStart"/>
+      <w:r>
+        <w:rPr>
+          <w:lang w:val="en-GB"/>
+        </w:rPr>
+        <w:t>cl_id</w:t>
+      </w:r>
+      <w:proofErr w:type="spellEnd"/>
+      <w:r>
+        <w:rPr>
+          <w:lang w:val="en-GB"/>
+        </w:rPr>
+        <w:t xml:space="preserve">, </w:t>
+      </w:r>
+      <w:proofErr w:type="spellStart"/>
+      <w:r>
+        <w:rPr>
+          <w:lang w:val="en-GB"/>
+        </w:rPr>
+        <w:t>lv_id</w:t>
+      </w:r>
+      <w:proofErr w:type="spellEnd"/>
+      <w:r>
+        <w:rPr>
+          <w:lang w:val="en-GB"/>
+        </w:rPr>
+        <w:t xml:space="preserve">   </w:t>
+      </w:r>
     </w:p>
     <w:p>
       <w:pPr>
@@ -4395,33 +4475,46 @@
           <w:lang w:val="en-GB"/>
         </w:rPr>
       </w:pPr>
-    </w:p>
-    <w:p>
-      <w:pPr>
+      <w:proofErr w:type="spellStart"/>
+      <w:r>
         <w:rPr>
           <w:lang w:val="en-GB"/>
         </w:rPr>
-      </w:pPr>
+        <w:t>lv_id</w:t>
+      </w:r>
+      <w:proofErr w:type="spellEnd"/>
+      <w:r>
+        <w:rPr>
+          <w:lang w:val="en-GB"/>
+        </w:rPr>
+        <w:t xml:space="preserve"> -&gt; </w:t>
+      </w:r>
       <w:proofErr w:type="spellStart"/>
       <w:r>
         <w:rPr>
           <w:lang w:val="en-GB"/>
         </w:rPr>
-        <w:t>cl_id</w:t>
+        <w:t>lv_titre</w:t>
       </w:r>
       <w:proofErr w:type="spellEnd"/>
       <w:r>
         <w:rPr>
           <w:lang w:val="en-GB"/>
         </w:rPr>
-        <w:t xml:space="preserve"> -&gt; </w:t>
+        <w:t xml:space="preserve">, </w:t>
       </w:r>
       <w:proofErr w:type="spellStart"/>
       <w:r>
         <w:rPr>
           <w:lang w:val="en-GB"/>
         </w:rPr>
-        <w:t>cl_name</w:t>
+        <w:t>lv_</w:t>
+      </w:r>
+      <w:r>
+        <w:rPr>
+          <w:lang w:val="en-GB"/>
+        </w:rPr>
+        <w:t>buy_date</w:t>
       </w:r>
       <w:proofErr w:type="spellEnd"/>
       <w:r>
@@ -4435,7 +4528,7 @@
         <w:rPr>
           <w:lang w:val="en-GB"/>
         </w:rPr>
-        <w:t>cl_address</w:t>
+        <w:t>lv_etat</w:t>
       </w:r>
       <w:proofErr w:type="spellEnd"/>
       <w:r>
@@ -4449,7 +4542,7 @@
         <w:rPr>
           <w:lang w:val="en-GB"/>
         </w:rPr>
-        <w:t>cl_caution</w:t>
+        <w:t>lv_rendu</w:t>
       </w:r>
       <w:proofErr w:type="spellEnd"/>
       <w:r>
@@ -4463,135 +4556,20 @@
         <w:rPr>
           <w:lang w:val="en-GB"/>
         </w:rPr>
-        <w:t>ept_id</w:t>
+        <w:t>ath_id</w:t>
       </w:r>
       <w:proofErr w:type="spellEnd"/>
       <w:r>
         <w:rPr>
           <w:lang w:val="en-GB"/>
         </w:rPr>
-        <w:t xml:space="preserve"> </w:t>
-      </w:r>
-    </w:p>
-    <w:p>
-      <w:pPr>
+        <w:t xml:space="preserve">, </w:t>
+      </w:r>
+      <w:proofErr w:type="spellStart"/>
+      <w:r>
         <w:rPr>
           <w:lang w:val="en-GB"/>
         </w:rPr>
-      </w:pPr>
-      <w:proofErr w:type="spellStart"/>
-      <w:r>
-        <w:rPr>
-          <w:lang w:val="en-GB"/>
-        </w:rPr>
-        <w:t>ept_id</w:t>
-      </w:r>
-      <w:proofErr w:type="spellEnd"/>
-      <w:r>
-        <w:rPr>
-          <w:lang w:val="en-GB"/>
-        </w:rPr>
-        <w:t xml:space="preserve"> -&gt; </w:t>
-      </w:r>
-      <w:proofErr w:type="spellStart"/>
-      <w:r>
-        <w:rPr>
-          <w:lang w:val="en-GB"/>
-        </w:rPr>
-        <w:t>ept_date</w:t>
-      </w:r>
-      <w:proofErr w:type="spellEnd"/>
-      <w:r>
-        <w:rPr>
-          <w:lang w:val="en-GB"/>
-        </w:rPr>
-        <w:t xml:space="preserve">, </w:t>
-      </w:r>
-      <w:proofErr w:type="spellStart"/>
-      <w:r>
-        <w:rPr>
-          <w:lang w:val="en-GB"/>
-        </w:rPr>
-        <w:t>cl_id</w:t>
-      </w:r>
-      <w:proofErr w:type="spellEnd"/>
-      <w:r>
-        <w:rPr>
-          <w:lang w:val="en-GB"/>
-        </w:rPr>
-        <w:t xml:space="preserve">, </w:t>
-      </w:r>
-      <w:proofErr w:type="spellStart"/>
-      <w:r>
-        <w:rPr>
-          <w:lang w:val="en-GB"/>
-        </w:rPr>
-        <w:t>lv_id</w:t>
-      </w:r>
-      <w:proofErr w:type="spellEnd"/>
-      <w:r>
-        <w:rPr>
-          <w:lang w:val="en-GB"/>
-        </w:rPr>
-        <w:t xml:space="preserve">   </w:t>
-      </w:r>
-    </w:p>
-    <w:p>
-      <w:proofErr w:type="spellStart"/>
-      <w:proofErr w:type="gramStart"/>
-      <w:r>
-        <w:t>lv</w:t>
-      </w:r>
-      <w:proofErr w:type="gramEnd"/>
-      <w:r>
-        <w:t>_id</w:t>
-      </w:r>
-      <w:proofErr w:type="spellEnd"/>
-      <w:r>
-        <w:t xml:space="preserve"> -&gt; </w:t>
-      </w:r>
-      <w:proofErr w:type="spellStart"/>
-      <w:r>
-        <w:t>lv_titre</w:t>
-      </w:r>
-      <w:proofErr w:type="spellEnd"/>
-      <w:r>
-        <w:t xml:space="preserve">, </w:t>
-      </w:r>
-      <w:proofErr w:type="spellStart"/>
-      <w:r>
-        <w:t>lv_date_ceal</w:t>
-      </w:r>
-      <w:proofErr w:type="spellEnd"/>
-      <w:r>
-        <w:t xml:space="preserve">, </w:t>
-      </w:r>
-      <w:proofErr w:type="spellStart"/>
-      <w:r>
-        <w:t>lv_etat</w:t>
-      </w:r>
-      <w:proofErr w:type="spellEnd"/>
-      <w:r>
-        <w:t xml:space="preserve">, </w:t>
-      </w:r>
-      <w:proofErr w:type="spellStart"/>
-      <w:r>
-        <w:t>lv_rendu</w:t>
-      </w:r>
-      <w:proofErr w:type="spellEnd"/>
-      <w:r>
-        <w:t xml:space="preserve">, </w:t>
-      </w:r>
-      <w:proofErr w:type="spellStart"/>
-      <w:r>
-        <w:t>ath_id</w:t>
-      </w:r>
-      <w:proofErr w:type="spellEnd"/>
-      <w:r>
-        <w:t xml:space="preserve">, </w:t>
-      </w:r>
-      <w:proofErr w:type="spellStart"/>
-      <w:r>
         <w:t>ed_name</w:t>
       </w:r>
       <w:proofErr w:type="spellEnd"/>
@@ -4651,10 +4629,12 @@
           <w:lang w:val="en-GB"/>
         </w:rPr>
       </w:pPr>
+      <w:bookmarkStart w:id="19" w:name="_GoBack"/>
+      <w:bookmarkEnd w:id="19"/>
     </w:p>
     <w:sectPr>
-      <w:headerReference w:type="first" r:id="rId15"/>
-      <w:pgSz w:w="16838" w:h="11906" w:orient="landscape"/>
+      <w:headerReference w:type="first" r:id="rId13"/>
+      <w:pgSz w:w="11906" w:h="16838"/>
       <w:pgMar w:top="1417" w:right="1417" w:bottom="1417" w:left="1417" w:header="708" w:footer="708" w:gutter="0"/>
       <w:pgNumType w:start="3"/>
       <w:cols w:space="708"/>
@@ -7493,14 +7473,14 @@
     <w:charset w:val="00"/>
     <w:family w:val="swiss"/>
     <w:pitch w:val="variable"/>
-    <w:sig w:usb0="E4002EFF" w:usb1="C000247B" w:usb2="00000009" w:usb3="00000000" w:csb0="000001FF" w:csb1="00000000"/>
+    <w:sig w:usb0="E0002AFF" w:usb1="4000ACFF" w:usb2="00000001" w:usb3="00000000" w:csb0="000001FF" w:csb1="00000000"/>
   </w:font>
   <w:font w:name="Times New Roman">
     <w:panose1 w:val="02020603050405020304"/>
     <w:charset w:val="00"/>
     <w:family w:val="roman"/>
     <w:pitch w:val="variable"/>
-    <w:sig w:usb0="E0002EFF" w:usb1="C000785B" w:usb2="00000009" w:usb3="00000000" w:csb0="000001FF" w:csb1="00000000"/>
+    <w:sig w:usb0="E0002AFF" w:usb1="C0007843" w:usb2="00000009" w:usb3="00000000" w:csb0="000001FF" w:csb1="00000000"/>
   </w:font>
   <w:font w:name="Courier New">
     <w:panose1 w:val="02070309020205020404"/>
@@ -7528,14 +7508,14 @@
     <w:charset w:val="00"/>
     <w:family w:val="swiss"/>
     <w:pitch w:val="variable"/>
-    <w:sig w:usb0="E0002EFF" w:usb1="C000785B" w:usb2="00000009" w:usb3="00000000" w:csb0="000001FF" w:csb1="00000000"/>
+    <w:sig w:usb0="E0002AFF" w:usb1="C0007843" w:usb2="00000009" w:usb3="00000000" w:csb0="000001FF" w:csb1="00000000"/>
   </w:font>
   <w:font w:name="Calibri Light">
     <w:panose1 w:val="020F0302020204030204"/>
     <w:charset w:val="00"/>
     <w:family w:val="swiss"/>
     <w:pitch w:val="variable"/>
-    <w:sig w:usb0="E4002EFF" w:usb1="C000247B" w:usb2="00000009" w:usb3="00000000" w:csb0="000001FF" w:csb1="00000000"/>
+    <w:sig w:usb0="A0002AEF" w:usb1="4000207B" w:usb2="00000000" w:usb3="00000000" w:csb0="000001FF" w:csb1="00000000"/>
   </w:font>
 </w:fonts>
 </file>
@@ -7558,11 +7538,13 @@
   <w:rsids>
     <w:rsidRoot w:val="00CB4049"/>
     <w:rsid w:val="00503F7E"/>
+    <w:rsid w:val="005F48C0"/>
     <w:rsid w:val="009234CB"/>
     <w:rsid w:val="00AD2A6C"/>
     <w:rsid w:val="00B07BAC"/>
     <w:rsid w:val="00BB2200"/>
     <w:rsid w:val="00CB4049"/>
+    <w:rsid w:val="00D36DF6"/>
   </w:rsids>
   <m:mathPr>
     <m:mathFont m:val="Cambria Math"/>
@@ -8352,7 +8334,7 @@
 </file>
 
 <file path=customXml/itemProps2.xml><?xml version="1.0" encoding="utf-8"?>
-<ds:datastoreItem xmlns:ds="http://schemas.openxmlformats.org/officeDocument/2006/customXml" ds:itemID="{2344578F-8B63-4BD6-B250-71793BE02E2B}">
+<ds:datastoreItem xmlns:ds="http://schemas.openxmlformats.org/officeDocument/2006/customXml" ds:itemID="{26316FAA-AF72-4A9D-921C-985428E30317}">
   <ds:schemaRefs>
     <ds:schemaRef ds:uri="http://schemas.openxmlformats.org/officeDocument/2006/bibliography"/>
   </ds:schemaRefs>

</xml_diff>

<commit_message>
correction en cours sur l'exo de la biblio
</commit_message>
<xml_diff>
--- a/FOAD/Merise/Exercises/Documents/bibliothèque.docx
+++ b/FOAD/Merise/Exercises/Documents/bibliothèque.docx
@@ -3,8 +3,8 @@
 <w:document xmlns:wpc="http://schemas.microsoft.com/office/word/2010/wordprocessingCanvas" xmlns:cx="http://schemas.microsoft.com/office/drawing/2014/chartex" xmlns:cx1="http://schemas.microsoft.com/office/drawing/2015/9/8/chartex" xmlns:cx2="http://schemas.microsoft.com/office/drawing/2015/10/21/chartex" xmlns:cx3="http://schemas.microsoft.com/office/drawing/2016/5/9/chartex" xmlns:cx4="http://schemas.microsoft.com/office/drawing/2016/5/10/chartex" xmlns:cx5="http://schemas.microsoft.com/office/drawing/2016/5/11/chartex" xmlns:cx6="http://schemas.microsoft.com/office/drawing/2016/5/12/chartex" xmlns:cx7="http://schemas.microsoft.com/office/drawing/2016/5/13/chartex" xmlns:cx8="http://schemas.microsoft.com/office/drawing/2016/5/14/chartex" xmlns:mc="http://schemas.openxmlformats.org/markup-compatibility/2006" xmlns:aink="http://schemas.microsoft.com/office/drawing/2016/ink" xmlns:am3d="http://schemas.microsoft.com/office/drawing/2017/model3d" xmlns:o="urn:schemas-microsoft-com:office:office" xmlns:r="http://schemas.openxmlformats.org/officeDocument/2006/relationships" xmlns:m="http://schemas.openxmlformats.org/officeDocument/2006/math" xmlns:v="urn:schemas-microsoft-com:vml" xmlns:wp14="http://schemas.microsoft.com/office/word/2010/wordprocessingDrawing" xmlns:wp="http://schemas.openxmlformats.org/drawingml/2006/wordprocessingDrawing" xmlns:w10="urn:schemas-microsoft-com:office:word" xmlns:w="http://schemas.openxmlformats.org/wordprocessingml/2006/main" xmlns:w14="http://schemas.microsoft.com/office/word/2010/wordml" xmlns:w15="http://schemas.microsoft.com/office/word/2012/wordml" xmlns:w16cid="http://schemas.microsoft.com/office/word/2016/wordml/cid" xmlns:w16se="http://schemas.microsoft.com/office/word/2015/wordml/symex" xmlns:wpg="http://schemas.microsoft.com/office/word/2010/wordprocessingGroup" xmlns:wpi="http://schemas.microsoft.com/office/word/2010/wordprocessingInk" xmlns:wne="http://schemas.microsoft.com/office/word/2006/wordml" xmlns:wps="http://schemas.microsoft.com/office/word/2010/wordprocessingShape" mc:Ignorable="w14 w15 w16se w16cid wp14">
   <w:background w:color="272727" w:themeColor="text1" w:themeTint="D8"/>
   <w:body>
-    <w:bookmarkStart w:id="0" w:name="_Toc46311831" w:displacedByCustomXml="next"/>
-    <w:bookmarkStart w:id="1" w:name="_Toc46311733" w:displacedByCustomXml="next"/>
+    <w:bookmarkStart w:id="0" w:name="_Toc46311733" w:displacedByCustomXml="next"/>
+    <w:bookmarkStart w:id="1" w:name="_Toc46311831" w:displacedByCustomXml="next"/>
     <w:sdt>
       <w:sdtPr>
         <w:id w:val="390770121"/>
@@ -2080,7 +2080,7 @@
           <w:color w:val="000000" w:themeColor="text1"/>
           <w:sz w:val="28"/>
           <w:szCs w:val="28"/>
-          <w:highlight w:val="yellow"/>
+          <w:highlight w:val="green"/>
         </w:rPr>
         <w:t>client</w:t>
       </w:r>
@@ -2164,7 +2164,7 @@
           <w:color w:val="000000" w:themeColor="text1"/>
           <w:sz w:val="28"/>
           <w:szCs w:val="28"/>
-          <w:highlight w:val="yellow"/>
+          <w:highlight w:val="cyan"/>
         </w:rPr>
         <w:t>emprunts</w:t>
       </w:r>
@@ -2222,24 +2222,27 @@
           <w:color w:val="000000" w:themeColor="text1"/>
           <w:sz w:val="28"/>
           <w:szCs w:val="28"/>
+          <w:highlight w:val="green"/>
+        </w:rPr>
+        <w:t xml:space="preserve">livre </w:t>
+      </w:r>
+      <w:r>
+        <w:rPr>
+          <w:color w:val="000000" w:themeColor="text1"/>
+          <w:sz w:val="28"/>
+          <w:szCs w:val="28"/>
           <w:highlight w:val="yellow"/>
         </w:rPr>
-        <w:t>livre</w:t>
+        <w:t>est caractérisé par son numéro dans la bibliothèque</w:t>
       </w:r>
       <w:r>
         <w:rPr>
           <w:color w:val="000000" w:themeColor="text1"/>
           <w:sz w:val="28"/>
           <w:szCs w:val="28"/>
-        </w:rPr>
-        <w:t xml:space="preserve"> </w:t>
-      </w:r>
-      <w:r>
-        <w:rPr>
-          <w:sz w:val="28"/>
-          <w:szCs w:val="28"/>
-        </w:rPr>
-        <w:t xml:space="preserve">est caractérisé par son </w:t>
+          <w:highlight w:val="yellow"/>
+        </w:rPr>
+        <w:t xml:space="preserve"> (id)</w:t>
       </w:r>
       <w:r>
         <w:rPr>
@@ -2248,101 +2251,59 @@
           <w:szCs w:val="28"/>
           <w:highlight w:val="yellow"/>
         </w:rPr>
-        <w:t>numéro</w:t>
+        <w:t>, son</w:t>
       </w:r>
       <w:r>
         <w:rPr>
           <w:color w:val="000000" w:themeColor="text1"/>
           <w:sz w:val="28"/>
           <w:szCs w:val="28"/>
-        </w:rPr>
-        <w:t xml:space="preserve"> </w:t>
-      </w:r>
-      <w:r>
-        <w:rPr>
-          <w:sz w:val="28"/>
-          <w:szCs w:val="28"/>
-        </w:rPr>
-        <w:t>dans la bibliothèque</w:t>
-      </w:r>
-      <w:r>
-        <w:rPr>
-          <w:sz w:val="28"/>
-          <w:szCs w:val="28"/>
-        </w:rPr>
-        <w:t xml:space="preserve"> (id)</w:t>
-      </w:r>
-      <w:r>
-        <w:rPr>
-          <w:sz w:val="28"/>
-          <w:szCs w:val="28"/>
-        </w:rPr>
-        <w:t>, son</w:t>
-      </w:r>
-      <w:r>
-        <w:rPr>
-          <w:sz w:val="28"/>
-          <w:szCs w:val="28"/>
-        </w:rPr>
-        <w:t xml:space="preserve"> </w:t>
+          <w:highlight w:val="yellow"/>
+        </w:rPr>
+        <w:t xml:space="preserve"> éditeur et son (ses) </w:t>
       </w:r>
       <w:r>
         <w:rPr>
           <w:color w:val="000000" w:themeColor="text1"/>
           <w:sz w:val="28"/>
           <w:szCs w:val="28"/>
+          <w:highlight w:val="green"/>
+        </w:rPr>
+        <w:t>a</w:t>
+      </w:r>
+      <w:r>
+        <w:rPr>
+          <w:color w:val="000000" w:themeColor="text1"/>
+          <w:sz w:val="28"/>
+          <w:szCs w:val="28"/>
+          <w:highlight w:val="green"/>
+        </w:rPr>
+        <w:t>u</w:t>
+      </w:r>
+      <w:r>
+        <w:rPr>
+          <w:color w:val="000000" w:themeColor="text1"/>
+          <w:sz w:val="28"/>
+          <w:szCs w:val="28"/>
+          <w:highlight w:val="green"/>
+        </w:rPr>
+        <w:t>teur</w:t>
+      </w:r>
+      <w:r>
+        <w:rPr>
+          <w:color w:val="000000" w:themeColor="text1"/>
+          <w:sz w:val="28"/>
+          <w:szCs w:val="28"/>
           <w:highlight w:val="yellow"/>
         </w:rPr>
-        <w:t>éditeur</w:t>
-      </w:r>
-      <w:r>
-        <w:rPr>
-          <w:color w:val="000000" w:themeColor="text1"/>
-          <w:sz w:val="28"/>
-          <w:szCs w:val="28"/>
-        </w:rPr>
-        <w:t xml:space="preserve"> </w:t>
-      </w:r>
-      <w:r>
-        <w:rPr>
-          <w:sz w:val="28"/>
-          <w:szCs w:val="28"/>
-        </w:rPr>
-        <w:t xml:space="preserve">et son (ses) </w:t>
-      </w:r>
-      <w:r>
-        <w:rPr>
-          <w:color w:val="000000" w:themeColor="text1"/>
-          <w:sz w:val="28"/>
-          <w:szCs w:val="28"/>
-          <w:highlight w:val="yellow"/>
-        </w:rPr>
-        <w:t>a</w:t>
-      </w:r>
-      <w:r>
-        <w:rPr>
-          <w:color w:val="000000" w:themeColor="text1"/>
-          <w:sz w:val="28"/>
-          <w:szCs w:val="28"/>
-          <w:highlight w:val="yellow"/>
-        </w:rPr>
-        <w:t>u</w:t>
-      </w:r>
-      <w:r>
-        <w:rPr>
-          <w:color w:val="000000" w:themeColor="text1"/>
-          <w:sz w:val="28"/>
-          <w:szCs w:val="28"/>
-          <w:highlight w:val="yellow"/>
-        </w:rPr>
-        <w:t>teur</w:t>
-      </w:r>
-      <w:r>
-        <w:rPr>
-          <w:sz w:val="28"/>
-          <w:szCs w:val="28"/>
-        </w:rPr>
-        <w:t>(s).</w:t>
+        <w:t>(s)</w:t>
+      </w:r>
+      <w:r>
+        <w:rPr>
+          <w:sz w:val="28"/>
+          <w:szCs w:val="28"/>
+        </w:rPr>
+        <w:t>.</w:t>
       </w:r>
     </w:p>
     <w:p>
@@ -2376,44 +2337,42 @@
       </w:r>
       <w:r>
         <w:rPr>
+          <w:color w:val="E7E6E6" w:themeColor="background2"/>
+          <w:sz w:val="28"/>
+          <w:szCs w:val="28"/>
+          <w:highlight w:val="blue"/>
+        </w:rPr>
+        <w:t>nombre</w:t>
+      </w:r>
+      <w:r>
+        <w:rPr>
+          <w:color w:val="E7E6E6" w:themeColor="background2"/>
+          <w:sz w:val="28"/>
+          <w:szCs w:val="28"/>
+          <w:highlight w:val="blue"/>
+        </w:rPr>
+        <w:t xml:space="preserve"> d'emprunt</w:t>
+      </w:r>
+      <w:r>
+        <w:rPr>
           <w:strike/>
-          <w:color w:val="000000" w:themeColor="text1"/>
-          <w:sz w:val="28"/>
-          <w:szCs w:val="28"/>
-          <w:highlight w:val="yellow"/>
-        </w:rPr>
-        <w:t>nombre</w:t>
+          <w:sz w:val="28"/>
+          <w:szCs w:val="28"/>
+        </w:rPr>
+        <w:t xml:space="preserve">, </w:t>
       </w:r>
       <w:r>
         <w:rPr>
           <w:strike/>
-          <w:sz w:val="28"/>
-          <w:szCs w:val="28"/>
-        </w:rPr>
-        <w:t xml:space="preserve">, </w:t>
+          <w:color w:val="FFFFFF" w:themeColor="background1"/>
+          <w:sz w:val="28"/>
+          <w:szCs w:val="28"/>
+        </w:rPr>
+        <w:t xml:space="preserve">numéro </w:t>
       </w:r>
       <w:r>
         <w:rPr>
           <w:strike/>
-          <w:color w:val="000000" w:themeColor="text1"/>
-          <w:sz w:val="28"/>
-          <w:szCs w:val="28"/>
-          <w:highlight w:val="yellow"/>
-        </w:rPr>
-        <w:t>numéro</w:t>
-      </w:r>
-      <w:r>
-        <w:rPr>
-          <w:strike/>
-          <w:color w:val="000000" w:themeColor="text1"/>
-          <w:sz w:val="28"/>
-          <w:szCs w:val="28"/>
-        </w:rPr>
-        <w:t xml:space="preserve"> </w:t>
-      </w:r>
-      <w:r>
-        <w:rPr>
-          <w:strike/>
           <w:sz w:val="28"/>
           <w:szCs w:val="28"/>
         </w:rPr>
@@ -2421,7 +2380,6 @@
       </w:r>
       <w:r>
         <w:rPr>
-          <w:strike/>
           <w:color w:val="000000" w:themeColor="text1"/>
           <w:sz w:val="28"/>
           <w:szCs w:val="28"/>
@@ -2497,26 +2455,25 @@
       </w:r>
       <w:r>
         <w:rPr>
+          <w:color w:val="000000" w:themeColor="text1"/>
+          <w:sz w:val="28"/>
+          <w:szCs w:val="28"/>
+          <w:highlight w:val="yellow"/>
+        </w:rPr>
+        <w:t>nom</w:t>
+      </w:r>
+      <w:r>
+        <w:rPr>
           <w:strike/>
           <w:color w:val="000000" w:themeColor="text1"/>
           <w:sz w:val="28"/>
           <w:szCs w:val="28"/>
-          <w:highlight w:val="yellow"/>
-        </w:rPr>
-        <w:t>nom</w:t>
+        </w:rPr>
+        <w:t xml:space="preserve"> </w:t>
       </w:r>
       <w:r>
         <w:rPr>
           <w:strike/>
-          <w:color w:val="000000" w:themeColor="text1"/>
-          <w:sz w:val="28"/>
-          <w:szCs w:val="28"/>
-        </w:rPr>
-        <w:t xml:space="preserve"> </w:t>
-      </w:r>
-      <w:r>
-        <w:rPr>
-          <w:strike/>
           <w:sz w:val="28"/>
           <w:szCs w:val="28"/>
         </w:rPr>
@@ -2524,7 +2481,6 @@
       </w:r>
       <w:r>
         <w:rPr>
-          <w:strike/>
           <w:color w:val="000000" w:themeColor="text1"/>
           <w:sz w:val="28"/>
           <w:szCs w:val="28"/>
@@ -2644,6 +2600,14 @@
       <w:bookmarkEnd w:id="7"/>
       <w:bookmarkEnd w:id="8"/>
       <w:bookmarkEnd w:id="9"/>
+      <w:r>
+        <w:rPr>
+          <w:b/>
+          <w:bCs/>
+          <w:color w:val="8EAADB" w:themeColor="accent1" w:themeTint="99"/>
+        </w:rPr>
+        <w:t xml:space="preserve"> (Règles de gestion)</w:t>
+      </w:r>
     </w:p>
     <w:p>
       <w:pPr>
@@ -2652,6 +2616,235 @@
           <w:szCs w:val="28"/>
         </w:rPr>
       </w:pPr>
+      <w:r>
+        <w:rPr>
+          <w:noProof/>
+          <w:sz w:val="28"/>
+          <w:szCs w:val="28"/>
+        </w:rPr>
+        <mc:AlternateContent>
+          <mc:Choice Requires="wps">
+            <w:drawing>
+              <wp:anchor distT="118745" distB="118745" distL="114300" distR="114300" simplePos="0" relativeHeight="251662336" behindDoc="0" locked="0" layoutInCell="0" allowOverlap="1" wp14:anchorId="148A2186" wp14:editId="3854D66B">
+                <wp:simplePos x="0" y="0"/>
+                <wp:positionH relativeFrom="column">
+                  <wp:posOffset>4053205</wp:posOffset>
+                </wp:positionH>
+                <wp:positionV relativeFrom="paragraph">
+                  <wp:posOffset>156210</wp:posOffset>
+                </wp:positionV>
+                <wp:extent cx="1706880" cy="947420"/>
+                <wp:effectExtent l="0" t="0" r="0" b="0"/>
+                <wp:wrapSquare wrapText="bothSides"/>
+                <wp:docPr id="690" name="Zone de texte 2"/>
+                <wp:cNvGraphicFramePr>
+                  <a:graphicFrameLocks xmlns:a="http://schemas.openxmlformats.org/drawingml/2006/main"/>
+                </wp:cNvGraphicFramePr>
+                <a:graphic xmlns:a="http://schemas.openxmlformats.org/drawingml/2006/main">
+                  <a:graphicData uri="http://schemas.microsoft.com/office/word/2010/wordprocessingShape">
+                    <wps:wsp>
+                      <wps:cNvSpPr txBox="1">
+                        <a:spLocks noChangeArrowheads="1"/>
+                      </wps:cNvSpPr>
+                      <wps:spPr bwMode="auto">
+                        <a:xfrm>
+                          <a:off x="0" y="0"/>
+                          <a:ext cx="1706880" cy="947420"/>
+                        </a:xfrm>
+                        <a:prstGeom prst="rect">
+                          <a:avLst/>
+                        </a:prstGeom>
+                        <a:noFill/>
+                        <a:extLst>
+                          <a:ext uri="{53640926-AAD7-44D8-BBD7-CCE9431645EC}">
+                            <a14:shadowObscured xmlns:a14="http://schemas.microsoft.com/office/drawing/2010/main" val="1"/>
+                          </a:ext>
+                        </a:extLst>
+                      </wps:spPr>
+                      <wps:txbx>
+                        <w:txbxContent>
+                          <w:p>
+                            <w:pPr>
+                              <w:pBdr>
+                                <w:left w:val="single" w:sz="12" w:space="9" w:color="4472C4" w:themeColor="accent1"/>
+                              </w:pBdr>
+                              <w:rPr>
+                                <w:color w:val="C45911" w:themeColor="accent2" w:themeShade="BF"/>
+                                <w:sz w:val="22"/>
+                                <w:szCs w:val="22"/>
+                              </w:rPr>
+                            </w:pPr>
+                            <w:r>
+                              <w:rPr>
+                                <w:color w:val="C45911" w:themeColor="accent2" w:themeShade="BF"/>
+                                <w:sz w:val="22"/>
+                                <w:szCs w:val="22"/>
+                              </w:rPr>
+                              <w:t>Emprunte est clairement une association avec données</w:t>
+                            </w:r>
+                          </w:p>
+                          <w:p>
+                            <w:pPr>
+                              <w:pBdr>
+                                <w:left w:val="single" w:sz="12" w:space="9" w:color="4472C4" w:themeColor="accent1"/>
+                              </w:pBdr>
+                              <w:rPr>
+                                <w:color w:val="C45911" w:themeColor="accent2" w:themeShade="BF"/>
+                              </w:rPr>
+                            </w:pPr>
+                            <w:r>
+                              <w:rPr>
+                                <w:color w:val="C45911" w:themeColor="accent2" w:themeShade="BF"/>
+                                <w:sz w:val="22"/>
+                                <w:szCs w:val="22"/>
+                              </w:rPr>
+                              <w:t>Porteuse de données</w:t>
+                            </w:r>
+                          </w:p>
+                        </w:txbxContent>
+                      </wps:txbx>
+                      <wps:bodyPr rot="0" vert="horz" wrap="square" lIns="91440" tIns="45720" rIns="91440" bIns="45720" anchor="t" anchorCtr="0" upright="1">
+                        <a:spAutoFit/>
+                      </wps:bodyPr>
+                    </wps:wsp>
+                  </a:graphicData>
+                </a:graphic>
+                <wp14:sizeRelH relativeFrom="margin">
+                  <wp14:pctWidth>0</wp14:pctWidth>
+                </wp14:sizeRelH>
+                <wp14:sizeRelV relativeFrom="page">
+                  <wp14:pctHeight>20000</wp14:pctHeight>
+                </wp14:sizeRelV>
+              </wp:anchor>
+            </w:drawing>
+          </mc:Choice>
+          <mc:Fallback>
+            <w:pict>
+              <v:shape w14:anchorId="148A2186" id="Zone de texte 2" o:spid="_x0000_s1036" type="#_x0000_t202" style="position:absolute;margin-left:319.15pt;margin-top:12.3pt;width:134.4pt;height:74.6pt;z-index:251662336;visibility:visible;mso-wrap-style:square;mso-width-percent:0;mso-height-percent:200;mso-wrap-distance-left:9pt;mso-wrap-distance-top:9.35pt;mso-wrap-distance-right:9pt;mso-wrap-distance-bottom:9.35pt;mso-position-horizontal:absolute;mso-position-horizontal-relative:text;mso-position-vertical:absolute;mso-position-vertical-relative:text;mso-width-percent:0;mso-height-percent:200;mso-width-relative:margin;mso-height-relative:page;v-text-anchor:top" o:gfxdata="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" o:allowincell="f" filled="f" stroked="f">
+                <v:textbox style="mso-fit-shape-to-text:t">
+                  <w:txbxContent>
+                    <w:p>
+                      <w:pPr>
+                        <w:pBdr>
+                          <w:left w:val="single" w:sz="12" w:space="9" w:color="4472C4" w:themeColor="accent1"/>
+                        </w:pBdr>
+                        <w:rPr>
+                          <w:color w:val="C45911" w:themeColor="accent2" w:themeShade="BF"/>
+                          <w:sz w:val="22"/>
+                          <w:szCs w:val="22"/>
+                        </w:rPr>
+                      </w:pPr>
+                      <w:r>
+                        <w:rPr>
+                          <w:color w:val="C45911" w:themeColor="accent2" w:themeShade="BF"/>
+                          <w:sz w:val="22"/>
+                          <w:szCs w:val="22"/>
+                        </w:rPr>
+                        <w:t>Emprunte est clairement une association avec données</w:t>
+                      </w:r>
+                    </w:p>
+                    <w:p>
+                      <w:pPr>
+                        <w:pBdr>
+                          <w:left w:val="single" w:sz="12" w:space="9" w:color="4472C4" w:themeColor="accent1"/>
+                        </w:pBdr>
+                        <w:rPr>
+                          <w:color w:val="C45911" w:themeColor="accent2" w:themeShade="BF"/>
+                        </w:rPr>
+                      </w:pPr>
+                      <w:r>
+                        <w:rPr>
+                          <w:color w:val="C45911" w:themeColor="accent2" w:themeShade="BF"/>
+                          <w:sz w:val="22"/>
+                          <w:szCs w:val="22"/>
+                        </w:rPr>
+                        <w:t>Porteuse de données</w:t>
+                      </w:r>
+                    </w:p>
+                  </w:txbxContent>
+                </v:textbox>
+                <w10:wrap type="square"/>
+              </v:shape>
+            </w:pict>
+          </mc:Fallback>
+        </mc:AlternateContent>
+      </w:r>
+      <w:r>
+        <w:rPr>
+          <w:noProof/>
+          <w:sz w:val="28"/>
+          <w:szCs w:val="28"/>
+        </w:rPr>
+        <mc:AlternateContent>
+          <mc:Choice Requires="wps">
+            <w:drawing>
+              <wp:anchor distT="0" distB="0" distL="114300" distR="114300" simplePos="0" relativeHeight="251660288" behindDoc="0" locked="0" layoutInCell="1" allowOverlap="1" wp14:anchorId="4A845CC1" wp14:editId="09677327">
+                <wp:simplePos x="0" y="0"/>
+                <wp:positionH relativeFrom="column">
+                  <wp:posOffset>-122555</wp:posOffset>
+                </wp:positionH>
+                <wp:positionV relativeFrom="paragraph">
+                  <wp:posOffset>156210</wp:posOffset>
+                </wp:positionV>
+                <wp:extent cx="4046220" cy="647700"/>
+                <wp:effectExtent l="0" t="0" r="11430" b="19050"/>
+                <wp:wrapNone/>
+                <wp:docPr id="2" name="Rectangle : coins arrondis 2"/>
+                <wp:cNvGraphicFramePr/>
+                <a:graphic xmlns:a="http://schemas.openxmlformats.org/drawingml/2006/main">
+                  <a:graphicData uri="http://schemas.microsoft.com/office/word/2010/wordprocessingShape">
+                    <wps:wsp>
+                      <wps:cNvSpPr/>
+                      <wps:spPr>
+                        <a:xfrm>
+                          <a:off x="0" y="0"/>
+                          <a:ext cx="4046220" cy="647700"/>
+                        </a:xfrm>
+                        <a:prstGeom prst="roundRect">
+                          <a:avLst/>
+                        </a:prstGeom>
+                        <a:noFill/>
+                      </wps:spPr>
+                      <wps:style>
+                        <a:lnRef idx="2">
+                          <a:schemeClr val="accent1">
+                            <a:shade val="50000"/>
+                          </a:schemeClr>
+                        </a:lnRef>
+                        <a:fillRef idx="1">
+                          <a:schemeClr val="accent1"/>
+                        </a:fillRef>
+                        <a:effectRef idx="0">
+                          <a:schemeClr val="accent1"/>
+                        </a:effectRef>
+                        <a:fontRef idx="minor">
+                          <a:schemeClr val="lt1"/>
+                        </a:fontRef>
+                      </wps:style>
+                      <wps:bodyPr rot="0" spcFirstLastPara="0" vertOverflow="overflow" horzOverflow="overflow" vert="horz" wrap="square" lIns="91440" tIns="45720" rIns="91440" bIns="45720" numCol="1" spcCol="0" rtlCol="0" fromWordArt="0" anchor="ctr" anchorCtr="0" forceAA="0" compatLnSpc="1">
+                        <a:prstTxWarp prst="textNoShape">
+                          <a:avLst/>
+                        </a:prstTxWarp>
+                        <a:noAutofit/>
+                      </wps:bodyPr>
+                    </wps:wsp>
+                  </a:graphicData>
+                </a:graphic>
+                <wp14:sizeRelH relativeFrom="margin">
+                  <wp14:pctWidth>0</wp14:pctWidth>
+                </wp14:sizeRelH>
+              </wp:anchor>
+            </w:drawing>
+          </mc:Choice>
+          <mc:Fallback>
+            <w:pict>
+              <v:roundrect w14:anchorId="2A798C27" id="Rectangle : coins arrondis 2" o:spid="_x0000_s1026" style="position:absolute;margin-left:-9.65pt;margin-top:12.3pt;width:318.6pt;height:51pt;z-index:251660288;visibility:visible;mso-wrap-style:square;mso-width-percent:0;mso-wrap-distance-left:9pt;mso-wrap-distance-top:0;mso-wrap-distance-right:9pt;mso-wrap-distance-bottom:0;mso-position-horizontal:absolute;mso-position-horizontal-relative:text;mso-position-vertical:absolute;mso-position-vertical-relative:text;mso-width-percent:0;mso-width-relative:margin;v-text-anchor:middle" arcsize="10923f" o:gfxdata="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" filled="f" strokecolor="#1f3763 [1604]" strokeweight="1pt">
+                <v:stroke joinstyle="miter"/>
+              </v:roundrect>
+            </w:pict>
+          </mc:Fallback>
+        </mc:AlternateContent>
+      </w:r>
     </w:p>
     <w:p>
       <w:pPr>
@@ -2736,21 +2929,14 @@
           <w:sz w:val="28"/>
           <w:szCs w:val="28"/>
         </w:rPr>
-        <w:t>0 et un</w:t>
-      </w:r>
-      <w:r>
-        <w:rPr>
-          <w:sz w:val="28"/>
-          <w:szCs w:val="28"/>
-        </w:rPr>
-        <w:t xml:space="preserve"> </w:t>
-      </w:r>
-      <w:r>
-        <w:rPr>
-          <w:sz w:val="28"/>
-          <w:szCs w:val="28"/>
-        </w:rPr>
-        <w:t xml:space="preserve">seul </w:t>
+        <w:t xml:space="preserve">0 </w:t>
+      </w:r>
+      <w:r>
+        <w:rPr>
+          <w:sz w:val="28"/>
+          <w:szCs w:val="28"/>
+        </w:rPr>
+        <w:t xml:space="preserve">ou plusieurs </w:t>
       </w:r>
       <w:r>
         <w:rPr>
@@ -2805,16 +2991,152 @@
           <w:szCs w:val="28"/>
         </w:rPr>
       </w:pPr>
+      <w:r>
+        <w:rPr>
+          <w:strike/>
+          <w:noProof/>
+          <w:sz w:val="28"/>
+          <w:szCs w:val="28"/>
+        </w:rPr>
+        <mc:AlternateContent>
+          <mc:Choice Requires="wps">
+            <w:drawing>
+              <wp:anchor distT="118745" distB="118745" distL="114300" distR="114300" simplePos="0" relativeHeight="251664384" behindDoc="0" locked="0" layoutInCell="0" allowOverlap="1" wp14:anchorId="263C5B82" wp14:editId="43C36554">
+                <wp:simplePos x="0" y="0"/>
+                <wp:positionH relativeFrom="column">
+                  <wp:posOffset>4053205</wp:posOffset>
+                </wp:positionH>
+                <wp:positionV relativeFrom="paragraph">
+                  <wp:posOffset>217805</wp:posOffset>
+                </wp:positionV>
+                <wp:extent cx="1706880" cy="2110740"/>
+                <wp:effectExtent l="0" t="0" r="0" b="0"/>
+                <wp:wrapSquare wrapText="bothSides"/>
+                <wp:docPr id="3" name="Zone de texte 2"/>
+                <wp:cNvGraphicFramePr>
+                  <a:graphicFrameLocks xmlns:a="http://schemas.openxmlformats.org/drawingml/2006/main"/>
+                </wp:cNvGraphicFramePr>
+                <a:graphic xmlns:a="http://schemas.openxmlformats.org/drawingml/2006/main">
+                  <a:graphicData uri="http://schemas.microsoft.com/office/word/2010/wordprocessingShape">
+                    <wps:wsp>
+                      <wps:cNvSpPr txBox="1">
+                        <a:spLocks noChangeArrowheads="1"/>
+                      </wps:cNvSpPr>
+                      <wps:spPr bwMode="auto">
+                        <a:xfrm>
+                          <a:off x="0" y="0"/>
+                          <a:ext cx="1706880" cy="2110740"/>
+                        </a:xfrm>
+                        <a:prstGeom prst="rect">
+                          <a:avLst/>
+                        </a:prstGeom>
+                        <a:noFill/>
+                        <a:extLst>
+                          <a:ext uri="{53640926-AAD7-44D8-BBD7-CCE9431645EC}">
+                            <a14:shadowObscured xmlns:a14="http://schemas.microsoft.com/office/drawing/2010/main" val="1"/>
+                          </a:ext>
+                        </a:extLst>
+                      </wps:spPr>
+                      <wps:txbx>
+                        <w:txbxContent>
+                          <w:p>
+                            <w:pPr>
+                              <w:pBdr>
+                                <w:left w:val="single" w:sz="12" w:space="9" w:color="4472C4" w:themeColor="accent1"/>
+                              </w:pBdr>
+                              <w:rPr>
+                                <w:color w:val="C45911" w:themeColor="accent2" w:themeShade="BF"/>
+                              </w:rPr>
+                            </w:pPr>
+                            <w:r>
+                              <w:rPr>
+                                <w:color w:val="C45911" w:themeColor="accent2" w:themeShade="BF"/>
+                              </w:rPr>
+                              <w:t xml:space="preserve">Comme emprunt </w:t>
+                            </w:r>
+                            <w:r>
+                              <w:rPr>
+                                <w:color w:val="C45911" w:themeColor="accent2" w:themeShade="BF"/>
+                              </w:rPr>
+                              <w:t xml:space="preserve">est clairement </w:t>
+                            </w:r>
+                            <w:r>
+                              <w:rPr>
+                                <w:color w:val="C45911" w:themeColor="accent2" w:themeShade="BF"/>
+                              </w:rPr>
+                              <w:t>une association de porteuse de données, il n'y a pas de contrainte lier.</w:t>
+                            </w:r>
+                          </w:p>
+                        </w:txbxContent>
+                      </wps:txbx>
+                      <wps:bodyPr rot="0" vert="horz" wrap="square" lIns="91440" tIns="45720" rIns="91440" bIns="45720" anchor="t" anchorCtr="0" upright="1">
+                        <a:noAutofit/>
+                      </wps:bodyPr>
+                    </wps:wsp>
+                  </a:graphicData>
+                </a:graphic>
+                <wp14:sizeRelH relativeFrom="margin">
+                  <wp14:pctWidth>0</wp14:pctWidth>
+                </wp14:sizeRelH>
+                <wp14:sizeRelV relativeFrom="page">
+                  <wp14:pctHeight>0</wp14:pctHeight>
+                </wp14:sizeRelV>
+              </wp:anchor>
+            </w:drawing>
+          </mc:Choice>
+          <mc:Fallback>
+            <w:pict>
+              <v:shape w14:anchorId="263C5B82" id="_x0000_s1037" type="#_x0000_t202" style="position:absolute;margin-left:319.15pt;margin-top:17.15pt;width:134.4pt;height:166.2pt;z-index:251664384;visibility:visible;mso-wrap-style:square;mso-width-percent:0;mso-height-percent:0;mso-wrap-distance-left:9pt;mso-wrap-distance-top:9.35pt;mso-wrap-distance-right:9pt;mso-wrap-distance-bottom:9.35pt;mso-position-horizontal:absolute;mso-position-horizontal-relative:text;mso-position-vertical:absolute;mso-position-vertical-relative:text;mso-width-percent:0;mso-height-percent:0;mso-width-relative:margin;mso-height-relative:page;v-text-anchor:top" o:gfxdata="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" o:allowincell="f" filled="f" stroked="f">
+                <v:textbox>
+                  <w:txbxContent>
+                    <w:p>
+                      <w:pPr>
+                        <w:pBdr>
+                          <w:left w:val="single" w:sz="12" w:space="9" w:color="4472C4" w:themeColor="accent1"/>
+                        </w:pBdr>
+                        <w:rPr>
+                          <w:color w:val="C45911" w:themeColor="accent2" w:themeShade="BF"/>
+                        </w:rPr>
+                      </w:pPr>
+                      <w:r>
+                        <w:rPr>
+                          <w:color w:val="C45911" w:themeColor="accent2" w:themeShade="BF"/>
+                        </w:rPr>
+                        <w:t xml:space="preserve">Comme emprunt </w:t>
+                      </w:r>
+                      <w:r>
+                        <w:rPr>
+                          <w:color w:val="C45911" w:themeColor="accent2" w:themeShade="BF"/>
+                        </w:rPr>
+                        <w:t xml:space="preserve">est clairement </w:t>
+                      </w:r>
+                      <w:r>
+                        <w:rPr>
+                          <w:color w:val="C45911" w:themeColor="accent2" w:themeShade="BF"/>
+                        </w:rPr>
+                        <w:t>une association de porteuse de données, il n'y a pas de contrainte lier.</w:t>
+                      </w:r>
+                    </w:p>
+                  </w:txbxContent>
+                </v:textbox>
+                <w10:wrap type="square"/>
+              </v:shape>
+            </w:pict>
+          </mc:Fallback>
+        </mc:AlternateContent>
+      </w:r>
     </w:p>
     <w:p>
       <w:pPr>
         <w:rPr>
-          <w:sz w:val="28"/>
-          <w:szCs w:val="28"/>
-        </w:rPr>
-      </w:pPr>
-      <w:r>
-        <w:rPr>
+          <w:strike/>
+          <w:sz w:val="28"/>
+          <w:szCs w:val="28"/>
+        </w:rPr>
+      </w:pPr>
+      <w:r>
+        <w:rPr>
+          <w:strike/>
           <w:sz w:val="28"/>
           <w:szCs w:val="28"/>
         </w:rPr>
@@ -2824,12 +3146,14 @@
     <w:p>
       <w:pPr>
         <w:rPr>
-          <w:sz w:val="28"/>
-          <w:szCs w:val="28"/>
-        </w:rPr>
-      </w:pPr>
-      <w:r>
-        <w:rPr>
+          <w:strike/>
+          <w:sz w:val="28"/>
+          <w:szCs w:val="28"/>
+        </w:rPr>
+      </w:pPr>
+      <w:r>
+        <w:rPr>
+          <w:strike/>
           <w:sz w:val="28"/>
           <w:szCs w:val="28"/>
         </w:rPr>
@@ -2847,12 +3171,14 @@
     <w:p>
       <w:pPr>
         <w:rPr>
-          <w:sz w:val="28"/>
-          <w:szCs w:val="28"/>
-        </w:rPr>
-      </w:pPr>
-      <w:r>
-        <w:rPr>
+          <w:strike/>
+          <w:sz w:val="28"/>
+          <w:szCs w:val="28"/>
+        </w:rPr>
+      </w:pPr>
+      <w:r>
+        <w:rPr>
+          <w:strike/>
           <w:sz w:val="28"/>
           <w:szCs w:val="28"/>
         </w:rPr>
@@ -2862,12 +3188,14 @@
     <w:p>
       <w:pPr>
         <w:rPr>
-          <w:sz w:val="28"/>
-          <w:szCs w:val="28"/>
-        </w:rPr>
-      </w:pPr>
-      <w:r>
-        <w:rPr>
+          <w:strike/>
+          <w:sz w:val="28"/>
+          <w:szCs w:val="28"/>
+        </w:rPr>
+      </w:pPr>
+      <w:r>
+        <w:rPr>
+          <w:strike/>
           <w:sz w:val="28"/>
           <w:szCs w:val="28"/>
         </w:rPr>
@@ -2875,6 +3203,7 @@
       </w:r>
       <w:r>
         <w:rPr>
+          <w:strike/>
           <w:sz w:val="28"/>
           <w:szCs w:val="28"/>
         </w:rPr>
@@ -2882,6 +3211,7 @@
       </w:r>
       <w:r>
         <w:rPr>
+          <w:strike/>
           <w:sz w:val="28"/>
           <w:szCs w:val="28"/>
         </w:rPr>
@@ -2889,6 +3219,7 @@
       </w:r>
       <w:r>
         <w:rPr>
+          <w:strike/>
           <w:sz w:val="28"/>
           <w:szCs w:val="28"/>
         </w:rPr>
@@ -2896,6 +3227,7 @@
       </w:r>
       <w:r>
         <w:rPr>
+          <w:strike/>
           <w:sz w:val="28"/>
           <w:szCs w:val="28"/>
         </w:rPr>
@@ -2913,12 +3245,14 @@
     <w:p>
       <w:pPr>
         <w:rPr>
-          <w:sz w:val="28"/>
-          <w:szCs w:val="28"/>
-        </w:rPr>
-      </w:pPr>
-      <w:r>
-        <w:rPr>
+          <w:strike/>
+          <w:sz w:val="28"/>
+          <w:szCs w:val="28"/>
+        </w:rPr>
+      </w:pPr>
+      <w:r>
+        <w:rPr>
+          <w:strike/>
           <w:sz w:val="28"/>
           <w:szCs w:val="28"/>
         </w:rPr>
@@ -2926,6 +3260,7 @@
       </w:r>
       <w:r>
         <w:rPr>
+          <w:strike/>
           <w:sz w:val="28"/>
           <w:szCs w:val="28"/>
         </w:rPr>
@@ -2933,6 +3268,7 @@
       </w:r>
       <w:r>
         <w:rPr>
+          <w:strike/>
           <w:sz w:val="28"/>
           <w:szCs w:val="28"/>
         </w:rPr>
@@ -2942,12 +3278,14 @@
     <w:p>
       <w:pPr>
         <w:rPr>
-          <w:sz w:val="28"/>
-          <w:szCs w:val="28"/>
-        </w:rPr>
-      </w:pPr>
-      <w:r>
-        <w:rPr>
+          <w:strike/>
+          <w:sz w:val="28"/>
+          <w:szCs w:val="28"/>
+        </w:rPr>
+      </w:pPr>
+      <w:r>
+        <w:rPr>
+          <w:strike/>
           <w:sz w:val="28"/>
           <w:szCs w:val="28"/>
         </w:rPr>
@@ -2955,11 +3293,411 @@
       </w:r>
       <w:r>
         <w:rPr>
+          <w:strike/>
           <w:sz w:val="28"/>
           <w:szCs w:val="28"/>
         </w:rPr>
         <w:t xml:space="preserve"> livres</w:t>
       </w:r>
+    </w:p>
+    <w:p>
+      <w:pPr>
+        <w:rPr>
+          <w:sz w:val="28"/>
+          <w:szCs w:val="28"/>
+        </w:rPr>
+      </w:pPr>
+    </w:p>
+    <w:p>
+      <w:pPr>
+        <w:rPr>
+          <w:color w:val="C45911" w:themeColor="accent2" w:themeShade="BF"/>
+          <w:sz w:val="28"/>
+          <w:szCs w:val="28"/>
+        </w:rPr>
+      </w:pPr>
+      <w:r>
+        <w:rPr>
+          <w:color w:val="C45911" w:themeColor="accent2" w:themeShade="BF"/>
+          <w:sz w:val="28"/>
+          <w:szCs w:val="28"/>
+        </w:rPr>
+        <w:t xml:space="preserve">2 </w:t>
+      </w:r>
+      <w:r>
+        <w:rPr>
+          <w:color w:val="C45911" w:themeColor="accent2" w:themeShade="BF"/>
+          <w:sz w:val="28"/>
+          <w:szCs w:val="28"/>
+        </w:rPr>
+        <w:t>règles</w:t>
+      </w:r>
+      <w:r>
+        <w:rPr>
+          <w:color w:val="C45911" w:themeColor="accent2" w:themeShade="BF"/>
+          <w:sz w:val="28"/>
+          <w:szCs w:val="28"/>
+        </w:rPr>
+        <w:t xml:space="preserve"> de gestion, qui fait que on aura 2 </w:t>
+      </w:r>
+      <w:r>
+        <w:rPr>
+          <w:color w:val="C45911" w:themeColor="accent2" w:themeShade="BF"/>
+          <w:sz w:val="28"/>
+          <w:szCs w:val="28"/>
+        </w:rPr>
+        <w:t>associations</w:t>
+      </w:r>
+    </w:p>
+    <w:p>
+      <w:pPr>
+        <w:rPr>
+          <w:color w:val="C45911" w:themeColor="accent2" w:themeShade="BF"/>
+          <w:sz w:val="28"/>
+          <w:szCs w:val="28"/>
+        </w:rPr>
+      </w:pPr>
+    </w:p>
+    <w:p>
+      <w:pPr>
+        <w:pStyle w:val="Titre1"/>
+        <w:rPr>
+          <w:b/>
+          <w:bCs/>
+          <w:color w:val="8EAADB" w:themeColor="accent1" w:themeTint="99"/>
+        </w:rPr>
+      </w:pPr>
+      <w:r>
+        <w:rPr>
+          <w:b/>
+          <w:bCs/>
+          <w:color w:val="8EAADB" w:themeColor="accent1" w:themeTint="99"/>
+        </w:rPr>
+        <w:t>Règles</w:t>
+      </w:r>
+      <w:r>
+        <w:rPr>
+          <w:b/>
+          <w:bCs/>
+          <w:color w:val="8EAADB" w:themeColor="accent1" w:themeTint="99"/>
+        </w:rPr>
+        <w:t xml:space="preserve"> </w:t>
+      </w:r>
+      <w:r>
+        <w:rPr>
+          <w:b/>
+          <w:bCs/>
+          <w:color w:val="8EAADB" w:themeColor="accent1" w:themeTint="99"/>
+        </w:rPr>
+        <w:t>additionnelles (Règles d'intégrité)</w:t>
+      </w:r>
+      <w:r>
+        <w:rPr>
+          <w:b/>
+          <w:bCs/>
+          <w:color w:val="8EAADB" w:themeColor="accent1" w:themeTint="99"/>
+        </w:rPr>
+        <w:t xml:space="preserve"> </w:t>
+      </w:r>
+    </w:p>
+    <w:p>
+      <w:pPr>
+        <w:rPr>
+          <w:sz w:val="28"/>
+          <w:szCs w:val="28"/>
+        </w:rPr>
+      </w:pPr>
+    </w:p>
+    <w:p>
+      <w:pPr>
+        <w:rPr>
+          <w:sz w:val="28"/>
+          <w:szCs w:val="28"/>
+        </w:rPr>
+      </w:pPr>
+      <w:r>
+        <w:rPr>
+          <w:sz w:val="28"/>
+          <w:szCs w:val="28"/>
+        </w:rPr>
+        <w:t>Un client peut emprunter 1 à 10 livres selon le montant de la caution</w:t>
+      </w:r>
+      <w:r>
+        <w:rPr>
+          <w:sz w:val="28"/>
+          <w:szCs w:val="28"/>
+        </w:rPr>
+        <w:t>.</w:t>
+      </w:r>
+    </w:p>
+    <w:p>
+      <w:pPr>
+        <w:rPr>
+          <w:color w:val="C45911" w:themeColor="accent2" w:themeShade="BF"/>
+          <w:sz w:val="28"/>
+          <w:szCs w:val="28"/>
+        </w:rPr>
+      </w:pPr>
+      <w:r>
+        <w:rPr>
+          <w:color w:val="C45911" w:themeColor="accent2" w:themeShade="BF"/>
+          <w:sz w:val="28"/>
+          <w:szCs w:val="28"/>
+        </w:rPr>
+        <w:t>Combien de livre peut emprunter le client</w:t>
+      </w:r>
+    </w:p>
+    <w:p>
+      <w:pPr>
+        <w:rPr>
+          <w:sz w:val="28"/>
+          <w:szCs w:val="28"/>
+        </w:rPr>
+      </w:pPr>
+      <w:r>
+        <w:rPr>
+          <w:sz w:val="28"/>
+          <w:szCs w:val="28"/>
+        </w:rPr>
+        <w:t xml:space="preserve">La date d'emprunt d'un livre doit </w:t>
+      </w:r>
+      <w:r>
+        <w:rPr>
+          <w:sz w:val="28"/>
+          <w:szCs w:val="28"/>
+        </w:rPr>
+        <w:t>être</w:t>
+      </w:r>
+      <w:r>
+        <w:rPr>
+          <w:sz w:val="28"/>
+          <w:szCs w:val="28"/>
+        </w:rPr>
+        <w:t xml:space="preserve"> </w:t>
+      </w:r>
+      <w:r>
+        <w:rPr>
+          <w:sz w:val="28"/>
+          <w:szCs w:val="28"/>
+        </w:rPr>
+        <w:t>supérieure</w:t>
+      </w:r>
+      <w:r>
+        <w:rPr>
+          <w:sz w:val="28"/>
+          <w:szCs w:val="28"/>
+        </w:rPr>
+        <w:t xml:space="preserve"> à la date d'achat du livre.</w:t>
+      </w:r>
+    </w:p>
+    <w:p>
+      <w:pPr>
+        <w:rPr>
+          <w:color w:val="C45911" w:themeColor="accent2" w:themeShade="BF"/>
+          <w:sz w:val="28"/>
+          <w:szCs w:val="28"/>
+        </w:rPr>
+      </w:pPr>
+      <w:r>
+        <w:rPr>
+          <w:color w:val="C45911" w:themeColor="accent2" w:themeShade="BF"/>
+          <w:sz w:val="28"/>
+          <w:szCs w:val="28"/>
+        </w:rPr>
+        <w:t xml:space="preserve">Il est plus facile de savoir qui n'à par rendu sont livre avec une date, </w:t>
+      </w:r>
+      <w:r>
+        <w:rPr>
+          <w:color w:val="C45911" w:themeColor="accent2" w:themeShade="BF"/>
+          <w:sz w:val="28"/>
+          <w:szCs w:val="28"/>
+        </w:rPr>
+        <w:t>qu'un</w:t>
+      </w:r>
+      <w:r>
+        <w:rPr>
+          <w:color w:val="C45911" w:themeColor="accent2" w:themeShade="BF"/>
+          <w:sz w:val="28"/>
+          <w:szCs w:val="28"/>
+        </w:rPr>
+        <w:t xml:space="preserve"> booléen (plus de précision)</w:t>
+      </w:r>
+    </w:p>
+    <w:p>
+      <w:pPr>
+        <w:rPr>
+          <w:sz w:val="28"/>
+          <w:szCs w:val="28"/>
+        </w:rPr>
+      </w:pPr>
+      <w:r>
+        <w:rPr>
+          <w:sz w:val="28"/>
+          <w:szCs w:val="28"/>
+        </w:rPr>
+        <w:t xml:space="preserve">La date de retour d'un emprunt d'un livre doit </w:t>
+      </w:r>
+      <w:r>
+        <w:rPr>
+          <w:sz w:val="28"/>
+          <w:szCs w:val="28"/>
+        </w:rPr>
+        <w:t>être</w:t>
+      </w:r>
+      <w:r>
+        <w:rPr>
+          <w:sz w:val="28"/>
+          <w:szCs w:val="28"/>
+        </w:rPr>
+        <w:t xml:space="preserve"> </w:t>
+      </w:r>
+      <w:r>
+        <w:rPr>
+          <w:sz w:val="28"/>
+          <w:szCs w:val="28"/>
+        </w:rPr>
+        <w:t>supérieur</w:t>
+      </w:r>
+      <w:r>
+        <w:rPr>
+          <w:sz w:val="28"/>
+          <w:szCs w:val="28"/>
+        </w:rPr>
+        <w:t xml:space="preserve"> à la date d'emprunt.</w:t>
+      </w:r>
+      <w:r>
+        <w:rPr>
+          <w:sz w:val="28"/>
+          <w:szCs w:val="28"/>
+        </w:rPr>
+        <w:t xml:space="preserve">  </w:t>
+      </w:r>
+    </w:p>
+    <w:p>
+      <w:pPr>
+        <w:rPr>
+          <w:sz w:val="28"/>
+          <w:szCs w:val="28"/>
+        </w:rPr>
+      </w:pPr>
+      <w:r>
+        <w:rPr>
+          <w:noProof/>
+          <w:sz w:val="28"/>
+          <w:szCs w:val="28"/>
+        </w:rPr>
+        <mc:AlternateContent>
+          <mc:Choice Requires="wps">
+            <w:drawing>
+              <wp:anchor distT="45720" distB="45720" distL="114300" distR="114300" simplePos="0" relativeHeight="251666432" behindDoc="0" locked="0" layoutInCell="1" allowOverlap="1" wp14:anchorId="0526808A" wp14:editId="3D75D45F">
+                <wp:simplePos x="0" y="0"/>
+                <wp:positionH relativeFrom="column">
+                  <wp:posOffset>-635</wp:posOffset>
+                </wp:positionH>
+                <wp:positionV relativeFrom="paragraph">
+                  <wp:posOffset>396240</wp:posOffset>
+                </wp:positionV>
+                <wp:extent cx="5760720" cy="1404620"/>
+                <wp:effectExtent l="0" t="0" r="11430" b="22860"/>
+                <wp:wrapSquare wrapText="bothSides"/>
+                <wp:docPr id="217" name="Zone de texte 2"/>
+                <wp:cNvGraphicFramePr>
+                  <a:graphicFrameLocks xmlns:a="http://schemas.openxmlformats.org/drawingml/2006/main"/>
+                </wp:cNvGraphicFramePr>
+                <a:graphic xmlns:a="http://schemas.openxmlformats.org/drawingml/2006/main">
+                  <a:graphicData uri="http://schemas.microsoft.com/office/word/2010/wordprocessingShape">
+                    <wps:wsp>
+                      <wps:cNvSpPr txBox="1">
+                        <a:spLocks noChangeArrowheads="1"/>
+                      </wps:cNvSpPr>
+                      <wps:spPr bwMode="auto">
+                        <a:xfrm>
+                          <a:off x="0" y="0"/>
+                          <a:ext cx="5760720" cy="1404620"/>
+                        </a:xfrm>
+                        <a:prstGeom prst="rect">
+                          <a:avLst/>
+                        </a:prstGeom>
+                        <a:solidFill>
+                          <a:srgbClr val="FFFFFF"/>
+                        </a:solidFill>
+                        <a:ln w="9525">
+                          <a:solidFill>
+                            <a:srgbClr val="000000"/>
+                          </a:solidFill>
+                          <a:miter lim="800000"/>
+                          <a:headEnd/>
+                          <a:tailEnd/>
+                        </a:ln>
+                      </wps:spPr>
+                      <wps:txbx>
+                        <w:txbxContent>
+                          <w:p>
+                            <w:r>
+                              <w:t xml:space="preserve">Une "données calculé" est </w:t>
+                            </w:r>
+                            <w:r>
+                              <w:t>une donnée calculée</w:t>
+                            </w:r>
+                            <w:r>
+                              <w:t xml:space="preserve"> à partir d'autre données</w:t>
+                            </w:r>
+                            <w:r>
+                              <w:t>.</w:t>
+                            </w:r>
+                          </w:p>
+                        </w:txbxContent>
+                      </wps:txbx>
+                      <wps:bodyPr rot="0" vert="horz" wrap="square" lIns="91440" tIns="45720" rIns="91440" bIns="45720" anchor="t" anchorCtr="0">
+                        <a:spAutoFit/>
+                      </wps:bodyPr>
+                    </wps:wsp>
+                  </a:graphicData>
+                </a:graphic>
+                <wp14:sizeRelH relativeFrom="margin">
+                  <wp14:pctWidth>0</wp14:pctWidth>
+                </wp14:sizeRelH>
+                <wp14:sizeRelV relativeFrom="margin">
+                  <wp14:pctHeight>20000</wp14:pctHeight>
+                </wp14:sizeRelV>
+              </wp:anchor>
+            </w:drawing>
+          </mc:Choice>
+          <mc:Fallback>
+            <w:pict>
+              <v:shape w14:anchorId="0526808A" id="_x0000_s1038" type="#_x0000_t202" style="position:absolute;margin-left:-.05pt;margin-top:31.2pt;width:453.6pt;height:110.6pt;z-index:251666432;visibility:visible;mso-wrap-style:square;mso-width-percent:0;mso-height-percent:200;mso-wrap-distance-left:9pt;mso-wrap-distance-top:3.6pt;mso-wrap-distance-right:9pt;mso-wrap-distance-bottom:3.6pt;mso-position-horizontal:absolute;mso-position-horizontal-relative:text;mso-position-vertical:absolute;mso-position-vertical-relative:text;mso-width-percent:0;mso-height-percent:200;mso-width-relative:margin;mso-height-relative:margin;v-text-anchor:top" o:gfxdata="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">
+                <v:textbox style="mso-fit-shape-to-text:t">
+                  <w:txbxContent>
+                    <w:p>
+                      <w:r>
+                        <w:t xml:space="preserve">Une "données calculé" est </w:t>
+                      </w:r>
+                      <w:r>
+                        <w:t>une donnée calculée</w:t>
+                      </w:r>
+                      <w:r>
+                        <w:t xml:space="preserve"> à partir d'autre données</w:t>
+                      </w:r>
+                      <w:r>
+                        <w:t>.</w:t>
+                      </w:r>
+                    </w:p>
+                  </w:txbxContent>
+                </v:textbox>
+                <w10:wrap type="square"/>
+              </v:shape>
+            </w:pict>
+          </mc:Fallback>
+        </mc:AlternateContent>
+      </w:r>
+    </w:p>
+    <w:p>
+      <w:pPr>
+        <w:rPr>
+          <w:sz w:val="28"/>
+          <w:szCs w:val="28"/>
+        </w:rPr>
+      </w:pPr>
     </w:p>
     <w:p>
       <w:pPr>
@@ -3025,9 +3763,9 @@
       </w:tblPr>
       <w:tblGrid>
         <w:gridCol w:w="2798"/>
-        <w:gridCol w:w="2799"/>
-        <w:gridCol w:w="2799"/>
-        <w:gridCol w:w="2799"/>
+        <w:gridCol w:w="5419"/>
+        <w:gridCol w:w="1701"/>
+        <w:gridCol w:w="1277"/>
         <w:gridCol w:w="2799"/>
       </w:tblGrid>
       <w:tr>
@@ -3053,35 +3791,13 @@
                 <w:color w:val="FFFFFF" w:themeColor="background1"/>
                 <w:u w:val="single"/>
               </w:rPr>
-              <w:t>Entité</w:t>
-            </w:r>
-          </w:p>
-        </w:tc>
-        <w:tc>
-          <w:tcPr>
-            <w:tcW w:w="2799" w:type="dxa"/>
-            <w:shd w:val="clear" w:color="auto" w:fill="595959" w:themeFill="text1" w:themeFillTint="A6"/>
-          </w:tcPr>
-          <w:p>
-            <w:pPr>
-              <w:cnfStyle w:val="100000000000" w:firstRow="1" w:lastRow="0" w:firstColumn="0" w:lastColumn="0" w:oddVBand="0" w:evenVBand="0" w:oddHBand="0" w:evenHBand="0" w:firstRowFirstColumn="0" w:firstRowLastColumn="0" w:lastRowFirstColumn="0" w:lastRowLastColumn="0"/>
-              <w:rPr>
-                <w:color w:val="FFFFFF" w:themeColor="background1"/>
-                <w:u w:val="single"/>
-              </w:rPr>
-            </w:pPr>
-            <w:r>
-              <w:rPr>
-                <w:color w:val="FFFFFF" w:themeColor="background1"/>
-                <w:u w:val="single"/>
-              </w:rPr>
               <w:t>Mnémonique</w:t>
             </w:r>
           </w:p>
         </w:tc>
         <w:tc>
           <w:tcPr>
-            <w:tcW w:w="2799" w:type="dxa"/>
+            <w:tcW w:w="5419" w:type="dxa"/>
             <w:shd w:val="clear" w:color="auto" w:fill="595959" w:themeFill="text1" w:themeFillTint="A6"/>
           </w:tcPr>
           <w:p>
@@ -3103,7 +3819,7 @@
         </w:tc>
         <w:tc>
           <w:tcPr>
-            <w:tcW w:w="2799" w:type="dxa"/>
+            <w:tcW w:w="1701" w:type="dxa"/>
             <w:shd w:val="clear" w:color="auto" w:fill="595959" w:themeFill="text1" w:themeFillTint="A6"/>
           </w:tcPr>
           <w:p>
@@ -3120,6 +3836,28 @@
                 <w:u w:val="single"/>
               </w:rPr>
               <w:t>Type (Longueur)</w:t>
+            </w:r>
+          </w:p>
+        </w:tc>
+        <w:tc>
+          <w:tcPr>
+            <w:tcW w:w="1277" w:type="dxa"/>
+            <w:shd w:val="clear" w:color="auto" w:fill="595959" w:themeFill="text1" w:themeFillTint="A6"/>
+          </w:tcPr>
+          <w:p>
+            <w:pPr>
+              <w:cnfStyle w:val="100000000000" w:firstRow="1" w:lastRow="0" w:firstColumn="0" w:lastColumn="0" w:oddVBand="0" w:evenVBand="0" w:oddHBand="0" w:evenHBand="0" w:firstRowFirstColumn="0" w:firstRowLastColumn="0" w:lastRowFirstColumn="0" w:lastRowLastColumn="0"/>
+              <w:rPr>
+                <w:color w:val="FFFFFF" w:themeColor="background1"/>
+                <w:u w:val="single"/>
+              </w:rPr>
+            </w:pPr>
+            <w:r>
+              <w:rPr>
+                <w:color w:val="FFFFFF" w:themeColor="background1"/>
+                <w:u w:val="single"/>
+              </w:rPr>
+              <w:t>Longueur</w:t>
             </w:r>
           </w:p>
         </w:tc>
@@ -3151,39 +3889,18 @@
           <w:tcPr>
             <w:cnfStyle w:val="001000000000" w:firstRow="0" w:lastRow="0" w:firstColumn="1" w:lastColumn="0" w:oddVBand="0" w:evenVBand="0" w:oddHBand="0" w:evenHBand="0" w:firstRowFirstColumn="0" w:firstRowLastColumn="0" w:lastRowFirstColumn="0" w:lastRowLastColumn="0"/>
             <w:tcW w:w="2798" w:type="dxa"/>
-            <w:vMerge w:val="restart"/>
           </w:tcPr>
           <w:p>
-            <w:proofErr w:type="gramStart"/>
+            <w:proofErr w:type="spellStart"/>
             <w:r>
-              <w:t>clients</w:t>
-            </w:r>
-            <w:proofErr w:type="gramEnd"/>
-          </w:p>
-        </w:tc>
-        <w:tc>
-          <w:tcPr>
-            <w:tcW w:w="2799" w:type="dxa"/>
-          </w:tcPr>
-          <w:p>
-            <w:pPr>
-              <w:cnfStyle w:val="000000000000" w:firstRow="0" w:lastRow="0" w:firstColumn="0" w:lastColumn="0" w:oddVBand="0" w:evenVBand="0" w:oddHBand="0" w:evenHBand="0" w:firstRowFirstColumn="0" w:firstRowLastColumn="0" w:lastRowFirstColumn="0" w:lastRowLastColumn="0"/>
-            </w:pPr>
-            <w:proofErr w:type="spellStart"/>
-            <w:proofErr w:type="gramStart"/>
-            <w:r>
-              <w:t>cl</w:t>
-            </w:r>
-            <w:proofErr w:type="gramEnd"/>
-            <w:r>
-              <w:t>_id</w:t>
+              <w:t>cl_id</w:t>
             </w:r>
             <w:proofErr w:type="spellEnd"/>
           </w:p>
         </w:tc>
         <w:tc>
           <w:tcPr>
-            <w:tcW w:w="2799" w:type="dxa"/>
+            <w:tcW w:w="5419" w:type="dxa"/>
           </w:tcPr>
           <w:p>
             <w:pPr>
@@ -3196,14 +3913,27 @@
         </w:tc>
         <w:tc>
           <w:tcPr>
-            <w:tcW w:w="2799" w:type="dxa"/>
+            <w:tcW w:w="1701" w:type="dxa"/>
           </w:tcPr>
           <w:p>
             <w:pPr>
               <w:cnfStyle w:val="000000000000" w:firstRow="0" w:lastRow="0" w:firstColumn="0" w:lastColumn="0" w:oddVBand="0" w:evenVBand="0" w:oddHBand="0" w:evenHBand="0" w:firstRowFirstColumn="0" w:firstRowLastColumn="0" w:lastRowFirstColumn="0" w:lastRowLastColumn="0"/>
             </w:pPr>
             <w:r>
-              <w:t>N (11)</w:t>
+              <w:t>N</w:t>
+            </w:r>
+          </w:p>
+        </w:tc>
+        <w:tc>
+          <w:tcPr>
+            <w:tcW w:w="1277" w:type="dxa"/>
+          </w:tcPr>
+          <w:p>
+            <w:pPr>
+              <w:cnfStyle w:val="000000000000" w:firstRow="0" w:lastRow="0" w:firstColumn="0" w:lastColumn="0" w:oddVBand="0" w:evenVBand="0" w:oddHBand="0" w:evenHBand="0" w:firstRowFirstColumn="0" w:firstRowLastColumn="0" w:lastRowFirstColumn="0" w:lastRowLastColumn="0"/>
+            </w:pPr>
+            <w:r>
+              <w:t>11</w:t>
             </w:r>
           </w:p>
         </w:tc>
@@ -3226,33 +3956,18 @@
           <w:tcPr>
             <w:cnfStyle w:val="001000000000" w:firstRow="0" w:lastRow="0" w:firstColumn="1" w:lastColumn="0" w:oddVBand="0" w:evenVBand="0" w:oddHBand="0" w:evenHBand="0" w:firstRowFirstColumn="0" w:firstRowLastColumn="0" w:lastRowFirstColumn="0" w:lastRowLastColumn="0"/>
             <w:tcW w:w="2798" w:type="dxa"/>
-            <w:vMerge/>
-          </w:tcPr>
-          <w:p/>
-        </w:tc>
-        <w:tc>
-          <w:tcPr>
-            <w:tcW w:w="2799" w:type="dxa"/>
           </w:tcPr>
           <w:p>
-            <w:pPr>
-              <w:cnfStyle w:val="000000000000" w:firstRow="0" w:lastRow="0" w:firstColumn="0" w:lastColumn="0" w:oddVBand="0" w:evenVBand="0" w:oddHBand="0" w:evenHBand="0" w:firstRowFirstColumn="0" w:firstRowLastColumn="0" w:lastRowFirstColumn="0" w:lastRowLastColumn="0"/>
-            </w:pPr>
             <w:proofErr w:type="spellStart"/>
-            <w:proofErr w:type="gramStart"/>
             <w:r>
-              <w:t>cl</w:t>
-            </w:r>
-            <w:proofErr w:type="gramEnd"/>
-            <w:r>
-              <w:t>_nom</w:t>
+              <w:t>cl_nom</w:t>
             </w:r>
             <w:proofErr w:type="spellEnd"/>
           </w:p>
         </w:tc>
         <w:tc>
           <w:tcPr>
-            <w:tcW w:w="2799" w:type="dxa"/>
+            <w:tcW w:w="5419" w:type="dxa"/>
           </w:tcPr>
           <w:p>
             <w:pPr>
@@ -3265,14 +3980,27 @@
         </w:tc>
         <w:tc>
           <w:tcPr>
-            <w:tcW w:w="2799" w:type="dxa"/>
+            <w:tcW w:w="1701" w:type="dxa"/>
           </w:tcPr>
           <w:p>
             <w:pPr>
               <w:cnfStyle w:val="000000000000" w:firstRow="0" w:lastRow="0" w:firstColumn="0" w:lastColumn="0" w:oddVBand="0" w:evenVBand="0" w:oddHBand="0" w:evenHBand="0" w:firstRowFirstColumn="0" w:firstRowLastColumn="0" w:lastRowFirstColumn="0" w:lastRowLastColumn="0"/>
             </w:pPr>
             <w:r>
-              <w:t>A (50)</w:t>
+              <w:t>A</w:t>
+            </w:r>
+          </w:p>
+        </w:tc>
+        <w:tc>
+          <w:tcPr>
+            <w:tcW w:w="1277" w:type="dxa"/>
+          </w:tcPr>
+          <w:p>
+            <w:pPr>
+              <w:cnfStyle w:val="000000000000" w:firstRow="0" w:lastRow="0" w:firstColumn="0" w:lastColumn="0" w:oddVBand="0" w:evenVBand="0" w:oddHBand="0" w:evenHBand="0" w:firstRowFirstColumn="0" w:firstRowLastColumn="0" w:lastRowFirstColumn="0" w:lastRowLastColumn="0"/>
+            </w:pPr>
+            <w:r>
+              <w:t>50</w:t>
             </w:r>
           </w:p>
         </w:tc>
@@ -3295,33 +4023,18 @@
           <w:tcPr>
             <w:cnfStyle w:val="001000000000" w:firstRow="0" w:lastRow="0" w:firstColumn="1" w:lastColumn="0" w:oddVBand="0" w:evenVBand="0" w:oddHBand="0" w:evenHBand="0" w:firstRowFirstColumn="0" w:firstRowLastColumn="0" w:lastRowFirstColumn="0" w:lastRowLastColumn="0"/>
             <w:tcW w:w="2798" w:type="dxa"/>
-            <w:vMerge/>
-          </w:tcPr>
-          <w:p/>
-        </w:tc>
-        <w:tc>
-          <w:tcPr>
-            <w:tcW w:w="2799" w:type="dxa"/>
           </w:tcPr>
           <w:p>
-            <w:pPr>
-              <w:cnfStyle w:val="000000000000" w:firstRow="0" w:lastRow="0" w:firstColumn="0" w:lastColumn="0" w:oddVBand="0" w:evenVBand="0" w:oddHBand="0" w:evenHBand="0" w:firstRowFirstColumn="0" w:firstRowLastColumn="0" w:lastRowFirstColumn="0" w:lastRowLastColumn="0"/>
-            </w:pPr>
             <w:proofErr w:type="spellStart"/>
-            <w:proofErr w:type="gramStart"/>
             <w:r>
-              <w:t>cl</w:t>
-            </w:r>
-            <w:proofErr w:type="gramEnd"/>
-            <w:r>
-              <w:t>_address</w:t>
+              <w:t>cl_address</w:t>
             </w:r>
             <w:proofErr w:type="spellEnd"/>
           </w:p>
         </w:tc>
         <w:tc>
           <w:tcPr>
-            <w:tcW w:w="2799" w:type="dxa"/>
+            <w:tcW w:w="5419" w:type="dxa"/>
           </w:tcPr>
           <w:p>
             <w:pPr>
@@ -3334,14 +4047,27 @@
         </w:tc>
         <w:tc>
           <w:tcPr>
-            <w:tcW w:w="2799" w:type="dxa"/>
+            <w:tcW w:w="1701" w:type="dxa"/>
           </w:tcPr>
           <w:p>
             <w:pPr>
               <w:cnfStyle w:val="000000000000" w:firstRow="0" w:lastRow="0" w:firstColumn="0" w:lastColumn="0" w:oddVBand="0" w:evenVBand="0" w:oddHBand="0" w:evenHBand="0" w:firstRowFirstColumn="0" w:firstRowLastColumn="0" w:lastRowFirstColumn="0" w:lastRowLastColumn="0"/>
             </w:pPr>
             <w:r>
-              <w:t>AN (255)</w:t>
+              <w:t>AN</w:t>
+            </w:r>
+          </w:p>
+        </w:tc>
+        <w:tc>
+          <w:tcPr>
+            <w:tcW w:w="1277" w:type="dxa"/>
+          </w:tcPr>
+          <w:p>
+            <w:pPr>
+              <w:cnfStyle w:val="000000000000" w:firstRow="0" w:lastRow="0" w:firstColumn="0" w:lastColumn="0" w:oddVBand="0" w:evenVBand="0" w:oddHBand="0" w:evenHBand="0" w:firstRowFirstColumn="0" w:firstRowLastColumn="0" w:lastRowFirstColumn="0" w:lastRowLastColumn="0"/>
+            </w:pPr>
+            <w:r>
+              <w:t>255</w:t>
             </w:r>
           </w:p>
         </w:tc>
@@ -3364,33 +4090,18 @@
           <w:tcPr>
             <w:cnfStyle w:val="001000000000" w:firstRow="0" w:lastRow="0" w:firstColumn="1" w:lastColumn="0" w:oddVBand="0" w:evenVBand="0" w:oddHBand="0" w:evenHBand="0" w:firstRowFirstColumn="0" w:firstRowLastColumn="0" w:lastRowFirstColumn="0" w:lastRowLastColumn="0"/>
             <w:tcW w:w="2798" w:type="dxa"/>
-            <w:vMerge/>
-          </w:tcPr>
-          <w:p/>
-        </w:tc>
-        <w:tc>
-          <w:tcPr>
-            <w:tcW w:w="2799" w:type="dxa"/>
           </w:tcPr>
           <w:p>
-            <w:pPr>
-              <w:cnfStyle w:val="000000000000" w:firstRow="0" w:lastRow="0" w:firstColumn="0" w:lastColumn="0" w:oddVBand="0" w:evenVBand="0" w:oddHBand="0" w:evenHBand="0" w:firstRowFirstColumn="0" w:firstRowLastColumn="0" w:lastRowFirstColumn="0" w:lastRowLastColumn="0"/>
-            </w:pPr>
             <w:proofErr w:type="spellStart"/>
-            <w:proofErr w:type="gramStart"/>
             <w:r>
-              <w:t>cl</w:t>
-            </w:r>
-            <w:proofErr w:type="gramEnd"/>
-            <w:r>
-              <w:t>_caution</w:t>
+              <w:t>cl_caution</w:t>
             </w:r>
             <w:proofErr w:type="spellEnd"/>
           </w:p>
         </w:tc>
         <w:tc>
           <w:tcPr>
-            <w:tcW w:w="2799" w:type="dxa"/>
+            <w:tcW w:w="5419" w:type="dxa"/>
           </w:tcPr>
           <w:p>
             <w:pPr>
@@ -3403,14 +4114,27 @@
         </w:tc>
         <w:tc>
           <w:tcPr>
-            <w:tcW w:w="2799" w:type="dxa"/>
+            <w:tcW w:w="1701" w:type="dxa"/>
           </w:tcPr>
           <w:p>
             <w:pPr>
               <w:cnfStyle w:val="000000000000" w:firstRow="0" w:lastRow="0" w:firstColumn="0" w:lastColumn="0" w:oddVBand="0" w:evenVBand="0" w:oddHBand="0" w:evenHBand="0" w:firstRowFirstColumn="0" w:firstRowLastColumn="0" w:lastRowFirstColumn="0" w:lastRowLastColumn="0"/>
             </w:pPr>
             <w:r>
-              <w:t>N (3)</w:t>
+              <w:t>N</w:t>
+            </w:r>
+          </w:p>
+        </w:tc>
+        <w:tc>
+          <w:tcPr>
+            <w:tcW w:w="1277" w:type="dxa"/>
+          </w:tcPr>
+          <w:p>
+            <w:pPr>
+              <w:cnfStyle w:val="000000000000" w:firstRow="0" w:lastRow="0" w:firstColumn="0" w:lastColumn="0" w:oddVBand="0" w:evenVBand="0" w:oddHBand="0" w:evenHBand="0" w:firstRowFirstColumn="0" w:firstRowLastColumn="0" w:lastRowFirstColumn="0" w:lastRowLastColumn="0"/>
+            </w:pPr>
+            <w:r>
+              <w:t>3</w:t>
             </w:r>
           </w:p>
         </w:tc>
@@ -3433,63 +4157,52 @@
           <w:tcPr>
             <w:cnfStyle w:val="001000000000" w:firstRow="0" w:lastRow="0" w:firstColumn="1" w:lastColumn="0" w:oddVBand="0" w:evenVBand="0" w:oddHBand="0" w:evenHBand="0" w:firstRowFirstColumn="0" w:firstRowLastColumn="0" w:lastRowFirstColumn="0" w:lastRowLastColumn="0"/>
             <w:tcW w:w="2798" w:type="dxa"/>
-            <w:vMerge w:val="restart"/>
           </w:tcPr>
           <w:p>
             <w:bookmarkStart w:id="15" w:name="_Hlk47025133"/>
-            <w:proofErr w:type="gramStart"/>
+            <w:proofErr w:type="spellStart"/>
             <w:r>
-              <w:t>livres</w:t>
-            </w:r>
-            <w:proofErr w:type="gramEnd"/>
-          </w:p>
-        </w:tc>
-        <w:tc>
-          <w:tcPr>
-            <w:tcW w:w="2799" w:type="dxa"/>
-          </w:tcPr>
-          <w:p>
-            <w:pPr>
-              <w:cnfStyle w:val="000000000000" w:firstRow="0" w:lastRow="0" w:firstColumn="0" w:lastColumn="0" w:oddVBand="0" w:evenVBand="0" w:oddHBand="0" w:evenHBand="0" w:firstRowFirstColumn="0" w:firstRowLastColumn="0" w:lastRowFirstColumn="0" w:lastRowLastColumn="0"/>
-            </w:pPr>
-            <w:proofErr w:type="spellStart"/>
-            <w:proofErr w:type="gramStart"/>
-            <w:r>
-              <w:t>lv</w:t>
-            </w:r>
-            <w:proofErr w:type="gramEnd"/>
-            <w:r>
-              <w:t>_id</w:t>
+              <w:t>lv_id</w:t>
             </w:r>
             <w:proofErr w:type="spellEnd"/>
           </w:p>
         </w:tc>
         <w:tc>
           <w:tcPr>
-            <w:tcW w:w="2799" w:type="dxa"/>
+            <w:tcW w:w="5419" w:type="dxa"/>
           </w:tcPr>
           <w:p>
             <w:pPr>
               <w:cnfStyle w:val="000000000000" w:firstRow="0" w:lastRow="0" w:firstColumn="0" w:lastColumn="0" w:oddVBand="0" w:evenVBand="0" w:oddHBand="0" w:evenHBand="0" w:firstRowFirstColumn="0" w:firstRowLastColumn="0" w:lastRowFirstColumn="0" w:lastRowLastColumn="0"/>
             </w:pPr>
             <w:r>
-              <w:t xml:space="preserve">L'identifiant du livre </w:t>
-            </w:r>
-            <w:r>
-              <w:t>ISBN</w:t>
+              <w:t>L'identifiant du livre ISBN</w:t>
             </w:r>
           </w:p>
         </w:tc>
         <w:tc>
           <w:tcPr>
-            <w:tcW w:w="2799" w:type="dxa"/>
+            <w:tcW w:w="1701" w:type="dxa"/>
           </w:tcPr>
           <w:p>
             <w:pPr>
               <w:cnfStyle w:val="000000000000" w:firstRow="0" w:lastRow="0" w:firstColumn="0" w:lastColumn="0" w:oddVBand="0" w:evenVBand="0" w:oddHBand="0" w:evenHBand="0" w:firstRowFirstColumn="0" w:firstRowLastColumn="0" w:lastRowFirstColumn="0" w:lastRowLastColumn="0"/>
             </w:pPr>
             <w:r>
-              <w:t>N (20)</w:t>
+              <w:t>N</w:t>
+            </w:r>
+          </w:p>
+        </w:tc>
+        <w:tc>
+          <w:tcPr>
+            <w:tcW w:w="1277" w:type="dxa"/>
+          </w:tcPr>
+          <w:p>
+            <w:pPr>
+              <w:cnfStyle w:val="000000000000" w:firstRow="0" w:lastRow="0" w:firstColumn="0" w:lastColumn="0" w:oddVBand="0" w:evenVBand="0" w:oddHBand="0" w:evenHBand="0" w:firstRowFirstColumn="0" w:firstRowLastColumn="0" w:lastRowFirstColumn="0" w:lastRowLastColumn="0"/>
+            </w:pPr>
+            <w:r>
+              <w:t>20</w:t>
             </w:r>
           </w:p>
         </w:tc>
@@ -3512,36 +4225,18 @@
           <w:tcPr>
             <w:cnfStyle w:val="001000000000" w:firstRow="0" w:lastRow="0" w:firstColumn="1" w:lastColumn="0" w:oddVBand="0" w:evenVBand="0" w:oddHBand="0" w:evenHBand="0" w:firstRowFirstColumn="0" w:firstRowLastColumn="0" w:lastRowFirstColumn="0" w:lastRowLastColumn="0"/>
             <w:tcW w:w="2798" w:type="dxa"/>
-            <w:vMerge/>
-          </w:tcPr>
-          <w:p/>
-        </w:tc>
-        <w:tc>
-          <w:tcPr>
-            <w:tcW w:w="2799" w:type="dxa"/>
           </w:tcPr>
           <w:p>
-            <w:pPr>
-              <w:cnfStyle w:val="000000000000" w:firstRow="0" w:lastRow="0" w:firstColumn="0" w:lastColumn="0" w:oddVBand="0" w:evenVBand="0" w:oddHBand="0" w:evenHBand="0" w:firstRowFirstColumn="0" w:firstRowLastColumn="0" w:lastRowFirstColumn="0" w:lastRowLastColumn="0"/>
-            </w:pPr>
             <w:proofErr w:type="spellStart"/>
-            <w:proofErr w:type="gramStart"/>
             <w:r>
-              <w:t>lv</w:t>
-            </w:r>
-            <w:proofErr w:type="gramEnd"/>
-            <w:r>
-              <w:t>_tit</w:t>
-            </w:r>
-            <w:r>
-              <w:t>le</w:t>
+              <w:t>lv_title</w:t>
             </w:r>
             <w:proofErr w:type="spellEnd"/>
           </w:p>
         </w:tc>
         <w:tc>
           <w:tcPr>
-            <w:tcW w:w="2799" w:type="dxa"/>
+            <w:tcW w:w="5419" w:type="dxa"/>
           </w:tcPr>
           <w:p>
             <w:pPr>
@@ -3554,14 +4249,27 @@
         </w:tc>
         <w:tc>
           <w:tcPr>
-            <w:tcW w:w="2799" w:type="dxa"/>
+            <w:tcW w:w="1701" w:type="dxa"/>
           </w:tcPr>
           <w:p>
             <w:pPr>
               <w:cnfStyle w:val="000000000000" w:firstRow="0" w:lastRow="0" w:firstColumn="0" w:lastColumn="0" w:oddVBand="0" w:evenVBand="0" w:oddHBand="0" w:evenHBand="0" w:firstRowFirstColumn="0" w:firstRowLastColumn="0" w:lastRowFirstColumn="0" w:lastRowLastColumn="0"/>
             </w:pPr>
             <w:r>
-              <w:t>AN (50)</w:t>
+              <w:t>AN</w:t>
+            </w:r>
+          </w:p>
+        </w:tc>
+        <w:tc>
+          <w:tcPr>
+            <w:tcW w:w="1277" w:type="dxa"/>
+          </w:tcPr>
+          <w:p>
+            <w:pPr>
+              <w:cnfStyle w:val="000000000000" w:firstRow="0" w:lastRow="0" w:firstColumn="0" w:lastColumn="0" w:oddVBand="0" w:evenVBand="0" w:oddHBand="0" w:evenHBand="0" w:firstRowFirstColumn="0" w:firstRowLastColumn="0" w:lastRowFirstColumn="0" w:lastRowLastColumn="0"/>
+            </w:pPr>
+            <w:r>
+              <w:t>50</w:t>
             </w:r>
           </w:p>
         </w:tc>
@@ -3584,39 +4292,18 @@
           <w:tcPr>
             <w:cnfStyle w:val="001000000000" w:firstRow="0" w:lastRow="0" w:firstColumn="1" w:lastColumn="0" w:oddVBand="0" w:evenVBand="0" w:oddHBand="0" w:evenHBand="0" w:firstRowFirstColumn="0" w:firstRowLastColumn="0" w:lastRowFirstColumn="0" w:lastRowLastColumn="0"/>
             <w:tcW w:w="2798" w:type="dxa"/>
-            <w:vMerge/>
-          </w:tcPr>
-          <w:p/>
-        </w:tc>
-        <w:tc>
-          <w:tcPr>
-            <w:tcW w:w="2799" w:type="dxa"/>
           </w:tcPr>
           <w:p>
-            <w:pPr>
-              <w:cnfStyle w:val="000000000000" w:firstRow="0" w:lastRow="0" w:firstColumn="0" w:lastColumn="0" w:oddVBand="0" w:evenVBand="0" w:oddHBand="0" w:evenHBand="0" w:firstRowFirstColumn="0" w:firstRowLastColumn="0" w:lastRowFirstColumn="0" w:lastRowLastColumn="0"/>
-            </w:pPr>
             <w:proofErr w:type="spellStart"/>
-            <w:proofErr w:type="gramStart"/>
             <w:r>
-              <w:t>lv</w:t>
-            </w:r>
-            <w:proofErr w:type="gramEnd"/>
-            <w:r>
-              <w:t>_</w:t>
-            </w:r>
-            <w:r>
-              <w:t>buy</w:t>
-            </w:r>
-            <w:r>
-              <w:t>_date</w:t>
+              <w:t>lv_buy_date</w:t>
             </w:r>
             <w:proofErr w:type="spellEnd"/>
           </w:p>
         </w:tc>
         <w:tc>
           <w:tcPr>
-            <w:tcW w:w="2799" w:type="dxa"/>
+            <w:tcW w:w="5419" w:type="dxa"/>
           </w:tcPr>
           <w:p>
             <w:pPr>
@@ -3629,14 +4316,27 @@
         </w:tc>
         <w:tc>
           <w:tcPr>
-            <w:tcW w:w="2799" w:type="dxa"/>
+            <w:tcW w:w="1701" w:type="dxa"/>
           </w:tcPr>
           <w:p>
             <w:pPr>
               <w:cnfStyle w:val="000000000000" w:firstRow="0" w:lastRow="0" w:firstColumn="0" w:lastColumn="0" w:oddVBand="0" w:evenVBand="0" w:oddHBand="0" w:evenHBand="0" w:firstRowFirstColumn="0" w:firstRowLastColumn="0" w:lastRowFirstColumn="0" w:lastRowLastColumn="0"/>
             </w:pPr>
             <w:r>
-              <w:t>Date (9)</w:t>
+              <w:t>Date</w:t>
+            </w:r>
+          </w:p>
+        </w:tc>
+        <w:tc>
+          <w:tcPr>
+            <w:tcW w:w="1277" w:type="dxa"/>
+          </w:tcPr>
+          <w:p>
+            <w:pPr>
+              <w:cnfStyle w:val="000000000000" w:firstRow="0" w:lastRow="0" w:firstColumn="0" w:lastColumn="0" w:oddVBand="0" w:evenVBand="0" w:oddHBand="0" w:evenHBand="0" w:firstRowFirstColumn="0" w:firstRowLastColumn="0" w:lastRowFirstColumn="0" w:lastRowLastColumn="0"/>
+            </w:pPr>
+            <w:r>
+              <w:t>-</w:t>
             </w:r>
           </w:p>
         </w:tc>
@@ -3659,33 +4359,18 @@
           <w:tcPr>
             <w:cnfStyle w:val="001000000000" w:firstRow="0" w:lastRow="0" w:firstColumn="1" w:lastColumn="0" w:oddVBand="0" w:evenVBand="0" w:oddHBand="0" w:evenHBand="0" w:firstRowFirstColumn="0" w:firstRowLastColumn="0" w:lastRowFirstColumn="0" w:lastRowLastColumn="0"/>
             <w:tcW w:w="2798" w:type="dxa"/>
-            <w:vMerge/>
-          </w:tcPr>
-          <w:p/>
-        </w:tc>
-        <w:tc>
-          <w:tcPr>
-            <w:tcW w:w="2799" w:type="dxa"/>
           </w:tcPr>
           <w:p>
-            <w:pPr>
-              <w:cnfStyle w:val="000000000000" w:firstRow="0" w:lastRow="0" w:firstColumn="0" w:lastColumn="0" w:oddVBand="0" w:evenVBand="0" w:oddHBand="0" w:evenHBand="0" w:firstRowFirstColumn="0" w:firstRowLastColumn="0" w:lastRowFirstColumn="0" w:lastRowLastColumn="0"/>
-            </w:pPr>
             <w:proofErr w:type="spellStart"/>
-            <w:proofErr w:type="gramStart"/>
             <w:r>
-              <w:t>lv</w:t>
-            </w:r>
-            <w:proofErr w:type="gramEnd"/>
-            <w:r>
-              <w:t>_etat</w:t>
+              <w:t>lv_etat</w:t>
             </w:r>
             <w:proofErr w:type="spellEnd"/>
           </w:p>
         </w:tc>
         <w:tc>
           <w:tcPr>
-            <w:tcW w:w="2799" w:type="dxa"/>
+            <w:tcW w:w="5419" w:type="dxa"/>
           </w:tcPr>
           <w:p>
             <w:pPr>
@@ -3698,14 +4383,27 @@
         </w:tc>
         <w:tc>
           <w:tcPr>
-            <w:tcW w:w="2799" w:type="dxa"/>
+            <w:tcW w:w="1701" w:type="dxa"/>
           </w:tcPr>
           <w:p>
             <w:pPr>
               <w:cnfStyle w:val="000000000000" w:firstRow="0" w:lastRow="0" w:firstColumn="0" w:lastColumn="0" w:oddVBand="0" w:evenVBand="0" w:oddHBand="0" w:evenHBand="0" w:firstRowFirstColumn="0" w:firstRowLastColumn="0" w:lastRowFirstColumn="0" w:lastRowLastColumn="0"/>
             </w:pPr>
             <w:r>
-              <w:t>A (11)</w:t>
+              <w:t>A</w:t>
+            </w:r>
+          </w:p>
+        </w:tc>
+        <w:tc>
+          <w:tcPr>
+            <w:tcW w:w="1277" w:type="dxa"/>
+          </w:tcPr>
+          <w:p>
+            <w:pPr>
+              <w:cnfStyle w:val="000000000000" w:firstRow="0" w:lastRow="0" w:firstColumn="0" w:lastColumn="0" w:oddVBand="0" w:evenVBand="0" w:oddHBand="0" w:evenHBand="0" w:firstRowFirstColumn="0" w:firstRowLastColumn="0" w:lastRowFirstColumn="0" w:lastRowLastColumn="0"/>
+            </w:pPr>
+            <w:r>
+              <w:t>11</w:t>
             </w:r>
           </w:p>
         </w:tc>
@@ -3728,33 +4426,18 @@
           <w:tcPr>
             <w:cnfStyle w:val="001000000000" w:firstRow="0" w:lastRow="0" w:firstColumn="1" w:lastColumn="0" w:oddVBand="0" w:evenVBand="0" w:oddHBand="0" w:evenHBand="0" w:firstRowFirstColumn="0" w:firstRowLastColumn="0" w:lastRowFirstColumn="0" w:lastRowLastColumn="0"/>
             <w:tcW w:w="2798" w:type="dxa"/>
-            <w:vMerge/>
-          </w:tcPr>
-          <w:p/>
-        </w:tc>
-        <w:tc>
-          <w:tcPr>
-            <w:tcW w:w="2799" w:type="dxa"/>
           </w:tcPr>
           <w:p>
-            <w:pPr>
-              <w:cnfStyle w:val="000000000000" w:firstRow="0" w:lastRow="0" w:firstColumn="0" w:lastColumn="0" w:oddVBand="0" w:evenVBand="0" w:oddHBand="0" w:evenHBand="0" w:firstRowFirstColumn="0" w:firstRowLastColumn="0" w:lastRowFirstColumn="0" w:lastRowLastColumn="0"/>
-            </w:pPr>
             <w:proofErr w:type="spellStart"/>
-            <w:proofErr w:type="gramStart"/>
             <w:r>
-              <w:t>lv</w:t>
-            </w:r>
-            <w:proofErr w:type="gramEnd"/>
-            <w:r>
-              <w:t>_rendu</w:t>
+              <w:t>lv_rendu</w:t>
             </w:r>
             <w:proofErr w:type="spellEnd"/>
           </w:p>
         </w:tc>
         <w:tc>
           <w:tcPr>
-            <w:tcW w:w="2799" w:type="dxa"/>
+            <w:tcW w:w="5419" w:type="dxa"/>
           </w:tcPr>
           <w:p>
             <w:pPr>
@@ -3767,7 +4450,7 @@
         </w:tc>
         <w:tc>
           <w:tcPr>
-            <w:tcW w:w="2799" w:type="dxa"/>
+            <w:tcW w:w="1701" w:type="dxa"/>
           </w:tcPr>
           <w:p>
             <w:pPr>
@@ -3776,6 +4459,16 @@
             <w:r>
               <w:t>Boolean</w:t>
             </w:r>
+          </w:p>
+        </w:tc>
+        <w:tc>
+          <w:tcPr>
+            <w:tcW w:w="1277" w:type="dxa"/>
+          </w:tcPr>
+          <w:p>
+            <w:pPr>
+              <w:cnfStyle w:val="000000000000" w:firstRow="0" w:lastRow="0" w:firstColumn="0" w:lastColumn="0" w:oddVBand="0" w:evenVBand="0" w:oddHBand="0" w:evenHBand="0" w:firstRowFirstColumn="0" w:firstRowLastColumn="0" w:lastRowFirstColumn="0" w:lastRowLastColumn="0"/>
+            </w:pPr>
           </w:p>
         </w:tc>
         <w:tc>
@@ -3797,14 +4490,37 @@
           <w:tcPr>
             <w:cnfStyle w:val="001000000000" w:firstRow="0" w:lastRow="0" w:firstColumn="1" w:lastColumn="0" w:oddVBand="0" w:evenVBand="0" w:oddHBand="0" w:evenHBand="0" w:firstRowFirstColumn="0" w:firstRowLastColumn="0" w:lastRowFirstColumn="0" w:lastRowLastColumn="0"/>
             <w:tcW w:w="2798" w:type="dxa"/>
-            <w:vMerge w:val="restart"/>
+          </w:tcPr>
+          <w:p/>
+        </w:tc>
+        <w:tc>
+          <w:tcPr>
+            <w:tcW w:w="5419" w:type="dxa"/>
           </w:tcPr>
           <w:p>
-            <w:proofErr w:type="gramStart"/>
-            <w:r>
-              <w:t>emprunts</w:t>
-            </w:r>
-            <w:proofErr w:type="gramEnd"/>
+            <w:pPr>
+              <w:cnfStyle w:val="000000000000" w:firstRow="0" w:lastRow="0" w:firstColumn="0" w:lastColumn="0" w:oddVBand="0" w:evenVBand="0" w:oddHBand="0" w:evenHBand="0" w:firstRowFirstColumn="0" w:firstRowLastColumn="0" w:lastRowFirstColumn="0" w:lastRowLastColumn="0"/>
+            </w:pPr>
+          </w:p>
+        </w:tc>
+        <w:tc>
+          <w:tcPr>
+            <w:tcW w:w="1701" w:type="dxa"/>
+          </w:tcPr>
+          <w:p>
+            <w:pPr>
+              <w:cnfStyle w:val="000000000000" w:firstRow="0" w:lastRow="0" w:firstColumn="0" w:lastColumn="0" w:oddVBand="0" w:evenVBand="0" w:oddHBand="0" w:evenHBand="0" w:firstRowFirstColumn="0" w:firstRowLastColumn="0" w:lastRowFirstColumn="0" w:lastRowLastColumn="0"/>
+            </w:pPr>
+          </w:p>
+        </w:tc>
+        <w:tc>
+          <w:tcPr>
+            <w:tcW w:w="1277" w:type="dxa"/>
+          </w:tcPr>
+          <w:p>
+            <w:pPr>
+              <w:cnfStyle w:val="000000000000" w:firstRow="0" w:lastRow="0" w:firstColumn="0" w:lastColumn="0" w:oddVBand="0" w:evenVBand="0" w:oddHBand="0" w:evenHBand="0" w:firstRowFirstColumn="0" w:firstRowLastColumn="0" w:lastRowFirstColumn="0" w:lastRowLastColumn="0"/>
+            </w:pPr>
           </w:p>
         </w:tc>
         <w:tc>
@@ -3815,21 +4531,75 @@
             <w:pPr>
               <w:cnfStyle w:val="000000000000" w:firstRow="0" w:lastRow="0" w:firstColumn="0" w:lastColumn="0" w:oddVBand="0" w:evenVBand="0" w:oddHBand="0" w:evenHBand="0" w:firstRowFirstColumn="0" w:firstRowLastColumn="0" w:lastRowFirstColumn="0" w:lastRowLastColumn="0"/>
             </w:pPr>
+          </w:p>
+        </w:tc>
+      </w:tr>
+      <w:tr>
+        <w:tc>
+          <w:tcPr>
+            <w:cnfStyle w:val="001000000000" w:firstRow="0" w:lastRow="0" w:firstColumn="1" w:lastColumn="0" w:oddVBand="0" w:evenVBand="0" w:oddHBand="0" w:evenHBand="0" w:firstRowFirstColumn="0" w:firstRowLastColumn="0" w:lastRowFirstColumn="0" w:lastRowLastColumn="0"/>
+            <w:tcW w:w="2798" w:type="dxa"/>
+          </w:tcPr>
+          <w:p/>
+        </w:tc>
+        <w:tc>
+          <w:tcPr>
+            <w:tcW w:w="5419" w:type="dxa"/>
+          </w:tcPr>
+          <w:p>
+            <w:pPr>
+              <w:cnfStyle w:val="000000000000" w:firstRow="0" w:lastRow="0" w:firstColumn="0" w:lastColumn="0" w:oddVBand="0" w:evenVBand="0" w:oddHBand="0" w:evenHBand="0" w:firstRowFirstColumn="0" w:firstRowLastColumn="0" w:lastRowFirstColumn="0" w:lastRowLastColumn="0"/>
+            </w:pPr>
+          </w:p>
+        </w:tc>
+        <w:tc>
+          <w:tcPr>
+            <w:tcW w:w="1701" w:type="dxa"/>
+          </w:tcPr>
+          <w:p>
+            <w:pPr>
+              <w:cnfStyle w:val="000000000000" w:firstRow="0" w:lastRow="0" w:firstColumn="0" w:lastColumn="0" w:oddVBand="0" w:evenVBand="0" w:oddHBand="0" w:evenHBand="0" w:firstRowFirstColumn="0" w:firstRowLastColumn="0" w:lastRowFirstColumn="0" w:lastRowLastColumn="0"/>
+            </w:pPr>
+          </w:p>
+        </w:tc>
+        <w:tc>
+          <w:tcPr>
+            <w:tcW w:w="1277" w:type="dxa"/>
+          </w:tcPr>
+          <w:p>
+            <w:pPr>
+              <w:cnfStyle w:val="000000000000" w:firstRow="0" w:lastRow="0" w:firstColumn="0" w:lastColumn="0" w:oddVBand="0" w:evenVBand="0" w:oddHBand="0" w:evenHBand="0" w:firstRowFirstColumn="0" w:firstRowLastColumn="0" w:lastRowFirstColumn="0" w:lastRowLastColumn="0"/>
+            </w:pPr>
+          </w:p>
+        </w:tc>
+        <w:tc>
+          <w:tcPr>
+            <w:tcW w:w="2799" w:type="dxa"/>
+          </w:tcPr>
+          <w:p>
+            <w:pPr>
+              <w:cnfStyle w:val="000000000000" w:firstRow="0" w:lastRow="0" w:firstColumn="0" w:lastColumn="0" w:oddVBand="0" w:evenVBand="0" w:oddHBand="0" w:evenHBand="0" w:firstRowFirstColumn="0" w:firstRowLastColumn="0" w:lastRowFirstColumn="0" w:lastRowLastColumn="0"/>
+            </w:pPr>
+          </w:p>
+        </w:tc>
+      </w:tr>
+      <w:tr>
+        <w:tc>
+          <w:tcPr>
+            <w:cnfStyle w:val="001000000000" w:firstRow="0" w:lastRow="0" w:firstColumn="1" w:lastColumn="0" w:oddVBand="0" w:evenVBand="0" w:oddHBand="0" w:evenHBand="0" w:firstRowFirstColumn="0" w:firstRowLastColumn="0" w:lastRowFirstColumn="0" w:lastRowLastColumn="0"/>
+            <w:tcW w:w="2798" w:type="dxa"/>
+          </w:tcPr>
+          <w:p>
             <w:proofErr w:type="spellStart"/>
-            <w:proofErr w:type="gramStart"/>
             <w:r>
-              <w:t>ept</w:t>
-            </w:r>
-            <w:proofErr w:type="gramEnd"/>
-            <w:r>
-              <w:t>_id</w:t>
+              <w:t>ept_id</w:t>
             </w:r>
             <w:proofErr w:type="spellEnd"/>
           </w:p>
         </w:tc>
         <w:tc>
           <w:tcPr>
-            <w:tcW w:w="2799" w:type="dxa"/>
+            <w:tcW w:w="5419" w:type="dxa"/>
           </w:tcPr>
           <w:p>
             <w:pPr>
@@ -3842,14 +4612,27 @@
         </w:tc>
         <w:tc>
           <w:tcPr>
-            <w:tcW w:w="2799" w:type="dxa"/>
+            <w:tcW w:w="1701" w:type="dxa"/>
           </w:tcPr>
           <w:p>
             <w:pPr>
               <w:cnfStyle w:val="000000000000" w:firstRow="0" w:lastRow="0" w:firstColumn="0" w:lastColumn="0" w:oddVBand="0" w:evenVBand="0" w:oddHBand="0" w:evenHBand="0" w:firstRowFirstColumn="0" w:firstRowLastColumn="0" w:lastRowFirstColumn="0" w:lastRowLastColumn="0"/>
             </w:pPr>
             <w:r>
-              <w:t>N (11)</w:t>
+              <w:t>N</w:t>
+            </w:r>
+          </w:p>
+        </w:tc>
+        <w:tc>
+          <w:tcPr>
+            <w:tcW w:w="1277" w:type="dxa"/>
+          </w:tcPr>
+          <w:p>
+            <w:pPr>
+              <w:cnfStyle w:val="000000000000" w:firstRow="0" w:lastRow="0" w:firstColumn="0" w:lastColumn="0" w:oddVBand="0" w:evenVBand="0" w:oddHBand="0" w:evenHBand="0" w:firstRowFirstColumn="0" w:firstRowLastColumn="0" w:lastRowFirstColumn="0" w:lastRowLastColumn="0"/>
+            </w:pPr>
+            <w:r>
+              <w:t>11</w:t>
             </w:r>
           </w:p>
         </w:tc>
@@ -3872,33 +4655,18 @@
           <w:tcPr>
             <w:cnfStyle w:val="001000000000" w:firstRow="0" w:lastRow="0" w:firstColumn="1" w:lastColumn="0" w:oddVBand="0" w:evenVBand="0" w:oddHBand="0" w:evenHBand="0" w:firstRowFirstColumn="0" w:firstRowLastColumn="0" w:lastRowFirstColumn="0" w:lastRowLastColumn="0"/>
             <w:tcW w:w="2798" w:type="dxa"/>
-            <w:vMerge/>
-          </w:tcPr>
-          <w:p/>
-        </w:tc>
-        <w:tc>
-          <w:tcPr>
-            <w:tcW w:w="2799" w:type="dxa"/>
           </w:tcPr>
           <w:p>
-            <w:pPr>
-              <w:cnfStyle w:val="000000000000" w:firstRow="0" w:lastRow="0" w:firstColumn="0" w:lastColumn="0" w:oddVBand="0" w:evenVBand="0" w:oddHBand="0" w:evenHBand="0" w:firstRowFirstColumn="0" w:firstRowLastColumn="0" w:lastRowFirstColumn="0" w:lastRowLastColumn="0"/>
-            </w:pPr>
             <w:proofErr w:type="spellStart"/>
-            <w:proofErr w:type="gramStart"/>
             <w:r>
-              <w:t>ept</w:t>
-            </w:r>
-            <w:proofErr w:type="gramEnd"/>
-            <w:r>
-              <w:t>_date</w:t>
+              <w:t>ept_date</w:t>
             </w:r>
             <w:proofErr w:type="spellEnd"/>
           </w:p>
         </w:tc>
         <w:tc>
           <w:tcPr>
-            <w:tcW w:w="2799" w:type="dxa"/>
+            <w:tcW w:w="5419" w:type="dxa"/>
           </w:tcPr>
           <w:p>
             <w:pPr>
@@ -3911,7 +4679,7 @@
         </w:tc>
         <w:tc>
           <w:tcPr>
-            <w:tcW w:w="2799" w:type="dxa"/>
+            <w:tcW w:w="1701" w:type="dxa"/>
           </w:tcPr>
           <w:p>
             <w:pPr>
@@ -3920,6 +4688,16 @@
             <w:r>
               <w:t>Date</w:t>
             </w:r>
+          </w:p>
+        </w:tc>
+        <w:tc>
+          <w:tcPr>
+            <w:tcW w:w="1277" w:type="dxa"/>
+          </w:tcPr>
+          <w:p>
+            <w:pPr>
+              <w:cnfStyle w:val="000000000000" w:firstRow="0" w:lastRow="0" w:firstColumn="0" w:lastColumn="0" w:oddVBand="0" w:evenVBand="0" w:oddHBand="0" w:evenHBand="0" w:firstRowFirstColumn="0" w:firstRowLastColumn="0" w:lastRowFirstColumn="0" w:lastRowLastColumn="0"/>
+            </w:pPr>
           </w:p>
         </w:tc>
         <w:tc>
@@ -3941,46 +4719,18 @@
           <w:tcPr>
             <w:cnfStyle w:val="001000000000" w:firstRow="0" w:lastRow="0" w:firstColumn="1" w:lastColumn="0" w:oddVBand="0" w:evenVBand="0" w:oddHBand="0" w:evenHBand="0" w:firstRowFirstColumn="0" w:firstRowLastColumn="0" w:lastRowFirstColumn="0" w:lastRowLastColumn="0"/>
             <w:tcW w:w="2798" w:type="dxa"/>
-            <w:vMerge w:val="restart"/>
           </w:tcPr>
           <w:p>
+            <w:proofErr w:type="spellStart"/>
             <w:r>
-              <w:rPr>
-                <w:lang w:val="en-GB"/>
-              </w:rPr>
-              <w:t>auth</w:t>
-            </w:r>
-            <w:r>
-              <w:rPr>
-                <w:lang w:val="en-GB"/>
-              </w:rPr>
-              <w:t>ors</w:t>
-            </w:r>
-          </w:p>
-        </w:tc>
-        <w:tc>
-          <w:tcPr>
-            <w:tcW w:w="2799" w:type="dxa"/>
-          </w:tcPr>
-          <w:p>
-            <w:pPr>
-              <w:cnfStyle w:val="000000000000" w:firstRow="0" w:lastRow="0" w:firstColumn="0" w:lastColumn="0" w:oddVBand="0" w:evenVBand="0" w:oddHBand="0" w:evenHBand="0" w:firstRowFirstColumn="0" w:firstRowLastColumn="0" w:lastRowFirstColumn="0" w:lastRowLastColumn="0"/>
-            </w:pPr>
-            <w:proofErr w:type="spellStart"/>
-            <w:proofErr w:type="gramStart"/>
-            <w:r>
-              <w:t>ath</w:t>
-            </w:r>
-            <w:proofErr w:type="gramEnd"/>
-            <w:r>
-              <w:t>_id</w:t>
+              <w:t>ath_id</w:t>
             </w:r>
             <w:proofErr w:type="spellEnd"/>
           </w:p>
         </w:tc>
         <w:tc>
           <w:tcPr>
-            <w:tcW w:w="2799" w:type="dxa"/>
+            <w:tcW w:w="5419" w:type="dxa"/>
           </w:tcPr>
           <w:p>
             <w:pPr>
@@ -3993,15 +4743,25 @@
         </w:tc>
         <w:tc>
           <w:tcPr>
-            <w:tcW w:w="2799" w:type="dxa"/>
+            <w:tcW w:w="1701" w:type="dxa"/>
           </w:tcPr>
           <w:p>
             <w:pPr>
               <w:cnfStyle w:val="000000000000" w:firstRow="0" w:lastRow="0" w:firstColumn="0" w:lastColumn="0" w:oddVBand="0" w:evenVBand="0" w:oddHBand="0" w:evenHBand="0" w:firstRowFirstColumn="0" w:firstRowLastColumn="0" w:lastRowFirstColumn="0" w:lastRowLastColumn="0"/>
             </w:pPr>
             <w:r>
-              <w:t>N (11)</w:t>
+              <w:t>N</w:t>
             </w:r>
+          </w:p>
+        </w:tc>
+        <w:tc>
+          <w:tcPr>
+            <w:tcW w:w="1277" w:type="dxa"/>
+          </w:tcPr>
+          <w:p>
+            <w:pPr>
+              <w:cnfStyle w:val="000000000000" w:firstRow="0" w:lastRow="0" w:firstColumn="0" w:lastColumn="0" w:oddVBand="0" w:evenVBand="0" w:oddHBand="0" w:evenHBand="0" w:firstRowFirstColumn="0" w:firstRowLastColumn="0" w:lastRowFirstColumn="0" w:lastRowLastColumn="0"/>
+            </w:pPr>
           </w:p>
         </w:tc>
         <w:tc>
@@ -4013,10 +4773,7 @@
               <w:cnfStyle w:val="000000000000" w:firstRow="0" w:lastRow="0" w:firstColumn="0" w:lastColumn="0" w:oddVBand="0" w:evenVBand="0" w:oddHBand="0" w:evenHBand="0" w:firstRowFirstColumn="0" w:firstRowLastColumn="0" w:lastRowFirstColumn="0" w:lastRowLastColumn="0"/>
             </w:pPr>
             <w:r>
-              <w:t xml:space="preserve">Identifiant, </w:t>
-            </w:r>
-            <w:r>
-              <w:t>auto-incrémentassions</w:t>
+              <w:t>Identifiant, auto-incrémentassions</w:t>
             </w:r>
           </w:p>
         </w:tc>
@@ -4026,57 +4783,49 @@
           <w:tcPr>
             <w:cnfStyle w:val="001000000000" w:firstRow="0" w:lastRow="0" w:firstColumn="1" w:lastColumn="0" w:oddVBand="0" w:evenVBand="0" w:oddHBand="0" w:evenHBand="0" w:firstRowFirstColumn="0" w:firstRowLastColumn="0" w:lastRowFirstColumn="0" w:lastRowLastColumn="0"/>
             <w:tcW w:w="2798" w:type="dxa"/>
-            <w:vMerge/>
-          </w:tcPr>
-          <w:p/>
-        </w:tc>
-        <w:tc>
-          <w:tcPr>
-            <w:tcW w:w="2799" w:type="dxa"/>
           </w:tcPr>
           <w:p>
-            <w:pPr>
-              <w:cnfStyle w:val="000000000000" w:firstRow="0" w:lastRow="0" w:firstColumn="0" w:lastColumn="0" w:oddVBand="0" w:evenVBand="0" w:oddHBand="0" w:evenHBand="0" w:firstRowFirstColumn="0" w:firstRowLastColumn="0" w:lastRowFirstColumn="0" w:lastRowLastColumn="0"/>
-            </w:pPr>
             <w:proofErr w:type="spellStart"/>
-            <w:proofErr w:type="gramStart"/>
             <w:r>
-              <w:t>ath</w:t>
-            </w:r>
-            <w:proofErr w:type="gramEnd"/>
-            <w:r>
-              <w:t>_lastname</w:t>
+              <w:t>ath_lastname</w:t>
             </w:r>
             <w:proofErr w:type="spellEnd"/>
           </w:p>
         </w:tc>
         <w:tc>
           <w:tcPr>
-            <w:tcW w:w="2799" w:type="dxa"/>
+            <w:tcW w:w="5419" w:type="dxa"/>
           </w:tcPr>
           <w:p>
             <w:pPr>
               <w:cnfStyle w:val="000000000000" w:firstRow="0" w:lastRow="0" w:firstColumn="0" w:lastColumn="0" w:oddVBand="0" w:evenVBand="0" w:oddHBand="0" w:evenHBand="0" w:firstRowFirstColumn="0" w:firstRowLastColumn="0" w:lastRowFirstColumn="0" w:lastRowLastColumn="0"/>
             </w:pPr>
             <w:r>
-              <w:t>Le n</w:t>
-            </w:r>
-            <w:r>
-              <w:t>om de l'auteur</w:t>
+              <w:t>Le nom de l'auteur</w:t>
             </w:r>
           </w:p>
         </w:tc>
         <w:tc>
           <w:tcPr>
-            <w:tcW w:w="2799" w:type="dxa"/>
+            <w:tcW w:w="1701" w:type="dxa"/>
           </w:tcPr>
           <w:p>
             <w:pPr>
               <w:cnfStyle w:val="000000000000" w:firstRow="0" w:lastRow="0" w:firstColumn="0" w:lastColumn="0" w:oddVBand="0" w:evenVBand="0" w:oddHBand="0" w:evenHBand="0" w:firstRowFirstColumn="0" w:firstRowLastColumn="0" w:lastRowFirstColumn="0" w:lastRowLastColumn="0"/>
             </w:pPr>
             <w:r>
-              <w:t>A (50)</w:t>
+              <w:t xml:space="preserve">A </w:t>
             </w:r>
+          </w:p>
+        </w:tc>
+        <w:tc>
+          <w:tcPr>
+            <w:tcW w:w="1277" w:type="dxa"/>
+          </w:tcPr>
+          <w:p>
+            <w:pPr>
+              <w:cnfStyle w:val="000000000000" w:firstRow="0" w:lastRow="0" w:firstColumn="0" w:lastColumn="0" w:oddVBand="0" w:evenVBand="0" w:oddHBand="0" w:evenHBand="0" w:firstRowFirstColumn="0" w:firstRowLastColumn="0" w:lastRowFirstColumn="0" w:lastRowLastColumn="0"/>
+            </w:pPr>
           </w:p>
         </w:tc>
         <w:tc>
@@ -4098,60 +4847,49 @@
           <w:tcPr>
             <w:cnfStyle w:val="001000000000" w:firstRow="0" w:lastRow="0" w:firstColumn="1" w:lastColumn="0" w:oddVBand="0" w:evenVBand="0" w:oddHBand="0" w:evenHBand="0" w:firstRowFirstColumn="0" w:firstRowLastColumn="0" w:lastRowFirstColumn="0" w:lastRowLastColumn="0"/>
             <w:tcW w:w="2798" w:type="dxa"/>
-            <w:vMerge/>
-          </w:tcPr>
-          <w:p/>
-        </w:tc>
-        <w:tc>
-          <w:tcPr>
-            <w:tcW w:w="2799" w:type="dxa"/>
           </w:tcPr>
           <w:p>
-            <w:pPr>
-              <w:cnfStyle w:val="000000000000" w:firstRow="0" w:lastRow="0" w:firstColumn="0" w:lastColumn="0" w:oddVBand="0" w:evenVBand="0" w:oddHBand="0" w:evenHBand="0" w:firstRowFirstColumn="0" w:firstRowLastColumn="0" w:lastRowFirstColumn="0" w:lastRowLastColumn="0"/>
-            </w:pPr>
             <w:proofErr w:type="spellStart"/>
-            <w:proofErr w:type="gramStart"/>
             <w:r>
-              <w:t>ath</w:t>
-            </w:r>
-            <w:proofErr w:type="gramEnd"/>
-            <w:r>
-              <w:t>_firstname</w:t>
+              <w:t>ath_firstname</w:t>
             </w:r>
             <w:proofErr w:type="spellEnd"/>
           </w:p>
         </w:tc>
         <w:tc>
           <w:tcPr>
-            <w:tcW w:w="2799" w:type="dxa"/>
+            <w:tcW w:w="5419" w:type="dxa"/>
           </w:tcPr>
           <w:p>
             <w:pPr>
               <w:cnfStyle w:val="000000000000" w:firstRow="0" w:lastRow="0" w:firstColumn="0" w:lastColumn="0" w:oddVBand="0" w:evenVBand="0" w:oddHBand="0" w:evenHBand="0" w:firstRowFirstColumn="0" w:firstRowLastColumn="0" w:lastRowFirstColumn="0" w:lastRowLastColumn="0"/>
             </w:pPr>
             <w:r>
-              <w:t>Le p</w:t>
-            </w:r>
-            <w:r>
-              <w:t>rénom</w:t>
-            </w:r>
-            <w:r>
-              <w:t xml:space="preserve"> de l'auteur</w:t>
+              <w:t>Le prénom de l'auteur</w:t>
             </w:r>
           </w:p>
         </w:tc>
         <w:tc>
           <w:tcPr>
-            <w:tcW w:w="2799" w:type="dxa"/>
+            <w:tcW w:w="1701" w:type="dxa"/>
           </w:tcPr>
           <w:p>
             <w:pPr>
               <w:cnfStyle w:val="000000000000" w:firstRow="0" w:lastRow="0" w:firstColumn="0" w:lastColumn="0" w:oddVBand="0" w:evenVBand="0" w:oddHBand="0" w:evenHBand="0" w:firstRowFirstColumn="0" w:firstRowLastColumn="0" w:lastRowFirstColumn="0" w:lastRowLastColumn="0"/>
             </w:pPr>
             <w:r>
-              <w:t>A (50)</w:t>
+              <w:t xml:space="preserve">A </w:t>
             </w:r>
+          </w:p>
+        </w:tc>
+        <w:tc>
+          <w:tcPr>
+            <w:tcW w:w="1277" w:type="dxa"/>
+          </w:tcPr>
+          <w:p>
+            <w:pPr>
+              <w:cnfStyle w:val="000000000000" w:firstRow="0" w:lastRow="0" w:firstColumn="0" w:lastColumn="0" w:oddVBand="0" w:evenVBand="0" w:oddHBand="0" w:evenHBand="0" w:firstRowFirstColumn="0" w:firstRowLastColumn="0" w:lastRowFirstColumn="0" w:lastRowLastColumn="0"/>
+            </w:pPr>
           </w:p>
         </w:tc>
         <w:tc>
@@ -4177,40 +4915,15 @@
           </w:tcPr>
           <w:p>
             <w:proofErr w:type="spellStart"/>
-            <w:proofErr w:type="gramStart"/>
             <w:r>
-              <w:t>editeurs</w:t>
-            </w:r>
-            <w:proofErr w:type="spellEnd"/>
-            <w:proofErr w:type="gramEnd"/>
-          </w:p>
-        </w:tc>
-        <w:tc>
-          <w:tcPr>
-            <w:tcW w:w="2799" w:type="dxa"/>
-          </w:tcPr>
-          <w:p>
-            <w:pPr>
-              <w:cnfStyle w:val="000000000000" w:firstRow="0" w:lastRow="0" w:firstColumn="0" w:lastColumn="0" w:oddVBand="0" w:evenVBand="0" w:oddHBand="0" w:evenHBand="0" w:firstRowFirstColumn="0" w:firstRowLastColumn="0" w:lastRowFirstColumn="0" w:lastRowLastColumn="0"/>
-            </w:pPr>
-            <w:proofErr w:type="spellStart"/>
-            <w:proofErr w:type="gramStart"/>
-            <w:r>
-              <w:t>ed</w:t>
-            </w:r>
-            <w:proofErr w:type="gramEnd"/>
-            <w:r>
-              <w:t>_</w:t>
-            </w:r>
-            <w:r>
-              <w:t>nom</w:t>
+              <w:t>ed_nom</w:t>
             </w:r>
             <w:proofErr w:type="spellEnd"/>
           </w:p>
         </w:tc>
         <w:tc>
           <w:tcPr>
-            <w:tcW w:w="2799" w:type="dxa"/>
+            <w:tcW w:w="5419" w:type="dxa"/>
           </w:tcPr>
           <w:p>
             <w:pPr>
@@ -4223,15 +4936,25 @@
         </w:tc>
         <w:tc>
           <w:tcPr>
-            <w:tcW w:w="2799" w:type="dxa"/>
+            <w:tcW w:w="1701" w:type="dxa"/>
           </w:tcPr>
           <w:p>
             <w:pPr>
               <w:cnfStyle w:val="000000000000" w:firstRow="0" w:lastRow="0" w:firstColumn="0" w:lastColumn="0" w:oddVBand="0" w:evenVBand="0" w:oddHBand="0" w:evenHBand="0" w:firstRowFirstColumn="0" w:firstRowLastColumn="0" w:lastRowFirstColumn="0" w:lastRowLastColumn="0"/>
             </w:pPr>
             <w:r>
-              <w:t>AN (50)</w:t>
+              <w:t>AN</w:t>
             </w:r>
+          </w:p>
+        </w:tc>
+        <w:tc>
+          <w:tcPr>
+            <w:tcW w:w="1277" w:type="dxa"/>
+          </w:tcPr>
+          <w:p>
+            <w:pPr>
+              <w:cnfStyle w:val="000000000000" w:firstRow="0" w:lastRow="0" w:firstColumn="0" w:lastColumn="0" w:oddVBand="0" w:evenVBand="0" w:oddHBand="0" w:evenHBand="0" w:firstRowFirstColumn="0" w:firstRowLastColumn="0" w:lastRowFirstColumn="0" w:lastRowLastColumn="0"/>
+            </w:pPr>
           </w:p>
         </w:tc>
         <w:tc>
@@ -4242,11 +4965,9 @@
             <w:pPr>
               <w:cnfStyle w:val="000000000000" w:firstRow="0" w:lastRow="0" w:firstColumn="0" w:lastColumn="0" w:oddVBand="0" w:evenVBand="0" w:oddHBand="0" w:evenHBand="0" w:firstRowFirstColumn="0" w:firstRowLastColumn="0" w:lastRowFirstColumn="0" w:lastRowLastColumn="0"/>
             </w:pPr>
-            <w:proofErr w:type="gramStart"/>
             <w:r>
               <w:t>identifiant</w:t>
             </w:r>
-            <w:proofErr w:type="gramEnd"/>
           </w:p>
         </w:tc>
       </w:tr>
@@ -4260,6 +4981,233 @@
           <w:u w:val="single"/>
         </w:rPr>
       </w:pPr>
+      <w:r>
+        <w:rPr>
+          <w:b/>
+          <w:bCs/>
+          <w:noProof/>
+          <w:color w:val="000000" w:themeColor="text1"/>
+          <w:u w:val="single"/>
+        </w:rPr>
+        <mc:AlternateContent>
+          <mc:Choice Requires="wps">
+            <w:drawing>
+              <wp:anchor distT="118745" distB="118745" distL="114300" distR="114300" simplePos="0" relativeHeight="251668480" behindDoc="0" locked="0" layoutInCell="0" allowOverlap="1" wp14:anchorId="7B50D3FD" wp14:editId="0AACAA1B">
+                <wp:simplePos x="0" y="0"/>
+                <wp:positionH relativeFrom="column">
+                  <wp:posOffset>22225</wp:posOffset>
+                </wp:positionH>
+                <wp:positionV relativeFrom="paragraph">
+                  <wp:posOffset>345440</wp:posOffset>
+                </wp:positionV>
+                <wp:extent cx="8854440" cy="947420"/>
+                <wp:effectExtent l="0" t="0" r="0" b="0"/>
+                <wp:wrapSquare wrapText="bothSides"/>
+                <wp:docPr id="4" name="Zone de texte 2"/>
+                <wp:cNvGraphicFramePr>
+                  <a:graphicFrameLocks xmlns:a="http://schemas.openxmlformats.org/drawingml/2006/main"/>
+                </wp:cNvGraphicFramePr>
+                <a:graphic xmlns:a="http://schemas.openxmlformats.org/drawingml/2006/main">
+                  <a:graphicData uri="http://schemas.microsoft.com/office/word/2010/wordprocessingShape">
+                    <wps:wsp>
+                      <wps:cNvSpPr txBox="1">
+                        <a:spLocks noChangeArrowheads="1"/>
+                      </wps:cNvSpPr>
+                      <wps:spPr bwMode="auto">
+                        <a:xfrm>
+                          <a:off x="0" y="0"/>
+                          <a:ext cx="8854440" cy="947420"/>
+                        </a:xfrm>
+                        <a:prstGeom prst="rect">
+                          <a:avLst/>
+                        </a:prstGeom>
+                        <a:noFill/>
+                        <a:extLst>
+                          <a:ext uri="{53640926-AAD7-44D8-BBD7-CCE9431645EC}">
+                            <a14:shadowObscured xmlns:a14="http://schemas.microsoft.com/office/drawing/2010/main" val="1"/>
+                          </a:ext>
+                        </a:extLst>
+                      </wps:spPr>
+                      <wps:txbx>
+                        <w:txbxContent>
+                          <w:p>
+                            <w:pPr>
+                              <w:pBdr>
+                                <w:left w:val="single" w:sz="12" w:space="9" w:color="4472C4" w:themeColor="accent1"/>
+                              </w:pBdr>
+                              <w:rPr>
+                                <w:color w:val="C45911" w:themeColor="accent2" w:themeShade="BF"/>
+                              </w:rPr>
+                            </w:pPr>
+                            <w:r>
+                              <w:rPr>
+                                <w:i/>
+                                <w:iCs/>
+                                <w:color w:val="C45911" w:themeColor="accent2" w:themeShade="BF"/>
+                                <w:sz w:val="24"/>
+                                <w:szCs w:val="24"/>
+                              </w:rPr>
+                              <w:t>L'identifiant du livre été un n</w:t>
+                            </w:r>
+                            <w:r>
+                              <w:rPr>
+                                <w:i/>
+                                <w:iCs/>
+                                <w:color w:val="C45911" w:themeColor="accent2" w:themeShade="BF"/>
+                                <w:sz w:val="24"/>
+                                <w:szCs w:val="24"/>
+                              </w:rPr>
+                              <w:t>uméro attribu</w:t>
+                            </w:r>
+                            <w:r>
+                              <w:rPr>
+                                <w:i/>
+                                <w:iCs/>
+                                <w:color w:val="C45911" w:themeColor="accent2" w:themeShade="BF"/>
+                                <w:sz w:val="24"/>
+                                <w:szCs w:val="24"/>
+                              </w:rPr>
+                              <w:t>é</w:t>
+                            </w:r>
+                            <w:r>
+                              <w:rPr>
+                                <w:i/>
+                                <w:iCs/>
+                                <w:color w:val="C45911" w:themeColor="accent2" w:themeShade="BF"/>
+                                <w:sz w:val="24"/>
+                                <w:szCs w:val="24"/>
+                              </w:rPr>
+                              <w:t xml:space="preserve"> par la bibliothèque et par le numéro "</w:t>
+                            </w:r>
+                            <w:proofErr w:type="spellStart"/>
+                            <w:r>
+                              <w:rPr>
+                                <w:i/>
+                                <w:iCs/>
+                                <w:color w:val="C45911" w:themeColor="accent2" w:themeShade="BF"/>
+                                <w:sz w:val="24"/>
+                                <w:szCs w:val="24"/>
+                              </w:rPr>
+                              <w:t>isbn</w:t>
+                            </w:r>
+                            <w:bookmarkStart w:id="16" w:name="_GoBack"/>
+                            <w:bookmarkEnd w:id="16"/>
+                            <w:proofErr w:type="spellEnd"/>
+                            <w:r>
+                              <w:rPr>
+                                <w:i/>
+                                <w:iCs/>
+                                <w:color w:val="C45911" w:themeColor="accent2" w:themeShade="BF"/>
+                                <w:sz w:val="24"/>
+                                <w:szCs w:val="24"/>
+                              </w:rPr>
+                              <w:t>"</w:t>
+                            </w:r>
+                          </w:p>
+                        </w:txbxContent>
+                      </wps:txbx>
+                      <wps:bodyPr rot="0" vert="horz" wrap="square" lIns="91440" tIns="45720" rIns="91440" bIns="45720" anchor="t" anchorCtr="0" upright="1">
+                        <a:spAutoFit/>
+                      </wps:bodyPr>
+                    </wps:wsp>
+                  </a:graphicData>
+                </a:graphic>
+                <wp14:sizeRelH relativeFrom="margin">
+                  <wp14:pctWidth>0</wp14:pctWidth>
+                </wp14:sizeRelH>
+                <wp14:sizeRelV relativeFrom="page">
+                  <wp14:pctHeight>20000</wp14:pctHeight>
+                </wp14:sizeRelV>
+              </wp:anchor>
+            </w:drawing>
+          </mc:Choice>
+          <mc:Fallback>
+            <w:pict>
+              <v:shape w14:anchorId="7B50D3FD" id="_x0000_s1039" type="#_x0000_t202" style="position:absolute;margin-left:1.75pt;margin-top:27.2pt;width:697.2pt;height:74.6pt;z-index:251668480;visibility:visible;mso-wrap-style:square;mso-width-percent:0;mso-height-percent:200;mso-wrap-distance-left:9pt;mso-wrap-distance-top:9.35pt;mso-wrap-distance-right:9pt;mso-wrap-distance-bottom:9.35pt;mso-position-horizontal:absolute;mso-position-horizontal-relative:text;mso-position-vertical:absolute;mso-position-vertical-relative:text;mso-width-percent:0;mso-height-percent:200;mso-width-relative:margin;mso-height-relative:page;v-text-anchor:top" o:gfxdata="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" o:allowincell="f" filled="f" stroked="f">
+                <v:textbox style="mso-fit-shape-to-text:t">
+                  <w:txbxContent>
+                    <w:p>
+                      <w:pPr>
+                        <w:pBdr>
+                          <w:left w:val="single" w:sz="12" w:space="9" w:color="4472C4" w:themeColor="accent1"/>
+                        </w:pBdr>
+                        <w:rPr>
+                          <w:color w:val="C45911" w:themeColor="accent2" w:themeShade="BF"/>
+                        </w:rPr>
+                      </w:pPr>
+                      <w:r>
+                        <w:rPr>
+                          <w:i/>
+                          <w:iCs/>
+                          <w:color w:val="C45911" w:themeColor="accent2" w:themeShade="BF"/>
+                          <w:sz w:val="24"/>
+                          <w:szCs w:val="24"/>
+                        </w:rPr>
+                        <w:t>L'identifiant du livre été un n</w:t>
+                      </w:r>
+                      <w:r>
+                        <w:rPr>
+                          <w:i/>
+                          <w:iCs/>
+                          <w:color w:val="C45911" w:themeColor="accent2" w:themeShade="BF"/>
+                          <w:sz w:val="24"/>
+                          <w:szCs w:val="24"/>
+                        </w:rPr>
+                        <w:t>uméro attribu</w:t>
+                      </w:r>
+                      <w:r>
+                        <w:rPr>
+                          <w:i/>
+                          <w:iCs/>
+                          <w:color w:val="C45911" w:themeColor="accent2" w:themeShade="BF"/>
+                          <w:sz w:val="24"/>
+                          <w:szCs w:val="24"/>
+                        </w:rPr>
+                        <w:t>é</w:t>
+                      </w:r>
+                      <w:r>
+                        <w:rPr>
+                          <w:i/>
+                          <w:iCs/>
+                          <w:color w:val="C45911" w:themeColor="accent2" w:themeShade="BF"/>
+                          <w:sz w:val="24"/>
+                          <w:szCs w:val="24"/>
+                        </w:rPr>
+                        <w:t xml:space="preserve"> par la bibliothèque et par le numéro "</w:t>
+                      </w:r>
+                      <w:proofErr w:type="spellStart"/>
+                      <w:r>
+                        <w:rPr>
+                          <w:i/>
+                          <w:iCs/>
+                          <w:color w:val="C45911" w:themeColor="accent2" w:themeShade="BF"/>
+                          <w:sz w:val="24"/>
+                          <w:szCs w:val="24"/>
+                        </w:rPr>
+                        <w:t>isbn</w:t>
+                      </w:r>
+                      <w:bookmarkStart w:id="17" w:name="_GoBack"/>
+                      <w:bookmarkEnd w:id="17"/>
+                      <w:proofErr w:type="spellEnd"/>
+                      <w:r>
+                        <w:rPr>
+                          <w:i/>
+                          <w:iCs/>
+                          <w:color w:val="C45911" w:themeColor="accent2" w:themeShade="BF"/>
+                          <w:sz w:val="24"/>
+                          <w:szCs w:val="24"/>
+                        </w:rPr>
+                        <w:t>"</w:t>
+                      </w:r>
+                    </w:p>
+                  </w:txbxContent>
+                </v:textbox>
+                <w10:wrap type="square"/>
+              </v:shape>
+            </w:pict>
+          </mc:Fallback>
+        </mc:AlternateContent>
+      </w:r>
     </w:p>
     <w:p>
       <w:pPr>
@@ -4312,9 +5260,9 @@
           <w:color w:val="8EAADB" w:themeColor="accent1" w:themeTint="99"/>
         </w:rPr>
       </w:pPr>
-      <w:bookmarkStart w:id="16" w:name="_Toc46905598"/>
-      <w:bookmarkStart w:id="17" w:name="_Toc47075571"/>
-      <w:bookmarkStart w:id="18" w:name="_Toc47075654"/>
+      <w:bookmarkStart w:id="18" w:name="_Toc46905598"/>
+      <w:bookmarkStart w:id="19" w:name="_Toc47075571"/>
+      <w:bookmarkStart w:id="20" w:name="_Toc47075654"/>
       <w:r>
         <w:rPr>
           <w:b/>
@@ -4324,10 +5272,11 @@
         <w:t>Matrice</w:t>
       </w:r>
       <w:bookmarkEnd w:id="14"/>
-      <w:bookmarkEnd w:id="16"/>
-      <w:bookmarkEnd w:id="17"/>
       <w:bookmarkEnd w:id="18"/>
+      <w:bookmarkEnd w:id="19"/>
+      <w:bookmarkEnd w:id="20"/>
     </w:p>
+    <w:p/>
     <w:p/>
     <w:p>
       <w:pPr>
@@ -4629,8 +5578,6 @@
           <w:lang w:val="en-GB"/>
         </w:rPr>
       </w:pPr>
-      <w:bookmarkStart w:id="19" w:name="_GoBack"/>
-      <w:bookmarkEnd w:id="19"/>
     </w:p>
     <w:sectPr>
       <w:headerReference w:type="first" r:id="rId13"/>
@@ -4918,7 +5865,7 @@
               <v:stroke joinstyle="miter"/>
               <v:path gradientshapeok="t" o:connecttype="rect"/>
             </v:shapetype>
-            <v:shape id="Zone de texte 26" o:spid="_x0000_s1036" type="#_x0000_t202" style="position:absolute;margin-left:0;margin-top:0;width:468pt;height:13.7pt;z-index:251673600;visibility:visible;mso-wrap-style:square;mso-width-percent:1000;mso-height-percent:0;mso-wrap-distance-left:9pt;mso-wrap-distance-top:0;mso-wrap-distance-right:9pt;mso-wrap-distance-bottom:0;mso-position-horizontal:left;mso-position-horizontal-relative:margin;mso-position-vertical:center;mso-position-vertical-relative:top-margin-area;mso-width-percent:1000;mso-height-percent:0;mso-width-relative:margin;mso-height-relative:page;v-text-anchor:middle" o:gfxdata="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" o:allowincell="f" filled="f" stroked="f">
+            <v:shape id="Zone de texte 26" o:spid="_x0000_s1040" type="#_x0000_t202" style="position:absolute;margin-left:0;margin-top:0;width:468pt;height:13.7pt;z-index:251673600;visibility:visible;mso-wrap-style:square;mso-width-percent:1000;mso-height-percent:0;mso-wrap-distance-left:9pt;mso-wrap-distance-top:0;mso-wrap-distance-right:9pt;mso-wrap-distance-bottom:0;mso-position-horizontal:left;mso-position-horizontal-relative:margin;mso-position-vertical:center;mso-position-vertical-relative:top-margin-area;mso-width-percent:1000;mso-height-percent:0;mso-width-relative:margin;mso-height-relative:page;v-text-anchor:middle" o:gfxdata="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" o:allowincell="f" filled="f" stroked="f">
               <v:textbox style="mso-fit-shape-to-text:t" inset=",0,,0">
                 <w:txbxContent>
                   <w:p>
@@ -5045,7 +5992,7 @@
         </mc:Choice>
         <mc:Fallback>
           <w:pict>
-            <v:shape w14:anchorId="29B8BD19" id="Zone de texte 221" o:spid="_x0000_s1037" type="#_x0000_t202" style="position:absolute;margin-left:20.6pt;margin-top:0;width:71.8pt;height:13.45pt;z-index:251672576;visibility:visible;mso-wrap-style:square;mso-width-percent:1000;mso-height-percent:0;mso-wrap-distance-left:9pt;mso-wrap-distance-top:0;mso-wrap-distance-right:9pt;mso-wrap-distance-bottom:0;mso-position-horizontal:right;mso-position-horizontal-relative:page;mso-position-vertical:center;mso-position-vertical-relative:top-margin-area;mso-width-percent:1000;mso-height-percent:0;mso-width-relative:right-margin-area;mso-height-relative:page;v-text-anchor:middle" o:gfxdata="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" o:allowincell="f" fillcolor="#a8d08d [1945]" stroked="f">
+            <v:shape w14:anchorId="29B8BD19" id="Zone de texte 221" o:spid="_x0000_s1041" type="#_x0000_t202" style="position:absolute;margin-left:20.6pt;margin-top:0;width:71.8pt;height:13.45pt;z-index:251672576;visibility:visible;mso-wrap-style:square;mso-width-percent:1000;mso-height-percent:0;mso-wrap-distance-left:9pt;mso-wrap-distance-top:0;mso-wrap-distance-right:9pt;mso-wrap-distance-bottom:0;mso-position-horizontal:right;mso-position-horizontal-relative:page;mso-position-vertical:center;mso-position-vertical-relative:top-margin-area;mso-width-percent:1000;mso-height-percent:0;mso-width-relative:right-margin-area;mso-height-relative:page;v-text-anchor:middle" o:gfxdata="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" o:allowincell="f" fillcolor="#a8d08d [1945]" stroked="f">
               <v:textbox style="mso-fit-shape-to-text:t" inset=",0,,0">
                 <w:txbxContent>
                   <w:p>
@@ -5210,7 +6157,7 @@
               <v:stroke joinstyle="miter"/>
               <v:path gradientshapeok="t" o:connecttype="rect"/>
             </v:shapetype>
-            <v:shape id="Zone de texte 220" o:spid="_x0000_s1038" type="#_x0000_t202" style="position:absolute;margin-left:61.15pt;margin-top:28.8pt;width:392.4pt;height:12.8pt;z-index:251670528;visibility:visible;mso-wrap-style:square;mso-width-percent:0;mso-height-percent:0;mso-wrap-distance-left:9pt;mso-wrap-distance-top:0;mso-wrap-distance-right:9pt;mso-wrap-distance-bottom:0;mso-position-horizontal:absolute;mso-position-horizontal-relative:margin;mso-position-vertical:absolute;mso-position-vertical-relative:top-margin-area;mso-width-percent:0;mso-height-percent:0;mso-width-relative:margin;mso-height-relative:page;v-text-anchor:middle" o:gfxdata="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" o:allowincell="f" filled="f" stroked="f">
+            <v:shape id="Zone de texte 220" o:spid="_x0000_s1042" type="#_x0000_t202" style="position:absolute;margin-left:61.15pt;margin-top:28.8pt;width:392.4pt;height:12.8pt;z-index:251670528;visibility:visible;mso-wrap-style:square;mso-width-percent:0;mso-height-percent:0;mso-wrap-distance-left:9pt;mso-wrap-distance-top:0;mso-wrap-distance-right:9pt;mso-wrap-distance-bottom:0;mso-position-horizontal:absolute;mso-position-horizontal-relative:margin;mso-position-vertical:absolute;mso-position-vertical-relative:top-margin-area;mso-width-percent:0;mso-height-percent:0;mso-width-relative:margin;mso-height-relative:page;v-text-anchor:middle" o:gfxdata="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" o:allowincell="f" filled="f" stroked="f">
               <v:textbox inset=",0,,0">
                 <w:txbxContent>
                   <w:p>
@@ -5357,7 +6304,7 @@
         </mc:Choice>
         <mc:Fallback>
           <w:pict>
-            <v:shape w14:anchorId="783F9F6F" id="Zone de texte 25" o:spid="_x0000_s1039" type="#_x0000_t202" style="position:absolute;margin-left:20.6pt;margin-top:0;width:71.8pt;height:13.45pt;z-index:251669504;visibility:visible;mso-wrap-style:square;mso-width-percent:1000;mso-height-percent:0;mso-wrap-distance-left:9pt;mso-wrap-distance-top:0;mso-wrap-distance-right:9pt;mso-wrap-distance-bottom:0;mso-position-horizontal:right;mso-position-horizontal-relative:page;mso-position-vertical:center;mso-position-vertical-relative:top-margin-area;mso-width-percent:1000;mso-height-percent:0;mso-width-relative:right-margin-area;mso-height-relative:page;v-text-anchor:middle" o:gfxdata="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" o:allowincell="f" fillcolor="#a8d08d [1945]" stroked="f">
+            <v:shape w14:anchorId="783F9F6F" id="Zone de texte 25" o:spid="_x0000_s1043" type="#_x0000_t202" style="position:absolute;margin-left:20.6pt;margin-top:0;width:71.8pt;height:13.45pt;z-index:251669504;visibility:visible;mso-wrap-style:square;mso-width-percent:1000;mso-height-percent:0;mso-wrap-distance-left:9pt;mso-wrap-distance-top:0;mso-wrap-distance-right:9pt;mso-wrap-distance-bottom:0;mso-position-horizontal:right;mso-position-horizontal-relative:page;mso-position-vertical:center;mso-position-vertical-relative:top-margin-area;mso-width-percent:1000;mso-height-percent:0;mso-width-relative:right-margin-area;mso-height-relative:page;v-text-anchor:middle" o:gfxdata="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" o:allowincell="f" fillcolor="#a8d08d [1945]" stroked="f">
               <v:textbox style="mso-fit-shape-to-text:t" inset=",0,,0">
                 <w:txbxContent>
                   <w:p>
@@ -7473,14 +8420,14 @@
     <w:charset w:val="00"/>
     <w:family w:val="swiss"/>
     <w:pitch w:val="variable"/>
-    <w:sig w:usb0="E0002AFF" w:usb1="4000ACFF" w:usb2="00000001" w:usb3="00000000" w:csb0="000001FF" w:csb1="00000000"/>
+    <w:sig w:usb0="E4002EFF" w:usb1="C000247B" w:usb2="00000009" w:usb3="00000000" w:csb0="000001FF" w:csb1="00000000"/>
   </w:font>
   <w:font w:name="Times New Roman">
     <w:panose1 w:val="02020603050405020304"/>
     <w:charset w:val="00"/>
     <w:family w:val="roman"/>
     <w:pitch w:val="variable"/>
-    <w:sig w:usb0="E0002AFF" w:usb1="C0007843" w:usb2="00000009" w:usb3="00000000" w:csb0="000001FF" w:csb1="00000000"/>
+    <w:sig w:usb0="E0002EFF" w:usb1="C000785B" w:usb2="00000009" w:usb3="00000000" w:csb0="000001FF" w:csb1="00000000"/>
   </w:font>
   <w:font w:name="Courier New">
     <w:panose1 w:val="02070309020205020404"/>
@@ -7508,14 +8455,14 @@
     <w:charset w:val="00"/>
     <w:family w:val="swiss"/>
     <w:pitch w:val="variable"/>
-    <w:sig w:usb0="E0002AFF" w:usb1="C0007843" w:usb2="00000009" w:usb3="00000000" w:csb0="000001FF" w:csb1="00000000"/>
+    <w:sig w:usb0="E0002EFF" w:usb1="C000785B" w:usb2="00000009" w:usb3="00000000" w:csb0="000001FF" w:csb1="00000000"/>
   </w:font>
   <w:font w:name="Calibri Light">
     <w:panose1 w:val="020F0302020204030204"/>
     <w:charset w:val="00"/>
     <w:family w:val="swiss"/>
     <w:pitch w:val="variable"/>
-    <w:sig w:usb0="A0002AEF" w:usb1="4000207B" w:usb2="00000000" w:usb3="00000000" w:csb0="000001FF" w:csb1="00000000"/>
+    <w:sig w:usb0="E4002EFF" w:usb1="C000247B" w:usb2="00000009" w:usb3="00000000" w:csb0="000001FF" w:csb1="00000000"/>
   </w:font>
 </w:fonts>
 </file>
@@ -7538,13 +8485,14 @@
   <w:rsids>
     <w:rsidRoot w:val="00CB4049"/>
     <w:rsid w:val="00503F7E"/>
-    <w:rsid w:val="005F48C0"/>
     <w:rsid w:val="009234CB"/>
     <w:rsid w:val="00AD2A6C"/>
+    <w:rsid w:val="00AE511E"/>
     <w:rsid w:val="00B07BAC"/>
     <w:rsid w:val="00BB2200"/>
     <w:rsid w:val="00CB4049"/>
     <w:rsid w:val="00D36DF6"/>
+    <w:rsid w:val="00EE5995"/>
   </w:rsids>
   <m:mathPr>
     <m:mathFont m:val="Cambria Math"/>
@@ -8334,7 +9282,7 @@
 </file>
 
 <file path=customXml/itemProps2.xml><?xml version="1.0" encoding="utf-8"?>
-<ds:datastoreItem xmlns:ds="http://schemas.openxmlformats.org/officeDocument/2006/customXml" ds:itemID="{26316FAA-AF72-4A9D-921C-985428E30317}">
+<ds:datastoreItem xmlns:ds="http://schemas.openxmlformats.org/officeDocument/2006/customXml" ds:itemID="{20279724-7A0F-4F9D-9479-04F70C272743}">
   <ds:schemaRefs>
     <ds:schemaRef ds:uri="http://schemas.openxmlformats.org/officeDocument/2006/bibliography"/>
   </ds:schemaRefs>

</xml_diff>

<commit_message>
pause de la correction
</commit_message>
<xml_diff>
--- a/FOAD/Merise/Exercises/Documents/bibliothèque.docx
+++ b/FOAD/Merise/Exercises/Documents/bibliothèque.docx
@@ -217,7 +217,7 @@
                                           </w:rPr>
                                           <w:fldChar w:fldCharType="separate"/>
                                         </w:r>
-                                        <w:hyperlink w:anchor="_Toc47075650" w:history="1">
+                                        <w:hyperlink w:anchor="_Toc47689199" w:history="1">
                                           <w:r>
                                             <w:rPr>
                                               <w:rStyle w:val="Lienhypertexte"/>
@@ -246,147 +246,7 @@
                                               <w:noProof/>
                                               <w:webHidden/>
                                             </w:rPr>
-                                            <w:instrText xml:space="preserve"> PAGEREF _Toc47075650 \h </w:instrText>
-                                          </w:r>
-                                          <w:r>
-                                            <w:rPr>
-                                              <w:noProof/>
-                                              <w:webHidden/>
-                                            </w:rPr>
-                                          </w:r>
-                                          <w:r>
-                                            <w:rPr>
-                                              <w:noProof/>
-                                              <w:webHidden/>
-                                            </w:rPr>
-                                            <w:fldChar w:fldCharType="separate"/>
-                                          </w:r>
-                                          <w:r>
-                                            <w:rPr>
-                                              <w:noProof/>
-                                              <w:webHidden/>
-                                            </w:rPr>
-                                            <w:t>1</w:t>
-                                          </w:r>
-                                          <w:r>
-                                            <w:rPr>
-                                              <w:noProof/>
-                                              <w:webHidden/>
-                                            </w:rPr>
-                                            <w:fldChar w:fldCharType="end"/>
-                                          </w:r>
-                                        </w:hyperlink>
-                                      </w:p>
-                                      <w:p>
-                                        <w:pPr>
-                                          <w:pStyle w:val="TM1"/>
-                                          <w:rPr>
-                                            <w:noProof/>
-                                            <w:sz w:val="22"/>
-                                            <w:szCs w:val="22"/>
-                                            <w:lang w:eastAsia="fr-FR"/>
-                                          </w:rPr>
-                                        </w:pPr>
-                                        <w:hyperlink w:anchor="_Toc47075651" w:history="1">
-                                          <w:r>
-                                            <w:rPr>
-                                              <w:rStyle w:val="Lienhypertexte"/>
-                                              <w:b/>
-                                              <w:bCs/>
-                                              <w:noProof/>
-                                            </w:rPr>
-                                            <w:t>L'interview</w:t>
-                                          </w:r>
-                                          <w:r>
-                                            <w:rPr>
-                                              <w:noProof/>
-                                              <w:webHidden/>
-                                            </w:rPr>
-                                            <w:tab/>
-                                          </w:r>
-                                          <w:r>
-                                            <w:rPr>
-                                              <w:noProof/>
-                                              <w:webHidden/>
-                                            </w:rPr>
-                                            <w:fldChar w:fldCharType="begin"/>
-                                          </w:r>
-                                          <w:r>
-                                            <w:rPr>
-                                              <w:noProof/>
-                                              <w:webHidden/>
-                                            </w:rPr>
-                                            <w:instrText xml:space="preserve"> PAGEREF _Toc47075651 \h </w:instrText>
-                                          </w:r>
-                                          <w:r>
-                                            <w:rPr>
-                                              <w:noProof/>
-                                              <w:webHidden/>
-                                            </w:rPr>
-                                          </w:r>
-                                          <w:r>
-                                            <w:rPr>
-                                              <w:noProof/>
-                                              <w:webHidden/>
-                                            </w:rPr>
-                                            <w:fldChar w:fldCharType="separate"/>
-                                          </w:r>
-                                          <w:r>
-                                            <w:rPr>
-                                              <w:noProof/>
-                                              <w:webHidden/>
-                                            </w:rPr>
-                                            <w:t>1</w:t>
-                                          </w:r>
-                                          <w:r>
-                                            <w:rPr>
-                                              <w:noProof/>
-                                              <w:webHidden/>
-                                            </w:rPr>
-                                            <w:fldChar w:fldCharType="end"/>
-                                          </w:r>
-                                        </w:hyperlink>
-                                      </w:p>
-                                      <w:p>
-                                        <w:pPr>
-                                          <w:pStyle w:val="TM1"/>
-                                          <w:rPr>
-                                            <w:noProof/>
-                                            <w:sz w:val="22"/>
-                                            <w:szCs w:val="22"/>
-                                            <w:lang w:eastAsia="fr-FR"/>
-                                          </w:rPr>
-                                        </w:pPr>
-                                        <w:hyperlink w:anchor="_Toc47075652" w:history="1">
-                                          <w:r>
-                                            <w:rPr>
-                                              <w:rStyle w:val="Lienhypertexte"/>
-                                              <w:b/>
-                                              <w:bCs/>
-                                              <w:noProof/>
-                                            </w:rPr>
-                                            <w:t>Les contraintes sur les données</w:t>
-                                          </w:r>
-                                          <w:r>
-                                            <w:rPr>
-                                              <w:noProof/>
-                                              <w:webHidden/>
-                                            </w:rPr>
-                                            <w:tab/>
-                                          </w:r>
-                                          <w:r>
-                                            <w:rPr>
-                                              <w:noProof/>
-                                              <w:webHidden/>
-                                            </w:rPr>
-                                            <w:fldChar w:fldCharType="begin"/>
-                                          </w:r>
-                                          <w:r>
-                                            <w:rPr>
-                                              <w:noProof/>
-                                              <w:webHidden/>
-                                            </w:rPr>
-                                            <w:instrText xml:space="preserve"> PAGEREF _Toc47075652 \h </w:instrText>
+                                            <w:instrText xml:space="preserve"> PAGEREF _Toc47689199 \h </w:instrText>
                                           </w:r>
                                           <w:r>
                                             <w:rPr>
@@ -427,7 +287,7 @@
                                             <w:lang w:eastAsia="fr-FR"/>
                                           </w:rPr>
                                         </w:pPr>
-                                        <w:hyperlink w:anchor="_Toc47075653" w:history="1">
+                                        <w:hyperlink w:anchor="_Toc47689200" w:history="1">
                                           <w:r>
                                             <w:rPr>
                                               <w:rStyle w:val="Lienhypertexte"/>
@@ -435,7 +295,7 @@
                                               <w:bCs/>
                                               <w:noProof/>
                                             </w:rPr>
-                                            <w:t>Dictionnaire</w:t>
+                                            <w:t>L'interview</w:t>
                                           </w:r>
                                           <w:r>
                                             <w:rPr>
@@ -456,7 +316,7 @@
                                               <w:noProof/>
                                               <w:webHidden/>
                                             </w:rPr>
-                                            <w:instrText xml:space="preserve"> PAGEREF _Toc47075653 \h </w:instrText>
+                                            <w:instrText xml:space="preserve"> PAGEREF _Toc47689200 \h </w:instrText>
                                           </w:r>
                                           <w:r>
                                             <w:rPr>
@@ -476,7 +336,7 @@
                                               <w:noProof/>
                                               <w:webHidden/>
                                             </w:rPr>
-                                            <w:t>1</w:t>
+                                            <w:t>2</w:t>
                                           </w:r>
                                           <w:r>
                                             <w:rPr>
@@ -497,7 +357,7 @@
                                             <w:lang w:eastAsia="fr-FR"/>
                                           </w:rPr>
                                         </w:pPr>
-                                        <w:hyperlink w:anchor="_Toc47075654" w:history="1">
+                                        <w:hyperlink w:anchor="_Toc47689201" w:history="1">
                                           <w:r>
                                             <w:rPr>
                                               <w:rStyle w:val="Lienhypertexte"/>
@@ -505,7 +365,7 @@
                                               <w:bCs/>
                                               <w:noProof/>
                                             </w:rPr>
-                                            <w:t>Matrice</w:t>
+                                            <w:t>Les contraintes sur les données (Règles de gestion)</w:t>
                                           </w:r>
                                           <w:r>
                                             <w:rPr>
@@ -526,7 +386,7 @@
                                               <w:noProof/>
                                               <w:webHidden/>
                                             </w:rPr>
-                                            <w:instrText xml:space="preserve"> PAGEREF _Toc47075654 \h </w:instrText>
+                                            <w:instrText xml:space="preserve"> PAGEREF _Toc47689201 \h </w:instrText>
                                           </w:r>
                                           <w:r>
                                             <w:rPr>
@@ -559,10 +419,7 @@
                                       </w:p>
                                       <w:p>
                                         <w:pPr>
-                                          <w:pStyle w:val="TM2"/>
-                                          <w:tabs>
-                                            <w:tab w:val="right" w:leader="dot" w:pos="9062"/>
-                                          </w:tabs>
+                                          <w:pStyle w:val="TM1"/>
                                           <w:rPr>
                                             <w:noProof/>
                                             <w:sz w:val="22"/>
@@ -570,17 +427,15 @@
                                             <w:lang w:eastAsia="fr-FR"/>
                                           </w:rPr>
                                         </w:pPr>
-                                        <w:hyperlink w:anchor="_Toc47075655" w:history="1">
+                                        <w:hyperlink w:anchor="_Toc47689202" w:history="1">
                                           <w:r>
                                             <w:rPr>
                                               <w:rStyle w:val="Lienhypertexte"/>
                                               <w:b/>
                                               <w:bCs/>
                                               <w:noProof/>
-                                              <w:color w:val="48A0FA" w:themeColor="hyperlink" w:themeTint="99"/>
-                                              <w:lang w:val="en-GB"/>
                                             </w:rPr>
-                                            <w:t>Simplifier:</w:t>
+                                            <w:t>Règles additionnelles (Règles d'intégrité)</w:t>
                                           </w:r>
                                           <w:r>
                                             <w:rPr>
@@ -601,7 +456,147 @@
                                               <w:noProof/>
                                               <w:webHidden/>
                                             </w:rPr>
-                                            <w:instrText xml:space="preserve"> PAGEREF _Toc47075655 \h </w:instrText>
+                                            <w:instrText xml:space="preserve"> PAGEREF _Toc47689202 \h </w:instrText>
+                                          </w:r>
+                                          <w:r>
+                                            <w:rPr>
+                                              <w:noProof/>
+                                              <w:webHidden/>
+                                            </w:rPr>
+                                          </w:r>
+                                          <w:r>
+                                            <w:rPr>
+                                              <w:noProof/>
+                                              <w:webHidden/>
+                                            </w:rPr>
+                                            <w:fldChar w:fldCharType="separate"/>
+                                          </w:r>
+                                          <w:r>
+                                            <w:rPr>
+                                              <w:noProof/>
+                                              <w:webHidden/>
+                                            </w:rPr>
+                                            <w:t>3</w:t>
+                                          </w:r>
+                                          <w:r>
+                                            <w:rPr>
+                                              <w:noProof/>
+                                              <w:webHidden/>
+                                            </w:rPr>
+                                            <w:fldChar w:fldCharType="end"/>
+                                          </w:r>
+                                        </w:hyperlink>
+                                      </w:p>
+                                      <w:p>
+                                        <w:pPr>
+                                          <w:pStyle w:val="TM1"/>
+                                          <w:rPr>
+                                            <w:noProof/>
+                                            <w:sz w:val="22"/>
+                                            <w:szCs w:val="22"/>
+                                            <w:lang w:eastAsia="fr-FR"/>
+                                          </w:rPr>
+                                        </w:pPr>
+                                        <w:hyperlink w:anchor="_Toc47689203" w:history="1">
+                                          <w:r>
+                                            <w:rPr>
+                                              <w:rStyle w:val="Lienhypertexte"/>
+                                              <w:b/>
+                                              <w:bCs/>
+                                              <w:noProof/>
+                                            </w:rPr>
+                                            <w:t>Dictionnaire</w:t>
+                                          </w:r>
+                                          <w:r>
+                                            <w:rPr>
+                                              <w:noProof/>
+                                              <w:webHidden/>
+                                            </w:rPr>
+                                            <w:tab/>
+                                          </w:r>
+                                          <w:r>
+                                            <w:rPr>
+                                              <w:noProof/>
+                                              <w:webHidden/>
+                                            </w:rPr>
+                                            <w:fldChar w:fldCharType="begin"/>
+                                          </w:r>
+                                          <w:r>
+                                            <w:rPr>
+                                              <w:noProof/>
+                                              <w:webHidden/>
+                                            </w:rPr>
+                                            <w:instrText xml:space="preserve"> PAGEREF _Toc47689203 \h </w:instrText>
+                                          </w:r>
+                                          <w:r>
+                                            <w:rPr>
+                                              <w:noProof/>
+                                              <w:webHidden/>
+                                            </w:rPr>
+                                          </w:r>
+                                          <w:r>
+                                            <w:rPr>
+                                              <w:noProof/>
+                                              <w:webHidden/>
+                                            </w:rPr>
+                                            <w:fldChar w:fldCharType="separate"/>
+                                          </w:r>
+                                          <w:r>
+                                            <w:rPr>
+                                              <w:noProof/>
+                                              <w:webHidden/>
+                                            </w:rPr>
+                                            <w:t>4</w:t>
+                                          </w:r>
+                                          <w:r>
+                                            <w:rPr>
+                                              <w:noProof/>
+                                              <w:webHidden/>
+                                            </w:rPr>
+                                            <w:fldChar w:fldCharType="end"/>
+                                          </w:r>
+                                        </w:hyperlink>
+                                      </w:p>
+                                      <w:p>
+                                        <w:pPr>
+                                          <w:pStyle w:val="TM1"/>
+                                          <w:rPr>
+                                            <w:noProof/>
+                                            <w:sz w:val="22"/>
+                                            <w:szCs w:val="22"/>
+                                            <w:lang w:eastAsia="fr-FR"/>
+                                          </w:rPr>
+                                        </w:pPr>
+                                        <w:hyperlink w:anchor="_Toc47689204" w:history="1">
+                                          <w:r>
+                                            <w:rPr>
+                                              <w:rStyle w:val="Lienhypertexte"/>
+                                              <w:b/>
+                                              <w:bCs/>
+                                              <w:noProof/>
+                                            </w:rPr>
+                                            <w:t>Matrice</w:t>
+                                          </w:r>
+                                          <w:r>
+                                            <w:rPr>
+                                              <w:noProof/>
+                                              <w:webHidden/>
+                                            </w:rPr>
+                                            <w:tab/>
+                                          </w:r>
+                                          <w:r>
+                                            <w:rPr>
+                                              <w:noProof/>
+                                              <w:webHidden/>
+                                            </w:rPr>
+                                            <w:fldChar w:fldCharType="begin"/>
+                                          </w:r>
+                                          <w:r>
+                                            <w:rPr>
+                                              <w:noProof/>
+                                              <w:webHidden/>
+                                            </w:rPr>
+                                            <w:instrText xml:space="preserve"> PAGEREF _Toc47689204 \h </w:instrText>
                                           </w:r>
                                           <w:r>
                                             <w:rPr>
@@ -1313,7 +1308,7 @@
                                     </w:rPr>
                                     <w:fldChar w:fldCharType="separate"/>
                                   </w:r>
-                                  <w:hyperlink w:anchor="_Toc47075650" w:history="1">
+                                  <w:hyperlink w:anchor="_Toc47689199" w:history="1">
                                     <w:r>
                                       <w:rPr>
                                         <w:rStyle w:val="Lienhypertexte"/>
@@ -1342,147 +1337,7 @@
                                         <w:noProof/>
                                         <w:webHidden/>
                                       </w:rPr>
-                                      <w:instrText xml:space="preserve"> PAGEREF _Toc47075650 \h </w:instrText>
-                                    </w:r>
-                                    <w:r>
-                                      <w:rPr>
-                                        <w:noProof/>
-                                        <w:webHidden/>
-                                      </w:rPr>
-                                    </w:r>
-                                    <w:r>
-                                      <w:rPr>
-                                        <w:noProof/>
-                                        <w:webHidden/>
-                                      </w:rPr>
-                                      <w:fldChar w:fldCharType="separate"/>
-                                    </w:r>
-                                    <w:r>
-                                      <w:rPr>
-                                        <w:noProof/>
-                                        <w:webHidden/>
-                                      </w:rPr>
-                                      <w:t>1</w:t>
-                                    </w:r>
-                                    <w:r>
-                                      <w:rPr>
-                                        <w:noProof/>
-                                        <w:webHidden/>
-                                      </w:rPr>
-                                      <w:fldChar w:fldCharType="end"/>
-                                    </w:r>
-                                  </w:hyperlink>
-                                </w:p>
-                                <w:p>
-                                  <w:pPr>
-                                    <w:pStyle w:val="TM1"/>
-                                    <w:rPr>
-                                      <w:noProof/>
-                                      <w:sz w:val="22"/>
-                                      <w:szCs w:val="22"/>
-                                      <w:lang w:eastAsia="fr-FR"/>
-                                    </w:rPr>
-                                  </w:pPr>
-                                  <w:hyperlink w:anchor="_Toc47075651" w:history="1">
-                                    <w:r>
-                                      <w:rPr>
-                                        <w:rStyle w:val="Lienhypertexte"/>
-                                        <w:b/>
-                                        <w:bCs/>
-                                        <w:noProof/>
-                                      </w:rPr>
-                                      <w:t>L'interview</w:t>
-                                    </w:r>
-                                    <w:r>
-                                      <w:rPr>
-                                        <w:noProof/>
-                                        <w:webHidden/>
-                                      </w:rPr>
-                                      <w:tab/>
-                                    </w:r>
-                                    <w:r>
-                                      <w:rPr>
-                                        <w:noProof/>
-                                        <w:webHidden/>
-                                      </w:rPr>
-                                      <w:fldChar w:fldCharType="begin"/>
-                                    </w:r>
-                                    <w:r>
-                                      <w:rPr>
-                                        <w:noProof/>
-                                        <w:webHidden/>
-                                      </w:rPr>
-                                      <w:instrText xml:space="preserve"> PAGEREF _Toc47075651 \h </w:instrText>
-                                    </w:r>
-                                    <w:r>
-                                      <w:rPr>
-                                        <w:noProof/>
-                                        <w:webHidden/>
-                                      </w:rPr>
-                                    </w:r>
-                                    <w:r>
-                                      <w:rPr>
-                                        <w:noProof/>
-                                        <w:webHidden/>
-                                      </w:rPr>
-                                      <w:fldChar w:fldCharType="separate"/>
-                                    </w:r>
-                                    <w:r>
-                                      <w:rPr>
-                                        <w:noProof/>
-                                        <w:webHidden/>
-                                      </w:rPr>
-                                      <w:t>1</w:t>
-                                    </w:r>
-                                    <w:r>
-                                      <w:rPr>
-                                        <w:noProof/>
-                                        <w:webHidden/>
-                                      </w:rPr>
-                                      <w:fldChar w:fldCharType="end"/>
-                                    </w:r>
-                                  </w:hyperlink>
-                                </w:p>
-                                <w:p>
-                                  <w:pPr>
-                                    <w:pStyle w:val="TM1"/>
-                                    <w:rPr>
-                                      <w:noProof/>
-                                      <w:sz w:val="22"/>
-                                      <w:szCs w:val="22"/>
-                                      <w:lang w:eastAsia="fr-FR"/>
-                                    </w:rPr>
-                                  </w:pPr>
-                                  <w:hyperlink w:anchor="_Toc47075652" w:history="1">
-                                    <w:r>
-                                      <w:rPr>
-                                        <w:rStyle w:val="Lienhypertexte"/>
-                                        <w:b/>
-                                        <w:bCs/>
-                                        <w:noProof/>
-                                      </w:rPr>
-                                      <w:t>Les contraintes sur les données</w:t>
-                                    </w:r>
-                                    <w:r>
-                                      <w:rPr>
-                                        <w:noProof/>
-                                        <w:webHidden/>
-                                      </w:rPr>
-                                      <w:tab/>
-                                    </w:r>
-                                    <w:r>
-                                      <w:rPr>
-                                        <w:noProof/>
-                                        <w:webHidden/>
-                                      </w:rPr>
-                                      <w:fldChar w:fldCharType="begin"/>
-                                    </w:r>
-                                    <w:r>
-                                      <w:rPr>
-                                        <w:noProof/>
-                                        <w:webHidden/>
-                                      </w:rPr>
-                                      <w:instrText xml:space="preserve"> PAGEREF _Toc47075652 \h </w:instrText>
+                                      <w:instrText xml:space="preserve"> PAGEREF _Toc47689199 \h </w:instrText>
                                     </w:r>
                                     <w:r>
                                       <w:rPr>
@@ -1523,7 +1378,7 @@
                                       <w:lang w:eastAsia="fr-FR"/>
                                     </w:rPr>
                                   </w:pPr>
-                                  <w:hyperlink w:anchor="_Toc47075653" w:history="1">
+                                  <w:hyperlink w:anchor="_Toc47689200" w:history="1">
                                     <w:r>
                                       <w:rPr>
                                         <w:rStyle w:val="Lienhypertexte"/>
@@ -1531,7 +1386,7 @@
                                         <w:bCs/>
                                         <w:noProof/>
                                       </w:rPr>
-                                      <w:t>Dictionnaire</w:t>
+                                      <w:t>L'interview</w:t>
                                     </w:r>
                                     <w:r>
                                       <w:rPr>
@@ -1552,7 +1407,7 @@
                                         <w:noProof/>
                                         <w:webHidden/>
                                       </w:rPr>
-                                      <w:instrText xml:space="preserve"> PAGEREF _Toc47075653 \h </w:instrText>
+                                      <w:instrText xml:space="preserve"> PAGEREF _Toc47689200 \h </w:instrText>
                                     </w:r>
                                     <w:r>
                                       <w:rPr>
@@ -1572,7 +1427,7 @@
                                         <w:noProof/>
                                         <w:webHidden/>
                                       </w:rPr>
-                                      <w:t>1</w:t>
+                                      <w:t>2</w:t>
                                     </w:r>
                                     <w:r>
                                       <w:rPr>
@@ -1593,7 +1448,7 @@
                                       <w:lang w:eastAsia="fr-FR"/>
                                     </w:rPr>
                                   </w:pPr>
-                                  <w:hyperlink w:anchor="_Toc47075654" w:history="1">
+                                  <w:hyperlink w:anchor="_Toc47689201" w:history="1">
                                     <w:r>
                                       <w:rPr>
                                         <w:rStyle w:val="Lienhypertexte"/>
@@ -1601,7 +1456,7 @@
                                         <w:bCs/>
                                         <w:noProof/>
                                       </w:rPr>
-                                      <w:t>Matrice</w:t>
+                                      <w:t>Les contraintes sur les données (Règles de gestion)</w:t>
                                     </w:r>
                                     <w:r>
                                       <w:rPr>
@@ -1622,7 +1477,7 @@
                                         <w:noProof/>
                                         <w:webHidden/>
                                       </w:rPr>
-                                      <w:instrText xml:space="preserve"> PAGEREF _Toc47075654 \h </w:instrText>
+                                      <w:instrText xml:space="preserve"> PAGEREF _Toc47689201 \h </w:instrText>
                                     </w:r>
                                     <w:r>
                                       <w:rPr>
@@ -1655,10 +1510,7 @@
                                 </w:p>
                                 <w:p>
                                   <w:pPr>
-                                    <w:pStyle w:val="TM2"/>
-                                    <w:tabs>
-                                      <w:tab w:val="right" w:leader="dot" w:pos="9062"/>
-                                    </w:tabs>
+                                    <w:pStyle w:val="TM1"/>
                                     <w:rPr>
                                       <w:noProof/>
                                       <w:sz w:val="22"/>
@@ -1666,17 +1518,15 @@
                                       <w:lang w:eastAsia="fr-FR"/>
                                     </w:rPr>
                                   </w:pPr>
-                                  <w:hyperlink w:anchor="_Toc47075655" w:history="1">
+                                  <w:hyperlink w:anchor="_Toc47689202" w:history="1">
                                     <w:r>
                                       <w:rPr>
                                         <w:rStyle w:val="Lienhypertexte"/>
                                         <w:b/>
                                         <w:bCs/>
                                         <w:noProof/>
-                                        <w:color w:val="48A0FA" w:themeColor="hyperlink" w:themeTint="99"/>
-                                        <w:lang w:val="en-GB"/>
                                       </w:rPr>
-                                      <w:t>Simplifier:</w:t>
+                                      <w:t>Règles additionnelles (Règles d'intégrité)</w:t>
                                     </w:r>
                                     <w:r>
                                       <w:rPr>
@@ -1697,7 +1547,147 @@
                                         <w:noProof/>
                                         <w:webHidden/>
                                       </w:rPr>
-                                      <w:instrText xml:space="preserve"> PAGEREF _Toc47075655 \h </w:instrText>
+                                      <w:instrText xml:space="preserve"> PAGEREF _Toc47689202 \h </w:instrText>
+                                    </w:r>
+                                    <w:r>
+                                      <w:rPr>
+                                        <w:noProof/>
+                                        <w:webHidden/>
+                                      </w:rPr>
+                                    </w:r>
+                                    <w:r>
+                                      <w:rPr>
+                                        <w:noProof/>
+                                        <w:webHidden/>
+                                      </w:rPr>
+                                      <w:fldChar w:fldCharType="separate"/>
+                                    </w:r>
+                                    <w:r>
+                                      <w:rPr>
+                                        <w:noProof/>
+                                        <w:webHidden/>
+                                      </w:rPr>
+                                      <w:t>3</w:t>
+                                    </w:r>
+                                    <w:r>
+                                      <w:rPr>
+                                        <w:noProof/>
+                                        <w:webHidden/>
+                                      </w:rPr>
+                                      <w:fldChar w:fldCharType="end"/>
+                                    </w:r>
+                                  </w:hyperlink>
+                                </w:p>
+                                <w:p>
+                                  <w:pPr>
+                                    <w:pStyle w:val="TM1"/>
+                                    <w:rPr>
+                                      <w:noProof/>
+                                      <w:sz w:val="22"/>
+                                      <w:szCs w:val="22"/>
+                                      <w:lang w:eastAsia="fr-FR"/>
+                                    </w:rPr>
+                                  </w:pPr>
+                                  <w:hyperlink w:anchor="_Toc47689203" w:history="1">
+                                    <w:r>
+                                      <w:rPr>
+                                        <w:rStyle w:val="Lienhypertexte"/>
+                                        <w:b/>
+                                        <w:bCs/>
+                                        <w:noProof/>
+                                      </w:rPr>
+                                      <w:t>Dictionnaire</w:t>
+                                    </w:r>
+                                    <w:r>
+                                      <w:rPr>
+                                        <w:noProof/>
+                                        <w:webHidden/>
+                                      </w:rPr>
+                                      <w:tab/>
+                                    </w:r>
+                                    <w:r>
+                                      <w:rPr>
+                                        <w:noProof/>
+                                        <w:webHidden/>
+                                      </w:rPr>
+                                      <w:fldChar w:fldCharType="begin"/>
+                                    </w:r>
+                                    <w:r>
+                                      <w:rPr>
+                                        <w:noProof/>
+                                        <w:webHidden/>
+                                      </w:rPr>
+                                      <w:instrText xml:space="preserve"> PAGEREF _Toc47689203 \h </w:instrText>
+                                    </w:r>
+                                    <w:r>
+                                      <w:rPr>
+                                        <w:noProof/>
+                                        <w:webHidden/>
+                                      </w:rPr>
+                                    </w:r>
+                                    <w:r>
+                                      <w:rPr>
+                                        <w:noProof/>
+                                        <w:webHidden/>
+                                      </w:rPr>
+                                      <w:fldChar w:fldCharType="separate"/>
+                                    </w:r>
+                                    <w:r>
+                                      <w:rPr>
+                                        <w:noProof/>
+                                        <w:webHidden/>
+                                      </w:rPr>
+                                      <w:t>4</w:t>
+                                    </w:r>
+                                    <w:r>
+                                      <w:rPr>
+                                        <w:noProof/>
+                                        <w:webHidden/>
+                                      </w:rPr>
+                                      <w:fldChar w:fldCharType="end"/>
+                                    </w:r>
+                                  </w:hyperlink>
+                                </w:p>
+                                <w:p>
+                                  <w:pPr>
+                                    <w:pStyle w:val="TM1"/>
+                                    <w:rPr>
+                                      <w:noProof/>
+                                      <w:sz w:val="22"/>
+                                      <w:szCs w:val="22"/>
+                                      <w:lang w:eastAsia="fr-FR"/>
+                                    </w:rPr>
+                                  </w:pPr>
+                                  <w:hyperlink w:anchor="_Toc47689204" w:history="1">
+                                    <w:r>
+                                      <w:rPr>
+                                        <w:rStyle w:val="Lienhypertexte"/>
+                                        <w:b/>
+                                        <w:bCs/>
+                                        <w:noProof/>
+                                      </w:rPr>
+                                      <w:t>Matrice</w:t>
+                                    </w:r>
+                                    <w:r>
+                                      <w:rPr>
+                                        <w:noProof/>
+                                        <w:webHidden/>
+                                      </w:rPr>
+                                      <w:tab/>
+                                    </w:r>
+                                    <w:r>
+                                      <w:rPr>
+                                        <w:noProof/>
+                                        <w:webHidden/>
+                                      </w:rPr>
+                                      <w:fldChar w:fldCharType="begin"/>
+                                    </w:r>
+                                    <w:r>
+                                      <w:rPr>
+                                        <w:noProof/>
+                                        <w:webHidden/>
+                                      </w:rPr>
+                                      <w:instrText xml:space="preserve"> PAGEREF _Toc47689204 \h </w:instrText>
                                     </w:r>
                                     <w:r>
                                       <w:rPr>
@@ -1857,6 +1847,7 @@
       <w:bookmarkStart w:id="2" w:name="_Toc46905595"/>
       <w:bookmarkStart w:id="3" w:name="_Toc47075567"/>
       <w:bookmarkStart w:id="4" w:name="_Toc47075650"/>
+      <w:bookmarkStart w:id="5" w:name="_Toc47689199"/>
       <w:r>
         <w:rPr>
           <w:b/>
@@ -1871,6 +1862,7 @@
       <w:bookmarkEnd w:id="2"/>
       <w:bookmarkEnd w:id="3"/>
       <w:bookmarkEnd w:id="4"/>
+      <w:bookmarkEnd w:id="5"/>
     </w:p>
     <w:p>
       <w:pPr>
@@ -1988,9 +1980,10 @@
           <w:color w:val="8EAADB" w:themeColor="accent1" w:themeTint="99"/>
         </w:rPr>
       </w:pPr>
-      <w:bookmarkStart w:id="5" w:name="_Toc47075568"/>
-      <w:bookmarkStart w:id="6" w:name="_Toc47075651"/>
-      <w:bookmarkStart w:id="7" w:name="_Toc46905596"/>
+      <w:bookmarkStart w:id="6" w:name="_Toc47075568"/>
+      <w:bookmarkStart w:id="7" w:name="_Toc47075651"/>
+      <w:bookmarkStart w:id="8" w:name="_Toc46905596"/>
+      <w:bookmarkStart w:id="9" w:name="_Toc47689200"/>
       <w:r>
         <w:rPr>
           <w:b/>
@@ -1999,8 +1992,9 @@
         </w:rPr>
         <w:t>L'interview</w:t>
       </w:r>
-      <w:bookmarkEnd w:id="5"/>
       <w:bookmarkEnd w:id="6"/>
+      <w:bookmarkEnd w:id="7"/>
+      <w:bookmarkEnd w:id="9"/>
     </w:p>
     <w:p/>
     <w:p>
@@ -2556,6 +2550,15 @@
         </w:rPr>
         <w:t>.</w:t>
       </w:r>
+    </w:p>
+    <w:p>
+      <w:pPr>
+        <w:rPr>
+          <w:b/>
+          <w:bCs/>
+          <w:color w:val="8EAADB" w:themeColor="accent1" w:themeTint="99"/>
+        </w:rPr>
+      </w:pPr>
     </w:p>
     <w:p>
       <w:pPr>
@@ -2586,8 +2589,9 @@
           <w:color w:val="8EAADB" w:themeColor="accent1" w:themeTint="99"/>
         </w:rPr>
       </w:pPr>
-      <w:bookmarkStart w:id="8" w:name="_Toc47075569"/>
-      <w:bookmarkStart w:id="9" w:name="_Toc47075652"/>
+      <w:bookmarkStart w:id="10" w:name="_Toc47075569"/>
+      <w:bookmarkStart w:id="11" w:name="_Toc47075652"/>
+      <w:bookmarkStart w:id="12" w:name="_Toc47689201"/>
       <w:r>
         <w:rPr>
           <w:b/>
@@ -2597,9 +2601,9 @@
         <w:lastRenderedPageBreak/>
         <w:t>Les contraintes sur les données</w:t>
       </w:r>
-      <w:bookmarkEnd w:id="7"/>
       <w:bookmarkEnd w:id="8"/>
-      <w:bookmarkEnd w:id="9"/>
+      <w:bookmarkEnd w:id="10"/>
+      <w:bookmarkEnd w:id="11"/>
       <w:r>
         <w:rPr>
           <w:b/>
@@ -2608,6 +2612,7 @@
         </w:rPr>
         <w:t xml:space="preserve"> (Règles de gestion)</w:t>
       </w:r>
+      <w:bookmarkEnd w:id="12"/>
     </w:p>
     <w:p>
       <w:pPr>
@@ -3367,6 +3372,7 @@
           <w:color w:val="8EAADB" w:themeColor="accent1" w:themeTint="99"/>
         </w:rPr>
       </w:pPr>
+      <w:bookmarkStart w:id="13" w:name="_Toc47689202"/>
       <w:r>
         <w:rPr>
           <w:b/>
@@ -3389,7 +3395,7 @@
           <w:bCs/>
           <w:color w:val="8EAADB" w:themeColor="accent1" w:themeTint="99"/>
         </w:rPr>
-        <w:t>additionnelles (Règles d'intégrité)</w:t>
+        <w:t xml:space="preserve">additionnelles (Règles </w:t>
       </w:r>
       <w:r>
         <w:rPr>
@@ -3397,7 +3403,366 @@
           <w:bCs/>
           <w:color w:val="8EAADB" w:themeColor="accent1" w:themeTint="99"/>
         </w:rPr>
+        <w:t xml:space="preserve">ou contraintes </w:t>
+      </w:r>
+      <w:r>
+        <w:rPr>
+          <w:b/>
+          <w:bCs/>
+          <w:color w:val="8EAADB" w:themeColor="accent1" w:themeTint="99"/>
+        </w:rPr>
+        <w:t>d'intégrité)</w:t>
+      </w:r>
+      <w:bookmarkEnd w:id="13"/>
+      <w:r>
+        <w:rPr>
+          <w:b/>
+          <w:bCs/>
+          <w:color w:val="8EAADB" w:themeColor="accent1" w:themeTint="99"/>
+        </w:rPr>
         <w:t xml:space="preserve"> </w:t>
+      </w:r>
+    </w:p>
+    <w:p>
+      <w:pPr>
+        <w:rPr>
+          <w:sz w:val="28"/>
+          <w:szCs w:val="28"/>
+        </w:rPr>
+      </w:pPr>
+      <w:r>
+        <w:rPr>
+          <w:noProof/>
+          <w:sz w:val="28"/>
+          <w:szCs w:val="28"/>
+        </w:rPr>
+        <mc:AlternateContent>
+          <mc:Choice Requires="wps">
+            <w:drawing>
+              <wp:anchor distT="91440" distB="91440" distL="114300" distR="114300" simplePos="0" relativeHeight="251670528" behindDoc="0" locked="0" layoutInCell="1" allowOverlap="1" wp14:anchorId="517B4C8A" wp14:editId="666802F6">
+                <wp:simplePos x="0" y="0"/>
+                <wp:positionH relativeFrom="page">
+                  <wp:posOffset>899160</wp:posOffset>
+                </wp:positionH>
+                <wp:positionV relativeFrom="paragraph">
+                  <wp:posOffset>495300</wp:posOffset>
+                </wp:positionV>
+                <wp:extent cx="5760720" cy="1403985"/>
+                <wp:effectExtent l="0" t="0" r="0" b="0"/>
+                <wp:wrapTopAndBottom/>
+                <wp:docPr id="307" name="Zone de texte 2"/>
+                <wp:cNvGraphicFramePr>
+                  <a:graphicFrameLocks xmlns:a="http://schemas.openxmlformats.org/drawingml/2006/main"/>
+                </wp:cNvGraphicFramePr>
+                <a:graphic xmlns:a="http://schemas.openxmlformats.org/drawingml/2006/main">
+                  <a:graphicData uri="http://schemas.microsoft.com/office/word/2010/wordprocessingShape">
+                    <wps:wsp>
+                      <wps:cNvSpPr txBox="1">
+                        <a:spLocks noChangeArrowheads="1"/>
+                      </wps:cNvSpPr>
+                      <wps:spPr bwMode="auto">
+                        <a:xfrm>
+                          <a:off x="0" y="0"/>
+                          <a:ext cx="5760720" cy="1403985"/>
+                        </a:xfrm>
+                        <a:prstGeom prst="rect">
+                          <a:avLst/>
+                        </a:prstGeom>
+                        <a:noFill/>
+                        <a:ln w="9525">
+                          <a:noFill/>
+                          <a:miter lim="800000"/>
+                          <a:headEnd/>
+                          <a:tailEnd/>
+                        </a:ln>
+                      </wps:spPr>
+                      <wps:txbx>
+                        <w:txbxContent>
+                          <w:p>
+                            <w:pPr>
+                              <w:pBdr>
+                                <w:top w:val="single" w:sz="24" w:space="8" w:color="4472C4" w:themeColor="accent1"/>
+                                <w:bottom w:val="single" w:sz="24" w:space="8" w:color="4472C4" w:themeColor="accent1"/>
+                              </w:pBdr>
+                              <w:rPr>
+                                <w:i/>
+                                <w:iCs/>
+                                <w:color w:val="4472C4" w:themeColor="accent1"/>
+                                <w:sz w:val="24"/>
+                                <w:u w:val="single"/>
+                              </w:rPr>
+                            </w:pPr>
+                            <w:r>
+                              <w:rPr>
+                                <w:i/>
+                                <w:iCs/>
+                                <w:color w:val="ED7D31" w:themeColor="accent2"/>
+                                <w:sz w:val="24"/>
+                                <w:szCs w:val="24"/>
+                              </w:rPr>
+                              <w:t xml:space="preserve">C'est règles d'intégrité va permettre de créer </w:t>
+                            </w:r>
+                            <w:r>
+                              <w:rPr>
+                                <w:i/>
+                                <w:iCs/>
+                                <w:color w:val="ED7D31" w:themeColor="accent2"/>
+                                <w:sz w:val="24"/>
+                                <w:szCs w:val="24"/>
+                              </w:rPr>
+                              <w:t>des déclencheurs automatiques</w:t>
+                            </w:r>
+                            <w:r>
+                              <w:rPr>
+                                <w:i/>
+                                <w:iCs/>
+                                <w:color w:val="ED7D31" w:themeColor="accent2"/>
+                                <w:sz w:val="24"/>
+                                <w:szCs w:val="24"/>
+                              </w:rPr>
+                              <w:t xml:space="preserve">, comme pour </w:t>
+                            </w:r>
+                            <w:r>
+                              <w:rPr>
+                                <w:i/>
+                                <w:iCs/>
+                                <w:color w:val="ED7D31" w:themeColor="accent2"/>
+                                <w:sz w:val="24"/>
+                                <w:szCs w:val="24"/>
+                              </w:rPr>
+                              <w:t>vérifier</w:t>
+                            </w:r>
+                            <w:r>
+                              <w:rPr>
+                                <w:i/>
+                                <w:iCs/>
+                                <w:color w:val="ED7D31" w:themeColor="accent2"/>
+                                <w:sz w:val="24"/>
+                                <w:szCs w:val="24"/>
+                              </w:rPr>
+                              <w:t xml:space="preserve"> si la date de retour est bien </w:t>
+                            </w:r>
+                            <w:r>
+                              <w:rPr>
+                                <w:i/>
+                                <w:iCs/>
+                                <w:color w:val="ED7D31" w:themeColor="accent2"/>
+                                <w:sz w:val="24"/>
+                                <w:szCs w:val="24"/>
+                              </w:rPr>
+                              <w:t>supérieure</w:t>
+                            </w:r>
+                            <w:r>
+                              <w:rPr>
+                                <w:i/>
+                                <w:iCs/>
+                                <w:color w:val="ED7D31" w:themeColor="accent2"/>
+                                <w:sz w:val="24"/>
+                                <w:szCs w:val="24"/>
+                              </w:rPr>
+                              <w:t xml:space="preserve"> à la date d'emprunt.</w:t>
+                            </w:r>
+                            <w:r>
+                              <w:rPr>
+                                <w:i/>
+                                <w:iCs/>
+                                <w:color w:val="ED7D31" w:themeColor="accent2"/>
+                                <w:sz w:val="24"/>
+                                <w:szCs w:val="24"/>
+                              </w:rPr>
+                              <w:t xml:space="preserve"> </w:t>
+                            </w:r>
+                            <w:r>
+                              <w:rPr>
+                                <w:i/>
+                                <w:iCs/>
+                                <w:color w:val="ED7D31" w:themeColor="accent2"/>
+                                <w:sz w:val="24"/>
+                                <w:szCs w:val="24"/>
+                                <w:u w:val="single"/>
+                              </w:rPr>
+                              <w:t xml:space="preserve">Ce qu'on appelle en SQL des </w:t>
+                            </w:r>
+                            <w:r>
+                              <w:rPr>
+                                <w:i/>
+                                <w:iCs/>
+                                <w:color w:val="ED7D31" w:themeColor="accent2"/>
+                                <w:sz w:val="24"/>
+                                <w:szCs w:val="24"/>
+                                <w:u w:val="single"/>
+                              </w:rPr>
+                              <w:t>évènements</w:t>
+                            </w:r>
+                            <w:r>
+                              <w:rPr>
+                                <w:i/>
+                                <w:iCs/>
+                                <w:color w:val="ED7D31" w:themeColor="accent2"/>
+                                <w:sz w:val="24"/>
+                                <w:szCs w:val="24"/>
+                                <w:u w:val="single"/>
+                              </w:rPr>
+                              <w:t>.</w:t>
+                            </w:r>
+                          </w:p>
+                        </w:txbxContent>
+                      </wps:txbx>
+                      <wps:bodyPr rot="0" vert="horz" wrap="square" lIns="91440" tIns="45720" rIns="91440" bIns="45720" anchor="t" anchorCtr="0">
+                        <a:spAutoFit/>
+                      </wps:bodyPr>
+                    </wps:wsp>
+                  </a:graphicData>
+                </a:graphic>
+                <wp14:sizeRelH relativeFrom="margin">
+                  <wp14:pctWidth>0</wp14:pctWidth>
+                </wp14:sizeRelH>
+                <wp14:sizeRelV relativeFrom="margin">
+                  <wp14:pctHeight>20000</wp14:pctHeight>
+                </wp14:sizeRelV>
+              </wp:anchor>
+            </w:drawing>
+          </mc:Choice>
+          <mc:Fallback>
+            <w:pict>
+              <v:shape w14:anchorId="517B4C8A" id="_x0000_s1038" type="#_x0000_t202" style="position:absolute;margin-left:70.8pt;margin-top:39pt;width:453.6pt;height:110.55pt;z-index:251670528;visibility:visible;mso-wrap-style:square;mso-width-percent:0;mso-height-percent:200;mso-wrap-distance-left:9pt;mso-wrap-distance-top:7.2pt;mso-wrap-distance-right:9pt;mso-wrap-distance-bottom:7.2pt;mso-position-horizontal:absolute;mso-position-horizontal-relative:page;mso-position-vertical:absolute;mso-position-vertical-relative:text;mso-width-percent:0;mso-height-percent:200;mso-width-relative:margin;mso-height-relative:margin;v-text-anchor:top" o:gfxdata="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" filled="f" stroked="f">
+                <v:textbox style="mso-fit-shape-to-text:t">
+                  <w:txbxContent>
+                    <w:p>
+                      <w:pPr>
+                        <w:pBdr>
+                          <w:top w:val="single" w:sz="24" w:space="8" w:color="4472C4" w:themeColor="accent1"/>
+                          <w:bottom w:val="single" w:sz="24" w:space="8" w:color="4472C4" w:themeColor="accent1"/>
+                        </w:pBdr>
+                        <w:rPr>
+                          <w:i/>
+                          <w:iCs/>
+                          <w:color w:val="4472C4" w:themeColor="accent1"/>
+                          <w:sz w:val="24"/>
+                          <w:u w:val="single"/>
+                        </w:rPr>
+                      </w:pPr>
+                      <w:r>
+                        <w:rPr>
+                          <w:i/>
+                          <w:iCs/>
+                          <w:color w:val="ED7D31" w:themeColor="accent2"/>
+                          <w:sz w:val="24"/>
+                          <w:szCs w:val="24"/>
+                        </w:rPr>
+                        <w:t xml:space="preserve">C'est règles d'intégrité va permettre de créer </w:t>
+                      </w:r>
+                      <w:r>
+                        <w:rPr>
+                          <w:i/>
+                          <w:iCs/>
+                          <w:color w:val="ED7D31" w:themeColor="accent2"/>
+                          <w:sz w:val="24"/>
+                          <w:szCs w:val="24"/>
+                        </w:rPr>
+                        <w:t>des déclencheurs automatiques</w:t>
+                      </w:r>
+                      <w:r>
+                        <w:rPr>
+                          <w:i/>
+                          <w:iCs/>
+                          <w:color w:val="ED7D31" w:themeColor="accent2"/>
+                          <w:sz w:val="24"/>
+                          <w:szCs w:val="24"/>
+                        </w:rPr>
+                        <w:t xml:space="preserve">, comme pour </w:t>
+                      </w:r>
+                      <w:r>
+                        <w:rPr>
+                          <w:i/>
+                          <w:iCs/>
+                          <w:color w:val="ED7D31" w:themeColor="accent2"/>
+                          <w:sz w:val="24"/>
+                          <w:szCs w:val="24"/>
+                        </w:rPr>
+                        <w:t>vérifier</w:t>
+                      </w:r>
+                      <w:r>
+                        <w:rPr>
+                          <w:i/>
+                          <w:iCs/>
+                          <w:color w:val="ED7D31" w:themeColor="accent2"/>
+                          <w:sz w:val="24"/>
+                          <w:szCs w:val="24"/>
+                        </w:rPr>
+                        <w:t xml:space="preserve"> si la date de retour est bien </w:t>
+                      </w:r>
+                      <w:r>
+                        <w:rPr>
+                          <w:i/>
+                          <w:iCs/>
+                          <w:color w:val="ED7D31" w:themeColor="accent2"/>
+                          <w:sz w:val="24"/>
+                          <w:szCs w:val="24"/>
+                        </w:rPr>
+                        <w:t>supérieure</w:t>
+                      </w:r>
+                      <w:r>
+                        <w:rPr>
+                          <w:i/>
+                          <w:iCs/>
+                          <w:color w:val="ED7D31" w:themeColor="accent2"/>
+                          <w:sz w:val="24"/>
+                          <w:szCs w:val="24"/>
+                        </w:rPr>
+                        <w:t xml:space="preserve"> à la date d'emprunt.</w:t>
+                      </w:r>
+                      <w:r>
+                        <w:rPr>
+                          <w:i/>
+                          <w:iCs/>
+                          <w:color w:val="ED7D31" w:themeColor="accent2"/>
+                          <w:sz w:val="24"/>
+                          <w:szCs w:val="24"/>
+                        </w:rPr>
+                        <w:t xml:space="preserve"> </w:t>
+                      </w:r>
+                      <w:r>
+                        <w:rPr>
+                          <w:i/>
+                          <w:iCs/>
+                          <w:color w:val="ED7D31" w:themeColor="accent2"/>
+                          <w:sz w:val="24"/>
+                          <w:szCs w:val="24"/>
+                          <w:u w:val="single"/>
+                        </w:rPr>
+                        <w:t xml:space="preserve">Ce qu'on appelle en SQL des </w:t>
+                      </w:r>
+                      <w:r>
+                        <w:rPr>
+                          <w:i/>
+                          <w:iCs/>
+                          <w:color w:val="ED7D31" w:themeColor="accent2"/>
+                          <w:sz w:val="24"/>
+                          <w:szCs w:val="24"/>
+                          <w:u w:val="single"/>
+                        </w:rPr>
+                        <w:t>évènements</w:t>
+                      </w:r>
+                      <w:r>
+                        <w:rPr>
+                          <w:i/>
+                          <w:iCs/>
+                          <w:color w:val="ED7D31" w:themeColor="accent2"/>
+                          <w:sz w:val="24"/>
+                          <w:szCs w:val="24"/>
+                          <w:u w:val="single"/>
+                        </w:rPr>
+                        <w:t>.</w:t>
+                      </w:r>
+                    </w:p>
+                  </w:txbxContent>
+                </v:textbox>
+                <w10:wrap type="topAndBottom" anchorx="page"/>
+              </v:shape>
+            </w:pict>
+          </mc:Fallback>
+        </mc:AlternateContent>
       </w:r>
     </w:p>
     <w:p>
@@ -3637,10 +4002,16 @@
                               <w:t xml:space="preserve">Une "données calculé" est </w:t>
                             </w:r>
                             <w:r>
-                              <w:t>une donnée calculée</w:t>
+                              <w:t>un</w:t>
                             </w:r>
                             <w:r>
-                              <w:t xml:space="preserve"> à partir d'autre données</w:t>
+                              <w:t xml:space="preserve"> ensemble de</w:t>
+                            </w:r>
+                            <w:r>
+                              <w:t xml:space="preserve"> donnée</w:t>
+                            </w:r>
+                            <w:r>
+                              <w:t xml:space="preserve"> additionnées ou autre</w:t>
                             </w:r>
                             <w:r>
                               <w:t>.</w:t>
@@ -3665,7 +4036,7 @@
           </mc:Choice>
           <mc:Fallback>
             <w:pict>
-              <v:shape w14:anchorId="0526808A" id="_x0000_s1038" type="#_x0000_t202" style="position:absolute;margin-left:-.05pt;margin-top:31.2pt;width:453.6pt;height:110.6pt;z-index:251666432;visibility:visible;mso-wrap-style:square;mso-width-percent:0;mso-height-percent:200;mso-wrap-distance-left:9pt;mso-wrap-distance-top:3.6pt;mso-wrap-distance-right:9pt;mso-wrap-distance-bottom:3.6pt;mso-position-horizontal:absolute;mso-position-horizontal-relative:text;mso-position-vertical:absolute;mso-position-vertical-relative:text;mso-width-percent:0;mso-height-percent:200;mso-width-relative:margin;mso-height-relative:margin;v-text-anchor:top" o:gfxdata="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">
+              <v:shape w14:anchorId="0526808A" id="_x0000_s1039" type="#_x0000_t202" style="position:absolute;margin-left:-.05pt;margin-top:31.2pt;width:453.6pt;height:110.6pt;z-index:251666432;visibility:visible;mso-wrap-style:square;mso-width-percent:0;mso-height-percent:200;mso-wrap-distance-left:9pt;mso-wrap-distance-top:3.6pt;mso-wrap-distance-right:9pt;mso-wrap-distance-bottom:3.6pt;mso-position-horizontal:absolute;mso-position-horizontal-relative:text;mso-position-vertical:absolute;mso-position-vertical-relative:text;mso-width-percent:0;mso-height-percent:200;mso-width-relative:margin;mso-height-relative:margin;v-text-anchor:top" o:gfxdata="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">
                 <v:textbox style="mso-fit-shape-to-text:t">
                   <w:txbxContent>
                     <w:p>
@@ -3673,10 +4044,16 @@
                         <w:t xml:space="preserve">Une "données calculé" est </w:t>
                       </w:r>
                       <w:r>
-                        <w:t>une donnée calculée</w:t>
+                        <w:t>un</w:t>
                       </w:r>
                       <w:r>
-                        <w:t xml:space="preserve"> à partir d'autre données</w:t>
+                        <w:t xml:space="preserve"> ensemble de</w:t>
+                      </w:r>
+                      <w:r>
+                        <w:t xml:space="preserve"> donnée</w:t>
+                      </w:r>
+                      <w:r>
+                        <w:t xml:space="preserve"> additionnées ou autre</w:t>
                       </w:r>
                       <w:r>
                         <w:t>.</w:t>
@@ -3693,41 +4070,6 @@
     </w:p>
     <w:p>
       <w:pPr>
-        <w:rPr>
-          <w:sz w:val="28"/>
-          <w:szCs w:val="28"/>
-        </w:rPr>
-      </w:pPr>
-    </w:p>
-    <w:p>
-      <w:pPr>
-        <w:rPr>
-          <w:sz w:val="28"/>
-          <w:szCs w:val="28"/>
-        </w:rPr>
-      </w:pPr>
-    </w:p>
-    <w:p>
-      <w:pPr>
-        <w:rPr>
-          <w:sz w:val="28"/>
-          <w:szCs w:val="28"/>
-        </w:rPr>
-        <w:sectPr>
-          <w:headerReference w:type="default" r:id="rId9"/>
-          <w:footerReference w:type="default" r:id="rId10"/>
-          <w:footerReference w:type="first" r:id="rId11"/>
-          <w:pgSz w:w="11906" w:h="16838"/>
-          <w:pgMar w:top="1417" w:right="1417" w:bottom="1417" w:left="1417" w:header="709" w:footer="709" w:gutter="0"/>
-          <w:pgNumType w:start="0"/>
-          <w:cols w:space="708"/>
-          <w:titlePg/>
-          <w:docGrid w:linePitch="360"/>
-        </w:sectPr>
-      </w:pPr>
-    </w:p>
-    <w:p>
-      <w:pPr>
         <w:pStyle w:val="Titre1"/>
         <w:rPr>
           <w:b/>
@@ -3735,10 +4077,11 @@
           <w:color w:val="8EAADB" w:themeColor="accent1" w:themeTint="99"/>
         </w:rPr>
       </w:pPr>
-      <w:bookmarkStart w:id="10" w:name="_Toc46311832"/>
-      <w:bookmarkStart w:id="11" w:name="_Toc46905597"/>
-      <w:bookmarkStart w:id="12" w:name="_Toc47075570"/>
-      <w:bookmarkStart w:id="13" w:name="_Toc47075653"/>
+      <w:bookmarkStart w:id="14" w:name="_Toc46311832"/>
+      <w:bookmarkStart w:id="15" w:name="_Toc46905597"/>
+      <w:bookmarkStart w:id="16" w:name="_Toc47075570"/>
+      <w:bookmarkStart w:id="17" w:name="_Toc47075653"/>
+      <w:bookmarkStart w:id="18" w:name="_Toc47689203"/>
       <w:r>
         <w:rPr>
           <w:b/>
@@ -3748,10 +4091,11 @@
         <w:lastRenderedPageBreak/>
         <w:t>Dictionnaire</w:t>
       </w:r>
-      <w:bookmarkEnd w:id="10"/>
-      <w:bookmarkEnd w:id="11"/>
-      <w:bookmarkEnd w:id="12"/>
-      <w:bookmarkEnd w:id="13"/>
+      <w:bookmarkEnd w:id="14"/>
+      <w:bookmarkEnd w:id="15"/>
+      <w:bookmarkEnd w:id="16"/>
+      <w:bookmarkEnd w:id="17"/>
+      <w:bookmarkEnd w:id="18"/>
     </w:p>
     <w:p/>
     <w:p/>
@@ -3762,11 +4106,11 @@
         <w:tblLook w:val="04A0" w:firstRow="1" w:lastRow="0" w:firstColumn="1" w:lastColumn="0" w:noHBand="0" w:noVBand="1"/>
       </w:tblPr>
       <w:tblGrid>
-        <w:gridCol w:w="2798"/>
-        <w:gridCol w:w="5419"/>
-        <w:gridCol w:w="1701"/>
-        <w:gridCol w:w="1277"/>
-        <w:gridCol w:w="2799"/>
+        <w:gridCol w:w="2345"/>
+        <w:gridCol w:w="2217"/>
+        <w:gridCol w:w="1302"/>
+        <w:gridCol w:w="1061"/>
+        <w:gridCol w:w="2137"/>
       </w:tblGrid>
       <w:tr>
         <w:trPr>
@@ -3775,7 +4119,7 @@
         <w:tc>
           <w:tcPr>
             <w:cnfStyle w:val="001000000000" w:firstRow="0" w:lastRow="0" w:firstColumn="1" w:lastColumn="0" w:oddVBand="0" w:evenVBand="0" w:oddHBand="0" w:evenHBand="0" w:firstRowFirstColumn="0" w:firstRowLastColumn="0" w:lastRowFirstColumn="0" w:lastRowLastColumn="0"/>
-            <w:tcW w:w="2798" w:type="dxa"/>
+            <w:tcW w:w="1966" w:type="dxa"/>
             <w:shd w:val="clear" w:color="auto" w:fill="595959" w:themeFill="text1" w:themeFillTint="A6"/>
           </w:tcPr>
           <w:p>
@@ -3785,7 +4129,7 @@
                 <w:u w:val="single"/>
               </w:rPr>
             </w:pPr>
-            <w:bookmarkStart w:id="14" w:name="_Toc46311833"/>
+            <w:bookmarkStart w:id="19" w:name="_Toc46311833"/>
             <w:r>
               <w:rPr>
                 <w:color w:val="FFFFFF" w:themeColor="background1"/>
@@ -3797,7 +4141,7 @@
         </w:tc>
         <w:tc>
           <w:tcPr>
-            <w:tcW w:w="5419" w:type="dxa"/>
+            <w:tcW w:w="2443" w:type="dxa"/>
             <w:shd w:val="clear" w:color="auto" w:fill="595959" w:themeFill="text1" w:themeFillTint="A6"/>
           </w:tcPr>
           <w:p>
@@ -3819,7 +4163,7 @@
         </w:tc>
         <w:tc>
           <w:tcPr>
-            <w:tcW w:w="1701" w:type="dxa"/>
+            <w:tcW w:w="1337" w:type="dxa"/>
             <w:shd w:val="clear" w:color="auto" w:fill="595959" w:themeFill="text1" w:themeFillTint="A6"/>
           </w:tcPr>
           <w:p>
@@ -3841,7 +4185,7 @@
         </w:tc>
         <w:tc>
           <w:tcPr>
-            <w:tcW w:w="1277" w:type="dxa"/>
+            <w:tcW w:w="1067" w:type="dxa"/>
             <w:shd w:val="clear" w:color="auto" w:fill="595959" w:themeFill="text1" w:themeFillTint="A6"/>
           </w:tcPr>
           <w:p>
@@ -3863,7 +4207,7 @@
         </w:tc>
         <w:tc>
           <w:tcPr>
-            <w:tcW w:w="2799" w:type="dxa"/>
+            <w:tcW w:w="2249" w:type="dxa"/>
             <w:shd w:val="clear" w:color="auto" w:fill="595959" w:themeFill="text1" w:themeFillTint="A6"/>
           </w:tcPr>
           <w:p>
@@ -3888,19 +4232,20 @@
         <w:tc>
           <w:tcPr>
             <w:cnfStyle w:val="001000000000" w:firstRow="0" w:lastRow="0" w:firstColumn="1" w:lastColumn="0" w:oddVBand="0" w:evenVBand="0" w:oddHBand="0" w:evenHBand="0" w:firstRowFirstColumn="0" w:firstRowLastColumn="0" w:lastRowFirstColumn="0" w:lastRowLastColumn="0"/>
-            <w:tcW w:w="2798" w:type="dxa"/>
+            <w:tcW w:w="1966" w:type="dxa"/>
           </w:tcPr>
           <w:p>
-            <w:proofErr w:type="spellStart"/>
-            <w:r>
-              <w:t>cl_id</w:t>
-            </w:r>
-            <w:proofErr w:type="spellEnd"/>
+            <w:r>
+              <w:t>client</w:t>
+            </w:r>
+            <w:r>
+              <w:t>_id</w:t>
+            </w:r>
           </w:p>
         </w:tc>
         <w:tc>
           <w:tcPr>
-            <w:tcW w:w="5419" w:type="dxa"/>
+            <w:tcW w:w="2443" w:type="dxa"/>
           </w:tcPr>
           <w:p>
             <w:pPr>
@@ -3913,7 +4258,7 @@
         </w:tc>
         <w:tc>
           <w:tcPr>
-            <w:tcW w:w="1701" w:type="dxa"/>
+            <w:tcW w:w="1337" w:type="dxa"/>
           </w:tcPr>
           <w:p>
             <w:pPr>
@@ -3926,7 +4271,7 @@
         </w:tc>
         <w:tc>
           <w:tcPr>
-            <w:tcW w:w="1277" w:type="dxa"/>
+            <w:tcW w:w="1067" w:type="dxa"/>
           </w:tcPr>
           <w:p>
             <w:pPr>
@@ -3939,7 +4284,7 @@
         </w:tc>
         <w:tc>
           <w:tcPr>
-            <w:tcW w:w="2799" w:type="dxa"/>
+            <w:tcW w:w="2249" w:type="dxa"/>
           </w:tcPr>
           <w:p>
             <w:pPr>
@@ -3955,32 +4300,45 @@
         <w:tc>
           <w:tcPr>
             <w:cnfStyle w:val="001000000000" w:firstRow="0" w:lastRow="0" w:firstColumn="1" w:lastColumn="0" w:oddVBand="0" w:evenVBand="0" w:oddHBand="0" w:evenHBand="0" w:firstRowFirstColumn="0" w:firstRowLastColumn="0" w:lastRowFirstColumn="0" w:lastRowLastColumn="0"/>
-            <w:tcW w:w="2798" w:type="dxa"/>
+            <w:tcW w:w="1966" w:type="dxa"/>
           </w:tcPr>
           <w:p>
-            <w:proofErr w:type="spellStart"/>
-            <w:r>
-              <w:t>cl_nom</w:t>
-            </w:r>
-            <w:proofErr w:type="spellEnd"/>
+            <w:r>
+              <w:t>cl</w:t>
+            </w:r>
+            <w:r>
+              <w:t>ient</w:t>
+            </w:r>
+            <w:r>
+              <w:t>_nom</w:t>
+            </w:r>
           </w:p>
         </w:tc>
         <w:tc>
           <w:tcPr>
-            <w:tcW w:w="5419" w:type="dxa"/>
+            <w:tcW w:w="2443" w:type="dxa"/>
           </w:tcPr>
           <w:p>
             <w:pPr>
               <w:cnfStyle w:val="000000000000" w:firstRow="0" w:lastRow="0" w:firstColumn="0" w:lastColumn="0" w:oddVBand="0" w:evenVBand="0" w:oddHBand="0" w:evenHBand="0" w:firstRowFirstColumn="0" w:firstRowLastColumn="0" w:lastRowFirstColumn="0" w:lastRowLastColumn="0"/>
             </w:pPr>
             <w:r>
-              <w:t>Le nom du client</w:t>
+              <w:t>Le nom</w:t>
+            </w:r>
+            <w:r>
+              <w:t xml:space="preserve"> et </w:t>
+            </w:r>
+            <w:r>
+              <w:t>prénom</w:t>
+            </w:r>
+            <w:r>
+              <w:t xml:space="preserve"> du client</w:t>
             </w:r>
           </w:p>
         </w:tc>
         <w:tc>
           <w:tcPr>
-            <w:tcW w:w="1701" w:type="dxa"/>
+            <w:tcW w:w="1337" w:type="dxa"/>
           </w:tcPr>
           <w:p>
             <w:pPr>
@@ -3993,7 +4351,7 @@
         </w:tc>
         <w:tc>
           <w:tcPr>
-            <w:tcW w:w="1277" w:type="dxa"/>
+            <w:tcW w:w="1067" w:type="dxa"/>
           </w:tcPr>
           <w:p>
             <w:pPr>
@@ -4006,7 +4364,7 @@
         </w:tc>
         <w:tc>
           <w:tcPr>
-            <w:tcW w:w="2799" w:type="dxa"/>
+            <w:tcW w:w="2249" w:type="dxa"/>
           </w:tcPr>
           <w:p>
             <w:pPr>
@@ -4022,19 +4380,23 @@
         <w:tc>
           <w:tcPr>
             <w:cnfStyle w:val="001000000000" w:firstRow="0" w:lastRow="0" w:firstColumn="1" w:lastColumn="0" w:oddVBand="0" w:evenVBand="0" w:oddHBand="0" w:evenHBand="0" w:firstRowFirstColumn="0" w:firstRowLastColumn="0" w:lastRowFirstColumn="0" w:lastRowLastColumn="0"/>
-            <w:tcW w:w="2798" w:type="dxa"/>
+            <w:tcW w:w="1966" w:type="dxa"/>
           </w:tcPr>
           <w:p>
-            <w:proofErr w:type="spellStart"/>
-            <w:r>
-              <w:t>cl_address</w:t>
-            </w:r>
-            <w:proofErr w:type="spellEnd"/>
+            <w:r>
+              <w:t>cl</w:t>
+            </w:r>
+            <w:r>
+              <w:t>ient</w:t>
+            </w:r>
+            <w:r>
+              <w:t>_address</w:t>
+            </w:r>
           </w:p>
         </w:tc>
         <w:tc>
           <w:tcPr>
-            <w:tcW w:w="5419" w:type="dxa"/>
+            <w:tcW w:w="2443" w:type="dxa"/>
           </w:tcPr>
           <w:p>
             <w:pPr>
@@ -4047,7 +4409,7 @@
         </w:tc>
         <w:tc>
           <w:tcPr>
-            <w:tcW w:w="1701" w:type="dxa"/>
+            <w:tcW w:w="1337" w:type="dxa"/>
           </w:tcPr>
           <w:p>
             <w:pPr>
@@ -4060,7 +4422,7 @@
         </w:tc>
         <w:tc>
           <w:tcPr>
-            <w:tcW w:w="1277" w:type="dxa"/>
+            <w:tcW w:w="1067" w:type="dxa"/>
           </w:tcPr>
           <w:p>
             <w:pPr>
@@ -4073,7 +4435,7 @@
         </w:tc>
         <w:tc>
           <w:tcPr>
-            <w:tcW w:w="2799" w:type="dxa"/>
+            <w:tcW w:w="2249" w:type="dxa"/>
           </w:tcPr>
           <w:p>
             <w:pPr>
@@ -4089,19 +4451,23 @@
         <w:tc>
           <w:tcPr>
             <w:cnfStyle w:val="001000000000" w:firstRow="0" w:lastRow="0" w:firstColumn="1" w:lastColumn="0" w:oddVBand="0" w:evenVBand="0" w:oddHBand="0" w:evenHBand="0" w:firstRowFirstColumn="0" w:firstRowLastColumn="0" w:lastRowFirstColumn="0" w:lastRowLastColumn="0"/>
-            <w:tcW w:w="2798" w:type="dxa"/>
+            <w:tcW w:w="1966" w:type="dxa"/>
           </w:tcPr>
           <w:p>
-            <w:proofErr w:type="spellStart"/>
-            <w:r>
-              <w:t>cl_caution</w:t>
-            </w:r>
-            <w:proofErr w:type="spellEnd"/>
+            <w:r>
+              <w:t>cl</w:t>
+            </w:r>
+            <w:r>
+              <w:t>ient</w:t>
+            </w:r>
+            <w:r>
+              <w:t>_caution</w:t>
+            </w:r>
           </w:p>
         </w:tc>
         <w:tc>
           <w:tcPr>
-            <w:tcW w:w="5419" w:type="dxa"/>
+            <w:tcW w:w="2443" w:type="dxa"/>
           </w:tcPr>
           <w:p>
             <w:pPr>
@@ -4114,7 +4480,7 @@
         </w:tc>
         <w:tc>
           <w:tcPr>
-            <w:tcW w:w="1701" w:type="dxa"/>
+            <w:tcW w:w="1337" w:type="dxa"/>
           </w:tcPr>
           <w:p>
             <w:pPr>
@@ -4127,7 +4493,7 @@
         </w:tc>
         <w:tc>
           <w:tcPr>
-            <w:tcW w:w="1277" w:type="dxa"/>
+            <w:tcW w:w="1067" w:type="dxa"/>
           </w:tcPr>
           <w:p>
             <w:pPr>
@@ -4140,7 +4506,7 @@
         </w:tc>
         <w:tc>
           <w:tcPr>
-            <w:tcW w:w="2799" w:type="dxa"/>
+            <w:tcW w:w="2249" w:type="dxa"/>
           </w:tcPr>
           <w:p>
             <w:pPr>
@@ -4156,20 +4522,30 @@
         <w:tc>
           <w:tcPr>
             <w:cnfStyle w:val="001000000000" w:firstRow="0" w:lastRow="0" w:firstColumn="1" w:lastColumn="0" w:oddVBand="0" w:evenVBand="0" w:oddHBand="0" w:evenHBand="0" w:firstRowFirstColumn="0" w:firstRowLastColumn="0" w:lastRowFirstColumn="0" w:lastRowLastColumn="0"/>
-            <w:tcW w:w="2798" w:type="dxa"/>
+            <w:tcW w:w="1966" w:type="dxa"/>
           </w:tcPr>
           <w:p>
-            <w:bookmarkStart w:id="15" w:name="_Hlk47025133"/>
-            <w:proofErr w:type="spellStart"/>
-            <w:r>
-              <w:t>lv_id</w:t>
-            </w:r>
-            <w:proofErr w:type="spellEnd"/>
+            <w:bookmarkStart w:id="20" w:name="_Hlk47025133"/>
+            <w:r>
+              <w:t>l</w:t>
+            </w:r>
+            <w:r>
+              <w:t>i</w:t>
+            </w:r>
+            <w:r>
+              <w:t>v</w:t>
+            </w:r>
+            <w:r>
+              <w:t>re</w:t>
+            </w:r>
+            <w:r>
+              <w:t>_id</w:t>
+            </w:r>
           </w:p>
         </w:tc>
         <w:tc>
           <w:tcPr>
-            <w:tcW w:w="5419" w:type="dxa"/>
+            <w:tcW w:w="2443" w:type="dxa"/>
           </w:tcPr>
           <w:p>
             <w:pPr>
@@ -4182,7 +4558,7 @@
         </w:tc>
         <w:tc>
           <w:tcPr>
-            <w:tcW w:w="1701" w:type="dxa"/>
+            <w:tcW w:w="1337" w:type="dxa"/>
           </w:tcPr>
           <w:p>
             <w:pPr>
@@ -4195,7 +4571,7 @@
         </w:tc>
         <w:tc>
           <w:tcPr>
-            <w:tcW w:w="1277" w:type="dxa"/>
+            <w:tcW w:w="1067" w:type="dxa"/>
           </w:tcPr>
           <w:p>
             <w:pPr>
@@ -4208,7 +4584,7 @@
         </w:tc>
         <w:tc>
           <w:tcPr>
-            <w:tcW w:w="2799" w:type="dxa"/>
+            <w:tcW w:w="2249" w:type="dxa"/>
           </w:tcPr>
           <w:p>
             <w:pPr>
@@ -4224,19 +4600,29 @@
         <w:tc>
           <w:tcPr>
             <w:cnfStyle w:val="001000000000" w:firstRow="0" w:lastRow="0" w:firstColumn="1" w:lastColumn="0" w:oddVBand="0" w:evenVBand="0" w:oddHBand="0" w:evenHBand="0" w:firstRowFirstColumn="0" w:firstRowLastColumn="0" w:lastRowFirstColumn="0" w:lastRowLastColumn="0"/>
-            <w:tcW w:w="2798" w:type="dxa"/>
+            <w:tcW w:w="1966" w:type="dxa"/>
           </w:tcPr>
           <w:p>
-            <w:proofErr w:type="spellStart"/>
-            <w:r>
-              <w:t>lv_title</w:t>
-            </w:r>
-            <w:proofErr w:type="spellEnd"/>
+            <w:r>
+              <w:t>l</w:t>
+            </w:r>
+            <w:r>
+              <w:t>i</w:t>
+            </w:r>
+            <w:r>
+              <w:t>v</w:t>
+            </w:r>
+            <w:r>
+              <w:t>re</w:t>
+            </w:r>
+            <w:r>
+              <w:t>_title</w:t>
+            </w:r>
           </w:p>
         </w:tc>
         <w:tc>
           <w:tcPr>
-            <w:tcW w:w="5419" w:type="dxa"/>
+            <w:tcW w:w="2443" w:type="dxa"/>
           </w:tcPr>
           <w:p>
             <w:pPr>
@@ -4249,7 +4635,7 @@
         </w:tc>
         <w:tc>
           <w:tcPr>
-            <w:tcW w:w="1701" w:type="dxa"/>
+            <w:tcW w:w="1337" w:type="dxa"/>
           </w:tcPr>
           <w:p>
             <w:pPr>
@@ -4262,20 +4648,20 @@
         </w:tc>
         <w:tc>
           <w:tcPr>
-            <w:tcW w:w="1277" w:type="dxa"/>
+            <w:tcW w:w="1067" w:type="dxa"/>
           </w:tcPr>
           <w:p>
             <w:pPr>
               <w:cnfStyle w:val="000000000000" w:firstRow="0" w:lastRow="0" w:firstColumn="0" w:lastColumn="0" w:oddVBand="0" w:evenVBand="0" w:oddHBand="0" w:evenHBand="0" w:firstRowFirstColumn="0" w:firstRowLastColumn="0" w:lastRowFirstColumn="0" w:lastRowLastColumn="0"/>
             </w:pPr>
             <w:r>
-              <w:t>50</w:t>
+              <w:t>100</w:t>
             </w:r>
           </w:p>
         </w:tc>
         <w:tc>
           <w:tcPr>
-            <w:tcW w:w="2799" w:type="dxa"/>
+            <w:tcW w:w="2249" w:type="dxa"/>
           </w:tcPr>
           <w:p>
             <w:pPr>
@@ -4291,65 +4677,66 @@
         <w:tc>
           <w:tcPr>
             <w:cnfStyle w:val="001000000000" w:firstRow="0" w:lastRow="0" w:firstColumn="1" w:lastColumn="0" w:oddVBand="0" w:evenVBand="0" w:oddHBand="0" w:evenHBand="0" w:firstRowFirstColumn="0" w:firstRowLastColumn="0" w:lastRowFirstColumn="0" w:lastRowLastColumn="0"/>
-            <w:tcW w:w="2798" w:type="dxa"/>
+            <w:tcW w:w="1966" w:type="dxa"/>
           </w:tcPr>
           <w:p>
-            <w:proofErr w:type="spellStart"/>
-            <w:r>
-              <w:t>lv_buy_date</w:t>
-            </w:r>
-            <w:proofErr w:type="spellEnd"/>
+            <w:r>
+              <w:t>l</w:t>
+            </w:r>
+            <w:r>
+              <w:t>ivre_editeur</w:t>
+            </w:r>
           </w:p>
         </w:tc>
         <w:tc>
           <w:tcPr>
-            <w:tcW w:w="5419" w:type="dxa"/>
+            <w:tcW w:w="2443" w:type="dxa"/>
           </w:tcPr>
           <w:p>
             <w:pPr>
               <w:cnfStyle w:val="000000000000" w:firstRow="0" w:lastRow="0" w:firstColumn="0" w:lastColumn="0" w:oddVBand="0" w:evenVBand="0" w:oddHBand="0" w:evenHBand="0" w:firstRowFirstColumn="0" w:firstRowLastColumn="0" w:lastRowFirstColumn="0" w:lastRowLastColumn="0"/>
             </w:pPr>
             <w:r>
-              <w:t>La date d'achat du livre</w:t>
+              <w:t>Le nom de l'éditeur qui à éditer le livre</w:t>
             </w:r>
           </w:p>
         </w:tc>
         <w:tc>
           <w:tcPr>
-            <w:tcW w:w="1701" w:type="dxa"/>
+            <w:tcW w:w="1337" w:type="dxa"/>
           </w:tcPr>
           <w:p>
             <w:pPr>
               <w:cnfStyle w:val="000000000000" w:firstRow="0" w:lastRow="0" w:firstColumn="0" w:lastColumn="0" w:oddVBand="0" w:evenVBand="0" w:oddHBand="0" w:evenHBand="0" w:firstRowFirstColumn="0" w:firstRowLastColumn="0" w:lastRowFirstColumn="0" w:lastRowLastColumn="0"/>
             </w:pPr>
             <w:r>
-              <w:t>Date</w:t>
+              <w:t>AN</w:t>
             </w:r>
           </w:p>
         </w:tc>
         <w:tc>
           <w:tcPr>
-            <w:tcW w:w="1277" w:type="dxa"/>
+            <w:tcW w:w="1067" w:type="dxa"/>
           </w:tcPr>
           <w:p>
             <w:pPr>
               <w:cnfStyle w:val="000000000000" w:firstRow="0" w:lastRow="0" w:firstColumn="0" w:lastColumn="0" w:oddVBand="0" w:evenVBand="0" w:oddHBand="0" w:evenHBand="0" w:firstRowFirstColumn="0" w:firstRowLastColumn="0" w:lastRowFirstColumn="0" w:lastRowLastColumn="0"/>
             </w:pPr>
             <w:r>
-              <w:t>-</w:t>
+              <w:t>50</w:t>
             </w:r>
           </w:p>
         </w:tc>
         <w:tc>
           <w:tcPr>
-            <w:tcW w:w="2799" w:type="dxa"/>
+            <w:tcW w:w="2249" w:type="dxa"/>
           </w:tcPr>
           <w:p>
             <w:pPr>
               <w:cnfStyle w:val="000000000000" w:firstRow="0" w:lastRow="0" w:firstColumn="0" w:lastColumn="0" w:oddVBand="0" w:evenVBand="0" w:oddHBand="0" w:evenHBand="0" w:firstRowFirstColumn="0" w:firstRowLastColumn="0" w:lastRowFirstColumn="0" w:lastRowLastColumn="0"/>
             </w:pPr>
             <w:r>
-              <w:t>Obligatoire, format Y-m-d</w:t>
+              <w:t>identifiant</w:t>
             </w:r>
           </w:p>
         </w:tc>
@@ -4358,65 +4745,81 @@
         <w:tc>
           <w:tcPr>
             <w:cnfStyle w:val="001000000000" w:firstRow="0" w:lastRow="0" w:firstColumn="1" w:lastColumn="0" w:oddVBand="0" w:evenVBand="0" w:oddHBand="0" w:evenHBand="0" w:firstRowFirstColumn="0" w:firstRowLastColumn="0" w:lastRowFirstColumn="0" w:lastRowLastColumn="0"/>
-            <w:tcW w:w="2798" w:type="dxa"/>
+            <w:tcW w:w="1966" w:type="dxa"/>
           </w:tcPr>
           <w:p>
-            <w:proofErr w:type="spellStart"/>
-            <w:r>
-              <w:t>lv_etat</w:t>
-            </w:r>
-            <w:proofErr w:type="spellEnd"/>
+            <w:r>
+              <w:t>l</w:t>
+            </w:r>
+            <w:r>
+              <w:t>i</w:t>
+            </w:r>
+            <w:r>
+              <w:t>v</w:t>
+            </w:r>
+            <w:r>
+              <w:t>re</w:t>
+            </w:r>
+            <w:r>
+              <w:t>_buy_date</w:t>
+            </w:r>
           </w:p>
         </w:tc>
         <w:tc>
           <w:tcPr>
-            <w:tcW w:w="5419" w:type="dxa"/>
+            <w:tcW w:w="2443" w:type="dxa"/>
           </w:tcPr>
           <w:p>
             <w:pPr>
               <w:cnfStyle w:val="000000000000" w:firstRow="0" w:lastRow="0" w:firstColumn="0" w:lastColumn="0" w:oddVBand="0" w:evenVBand="0" w:oddHBand="0" w:evenHBand="0" w:firstRowFirstColumn="0" w:firstRowLastColumn="0" w:lastRowFirstColumn="0" w:lastRowLastColumn="0"/>
             </w:pPr>
             <w:r>
-              <w:t>L'état du livre</w:t>
+              <w:t>La date d'achat du livre</w:t>
             </w:r>
           </w:p>
         </w:tc>
         <w:tc>
           <w:tcPr>
-            <w:tcW w:w="1701" w:type="dxa"/>
+            <w:tcW w:w="1337" w:type="dxa"/>
           </w:tcPr>
           <w:p>
             <w:pPr>
               <w:cnfStyle w:val="000000000000" w:firstRow="0" w:lastRow="0" w:firstColumn="0" w:lastColumn="0" w:oddVBand="0" w:evenVBand="0" w:oddHBand="0" w:evenHBand="0" w:firstRowFirstColumn="0" w:firstRowLastColumn="0" w:lastRowFirstColumn="0" w:lastRowLastColumn="0"/>
             </w:pPr>
             <w:r>
-              <w:t>A</w:t>
+              <w:t>Date</w:t>
+            </w:r>
+            <w:r>
+              <w:t xml:space="preserve"> Heure</w:t>
             </w:r>
           </w:p>
         </w:tc>
         <w:tc>
           <w:tcPr>
-            <w:tcW w:w="1277" w:type="dxa"/>
+            <w:tcW w:w="1067" w:type="dxa"/>
           </w:tcPr>
           <w:p>
             <w:pPr>
               <w:cnfStyle w:val="000000000000" w:firstRow="0" w:lastRow="0" w:firstColumn="0" w:lastColumn="0" w:oddVBand="0" w:evenVBand="0" w:oddHBand="0" w:evenHBand="0" w:firstRowFirstColumn="0" w:firstRowLastColumn="0" w:lastRowFirstColumn="0" w:lastRowLastColumn="0"/>
             </w:pPr>
             <w:r>
-              <w:t>11</w:t>
+              <w:t>-</w:t>
             </w:r>
           </w:p>
         </w:tc>
         <w:tc>
           <w:tcPr>
-            <w:tcW w:w="2799" w:type="dxa"/>
+            <w:tcW w:w="2249" w:type="dxa"/>
           </w:tcPr>
           <w:p>
             <w:pPr>
               <w:cnfStyle w:val="000000000000" w:firstRow="0" w:lastRow="0" w:firstColumn="0" w:lastColumn="0" w:oddVBand="0" w:evenVBand="0" w:oddHBand="0" w:evenHBand="0" w:firstRowFirstColumn="0" w:firstRowLastColumn="0" w:lastRowFirstColumn="0" w:lastRowLastColumn="0"/>
             </w:pPr>
             <w:r>
-              <w:t>Obligatoire</w:t>
+              <w:t xml:space="preserve">Obligatoire, </w:t>
+            </w:r>
+            <w:r>
+              <w:t>Y-M-D H :i :s</w:t>
             </w:r>
           </w:p>
         </w:tc>
@@ -4425,62 +4828,72 @@
         <w:tc>
           <w:tcPr>
             <w:cnfStyle w:val="001000000000" w:firstRow="0" w:lastRow="0" w:firstColumn="1" w:lastColumn="0" w:oddVBand="0" w:evenVBand="0" w:oddHBand="0" w:evenHBand="0" w:firstRowFirstColumn="0" w:firstRowLastColumn="0" w:lastRowFirstColumn="0" w:lastRowLastColumn="0"/>
-            <w:tcW w:w="2798" w:type="dxa"/>
+            <w:tcW w:w="1966" w:type="dxa"/>
           </w:tcPr>
           <w:p>
-            <w:proofErr w:type="spellStart"/>
-            <w:r>
-              <w:t>lv_rendu</w:t>
-            </w:r>
-            <w:proofErr w:type="spellEnd"/>
+            <w:r>
+              <w:t>l</w:t>
+            </w:r>
+            <w:r>
+              <w:t>ivre</w:t>
+            </w:r>
+            <w:r>
+              <w:t>_etat</w:t>
+            </w:r>
           </w:p>
         </w:tc>
         <w:tc>
           <w:tcPr>
-            <w:tcW w:w="5419" w:type="dxa"/>
+            <w:tcW w:w="2443" w:type="dxa"/>
           </w:tcPr>
           <w:p>
             <w:pPr>
               <w:cnfStyle w:val="000000000000" w:firstRow="0" w:lastRow="0" w:firstColumn="0" w:lastColumn="0" w:oddVBand="0" w:evenVBand="0" w:oddHBand="0" w:evenHBand="0" w:firstRowFirstColumn="0" w:firstRowLastColumn="0" w:lastRowFirstColumn="0" w:lastRowLastColumn="0"/>
             </w:pPr>
             <w:r>
-              <w:t>Savoir, si le livre est emprunté ou pas</w:t>
+              <w:t>L'état du livre</w:t>
             </w:r>
           </w:p>
         </w:tc>
         <w:tc>
           <w:tcPr>
-            <w:tcW w:w="1701" w:type="dxa"/>
+            <w:tcW w:w="1337" w:type="dxa"/>
           </w:tcPr>
           <w:p>
             <w:pPr>
               <w:cnfStyle w:val="000000000000" w:firstRow="0" w:lastRow="0" w:firstColumn="0" w:lastColumn="0" w:oddVBand="0" w:evenVBand="0" w:oddHBand="0" w:evenHBand="0" w:firstRowFirstColumn="0" w:firstRowLastColumn="0" w:lastRowFirstColumn="0" w:lastRowLastColumn="0"/>
             </w:pPr>
             <w:r>
-              <w:t>Boolean</w:t>
+              <w:t>A</w:t>
+            </w:r>
+            <w:r>
+              <w:t>N</w:t>
             </w:r>
           </w:p>
         </w:tc>
         <w:tc>
           <w:tcPr>
-            <w:tcW w:w="1277" w:type="dxa"/>
+            <w:tcW w:w="1067" w:type="dxa"/>
           </w:tcPr>
           <w:p>
             <w:pPr>
               <w:cnfStyle w:val="000000000000" w:firstRow="0" w:lastRow="0" w:firstColumn="0" w:lastColumn="0" w:oddVBand="0" w:evenVBand="0" w:oddHBand="0" w:evenHBand="0" w:firstRowFirstColumn="0" w:firstRowLastColumn="0" w:lastRowFirstColumn="0" w:lastRowLastColumn="0"/>
             </w:pPr>
+            <w:r>
+              <w:t>255</w:t>
+            </w:r>
           </w:p>
         </w:tc>
         <w:tc>
           <w:tcPr>
-            <w:tcW w:w="2799" w:type="dxa"/>
+            <w:tcW w:w="2249" w:type="dxa"/>
           </w:tcPr>
           <w:p>
             <w:pPr>
               <w:cnfStyle w:val="000000000000" w:firstRow="0" w:lastRow="0" w:firstColumn="0" w:lastColumn="0" w:oddVBand="0" w:evenVBand="0" w:oddHBand="0" w:evenHBand="0" w:firstRowFirstColumn="0" w:firstRowLastColumn="0" w:lastRowFirstColumn="0" w:lastRowLastColumn="0"/>
             </w:pPr>
             <w:r>
-              <w:t>Obligatoire, default false</w:t>
+              <w:t>Facultative</w:t>
             </w:r>
           </w:p>
         </w:tc>
@@ -4489,48 +4902,154 @@
         <w:tc>
           <w:tcPr>
             <w:cnfStyle w:val="001000000000" w:firstRow="0" w:lastRow="0" w:firstColumn="1" w:lastColumn="0" w:oddVBand="0" w:evenVBand="0" w:oddHBand="0" w:evenHBand="0" w:firstRowFirstColumn="0" w:firstRowLastColumn="0" w:lastRowFirstColumn="0" w:lastRowLastColumn="0"/>
-            <w:tcW w:w="2798" w:type="dxa"/>
+            <w:tcW w:w="1966" w:type="dxa"/>
           </w:tcPr>
-          <w:p/>
+          <w:p>
+            <w:r>
+              <w:t>emprunt</w:t>
+            </w:r>
+            <w:r>
+              <w:t>_</w:t>
+            </w:r>
+            <w:r>
+              <w:t>date</w:t>
+            </w:r>
+            <w:r>
+              <w:t>_emprunt</w:t>
+            </w:r>
+          </w:p>
         </w:tc>
         <w:tc>
           <w:tcPr>
-            <w:tcW w:w="5419" w:type="dxa"/>
+            <w:tcW w:w="2443" w:type="dxa"/>
           </w:tcPr>
           <w:p>
             <w:pPr>
               <w:cnfStyle w:val="000000000000" w:firstRow="0" w:lastRow="0" w:firstColumn="0" w:lastColumn="0" w:oddVBand="0" w:evenVBand="0" w:oddHBand="0" w:evenHBand="0" w:firstRowFirstColumn="0" w:firstRowLastColumn="0" w:lastRowFirstColumn="0" w:lastRowLastColumn="0"/>
             </w:pPr>
+            <w:r>
+              <w:t>Date d'emprunt du livre</w:t>
+            </w:r>
           </w:p>
         </w:tc>
         <w:tc>
           <w:tcPr>
-            <w:tcW w:w="1701" w:type="dxa"/>
+            <w:tcW w:w="1337" w:type="dxa"/>
           </w:tcPr>
           <w:p>
             <w:pPr>
               <w:cnfStyle w:val="000000000000" w:firstRow="0" w:lastRow="0" w:firstColumn="0" w:lastColumn="0" w:oddVBand="0" w:evenVBand="0" w:oddHBand="0" w:evenHBand="0" w:firstRowFirstColumn="0" w:firstRowLastColumn="0" w:lastRowFirstColumn="0" w:lastRowLastColumn="0"/>
             </w:pPr>
+            <w:r>
+              <w:t>Date Heure</w:t>
+            </w:r>
           </w:p>
         </w:tc>
         <w:tc>
           <w:tcPr>
-            <w:tcW w:w="1277" w:type="dxa"/>
+            <w:tcW w:w="1067" w:type="dxa"/>
           </w:tcPr>
           <w:p>
             <w:pPr>
               <w:cnfStyle w:val="000000000000" w:firstRow="0" w:lastRow="0" w:firstColumn="0" w:lastColumn="0" w:oddVBand="0" w:evenVBand="0" w:oddHBand="0" w:evenHBand="0" w:firstRowFirstColumn="0" w:firstRowLastColumn="0" w:lastRowFirstColumn="0" w:lastRowLastColumn="0"/>
             </w:pPr>
+            <w:r>
+              <w:t>-</w:t>
+            </w:r>
           </w:p>
         </w:tc>
         <w:tc>
           <w:tcPr>
-            <w:tcW w:w="2799" w:type="dxa"/>
+            <w:tcW w:w="2249" w:type="dxa"/>
           </w:tcPr>
           <w:p>
             <w:pPr>
               <w:cnfStyle w:val="000000000000" w:firstRow="0" w:lastRow="0" w:firstColumn="0" w:lastColumn="0" w:oddVBand="0" w:evenVBand="0" w:oddHBand="0" w:evenHBand="0" w:firstRowFirstColumn="0" w:firstRowLastColumn="0" w:lastRowFirstColumn="0" w:lastRowLastColumn="0"/>
             </w:pPr>
+            <w:r>
+              <w:t>Obligatoire</w:t>
+            </w:r>
+            <w:r>
+              <w:t xml:space="preserve">, </w:t>
+            </w:r>
+            <w:r>
+              <w:t>Y-M-D H :i :s</w:t>
+            </w:r>
+          </w:p>
+        </w:tc>
+      </w:tr>
+      <w:tr>
+        <w:tc>
+          <w:tcPr>
+            <w:tcW w:w="1966" w:type="dxa"/>
+          </w:tcPr>
+          <w:p>
+            <w:pPr>
+              <w:cnfStyle w:val="001000000000" w:firstRow="0" w:lastRow="0" w:firstColumn="1" w:lastColumn="0" w:oddVBand="0" w:evenVBand="0" w:oddHBand="0" w:evenHBand="0" w:firstRowFirstColumn="0" w:firstRowLastColumn="0" w:lastRowFirstColumn="0" w:lastRowLastColumn="0"/>
+            </w:pPr>
+            <w:r>
+              <w:t>emprunt</w:t>
+            </w:r>
+            <w:r>
+              <w:t>_date_</w:t>
+            </w:r>
+            <w:r>
+              <w:t>retour</w:t>
+            </w:r>
+          </w:p>
+        </w:tc>
+        <w:tc>
+          <w:tcPr>
+            <w:tcW w:w="2443" w:type="dxa"/>
+          </w:tcPr>
+          <w:p>
+            <w:r>
+              <w:t>Date de retour du livre</w:t>
+            </w:r>
+            <w:r>
+              <w:t xml:space="preserve"> emprunté</w:t>
+            </w:r>
+          </w:p>
+        </w:tc>
+        <w:tc>
+          <w:tcPr>
+            <w:tcW w:w="1337" w:type="dxa"/>
+          </w:tcPr>
+          <w:p>
+            <w:r>
+              <w:t>Date Heure</w:t>
+            </w:r>
+          </w:p>
+        </w:tc>
+        <w:tc>
+          <w:tcPr>
+            <w:tcW w:w="1067" w:type="dxa"/>
+          </w:tcPr>
+          <w:p>
+            <w:r>
+              <w:t>-</w:t>
+            </w:r>
+          </w:p>
+        </w:tc>
+        <w:tc>
+          <w:tcPr>
+            <w:tcW w:w="2249" w:type="dxa"/>
+          </w:tcPr>
+          <w:p>
+            <w:r>
+              <w:t>F</w:t>
+            </w:r>
+            <w:r>
+              <w:t>acultative</w:t>
+            </w:r>
+            <w:r>
+              <w:t xml:space="preserve">, </w:t>
+            </w:r>
+            <w:r>
+              <w:t>Y-M-D H :i :s</w:t>
+            </w:r>
+            <w:bookmarkStart w:id="21" w:name="_GoBack"/>
+            <w:bookmarkEnd w:id="21"/>
           </w:p>
         </w:tc>
       </w:tr>
@@ -4538,48 +5057,67 @@
         <w:tc>
           <w:tcPr>
             <w:cnfStyle w:val="001000000000" w:firstRow="0" w:lastRow="0" w:firstColumn="1" w:lastColumn="0" w:oddVBand="0" w:evenVBand="0" w:oddHBand="0" w:evenHBand="0" w:firstRowFirstColumn="0" w:firstRowLastColumn="0" w:lastRowFirstColumn="0" w:lastRowLastColumn="0"/>
-            <w:tcW w:w="2798" w:type="dxa"/>
+            <w:tcW w:w="1966" w:type="dxa"/>
           </w:tcPr>
-          <w:p/>
+          <w:p>
+            <w:r>
+              <w:t>autheur</w:t>
+            </w:r>
+            <w:r>
+              <w:t>_id</w:t>
+            </w:r>
+          </w:p>
         </w:tc>
         <w:tc>
           <w:tcPr>
-            <w:tcW w:w="5419" w:type="dxa"/>
+            <w:tcW w:w="2443" w:type="dxa"/>
           </w:tcPr>
           <w:p>
             <w:pPr>
               <w:cnfStyle w:val="000000000000" w:firstRow="0" w:lastRow="0" w:firstColumn="0" w:lastColumn="0" w:oddVBand="0" w:evenVBand="0" w:oddHBand="0" w:evenHBand="0" w:firstRowFirstColumn="0" w:firstRowLastColumn="0" w:lastRowFirstColumn="0" w:lastRowLastColumn="0"/>
             </w:pPr>
+            <w:r>
+              <w:t>Identification de l'auteur</w:t>
+            </w:r>
           </w:p>
         </w:tc>
         <w:tc>
           <w:tcPr>
-            <w:tcW w:w="1701" w:type="dxa"/>
+            <w:tcW w:w="1337" w:type="dxa"/>
           </w:tcPr>
           <w:p>
             <w:pPr>
               <w:cnfStyle w:val="000000000000" w:firstRow="0" w:lastRow="0" w:firstColumn="0" w:lastColumn="0" w:oddVBand="0" w:evenVBand="0" w:oddHBand="0" w:evenHBand="0" w:firstRowFirstColumn="0" w:firstRowLastColumn="0" w:lastRowFirstColumn="0" w:lastRowLastColumn="0"/>
             </w:pPr>
+            <w:r>
+              <w:t>N</w:t>
+            </w:r>
           </w:p>
         </w:tc>
         <w:tc>
           <w:tcPr>
-            <w:tcW w:w="1277" w:type="dxa"/>
+            <w:tcW w:w="1067" w:type="dxa"/>
           </w:tcPr>
           <w:p>
             <w:pPr>
               <w:cnfStyle w:val="000000000000" w:firstRow="0" w:lastRow="0" w:firstColumn="0" w:lastColumn="0" w:oddVBand="0" w:evenVBand="0" w:oddHBand="0" w:evenHBand="0" w:firstRowFirstColumn="0" w:firstRowLastColumn="0" w:lastRowFirstColumn="0" w:lastRowLastColumn="0"/>
             </w:pPr>
+            <w:r>
+              <w:t>11</w:t>
+            </w:r>
           </w:p>
         </w:tc>
         <w:tc>
           <w:tcPr>
-            <w:tcW w:w="2799" w:type="dxa"/>
+            <w:tcW w:w="2249" w:type="dxa"/>
           </w:tcPr>
           <w:p>
             <w:pPr>
               <w:cnfStyle w:val="000000000000" w:firstRow="0" w:lastRow="0" w:firstColumn="0" w:lastColumn="0" w:oddVBand="0" w:evenVBand="0" w:oddHBand="0" w:evenHBand="0" w:firstRowFirstColumn="0" w:firstRowLastColumn="0" w:lastRowFirstColumn="0" w:lastRowLastColumn="0"/>
             </w:pPr>
+            <w:r>
+              <w:t>Identifiant, auto-incrémentassions</w:t>
+            </w:r>
           </w:p>
         </w:tc>
       </w:tr>
@@ -4587,65 +5125,75 @@
         <w:tc>
           <w:tcPr>
             <w:cnfStyle w:val="001000000000" w:firstRow="0" w:lastRow="0" w:firstColumn="1" w:lastColumn="0" w:oddVBand="0" w:evenVBand="0" w:oddHBand="0" w:evenHBand="0" w:firstRowFirstColumn="0" w:firstRowLastColumn="0" w:lastRowFirstColumn="0" w:lastRowLastColumn="0"/>
-            <w:tcW w:w="2798" w:type="dxa"/>
+            <w:tcW w:w="1966" w:type="dxa"/>
           </w:tcPr>
           <w:p>
-            <w:proofErr w:type="spellStart"/>
-            <w:r>
-              <w:t>ept_id</w:t>
-            </w:r>
-            <w:proofErr w:type="spellEnd"/>
+            <w:r>
+              <w:t>a</w:t>
+            </w:r>
+            <w:r>
+              <w:t>u</w:t>
+            </w:r>
+            <w:r>
+              <w:t>th</w:t>
+            </w:r>
+            <w:r>
+              <w:t>eur</w:t>
+            </w:r>
+            <w:r>
+              <w:t>_lastname</w:t>
+            </w:r>
           </w:p>
         </w:tc>
         <w:tc>
           <w:tcPr>
-            <w:tcW w:w="5419" w:type="dxa"/>
+            <w:tcW w:w="2443" w:type="dxa"/>
           </w:tcPr>
           <w:p>
             <w:pPr>
               <w:cnfStyle w:val="000000000000" w:firstRow="0" w:lastRow="0" w:firstColumn="0" w:lastColumn="0" w:oddVBand="0" w:evenVBand="0" w:oddHBand="0" w:evenHBand="0" w:firstRowFirstColumn="0" w:firstRowLastColumn="0" w:lastRowFirstColumn="0" w:lastRowLastColumn="0"/>
             </w:pPr>
             <w:r>
-              <w:t>L'identifiant de l'emprunt</w:t>
+              <w:t>Le nom de l'auteur</w:t>
             </w:r>
           </w:p>
         </w:tc>
         <w:tc>
           <w:tcPr>
-            <w:tcW w:w="1701" w:type="dxa"/>
+            <w:tcW w:w="1337" w:type="dxa"/>
           </w:tcPr>
           <w:p>
             <w:pPr>
               <w:cnfStyle w:val="000000000000" w:firstRow="0" w:lastRow="0" w:firstColumn="0" w:lastColumn="0" w:oddVBand="0" w:evenVBand="0" w:oddHBand="0" w:evenHBand="0" w:firstRowFirstColumn="0" w:firstRowLastColumn="0" w:lastRowFirstColumn="0" w:lastRowLastColumn="0"/>
             </w:pPr>
             <w:r>
-              <w:t>N</w:t>
+              <w:t xml:space="preserve">A </w:t>
             </w:r>
           </w:p>
         </w:tc>
         <w:tc>
           <w:tcPr>
-            <w:tcW w:w="1277" w:type="dxa"/>
+            <w:tcW w:w="1067" w:type="dxa"/>
           </w:tcPr>
           <w:p>
             <w:pPr>
               <w:cnfStyle w:val="000000000000" w:firstRow="0" w:lastRow="0" w:firstColumn="0" w:lastColumn="0" w:oddVBand="0" w:evenVBand="0" w:oddHBand="0" w:evenHBand="0" w:firstRowFirstColumn="0" w:firstRowLastColumn="0" w:lastRowFirstColumn="0" w:lastRowLastColumn="0"/>
             </w:pPr>
             <w:r>
-              <w:t>11</w:t>
+              <w:t>50</w:t>
             </w:r>
           </w:p>
         </w:tc>
         <w:tc>
           <w:tcPr>
-            <w:tcW w:w="2799" w:type="dxa"/>
+            <w:tcW w:w="2249" w:type="dxa"/>
           </w:tcPr>
           <w:p>
             <w:pPr>
               <w:cnfStyle w:val="000000000000" w:firstRow="0" w:lastRow="0" w:firstColumn="0" w:lastColumn="0" w:oddVBand="0" w:evenVBand="0" w:oddHBand="0" w:evenHBand="0" w:firstRowFirstColumn="0" w:firstRowLastColumn="0" w:lastRowFirstColumn="0" w:lastRowLastColumn="0"/>
             </w:pPr>
             <w:r>
-              <w:t>Identifiant, auto-incrémentassions</w:t>
+              <w:t>Obligatoire</w:t>
             </w:r>
           </w:p>
         </w:tc>
@@ -4654,324 +5202,72 @@
         <w:tc>
           <w:tcPr>
             <w:cnfStyle w:val="001000000000" w:firstRow="0" w:lastRow="0" w:firstColumn="1" w:lastColumn="0" w:oddVBand="0" w:evenVBand="0" w:oddHBand="0" w:evenHBand="0" w:firstRowFirstColumn="0" w:firstRowLastColumn="0" w:lastRowFirstColumn="0" w:lastRowLastColumn="0"/>
-            <w:tcW w:w="2798" w:type="dxa"/>
+            <w:tcW w:w="1966" w:type="dxa"/>
           </w:tcPr>
           <w:p>
-            <w:proofErr w:type="spellStart"/>
-            <w:r>
-              <w:t>ept_date</w:t>
-            </w:r>
-            <w:proofErr w:type="spellEnd"/>
+            <w:r>
+              <w:t>autheur</w:t>
+            </w:r>
+            <w:r>
+              <w:t>_firstname</w:t>
+            </w:r>
           </w:p>
         </w:tc>
         <w:tc>
           <w:tcPr>
-            <w:tcW w:w="5419" w:type="dxa"/>
+            <w:tcW w:w="2443" w:type="dxa"/>
           </w:tcPr>
           <w:p>
             <w:pPr>
               <w:cnfStyle w:val="000000000000" w:firstRow="0" w:lastRow="0" w:firstColumn="0" w:lastColumn="0" w:oddVBand="0" w:evenVBand="0" w:oddHBand="0" w:evenHBand="0" w:firstRowFirstColumn="0" w:firstRowLastColumn="0" w:lastRowFirstColumn="0" w:lastRowLastColumn="0"/>
             </w:pPr>
             <w:r>
-              <w:t>Date de l'emprunt</w:t>
+              <w:t>Le prénom de l'auteur</w:t>
             </w:r>
           </w:p>
         </w:tc>
         <w:tc>
           <w:tcPr>
-            <w:tcW w:w="1701" w:type="dxa"/>
+            <w:tcW w:w="1337" w:type="dxa"/>
           </w:tcPr>
           <w:p>
             <w:pPr>
               <w:cnfStyle w:val="000000000000" w:firstRow="0" w:lastRow="0" w:firstColumn="0" w:lastColumn="0" w:oddVBand="0" w:evenVBand="0" w:oddHBand="0" w:evenHBand="0" w:firstRowFirstColumn="0" w:firstRowLastColumn="0" w:lastRowFirstColumn="0" w:lastRowLastColumn="0"/>
             </w:pPr>
             <w:r>
-              <w:t>Date</w:t>
+              <w:t xml:space="preserve">A </w:t>
             </w:r>
           </w:p>
         </w:tc>
         <w:tc>
           <w:tcPr>
-            <w:tcW w:w="1277" w:type="dxa"/>
+            <w:tcW w:w="1067" w:type="dxa"/>
           </w:tcPr>
           <w:p>
             <w:pPr>
               <w:cnfStyle w:val="000000000000" w:firstRow="0" w:lastRow="0" w:firstColumn="0" w:lastColumn="0" w:oddVBand="0" w:evenVBand="0" w:oddHBand="0" w:evenHBand="0" w:firstRowFirstColumn="0" w:firstRowLastColumn="0" w:lastRowFirstColumn="0" w:lastRowLastColumn="0"/>
             </w:pPr>
+            <w:r>
+              <w:t>50</w:t>
+            </w:r>
           </w:p>
         </w:tc>
         <w:tc>
           <w:tcPr>
-            <w:tcW w:w="2799" w:type="dxa"/>
+            <w:tcW w:w="2249" w:type="dxa"/>
           </w:tcPr>
           <w:p>
             <w:pPr>
               <w:cnfStyle w:val="000000000000" w:firstRow="0" w:lastRow="0" w:firstColumn="0" w:lastColumn="0" w:oddVBand="0" w:evenVBand="0" w:oddHBand="0" w:evenHBand="0" w:firstRowFirstColumn="0" w:firstRowLastColumn="0" w:lastRowFirstColumn="0" w:lastRowLastColumn="0"/>
             </w:pPr>
             <w:r>
-              <w:t>Obligatoire, format Y-m-d</w:t>
-            </w:r>
-          </w:p>
-        </w:tc>
-      </w:tr>
-      <w:tr>
-        <w:tc>
-          <w:tcPr>
-            <w:cnfStyle w:val="001000000000" w:firstRow="0" w:lastRow="0" w:firstColumn="1" w:lastColumn="0" w:oddVBand="0" w:evenVBand="0" w:oddHBand="0" w:evenHBand="0" w:firstRowFirstColumn="0" w:firstRowLastColumn="0" w:lastRowFirstColumn="0" w:lastRowLastColumn="0"/>
-            <w:tcW w:w="2798" w:type="dxa"/>
-          </w:tcPr>
-          <w:p>
-            <w:proofErr w:type="spellStart"/>
-            <w:r>
-              <w:t>ath_id</w:t>
-            </w:r>
-            <w:proofErr w:type="spellEnd"/>
-          </w:p>
-        </w:tc>
-        <w:tc>
-          <w:tcPr>
-            <w:tcW w:w="5419" w:type="dxa"/>
-          </w:tcPr>
-          <w:p>
-            <w:pPr>
-              <w:cnfStyle w:val="000000000000" w:firstRow="0" w:lastRow="0" w:firstColumn="0" w:lastColumn="0" w:oddVBand="0" w:evenVBand="0" w:oddHBand="0" w:evenHBand="0" w:firstRowFirstColumn="0" w:firstRowLastColumn="0" w:lastRowFirstColumn="0" w:lastRowLastColumn="0"/>
-            </w:pPr>
-            <w:r>
-              <w:t>Identification de l'auteur</w:t>
-            </w:r>
-          </w:p>
-        </w:tc>
-        <w:tc>
-          <w:tcPr>
-            <w:tcW w:w="1701" w:type="dxa"/>
-          </w:tcPr>
-          <w:p>
-            <w:pPr>
-              <w:cnfStyle w:val="000000000000" w:firstRow="0" w:lastRow="0" w:firstColumn="0" w:lastColumn="0" w:oddVBand="0" w:evenVBand="0" w:oddHBand="0" w:evenHBand="0" w:firstRowFirstColumn="0" w:firstRowLastColumn="0" w:lastRowFirstColumn="0" w:lastRowLastColumn="0"/>
-            </w:pPr>
-            <w:r>
-              <w:t>N</w:t>
-            </w:r>
-          </w:p>
-        </w:tc>
-        <w:tc>
-          <w:tcPr>
-            <w:tcW w:w="1277" w:type="dxa"/>
-          </w:tcPr>
-          <w:p>
-            <w:pPr>
-              <w:cnfStyle w:val="000000000000" w:firstRow="0" w:lastRow="0" w:firstColumn="0" w:lastColumn="0" w:oddVBand="0" w:evenVBand="0" w:oddHBand="0" w:evenHBand="0" w:firstRowFirstColumn="0" w:firstRowLastColumn="0" w:lastRowFirstColumn="0" w:lastRowLastColumn="0"/>
-            </w:pPr>
-          </w:p>
-        </w:tc>
-        <w:tc>
-          <w:tcPr>
-            <w:tcW w:w="2799" w:type="dxa"/>
-          </w:tcPr>
-          <w:p>
-            <w:pPr>
-              <w:cnfStyle w:val="000000000000" w:firstRow="0" w:lastRow="0" w:firstColumn="0" w:lastColumn="0" w:oddVBand="0" w:evenVBand="0" w:oddHBand="0" w:evenHBand="0" w:firstRowFirstColumn="0" w:firstRowLastColumn="0" w:lastRowFirstColumn="0" w:lastRowLastColumn="0"/>
-            </w:pPr>
-            <w:r>
-              <w:t>Identifiant, auto-incrémentassions</w:t>
-            </w:r>
-          </w:p>
-        </w:tc>
-      </w:tr>
-      <w:tr>
-        <w:tc>
-          <w:tcPr>
-            <w:cnfStyle w:val="001000000000" w:firstRow="0" w:lastRow="0" w:firstColumn="1" w:lastColumn="0" w:oddVBand="0" w:evenVBand="0" w:oddHBand="0" w:evenHBand="0" w:firstRowFirstColumn="0" w:firstRowLastColumn="0" w:lastRowFirstColumn="0" w:lastRowLastColumn="0"/>
-            <w:tcW w:w="2798" w:type="dxa"/>
-          </w:tcPr>
-          <w:p>
-            <w:proofErr w:type="spellStart"/>
-            <w:r>
-              <w:t>ath_lastname</w:t>
-            </w:r>
-            <w:proofErr w:type="spellEnd"/>
-          </w:p>
-        </w:tc>
-        <w:tc>
-          <w:tcPr>
-            <w:tcW w:w="5419" w:type="dxa"/>
-          </w:tcPr>
-          <w:p>
-            <w:pPr>
-              <w:cnfStyle w:val="000000000000" w:firstRow="0" w:lastRow="0" w:firstColumn="0" w:lastColumn="0" w:oddVBand="0" w:evenVBand="0" w:oddHBand="0" w:evenHBand="0" w:firstRowFirstColumn="0" w:firstRowLastColumn="0" w:lastRowFirstColumn="0" w:lastRowLastColumn="0"/>
-            </w:pPr>
-            <w:r>
-              <w:t>Le nom de l'auteur</w:t>
-            </w:r>
-          </w:p>
-        </w:tc>
-        <w:tc>
-          <w:tcPr>
-            <w:tcW w:w="1701" w:type="dxa"/>
-          </w:tcPr>
-          <w:p>
-            <w:pPr>
-              <w:cnfStyle w:val="000000000000" w:firstRow="0" w:lastRow="0" w:firstColumn="0" w:lastColumn="0" w:oddVBand="0" w:evenVBand="0" w:oddHBand="0" w:evenHBand="0" w:firstRowFirstColumn="0" w:firstRowLastColumn="0" w:lastRowFirstColumn="0" w:lastRowLastColumn="0"/>
-            </w:pPr>
-            <w:r>
-              <w:t xml:space="preserve">A </w:t>
-            </w:r>
-          </w:p>
-        </w:tc>
-        <w:tc>
-          <w:tcPr>
-            <w:tcW w:w="1277" w:type="dxa"/>
-          </w:tcPr>
-          <w:p>
-            <w:pPr>
-              <w:cnfStyle w:val="000000000000" w:firstRow="0" w:lastRow="0" w:firstColumn="0" w:lastColumn="0" w:oddVBand="0" w:evenVBand="0" w:oddHBand="0" w:evenHBand="0" w:firstRowFirstColumn="0" w:firstRowLastColumn="0" w:lastRowFirstColumn="0" w:lastRowLastColumn="0"/>
-            </w:pPr>
-          </w:p>
-        </w:tc>
-        <w:tc>
-          <w:tcPr>
-            <w:tcW w:w="2799" w:type="dxa"/>
-          </w:tcPr>
-          <w:p>
-            <w:pPr>
-              <w:cnfStyle w:val="000000000000" w:firstRow="0" w:lastRow="0" w:firstColumn="0" w:lastColumn="0" w:oddVBand="0" w:evenVBand="0" w:oddHBand="0" w:evenHBand="0" w:firstRowFirstColumn="0" w:firstRowLastColumn="0" w:lastRowFirstColumn="0" w:lastRowLastColumn="0"/>
-            </w:pPr>
-            <w:r>
               <w:t>Obligatoire</w:t>
-            </w:r>
-          </w:p>
-        </w:tc>
-      </w:tr>
-      <w:tr>
-        <w:tc>
-          <w:tcPr>
-            <w:cnfStyle w:val="001000000000" w:firstRow="0" w:lastRow="0" w:firstColumn="1" w:lastColumn="0" w:oddVBand="0" w:evenVBand="0" w:oddHBand="0" w:evenHBand="0" w:firstRowFirstColumn="0" w:firstRowLastColumn="0" w:lastRowFirstColumn="0" w:lastRowLastColumn="0"/>
-            <w:tcW w:w="2798" w:type="dxa"/>
-          </w:tcPr>
-          <w:p>
-            <w:proofErr w:type="spellStart"/>
-            <w:r>
-              <w:t>ath_firstname</w:t>
-            </w:r>
-            <w:proofErr w:type="spellEnd"/>
-          </w:p>
-        </w:tc>
-        <w:tc>
-          <w:tcPr>
-            <w:tcW w:w="5419" w:type="dxa"/>
-          </w:tcPr>
-          <w:p>
-            <w:pPr>
-              <w:cnfStyle w:val="000000000000" w:firstRow="0" w:lastRow="0" w:firstColumn="0" w:lastColumn="0" w:oddVBand="0" w:evenVBand="0" w:oddHBand="0" w:evenHBand="0" w:firstRowFirstColumn="0" w:firstRowLastColumn="0" w:lastRowFirstColumn="0" w:lastRowLastColumn="0"/>
-            </w:pPr>
-            <w:r>
-              <w:t>Le prénom de l'auteur</w:t>
-            </w:r>
-          </w:p>
-        </w:tc>
-        <w:tc>
-          <w:tcPr>
-            <w:tcW w:w="1701" w:type="dxa"/>
-          </w:tcPr>
-          <w:p>
-            <w:pPr>
-              <w:cnfStyle w:val="000000000000" w:firstRow="0" w:lastRow="0" w:firstColumn="0" w:lastColumn="0" w:oddVBand="0" w:evenVBand="0" w:oddHBand="0" w:evenHBand="0" w:firstRowFirstColumn="0" w:firstRowLastColumn="0" w:lastRowFirstColumn="0" w:lastRowLastColumn="0"/>
-            </w:pPr>
-            <w:r>
-              <w:t xml:space="preserve">A </w:t>
-            </w:r>
-          </w:p>
-        </w:tc>
-        <w:tc>
-          <w:tcPr>
-            <w:tcW w:w="1277" w:type="dxa"/>
-          </w:tcPr>
-          <w:p>
-            <w:pPr>
-              <w:cnfStyle w:val="000000000000" w:firstRow="0" w:lastRow="0" w:firstColumn="0" w:lastColumn="0" w:oddVBand="0" w:evenVBand="0" w:oddHBand="0" w:evenHBand="0" w:firstRowFirstColumn="0" w:firstRowLastColumn="0" w:lastRowFirstColumn="0" w:lastRowLastColumn="0"/>
-            </w:pPr>
-          </w:p>
-        </w:tc>
-        <w:tc>
-          <w:tcPr>
-            <w:tcW w:w="2799" w:type="dxa"/>
-          </w:tcPr>
-          <w:p>
-            <w:pPr>
-              <w:cnfStyle w:val="000000000000" w:firstRow="0" w:lastRow="0" w:firstColumn="0" w:lastColumn="0" w:oddVBand="0" w:evenVBand="0" w:oddHBand="0" w:evenHBand="0" w:firstRowFirstColumn="0" w:firstRowLastColumn="0" w:lastRowFirstColumn="0" w:lastRowLastColumn="0"/>
-            </w:pPr>
-            <w:r>
-              <w:t>Obligatoire</w:t>
-            </w:r>
-          </w:p>
-        </w:tc>
-      </w:tr>
-      <w:bookmarkEnd w:id="15"/>
-      <w:tr>
-        <w:tc>
-          <w:tcPr>
-            <w:cnfStyle w:val="001000000000" w:firstRow="0" w:lastRow="0" w:firstColumn="1" w:lastColumn="0" w:oddVBand="0" w:evenVBand="0" w:oddHBand="0" w:evenHBand="0" w:firstRowFirstColumn="0" w:firstRowLastColumn="0" w:lastRowFirstColumn="0" w:lastRowLastColumn="0"/>
-            <w:tcW w:w="2798" w:type="dxa"/>
-          </w:tcPr>
-          <w:p>
-            <w:proofErr w:type="spellStart"/>
-            <w:r>
-              <w:t>ed_nom</w:t>
-            </w:r>
-            <w:proofErr w:type="spellEnd"/>
-          </w:p>
-        </w:tc>
-        <w:tc>
-          <w:tcPr>
-            <w:tcW w:w="5419" w:type="dxa"/>
-          </w:tcPr>
-          <w:p>
-            <w:pPr>
-              <w:cnfStyle w:val="000000000000" w:firstRow="0" w:lastRow="0" w:firstColumn="0" w:lastColumn="0" w:oddVBand="0" w:evenVBand="0" w:oddHBand="0" w:evenHBand="0" w:firstRowFirstColumn="0" w:firstRowLastColumn="0" w:lastRowFirstColumn="0" w:lastRowLastColumn="0"/>
-            </w:pPr>
-            <w:r>
-              <w:t>Le nom de l'éditeur qui à éditer le livre</w:t>
-            </w:r>
-          </w:p>
-        </w:tc>
-        <w:tc>
-          <w:tcPr>
-            <w:tcW w:w="1701" w:type="dxa"/>
-          </w:tcPr>
-          <w:p>
-            <w:pPr>
-              <w:cnfStyle w:val="000000000000" w:firstRow="0" w:lastRow="0" w:firstColumn="0" w:lastColumn="0" w:oddVBand="0" w:evenVBand="0" w:oddHBand="0" w:evenHBand="0" w:firstRowFirstColumn="0" w:firstRowLastColumn="0" w:lastRowFirstColumn="0" w:lastRowLastColumn="0"/>
-            </w:pPr>
-            <w:r>
-              <w:t>AN</w:t>
-            </w:r>
-          </w:p>
-        </w:tc>
-        <w:tc>
-          <w:tcPr>
-            <w:tcW w:w="1277" w:type="dxa"/>
-          </w:tcPr>
-          <w:p>
-            <w:pPr>
-              <w:cnfStyle w:val="000000000000" w:firstRow="0" w:lastRow="0" w:firstColumn="0" w:lastColumn="0" w:oddVBand="0" w:evenVBand="0" w:oddHBand="0" w:evenHBand="0" w:firstRowFirstColumn="0" w:firstRowLastColumn="0" w:lastRowFirstColumn="0" w:lastRowLastColumn="0"/>
-            </w:pPr>
-          </w:p>
-        </w:tc>
-        <w:tc>
-          <w:tcPr>
-            <w:tcW w:w="2799" w:type="dxa"/>
-          </w:tcPr>
-          <w:p>
-            <w:pPr>
-              <w:cnfStyle w:val="000000000000" w:firstRow="0" w:lastRow="0" w:firstColumn="0" w:lastColumn="0" w:oddVBand="0" w:evenVBand="0" w:oddHBand="0" w:evenHBand="0" w:firstRowFirstColumn="0" w:firstRowLastColumn="0" w:lastRowFirstColumn="0" w:lastRowLastColumn="0"/>
-            </w:pPr>
-            <w:r>
-              <w:t>identifiant</w:t>
             </w:r>
           </w:p>
         </w:tc>
       </w:tr>
     </w:tbl>
+    <w:bookmarkEnd w:id="20"/>
     <w:p>
       <w:pPr>
         <w:rPr>
@@ -4992,15 +5288,15 @@
         <mc:AlternateContent>
           <mc:Choice Requires="wps">
             <w:drawing>
-              <wp:anchor distT="118745" distB="118745" distL="114300" distR="114300" simplePos="0" relativeHeight="251668480" behindDoc="0" locked="0" layoutInCell="0" allowOverlap="1" wp14:anchorId="7B50D3FD" wp14:editId="0AACAA1B">
+              <wp:anchor distT="118745" distB="118745" distL="114300" distR="114300" simplePos="0" relativeHeight="251668480" behindDoc="0" locked="0" layoutInCell="0" allowOverlap="1" wp14:anchorId="7B50D3FD" wp14:editId="3B6F2787">
                 <wp:simplePos x="0" y="0"/>
                 <wp:positionH relativeFrom="column">
-                  <wp:posOffset>22225</wp:posOffset>
+                  <wp:posOffset>-92075</wp:posOffset>
                 </wp:positionH>
                 <wp:positionV relativeFrom="paragraph">
-                  <wp:posOffset>345440</wp:posOffset>
+                  <wp:posOffset>346075</wp:posOffset>
                 </wp:positionV>
-                <wp:extent cx="8854440" cy="947420"/>
+                <wp:extent cx="5873750" cy="277495"/>
                 <wp:effectExtent l="0" t="0" r="0" b="0"/>
                 <wp:wrapSquare wrapText="bothSides"/>
                 <wp:docPr id="4" name="Zone de texte 2"/>
@@ -5016,7 +5312,7 @@
                       <wps:spPr bwMode="auto">
                         <a:xfrm>
                           <a:off x="0" y="0"/>
-                          <a:ext cx="8854440" cy="947420"/>
+                          <a:ext cx="5873750" cy="277495"/>
                         </a:xfrm>
                         <a:prstGeom prst="rect">
                           <a:avLst/>
@@ -5077,9 +5373,8 @@
                                 <w:sz w:val="24"/>
                                 <w:szCs w:val="24"/>
                               </w:rPr>
-                              <w:t xml:space="preserve"> par la bibliothèque et par le numéro "</w:t>
+                              <w:t xml:space="preserve"> par la bibliothèque et pa</w:t>
                             </w:r>
-                            <w:proofErr w:type="spellStart"/>
                             <w:r>
                               <w:rPr>
                                 <w:i/>
@@ -5088,11 +5383,8 @@
                                 <w:sz w:val="24"/>
                                 <w:szCs w:val="24"/>
                               </w:rPr>
-                              <w:t>isbn</w:t>
+                              <w:t>s</w:t>
                             </w:r>
-                            <w:bookmarkStart w:id="16" w:name="_GoBack"/>
-                            <w:bookmarkEnd w:id="16"/>
-                            <w:proofErr w:type="spellEnd"/>
                             <w:r>
                               <w:rPr>
                                 <w:i/>
@@ -5101,7 +5393,7 @@
                                 <w:sz w:val="24"/>
                                 <w:szCs w:val="24"/>
                               </w:rPr>
-                              <w:t>"</w:t>
+                              <w:t xml:space="preserve"> le numéro "isbn"</w:t>
                             </w:r>
                           </w:p>
                         </w:txbxContent>
@@ -5123,7 +5415,7 @@
           </mc:Choice>
           <mc:Fallback>
             <w:pict>
-              <v:shape w14:anchorId="7B50D3FD" id="_x0000_s1039" type="#_x0000_t202" style="position:absolute;margin-left:1.75pt;margin-top:27.2pt;width:697.2pt;height:74.6pt;z-index:251668480;visibility:visible;mso-wrap-style:square;mso-width-percent:0;mso-height-percent:200;mso-wrap-distance-left:9pt;mso-wrap-distance-top:9.35pt;mso-wrap-distance-right:9pt;mso-wrap-distance-bottom:9.35pt;mso-position-horizontal:absolute;mso-position-horizontal-relative:text;mso-position-vertical:absolute;mso-position-vertical-relative:text;mso-width-percent:0;mso-height-percent:200;mso-width-relative:margin;mso-height-relative:page;v-text-anchor:top" o:gfxdata="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" o:allowincell="f" filled="f" stroked="f">
+              <v:shape w14:anchorId="7B50D3FD" id="_x0000_s1040" type="#_x0000_t202" style="position:absolute;margin-left:-7.25pt;margin-top:27.25pt;width:462.5pt;height:21.85pt;z-index:251668480;visibility:visible;mso-wrap-style:square;mso-width-percent:0;mso-height-percent:200;mso-wrap-distance-left:9pt;mso-wrap-distance-top:9.35pt;mso-wrap-distance-right:9pt;mso-wrap-distance-bottom:9.35pt;mso-position-horizontal:absolute;mso-position-horizontal-relative:text;mso-position-vertical:absolute;mso-position-vertical-relative:text;mso-width-percent:0;mso-height-percent:200;mso-width-relative:margin;mso-height-relative:page;v-text-anchor:top" o:gfxdata="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" o:allowincell="f" filled="f" stroked="f">
                 <v:textbox style="mso-fit-shape-to-text:t">
                   <w:txbxContent>
                     <w:p>
@@ -5173,9 +5465,8 @@
                           <w:sz w:val="24"/>
                           <w:szCs w:val="24"/>
                         </w:rPr>
-                        <w:t xml:space="preserve"> par la bibliothèque et par le numéro "</w:t>
+                        <w:t xml:space="preserve"> par la bibliothèque et pa</w:t>
                       </w:r>
-                      <w:proofErr w:type="spellStart"/>
                       <w:r>
                         <w:rPr>
                           <w:i/>
@@ -5184,11 +5475,8 @@
                           <w:sz w:val="24"/>
                           <w:szCs w:val="24"/>
                         </w:rPr>
-                        <w:t>isbn</w:t>
+                        <w:t>s</w:t>
                       </w:r>
-                      <w:bookmarkStart w:id="17" w:name="_GoBack"/>
-                      <w:bookmarkEnd w:id="17"/>
-                      <w:proofErr w:type="spellEnd"/>
                       <w:r>
                         <w:rPr>
                           <w:i/>
@@ -5197,7 +5485,7 @@
                           <w:sz w:val="24"/>
                           <w:szCs w:val="24"/>
                         </w:rPr>
-                        <w:t>"</w:t>
+                        <w:t xml:space="preserve"> le numéro "isbn"</w:t>
                       </w:r>
                     </w:p>
                   </w:txbxContent>
@@ -5228,8 +5516,8 @@
           <w:u w:val="single"/>
         </w:rPr>
         <w:sectPr>
-          <w:headerReference w:type="first" r:id="rId12"/>
-          <w:pgSz w:w="16838" w:h="11906" w:orient="landscape"/>
+          <w:headerReference w:type="first" r:id="rId9"/>
+          <w:pgSz w:w="11906" w:h="16838"/>
           <w:pgMar w:top="1417" w:right="1417" w:bottom="1417" w:left="1417" w:header="708" w:footer="708" w:gutter="0"/>
           <w:pgNumType w:start="1"/>
           <w:cols w:space="708"/>
@@ -5260,9 +5548,10 @@
           <w:color w:val="8EAADB" w:themeColor="accent1" w:themeTint="99"/>
         </w:rPr>
       </w:pPr>
-      <w:bookmarkStart w:id="18" w:name="_Toc46905598"/>
-      <w:bookmarkStart w:id="19" w:name="_Toc47075571"/>
-      <w:bookmarkStart w:id="20" w:name="_Toc47075654"/>
+      <w:bookmarkStart w:id="22" w:name="_Toc46905598"/>
+      <w:bookmarkStart w:id="23" w:name="_Toc47075571"/>
+      <w:bookmarkStart w:id="24" w:name="_Toc47075654"/>
+      <w:bookmarkStart w:id="25" w:name="_Toc47689204"/>
       <w:r>
         <w:rPr>
           <w:b/>
@@ -5271,316 +5560,34 @@
         </w:rPr>
         <w:t>Matrice</w:t>
       </w:r>
-      <w:bookmarkEnd w:id="14"/>
-      <w:bookmarkEnd w:id="18"/>
       <w:bookmarkEnd w:id="19"/>
-      <w:bookmarkEnd w:id="20"/>
+      <w:bookmarkEnd w:id="22"/>
+      <w:bookmarkEnd w:id="23"/>
+      <w:bookmarkEnd w:id="24"/>
+      <w:bookmarkEnd w:id="25"/>
     </w:p>
     <w:p/>
-    <w:p/>
     <w:p>
       <w:pPr>
         <w:rPr>
           <w:lang w:val="en-GB"/>
         </w:rPr>
       </w:pPr>
-      <w:proofErr w:type="spellStart"/>
       <w:r>
         <w:rPr>
           <w:lang w:val="en-GB"/>
         </w:rPr>
-        <w:t>cl_id</w:t>
-      </w:r>
-      <w:proofErr w:type="spellEnd"/>
+        <w:t xml:space="preserve">client_id -&gt; </w:t>
+      </w:r>
       <w:r>
         <w:rPr>
           <w:lang w:val="en-GB"/>
         </w:rPr>
-        <w:t xml:space="preserve"> -&gt; </w:t>
-      </w:r>
-      <w:proofErr w:type="spellStart"/>
-      <w:r>
-        <w:rPr>
-          <w:lang w:val="en-GB"/>
-        </w:rPr>
-        <w:t>cl_name</w:t>
-      </w:r>
-      <w:proofErr w:type="spellEnd"/>
-      <w:r>
-        <w:rPr>
-          <w:lang w:val="en-GB"/>
-        </w:rPr>
-        <w:t xml:space="preserve">, </w:t>
-      </w:r>
-      <w:proofErr w:type="spellStart"/>
-      <w:r>
-        <w:rPr>
-          <w:lang w:val="en-GB"/>
-        </w:rPr>
-        <w:t>cl_address</w:t>
-      </w:r>
-      <w:proofErr w:type="spellEnd"/>
-      <w:r>
-        <w:rPr>
-          <w:lang w:val="en-GB"/>
-        </w:rPr>
-        <w:t xml:space="preserve">, </w:t>
-      </w:r>
-      <w:proofErr w:type="spellStart"/>
-      <w:r>
-        <w:rPr>
-          <w:lang w:val="en-GB"/>
-        </w:rPr>
-        <w:t>cl_caution</w:t>
-      </w:r>
-      <w:proofErr w:type="spellEnd"/>
-      <w:r>
-        <w:rPr>
-          <w:lang w:val="en-GB"/>
-        </w:rPr>
-        <w:t xml:space="preserve">, </w:t>
-      </w:r>
-      <w:proofErr w:type="spellStart"/>
-      <w:r>
-        <w:rPr>
-          <w:lang w:val="en-GB"/>
-        </w:rPr>
-        <w:t>ept_id</w:t>
-      </w:r>
-      <w:proofErr w:type="spellEnd"/>
-      <w:r>
-        <w:rPr>
-          <w:lang w:val="en-GB"/>
-        </w:rPr>
-        <w:t xml:space="preserve"> </w:t>
-      </w:r>
-    </w:p>
-    <w:p>
-      <w:pPr>
-        <w:rPr>
-          <w:lang w:val="en-GB"/>
-        </w:rPr>
-      </w:pPr>
-      <w:proofErr w:type="spellStart"/>
-      <w:r>
-        <w:rPr>
-          <w:lang w:val="en-GB"/>
-        </w:rPr>
-        <w:t>ept_id</w:t>
-      </w:r>
-      <w:proofErr w:type="spellEnd"/>
-      <w:r>
-        <w:rPr>
-          <w:lang w:val="en-GB"/>
-        </w:rPr>
-        <w:t xml:space="preserve"> -&gt; </w:t>
-      </w:r>
-      <w:proofErr w:type="spellStart"/>
-      <w:r>
-        <w:rPr>
-          <w:lang w:val="en-GB"/>
-        </w:rPr>
-        <w:t>ept_date</w:t>
-      </w:r>
-      <w:proofErr w:type="spellEnd"/>
-      <w:r>
-        <w:rPr>
-          <w:lang w:val="en-GB"/>
-        </w:rPr>
-        <w:t xml:space="preserve">, </w:t>
-      </w:r>
-      <w:proofErr w:type="spellStart"/>
-      <w:r>
-        <w:rPr>
-          <w:lang w:val="en-GB"/>
-        </w:rPr>
-        <w:t>cl_id</w:t>
-      </w:r>
-      <w:proofErr w:type="spellEnd"/>
-      <w:r>
-        <w:rPr>
-          <w:lang w:val="en-GB"/>
-        </w:rPr>
-        <w:t xml:space="preserve">, </w:t>
-      </w:r>
-      <w:proofErr w:type="spellStart"/>
-      <w:r>
-        <w:rPr>
-          <w:lang w:val="en-GB"/>
-        </w:rPr>
-        <w:t>lv_id</w:t>
-      </w:r>
-      <w:proofErr w:type="spellEnd"/>
-      <w:r>
-        <w:rPr>
-          <w:lang w:val="en-GB"/>
-        </w:rPr>
-        <w:t xml:space="preserve">   </w:t>
-      </w:r>
-    </w:p>
-    <w:p>
-      <w:pPr>
-        <w:rPr>
-          <w:lang w:val="en-GB"/>
-        </w:rPr>
-      </w:pPr>
-      <w:proofErr w:type="spellStart"/>
-      <w:r>
-        <w:rPr>
-          <w:lang w:val="en-GB"/>
-        </w:rPr>
-        <w:t>lv_id</w:t>
-      </w:r>
-      <w:proofErr w:type="spellEnd"/>
-      <w:r>
-        <w:rPr>
-          <w:lang w:val="en-GB"/>
-        </w:rPr>
-        <w:t xml:space="preserve"> -&gt; </w:t>
-      </w:r>
-      <w:proofErr w:type="spellStart"/>
-      <w:r>
-        <w:rPr>
-          <w:lang w:val="en-GB"/>
-        </w:rPr>
-        <w:t>lv_titre</w:t>
-      </w:r>
-      <w:proofErr w:type="spellEnd"/>
-      <w:r>
-        <w:rPr>
-          <w:lang w:val="en-GB"/>
-        </w:rPr>
-        <w:t xml:space="preserve">, </w:t>
-      </w:r>
-      <w:proofErr w:type="spellStart"/>
-      <w:r>
-        <w:rPr>
-          <w:lang w:val="en-GB"/>
-        </w:rPr>
-        <w:t>lv_</w:t>
-      </w:r>
-      <w:r>
-        <w:rPr>
-          <w:lang w:val="en-GB"/>
-        </w:rPr>
-        <w:t>buy_date</w:t>
-      </w:r>
-      <w:proofErr w:type="spellEnd"/>
-      <w:r>
-        <w:rPr>
-          <w:lang w:val="en-GB"/>
-        </w:rPr>
-        <w:t xml:space="preserve">, </w:t>
-      </w:r>
-      <w:proofErr w:type="spellStart"/>
-      <w:r>
-        <w:rPr>
-          <w:lang w:val="en-GB"/>
-        </w:rPr>
-        <w:t>lv_etat</w:t>
-      </w:r>
-      <w:proofErr w:type="spellEnd"/>
-      <w:r>
-        <w:rPr>
-          <w:lang w:val="en-GB"/>
-        </w:rPr>
-        <w:t xml:space="preserve">, </w:t>
-      </w:r>
-      <w:proofErr w:type="spellStart"/>
-      <w:r>
-        <w:rPr>
-          <w:lang w:val="en-GB"/>
-        </w:rPr>
-        <w:t>lv_rendu</w:t>
-      </w:r>
-      <w:proofErr w:type="spellEnd"/>
-      <w:r>
-        <w:rPr>
-          <w:lang w:val="en-GB"/>
-        </w:rPr>
-        <w:t xml:space="preserve">, </w:t>
-      </w:r>
-      <w:proofErr w:type="spellStart"/>
-      <w:r>
-        <w:rPr>
-          <w:lang w:val="en-GB"/>
-        </w:rPr>
-        <w:t>ath_id</w:t>
-      </w:r>
-      <w:proofErr w:type="spellEnd"/>
-      <w:r>
-        <w:rPr>
-          <w:lang w:val="en-GB"/>
-        </w:rPr>
-        <w:t xml:space="preserve">, </w:t>
-      </w:r>
-      <w:proofErr w:type="spellStart"/>
-      <w:r>
-        <w:rPr>
-          <w:lang w:val="en-GB"/>
-        </w:rPr>
-        <w:t>ed_name</w:t>
-      </w:r>
-      <w:proofErr w:type="spellEnd"/>
-    </w:p>
-    <w:p>
-      <w:pPr>
-        <w:rPr>
-          <w:lang w:val="en-GB"/>
-        </w:rPr>
-      </w:pPr>
-      <w:proofErr w:type="spellStart"/>
-      <w:r>
-        <w:rPr>
-          <w:lang w:val="en-GB"/>
-        </w:rPr>
-        <w:t>ath_id</w:t>
-      </w:r>
-      <w:proofErr w:type="spellEnd"/>
-      <w:r>
-        <w:rPr>
-          <w:lang w:val="en-GB"/>
-        </w:rPr>
-        <w:t xml:space="preserve"> -&gt; </w:t>
-      </w:r>
-      <w:proofErr w:type="spellStart"/>
-      <w:r>
-        <w:rPr>
-          <w:lang w:val="en-GB"/>
-        </w:rPr>
-        <w:t>ath_lastname</w:t>
-      </w:r>
-      <w:proofErr w:type="spellEnd"/>
-      <w:r>
-        <w:rPr>
-          <w:lang w:val="en-GB"/>
-        </w:rPr>
-        <w:t xml:space="preserve">, </w:t>
-      </w:r>
-      <w:proofErr w:type="spellStart"/>
-      <w:r>
-        <w:rPr>
-          <w:lang w:val="en-GB"/>
-        </w:rPr>
-        <w:t>ath_firstname</w:t>
-      </w:r>
-      <w:proofErr w:type="spellEnd"/>
-      <w:r>
-        <w:rPr>
-          <w:lang w:val="en-GB"/>
-        </w:rPr>
-        <w:t xml:space="preserve"> </w:t>
-      </w:r>
-    </w:p>
-    <w:p>
-      <w:pPr>
-        <w:rPr>
-          <w:lang w:val="en-GB"/>
-        </w:rPr>
-      </w:pPr>
+        <w:t>client_name, client_address, client_caution</w:t>
+      </w:r>
     </w:p>
     <w:sectPr>
-      <w:headerReference w:type="first" r:id="rId13"/>
+      <w:headerReference w:type="first" r:id="rId10"/>
       <w:pgSz w:w="11906" w:h="16838"/>
       <w:pgMar w:top="1417" w:right="1417" w:bottom="1417" w:left="1417" w:header="708" w:footer="708" w:gutter="0"/>
       <w:pgNumType w:start="3"/>
@@ -5611,118 +5618,6 @@
 </w:endnotes>
 </file>
 
-<file path=word/footer1.xml><?xml version="1.0" encoding="utf-8"?>
-<w:ftr xmlns:wpc="http://schemas.microsoft.com/office/word/2010/wordprocessingCanvas" xmlns:cx="http://schemas.microsoft.com/office/drawing/2014/chartex" xmlns:cx1="http://schemas.microsoft.com/office/drawing/2015/9/8/chartex" xmlns:cx2="http://schemas.microsoft.com/office/drawing/2015/10/21/chartex" xmlns:cx3="http://schemas.microsoft.com/office/drawing/2016/5/9/chartex" xmlns:cx4="http://schemas.microsoft.com/office/drawing/2016/5/10/chartex" xmlns:cx5="http://schemas.microsoft.com/office/drawing/2016/5/11/chartex" xmlns:cx6="http://schemas.microsoft.com/office/drawing/2016/5/12/chartex" xmlns:cx7="http://schemas.microsoft.com/office/drawing/2016/5/13/chartex" xmlns:cx8="http://schemas.microsoft.com/office/drawing/2016/5/14/chartex" xmlns:mc="http://schemas.openxmlformats.org/markup-compatibility/2006" xmlns:aink="http://schemas.microsoft.com/office/drawing/2016/ink" xmlns:am3d="http://schemas.microsoft.com/office/drawing/2017/model3d" xmlns:o="urn:schemas-microsoft-com:office:office" xmlns:r="http://schemas.openxmlformats.org/officeDocument/2006/relationships" xmlns:m="http://schemas.openxmlformats.org/officeDocument/2006/math" xmlns:v="urn:schemas-microsoft-com:vml" xmlns:wp14="http://schemas.microsoft.com/office/word/2010/wordprocessingDrawing" xmlns:wp="http://schemas.openxmlformats.org/drawingml/2006/wordprocessingDrawing" xmlns:w10="urn:schemas-microsoft-com:office:word" xmlns:w="http://schemas.openxmlformats.org/wordprocessingml/2006/main" xmlns:w14="http://schemas.microsoft.com/office/word/2010/wordml" xmlns:w15="http://schemas.microsoft.com/office/word/2012/wordml" xmlns:w16cid="http://schemas.microsoft.com/office/word/2016/wordml/cid" xmlns:w16se="http://schemas.microsoft.com/office/word/2015/wordml/symex" xmlns:wpg="http://schemas.microsoft.com/office/word/2010/wordprocessingGroup" xmlns:wpi="http://schemas.microsoft.com/office/word/2010/wordprocessingInk" xmlns:wne="http://schemas.microsoft.com/office/word/2006/wordml" xmlns:wps="http://schemas.microsoft.com/office/word/2010/wordprocessingShape" mc:Ignorable="w14 w15 w16se w16cid wp14">
-  <w:p>
-    <w:pPr>
-      <w:pStyle w:val="Pieddepage"/>
-      <w:shd w:val="clear" w:color="auto" w:fill="A8D08D" w:themeFill="accent6" w:themeFillTint="99"/>
-      <w:spacing w:line="276" w:lineRule="auto"/>
-    </w:pPr>
-    <w:sdt>
-      <w:sdtPr>
-        <w:alias w:val="Date de publication"/>
-        <w:tag w:val=""/>
-        <w:id w:val="-253367172"/>
-        <w:dataBinding w:prefixMappings="xmlns:ns0='http://schemas.microsoft.com/office/2006/coverPageProps' " w:xpath="/ns0:CoverPageProperties[1]/ns0:PublishDate[1]" w:storeItemID="{55AF091B-3C7A-41E3-B477-F2FDAA23CFDA}"/>
-        <w:date w:fullDate="2020-07-29T00:00:00Z">
-          <w:dateFormat w:val="dd/MM/yyyy"/>
-          <w:lid w:val="en-GB"/>
-          <w:storeMappedDataAs w:val="dateTime"/>
-          <w:calendar w:val="gregorian"/>
-        </w:date>
-      </w:sdtPr>
-      <w:sdtEndPr/>
-      <w:sdtContent>
-        <w:r>
-          <w:rPr>
-            <w:lang w:val="en-GB"/>
-          </w:rPr>
-          <w:t>29/07/2020</w:t>
-        </w:r>
-      </w:sdtContent>
-    </w:sdt>
-    <w:r>
-      <w:ptab w:relativeTo="margin" w:alignment="center" w:leader="none"/>
-    </w:r>
-    <w:r>
-      <w:ptab w:relativeTo="margin" w:alignment="right" w:leader="none"/>
-    </w:r>
-    <w:sdt>
-      <w:sdtPr>
-        <w:alias w:val="Auteur "/>
-        <w:tag w:val=""/>
-        <w:id w:val="910587325"/>
-        <w:dataBinding w:prefixMappings="xmlns:ns0='http://purl.org/dc/elements/1.1/' xmlns:ns1='http://schemas.openxmlformats.org/package/2006/metadata/core-properties' " w:xpath="/ns1:coreProperties[1]/ns0:creator[1]" w:storeItemID="{6C3C8BC8-F283-45AE-878A-BAB7291924A1}"/>
-        <w:text/>
-      </w:sdtPr>
-      <w:sdtEndPr/>
-      <w:sdtContent>
-        <w:r>
-          <w:t>Jonathan JEANNIARD</w:t>
-        </w:r>
-      </w:sdtContent>
-    </w:sdt>
-  </w:p>
-</w:ftr>
-</file>
-
-<file path=word/footer2.xml><?xml version="1.0" encoding="utf-8"?>
-<w:ftr xmlns:wpc="http://schemas.microsoft.com/office/word/2010/wordprocessingCanvas" xmlns:cx="http://schemas.microsoft.com/office/drawing/2014/chartex" xmlns:cx1="http://schemas.microsoft.com/office/drawing/2015/9/8/chartex" xmlns:cx2="http://schemas.microsoft.com/office/drawing/2015/10/21/chartex" xmlns:cx3="http://schemas.microsoft.com/office/drawing/2016/5/9/chartex" xmlns:cx4="http://schemas.microsoft.com/office/drawing/2016/5/10/chartex" xmlns:cx5="http://schemas.microsoft.com/office/drawing/2016/5/11/chartex" xmlns:cx6="http://schemas.microsoft.com/office/drawing/2016/5/12/chartex" xmlns:cx7="http://schemas.microsoft.com/office/drawing/2016/5/13/chartex" xmlns:cx8="http://schemas.microsoft.com/office/drawing/2016/5/14/chartex" xmlns:mc="http://schemas.openxmlformats.org/markup-compatibility/2006" xmlns:aink="http://schemas.microsoft.com/office/drawing/2016/ink" xmlns:am3d="http://schemas.microsoft.com/office/drawing/2017/model3d" xmlns:o="urn:schemas-microsoft-com:office:office" xmlns:r="http://schemas.openxmlformats.org/officeDocument/2006/relationships" xmlns:m="http://schemas.openxmlformats.org/officeDocument/2006/math" xmlns:v="urn:schemas-microsoft-com:vml" xmlns:wp14="http://schemas.microsoft.com/office/word/2010/wordprocessingDrawing" xmlns:wp="http://schemas.openxmlformats.org/drawingml/2006/wordprocessingDrawing" xmlns:w10="urn:schemas-microsoft-com:office:word" xmlns:w="http://schemas.openxmlformats.org/wordprocessingml/2006/main" xmlns:w14="http://schemas.microsoft.com/office/word/2010/wordml" xmlns:w15="http://schemas.microsoft.com/office/word/2012/wordml" xmlns:w16cid="http://schemas.microsoft.com/office/word/2016/wordml/cid" xmlns:w16se="http://schemas.microsoft.com/office/word/2015/wordml/symex" xmlns:wpg="http://schemas.microsoft.com/office/word/2010/wordprocessingGroup" xmlns:wpi="http://schemas.microsoft.com/office/word/2010/wordprocessingInk" xmlns:wne="http://schemas.microsoft.com/office/word/2006/wordml" xmlns:wps="http://schemas.microsoft.com/office/word/2010/wordprocessingShape" mc:Ignorable="w14 w15 w16se w16cid wp14">
-  <w:p>
-    <w:pPr>
-      <w:pStyle w:val="Pieddepage"/>
-      <w:shd w:val="clear" w:color="auto" w:fill="A8D08D" w:themeFill="accent6" w:themeFillTint="99"/>
-      <w:spacing w:line="276" w:lineRule="auto"/>
-    </w:pPr>
-    <w:sdt>
-      <w:sdtPr>
-        <w:alias w:val="Date de publication"/>
-        <w:tag w:val=""/>
-        <w:id w:val="-3664901"/>
-        <w:dataBinding w:prefixMappings="xmlns:ns0='http://schemas.microsoft.com/office/2006/coverPageProps' " w:xpath="/ns0:CoverPageProperties[1]/ns0:PublishDate[1]" w:storeItemID="{55AF091B-3C7A-41E3-B477-F2FDAA23CFDA}"/>
-        <w:date w:fullDate="2020-07-29T00:00:00Z">
-          <w:dateFormat w:val="dd/MM/yyyy"/>
-          <w:lid w:val="en-GB"/>
-          <w:storeMappedDataAs w:val="dateTime"/>
-          <w:calendar w:val="gregorian"/>
-        </w:date>
-      </w:sdtPr>
-      <w:sdtEndPr/>
-      <w:sdtContent>
-        <w:r>
-          <w:rPr>
-            <w:lang w:val="en-GB"/>
-          </w:rPr>
-          <w:t>29/07/2020</w:t>
-        </w:r>
-      </w:sdtContent>
-    </w:sdt>
-    <w:r>
-      <w:ptab w:relativeTo="margin" w:alignment="center" w:leader="none"/>
-    </w:r>
-    <w:r>
-      <w:ptab w:relativeTo="margin" w:alignment="right" w:leader="none"/>
-    </w:r>
-    <w:sdt>
-      <w:sdtPr>
-        <w:alias w:val="Auteur "/>
-        <w:tag w:val=""/>
-        <w:id w:val="-821266339"/>
-        <w:dataBinding w:prefixMappings="xmlns:ns0='http://purl.org/dc/elements/1.1/' xmlns:ns1='http://schemas.openxmlformats.org/package/2006/metadata/core-properties' " w:xpath="/ns1:coreProperties[1]/ns0:creator[1]" w:storeItemID="{6C3C8BC8-F283-45AE-878A-BAB7291924A1}"/>
-        <w:text/>
-      </w:sdtPr>
-      <w:sdtEndPr/>
-      <w:sdtContent>
-        <w:r>
-          <w:t>Jonathan JEANNIARD</w:t>
-        </w:r>
-      </w:sdtContent>
-    </w:sdt>
-  </w:p>
-</w:ftr>
-</file>
-
 <file path=word/footnotes.xml><?xml version="1.0" encoding="utf-8"?>
 <w:footnotes xmlns:wpc="http://schemas.microsoft.com/office/word/2010/wordprocessingCanvas" xmlns:cx="http://schemas.microsoft.com/office/drawing/2014/chartex" xmlns:cx1="http://schemas.microsoft.com/office/drawing/2015/9/8/chartex" xmlns:cx2="http://schemas.microsoft.com/office/drawing/2015/10/21/chartex" xmlns:cx3="http://schemas.microsoft.com/office/drawing/2016/5/9/chartex" xmlns:cx4="http://schemas.microsoft.com/office/drawing/2016/5/10/chartex" xmlns:cx5="http://schemas.microsoft.com/office/drawing/2016/5/11/chartex" xmlns:cx6="http://schemas.microsoft.com/office/drawing/2016/5/12/chartex" xmlns:cx7="http://schemas.microsoft.com/office/drawing/2016/5/13/chartex" xmlns:cx8="http://schemas.microsoft.com/office/drawing/2016/5/14/chartex" xmlns:mc="http://schemas.openxmlformats.org/markup-compatibility/2006" xmlns:aink="http://schemas.microsoft.com/office/drawing/2016/ink" xmlns:am3d="http://schemas.microsoft.com/office/drawing/2017/model3d" xmlns:o="urn:schemas-microsoft-com:office:office" xmlns:r="http://schemas.openxmlformats.org/officeDocument/2006/relationships" xmlns:m="http://schemas.openxmlformats.org/officeDocument/2006/math" xmlns:v="urn:schemas-microsoft-com:vml" xmlns:wp14="http://schemas.microsoft.com/office/word/2010/wordprocessingDrawing" xmlns:wp="http://schemas.openxmlformats.org/drawingml/2006/wordprocessingDrawing" xmlns:w10="urn:schemas-microsoft-com:office:word" xmlns:w="http://schemas.openxmlformats.org/wordprocessingml/2006/main" xmlns:w14="http://schemas.microsoft.com/office/word/2010/wordml" xmlns:w15="http://schemas.microsoft.com/office/word/2012/wordml" xmlns:w16cid="http://schemas.microsoft.com/office/word/2016/wordml/cid" xmlns:w16se="http://schemas.microsoft.com/office/word/2015/wordml/symex" xmlns:wpg="http://schemas.microsoft.com/office/word/2010/wordprocessingGroup" xmlns:wpi="http://schemas.microsoft.com/office/word/2010/wordprocessingInk" xmlns:wne="http://schemas.microsoft.com/office/word/2006/wordml" xmlns:wps="http://schemas.microsoft.com/office/word/2010/wordprocessingShape" mc:Ignorable="w14 w15 w16se w16cid wp14">
   <w:footnote w:type="separator" w:id="-1">
@@ -5748,293 +5643,11 @@
     <w:pPr>
       <w:pStyle w:val="En-tte"/>
     </w:pPr>
-    <w:r>
-      <w:rPr>
-        <w:noProof/>
-      </w:rPr>
-      <mc:AlternateContent>
-        <mc:Choice Requires="wps">
-          <w:drawing>
-            <wp:anchor distT="0" distB="0" distL="114300" distR="114300" simplePos="0" relativeHeight="251673600" behindDoc="0" locked="0" layoutInCell="0" allowOverlap="1" wp14:anchorId="23C4C5C8" wp14:editId="4EE45C60">
-              <wp:simplePos x="0" y="0"/>
-              <wp:positionH relativeFrom="margin">
-                <wp:align>left</wp:align>
-              </wp:positionH>
-              <wp:positionV relativeFrom="topMargin">
-                <wp:align>center</wp:align>
-              </wp:positionV>
-              <wp:extent cx="5943600" cy="173736"/>
-              <wp:effectExtent l="0" t="0" r="0" b="635"/>
-              <wp:wrapNone/>
-              <wp:docPr id="26" name="Zone de texte 26"/>
-              <wp:cNvGraphicFramePr>
-                <a:graphicFrameLocks xmlns:a="http://schemas.openxmlformats.org/drawingml/2006/main"/>
-              </wp:cNvGraphicFramePr>
-              <a:graphic xmlns:a="http://schemas.openxmlformats.org/drawingml/2006/main">
-                <a:graphicData uri="http://schemas.microsoft.com/office/word/2010/wordprocessingShape">
-                  <wps:wsp>
-                    <wps:cNvSpPr txBox="1">
-                      <a:spLocks noChangeArrowheads="1"/>
-                    </wps:cNvSpPr>
-                    <wps:spPr bwMode="auto">
-                      <a:xfrm>
-                        <a:off x="0" y="0"/>
-                        <a:ext cx="5943600" cy="173736"/>
-                      </a:xfrm>
-                      <a:prstGeom prst="rect">
-                        <a:avLst/>
-                      </a:prstGeom>
-                      <a:noFill/>
-                      <a:ln>
-                        <a:noFill/>
-                      </a:ln>
-                      <a:extLst>
-                        <a:ext uri="{909E8E84-426E-40DD-AFC4-6F175D3DCCD1}">
-                          <a14:hiddenFill xmlns:a14="http://schemas.microsoft.com/office/drawing/2010/main">
-                            <a:solidFill>
-                              <a:srgbClr val="FFFFFF"/>
-                            </a:solidFill>
-                          </a14:hiddenFill>
-                        </a:ext>
-                        <a:ext uri="{91240B29-F687-4F45-9708-019B960494DF}">
-                          <a14:hiddenLine xmlns:a14="http://schemas.microsoft.com/office/drawing/2010/main" w="9525">
-                            <a:solidFill>
-                              <a:srgbClr val="000000"/>
-                            </a:solidFill>
-                            <a:miter lim="800000"/>
-                            <a:headEnd/>
-                            <a:tailEnd/>
-                          </a14:hiddenLine>
-                        </a:ext>
-                      </a:extLst>
-                    </wps:spPr>
-                    <wps:txbx>
-                      <w:txbxContent>
-                        <w:p>
-                          <w:pPr>
-                            <w:jc w:val="right"/>
-                            <w:rPr>
-                              <w:color w:val="FFFFFF" w:themeColor="background1"/>
-                            </w:rPr>
-                          </w:pPr>
-                          <w:sdt>
-                            <w:sdtPr>
-                              <w:rPr>
-                                <w:color w:val="FFFFFF" w:themeColor="background1"/>
-                              </w:rPr>
-                              <w:alias w:val="Titre "/>
-                              <w:tag w:val=""/>
-                              <w:id w:val="-1617747256"/>
-                              <w:placeholder>
-                                <w:docPart w:val="0B2A54D3BA454AB1AAA2D516F914BD59"/>
-                              </w:placeholder>
-                              <w:dataBinding w:prefixMappings="xmlns:ns0='http://purl.org/dc/elements/1.1/' xmlns:ns1='http://schemas.openxmlformats.org/package/2006/metadata/core-properties' " w:xpath="/ns1:coreProperties[1]/ns0:title[1]" w:storeItemID="{6C3C8BC8-F283-45AE-878A-BAB7291924A1}"/>
-                              <w:text/>
-                            </w:sdtPr>
-                            <w:sdtEndPr/>
-                            <w:sdtContent>
-                              <w:r>
-                                <w:rPr>
-                                  <w:color w:val="FFFFFF" w:themeColor="background1"/>
-                                </w:rPr>
-                                <w:t>Bibliothèque</w:t>
-                              </w:r>
-                            </w:sdtContent>
-                          </w:sdt>
-                        </w:p>
-                      </w:txbxContent>
-                    </wps:txbx>
-                    <wps:bodyPr rot="0" vert="horz" wrap="square" lIns="91440" tIns="0" rIns="91440" bIns="0" anchor="ctr" anchorCtr="0" upright="1">
-                      <a:spAutoFit/>
-                    </wps:bodyPr>
-                  </wps:wsp>
-                </a:graphicData>
-              </a:graphic>
-              <wp14:sizeRelH relativeFrom="margin">
-                <wp14:pctWidth>100000</wp14:pctWidth>
-              </wp14:sizeRelH>
-              <wp14:sizeRelV relativeFrom="page">
-                <wp14:pctHeight>0</wp14:pctHeight>
-              </wp14:sizeRelV>
-            </wp:anchor>
-          </w:drawing>
-        </mc:Choice>
-        <mc:Fallback>
-          <w:pict>
-            <v:shapetype w14:anchorId="23C4C5C8" id="_x0000_t202" coordsize="21600,21600" o:spt="202" path="m,l,21600r21600,l21600,xe">
-              <v:stroke joinstyle="miter"/>
-              <v:path gradientshapeok="t" o:connecttype="rect"/>
-            </v:shapetype>
-            <v:shape id="Zone de texte 26" o:spid="_x0000_s1040" type="#_x0000_t202" style="position:absolute;margin-left:0;margin-top:0;width:468pt;height:13.7pt;z-index:251673600;visibility:visible;mso-wrap-style:square;mso-width-percent:1000;mso-height-percent:0;mso-wrap-distance-left:9pt;mso-wrap-distance-top:0;mso-wrap-distance-right:9pt;mso-wrap-distance-bottom:0;mso-position-horizontal:left;mso-position-horizontal-relative:margin;mso-position-vertical:center;mso-position-vertical-relative:top-margin-area;mso-width-percent:1000;mso-height-percent:0;mso-width-relative:margin;mso-height-relative:page;v-text-anchor:middle" o:gfxdata="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" o:allowincell="f" filled="f" stroked="f">
-              <v:textbox style="mso-fit-shape-to-text:t" inset=",0,,0">
-                <w:txbxContent>
-                  <w:p>
-                    <w:pPr>
-                      <w:jc w:val="right"/>
-                      <w:rPr>
-                        <w:color w:val="FFFFFF" w:themeColor="background1"/>
-                      </w:rPr>
-                    </w:pPr>
-                    <w:sdt>
-                      <w:sdtPr>
-                        <w:rPr>
-                          <w:color w:val="FFFFFF" w:themeColor="background1"/>
-                        </w:rPr>
-                        <w:alias w:val="Titre "/>
-                        <w:tag w:val=""/>
-                        <w:id w:val="-1617747256"/>
-                        <w:placeholder>
-                          <w:docPart w:val="0B2A54D3BA454AB1AAA2D516F914BD59"/>
-                        </w:placeholder>
-                        <w:dataBinding w:prefixMappings="xmlns:ns0='http://purl.org/dc/elements/1.1/' xmlns:ns1='http://schemas.openxmlformats.org/package/2006/metadata/core-properties' " w:xpath="/ns1:coreProperties[1]/ns0:title[1]" w:storeItemID="{6C3C8BC8-F283-45AE-878A-BAB7291924A1}"/>
-                        <w:text/>
-                      </w:sdtPr>
-                      <w:sdtEndPr/>
-                      <w:sdtContent>
-                        <w:r>
-                          <w:rPr>
-                            <w:color w:val="FFFFFF" w:themeColor="background1"/>
-                          </w:rPr>
-                          <w:t>Bibliothèque</w:t>
-                        </w:r>
-                      </w:sdtContent>
-                    </w:sdt>
-                  </w:p>
-                </w:txbxContent>
-              </v:textbox>
-              <w10:wrap anchorx="margin" anchory="margin"/>
-            </v:shape>
-          </w:pict>
-        </mc:Fallback>
-      </mc:AlternateContent>
-    </w:r>
-    <w:r>
-      <w:rPr>
-        <w:noProof/>
-      </w:rPr>
-      <mc:AlternateContent>
-        <mc:Choice Requires="wps">
-          <w:drawing>
-            <wp:anchor distT="0" distB="0" distL="114300" distR="114300" simplePos="0" relativeHeight="251672576" behindDoc="0" locked="0" layoutInCell="0" allowOverlap="1" wp14:anchorId="29B8BD19" wp14:editId="2F3B22FA">
-              <wp:simplePos x="0" y="0"/>
-              <wp:positionH relativeFrom="page">
-                <wp:align>right</wp:align>
-              </wp:positionH>
-              <wp:positionV relativeFrom="topMargin">
-                <wp:align>center</wp:align>
-              </wp:positionV>
-              <wp:extent cx="911860" cy="170815"/>
-              <wp:effectExtent l="0" t="0" r="0" b="635"/>
-              <wp:wrapNone/>
-              <wp:docPr id="221" name="Zone de texte 221"/>
-              <wp:cNvGraphicFramePr>
-                <a:graphicFrameLocks xmlns:a="http://schemas.openxmlformats.org/drawingml/2006/main"/>
-              </wp:cNvGraphicFramePr>
-              <a:graphic xmlns:a="http://schemas.openxmlformats.org/drawingml/2006/main">
-                <a:graphicData uri="http://schemas.microsoft.com/office/word/2010/wordprocessingShape">
-                  <wps:wsp>
-                    <wps:cNvSpPr txBox="1">
-                      <a:spLocks noChangeArrowheads="1"/>
-                    </wps:cNvSpPr>
-                    <wps:spPr bwMode="auto">
-                      <a:xfrm>
-                        <a:off x="0" y="0"/>
-                        <a:ext cx="911860" cy="170815"/>
-                      </a:xfrm>
-                      <a:prstGeom prst="rect">
-                        <a:avLst/>
-                      </a:prstGeom>
-                      <a:solidFill>
-                        <a:schemeClr val="accent6">
-                          <a:lumMod val="60000"/>
-                          <a:lumOff val="40000"/>
-                        </a:schemeClr>
-                      </a:solidFill>
-                      <a:ln>
-                        <a:noFill/>
-                      </a:ln>
-                    </wps:spPr>
-                    <wps:txbx>
-                      <w:txbxContent>
-                        <w:p>
-                          <w:r>
-                            <w:fldChar w:fldCharType="begin"/>
-                          </w:r>
-                          <w:r>
-                            <w:instrText>PAGE   \* MERGEFORMAT</w:instrText>
-                          </w:r>
-                          <w:r>
-                            <w:fldChar w:fldCharType="separate"/>
-                          </w:r>
-                          <w:r>
-                            <w:t>2</w:t>
-                          </w:r>
-                          <w:r>
-                            <w:fldChar w:fldCharType="end"/>
-                          </w:r>
-                        </w:p>
-                      </w:txbxContent>
-                    </wps:txbx>
-                    <wps:bodyPr rot="0" vert="horz" wrap="square" lIns="91440" tIns="0" rIns="91440" bIns="0" anchor="ctr" anchorCtr="0" upright="1">
-                      <a:spAutoFit/>
-                    </wps:bodyPr>
-                  </wps:wsp>
-                </a:graphicData>
-              </a:graphic>
-              <wp14:sizeRelH relativeFrom="rightMargin">
-                <wp14:pctWidth>100000</wp14:pctWidth>
-              </wp14:sizeRelH>
-              <wp14:sizeRelV relativeFrom="page">
-                <wp14:pctHeight>0</wp14:pctHeight>
-              </wp14:sizeRelV>
-            </wp:anchor>
-          </w:drawing>
-        </mc:Choice>
-        <mc:Fallback>
-          <w:pict>
-            <v:shape w14:anchorId="29B8BD19" id="Zone de texte 221" o:spid="_x0000_s1041" type="#_x0000_t202" style="position:absolute;margin-left:20.6pt;margin-top:0;width:71.8pt;height:13.45pt;z-index:251672576;visibility:visible;mso-wrap-style:square;mso-width-percent:1000;mso-height-percent:0;mso-wrap-distance-left:9pt;mso-wrap-distance-top:0;mso-wrap-distance-right:9pt;mso-wrap-distance-bottom:0;mso-position-horizontal:right;mso-position-horizontal-relative:page;mso-position-vertical:center;mso-position-vertical-relative:top-margin-area;mso-width-percent:1000;mso-height-percent:0;mso-width-relative:right-margin-area;mso-height-relative:page;v-text-anchor:middle" o:gfxdata="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" o:allowincell="f" fillcolor="#a8d08d [1945]" stroked="f">
-              <v:textbox style="mso-fit-shape-to-text:t" inset=",0,,0">
-                <w:txbxContent>
-                  <w:p>
-                    <w:r>
-                      <w:fldChar w:fldCharType="begin"/>
-                    </w:r>
-                    <w:r>
-                      <w:instrText>PAGE   \* MERGEFORMAT</w:instrText>
-                    </w:r>
-                    <w:r>
-                      <w:fldChar w:fldCharType="separate"/>
-                    </w:r>
-                    <w:r>
-                      <w:t>2</w:t>
-                    </w:r>
-                    <w:r>
-                      <w:fldChar w:fldCharType="end"/>
-                    </w:r>
-                  </w:p>
-                </w:txbxContent>
-              </v:textbox>
-              <w10:wrap anchorx="page" anchory="margin"/>
-            </v:shape>
-          </w:pict>
-        </mc:Fallback>
-      </mc:AlternateContent>
-    </w:r>
   </w:p>
 </w:hdr>
 </file>
 
 <file path=word/header2.xml><?xml version="1.0" encoding="utf-8"?>
-<w:hdr xmlns:wpc="http://schemas.microsoft.com/office/word/2010/wordprocessingCanvas" xmlns:cx="http://schemas.microsoft.com/office/drawing/2014/chartex" xmlns:cx1="http://schemas.microsoft.com/office/drawing/2015/9/8/chartex" xmlns:cx2="http://schemas.microsoft.com/office/drawing/2015/10/21/chartex" xmlns:cx3="http://schemas.microsoft.com/office/drawing/2016/5/9/chartex" xmlns:cx4="http://schemas.microsoft.com/office/drawing/2016/5/10/chartex" xmlns:cx5="http://schemas.microsoft.com/office/drawing/2016/5/11/chartex" xmlns:cx6="http://schemas.microsoft.com/office/drawing/2016/5/12/chartex" xmlns:cx7="http://schemas.microsoft.com/office/drawing/2016/5/13/chartex" xmlns:cx8="http://schemas.microsoft.com/office/drawing/2016/5/14/chartex" xmlns:mc="http://schemas.openxmlformats.org/markup-compatibility/2006" xmlns:aink="http://schemas.microsoft.com/office/drawing/2016/ink" xmlns:am3d="http://schemas.microsoft.com/office/drawing/2017/model3d" xmlns:o="urn:schemas-microsoft-com:office:office" xmlns:r="http://schemas.openxmlformats.org/officeDocument/2006/relationships" xmlns:m="http://schemas.openxmlformats.org/officeDocument/2006/math" xmlns:v="urn:schemas-microsoft-com:vml" xmlns:wp14="http://schemas.microsoft.com/office/word/2010/wordprocessingDrawing" xmlns:wp="http://schemas.openxmlformats.org/drawingml/2006/wordprocessingDrawing" xmlns:w10="urn:schemas-microsoft-com:office:word" xmlns:w="http://schemas.openxmlformats.org/wordprocessingml/2006/main" xmlns:w14="http://schemas.microsoft.com/office/word/2010/wordml" xmlns:w15="http://schemas.microsoft.com/office/word/2012/wordml" xmlns:w16cid="http://schemas.microsoft.com/office/word/2016/wordml/cid" xmlns:w16se="http://schemas.microsoft.com/office/word/2015/wordml/symex" xmlns:wpg="http://schemas.microsoft.com/office/word/2010/wordprocessingGroup" xmlns:wpi="http://schemas.microsoft.com/office/word/2010/wordprocessingInk" xmlns:wne="http://schemas.microsoft.com/office/word/2006/wordml" xmlns:wps="http://schemas.microsoft.com/office/word/2010/wordprocessingShape" mc:Ignorable="w14 w15 w16se w16cid wp14">
-  <w:p>
-    <w:pPr>
-      <w:pStyle w:val="En-tte"/>
-    </w:pPr>
-  </w:p>
-</w:hdr>
-</file>
-
-<file path=word/header3.xml><?xml version="1.0" encoding="utf-8"?>
 <w:hdr xmlns:wpc="http://schemas.microsoft.com/office/word/2010/wordprocessingCanvas" xmlns:cx="http://schemas.microsoft.com/office/drawing/2014/chartex" xmlns:cx1="http://schemas.microsoft.com/office/drawing/2015/9/8/chartex" xmlns:cx2="http://schemas.microsoft.com/office/drawing/2015/10/21/chartex" xmlns:cx3="http://schemas.microsoft.com/office/drawing/2016/5/9/chartex" xmlns:cx4="http://schemas.microsoft.com/office/drawing/2016/5/10/chartex" xmlns:cx5="http://schemas.microsoft.com/office/drawing/2016/5/11/chartex" xmlns:cx6="http://schemas.microsoft.com/office/drawing/2016/5/12/chartex" xmlns:cx7="http://schemas.microsoft.com/office/drawing/2016/5/13/chartex" xmlns:cx8="http://schemas.microsoft.com/office/drawing/2016/5/14/chartex" xmlns:mc="http://schemas.openxmlformats.org/markup-compatibility/2006" xmlns:aink="http://schemas.microsoft.com/office/drawing/2016/ink" xmlns:am3d="http://schemas.microsoft.com/office/drawing/2017/model3d" xmlns:o="urn:schemas-microsoft-com:office:office" xmlns:r="http://schemas.openxmlformats.org/officeDocument/2006/relationships" xmlns:m="http://schemas.openxmlformats.org/officeDocument/2006/math" xmlns:v="urn:schemas-microsoft-com:vml" xmlns:wp14="http://schemas.microsoft.com/office/word/2010/wordprocessingDrawing" xmlns:wp="http://schemas.openxmlformats.org/drawingml/2006/wordprocessingDrawing" xmlns:w10="urn:schemas-microsoft-com:office:word" xmlns:w="http://schemas.openxmlformats.org/wordprocessingml/2006/main" xmlns:w14="http://schemas.microsoft.com/office/word/2010/wordml" xmlns:w15="http://schemas.microsoft.com/office/word/2012/wordml" xmlns:w16cid="http://schemas.microsoft.com/office/word/2016/wordml/cid" xmlns:w16se="http://schemas.microsoft.com/office/word/2015/wordml/symex" xmlns:wpg="http://schemas.microsoft.com/office/word/2010/wordprocessingGroup" xmlns:wpi="http://schemas.microsoft.com/office/word/2010/wordprocessingInk" xmlns:wne="http://schemas.microsoft.com/office/word/2006/wordml" xmlns:wps="http://schemas.microsoft.com/office/word/2010/wordprocessingShape" mc:Ignorable="w14 w15 w16se w16cid wp14">
   <w:p>
     <w:pPr>
@@ -6157,7 +5770,7 @@
               <v:stroke joinstyle="miter"/>
               <v:path gradientshapeok="t" o:connecttype="rect"/>
             </v:shapetype>
-            <v:shape id="Zone de texte 220" o:spid="_x0000_s1042" type="#_x0000_t202" style="position:absolute;margin-left:61.15pt;margin-top:28.8pt;width:392.4pt;height:12.8pt;z-index:251670528;visibility:visible;mso-wrap-style:square;mso-width-percent:0;mso-height-percent:0;mso-wrap-distance-left:9pt;mso-wrap-distance-top:0;mso-wrap-distance-right:9pt;mso-wrap-distance-bottom:0;mso-position-horizontal:absolute;mso-position-horizontal-relative:margin;mso-position-vertical:absolute;mso-position-vertical-relative:top-margin-area;mso-width-percent:0;mso-height-percent:0;mso-width-relative:margin;mso-height-relative:page;v-text-anchor:middle" o:gfxdata="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" o:allowincell="f" filled="f" stroked="f">
+            <v:shape id="Zone de texte 220" o:spid="_x0000_s1041" type="#_x0000_t202" style="position:absolute;margin-left:61.15pt;margin-top:28.8pt;width:392.4pt;height:12.8pt;z-index:251670528;visibility:visible;mso-wrap-style:square;mso-width-percent:0;mso-height-percent:0;mso-wrap-distance-left:9pt;mso-wrap-distance-top:0;mso-wrap-distance-right:9pt;mso-wrap-distance-bottom:0;mso-position-horizontal:absolute;mso-position-horizontal-relative:margin;mso-position-vertical:absolute;mso-position-vertical-relative:top-margin-area;mso-width-percent:0;mso-height-percent:0;mso-width-relative:margin;mso-height-relative:page;v-text-anchor:middle" o:gfxdata="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" o:allowincell="f" filled="f" stroked="f">
               <v:textbox inset=",0,,0">
                 <w:txbxContent>
                   <w:p>
@@ -6304,7 +5917,7 @@
         </mc:Choice>
         <mc:Fallback>
           <w:pict>
-            <v:shape w14:anchorId="783F9F6F" id="Zone de texte 25" o:spid="_x0000_s1043" type="#_x0000_t202" style="position:absolute;margin-left:20.6pt;margin-top:0;width:71.8pt;height:13.45pt;z-index:251669504;visibility:visible;mso-wrap-style:square;mso-width-percent:1000;mso-height-percent:0;mso-wrap-distance-left:9pt;mso-wrap-distance-top:0;mso-wrap-distance-right:9pt;mso-wrap-distance-bottom:0;mso-position-horizontal:right;mso-position-horizontal-relative:page;mso-position-vertical:center;mso-position-vertical-relative:top-margin-area;mso-width-percent:1000;mso-height-percent:0;mso-width-relative:right-margin-area;mso-height-relative:page;v-text-anchor:middle" o:gfxdata="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" o:allowincell="f" fillcolor="#a8d08d [1945]" stroked="f">
+            <v:shape w14:anchorId="783F9F6F" id="Zone de texte 25" o:spid="_x0000_s1042" type="#_x0000_t202" style="position:absolute;margin-left:20.6pt;margin-top:0;width:71.8pt;height:13.45pt;z-index:251669504;visibility:visible;mso-wrap-style:square;mso-width-percent:1000;mso-height-percent:0;mso-wrap-distance-left:9pt;mso-wrap-distance-top:0;mso-wrap-distance-right:9pt;mso-wrap-distance-bottom:0;mso-position-horizontal:right;mso-position-horizontal-relative:page;mso-position-vertical:center;mso-position-vertical-relative:top-margin-area;mso-width-percent:1000;mso-height-percent:0;mso-width-relative:right-margin-area;mso-height-relative:page;v-text-anchor:middle" o:gfxdata="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" o:allowincell="f" fillcolor="#a8d08d [1945]" stroked="f">
               <v:textbox style="mso-fit-shape-to-text:t" inset=",0,,0">
                 <w:txbxContent>
                   <w:p>
@@ -8377,592 +7990,6 @@
 </w:styles>
 </file>
 
-<file path=word/glossary/document.xml><?xml version="1.0" encoding="utf-8"?>
-<w:glossaryDocument xmlns:wpc="http://schemas.microsoft.com/office/word/2010/wordprocessingCanvas" xmlns:cx="http://schemas.microsoft.com/office/drawing/2014/chartex" xmlns:cx1="http://schemas.microsoft.com/office/drawing/2015/9/8/chartex" xmlns:cx2="http://schemas.microsoft.com/office/drawing/2015/10/21/chartex" xmlns:cx3="http://schemas.microsoft.com/office/drawing/2016/5/9/chartex" xmlns:cx4="http://schemas.microsoft.com/office/drawing/2016/5/10/chartex" xmlns:cx5="http://schemas.microsoft.com/office/drawing/2016/5/11/chartex" xmlns:cx6="http://schemas.microsoft.com/office/drawing/2016/5/12/chartex" xmlns:cx7="http://schemas.microsoft.com/office/drawing/2016/5/13/chartex" xmlns:cx8="http://schemas.microsoft.com/office/drawing/2016/5/14/chartex" xmlns:mc="http://schemas.openxmlformats.org/markup-compatibility/2006" xmlns:aink="http://schemas.microsoft.com/office/drawing/2016/ink" xmlns:am3d="http://schemas.microsoft.com/office/drawing/2017/model3d" xmlns:o="urn:schemas-microsoft-com:office:office" xmlns:r="http://schemas.openxmlformats.org/officeDocument/2006/relationships" xmlns:m="http://schemas.openxmlformats.org/officeDocument/2006/math" xmlns:v="urn:schemas-microsoft-com:vml" xmlns:wp14="http://schemas.microsoft.com/office/word/2010/wordprocessingDrawing" xmlns:wp="http://schemas.openxmlformats.org/drawingml/2006/wordprocessingDrawing" xmlns:w10="urn:schemas-microsoft-com:office:word" xmlns:w="http://schemas.openxmlformats.org/wordprocessingml/2006/main" xmlns:w14="http://schemas.microsoft.com/office/word/2010/wordml" xmlns:w15="http://schemas.microsoft.com/office/word/2012/wordml" xmlns:w16cid="http://schemas.microsoft.com/office/word/2016/wordml/cid" xmlns:w16se="http://schemas.microsoft.com/office/word/2015/wordml/symex" xmlns:wpg="http://schemas.microsoft.com/office/word/2010/wordprocessingGroup" xmlns:wpi="http://schemas.microsoft.com/office/word/2010/wordprocessingInk" xmlns:wne="http://schemas.microsoft.com/office/word/2006/wordml" xmlns:wps="http://schemas.microsoft.com/office/word/2010/wordprocessingShape" mc:Ignorable="w14 w15 w16se w16cid wp14">
-  <w:docParts>
-    <w:docPart>
-      <w:docPartPr>
-        <w:name w:val="0B2A54D3BA454AB1AAA2D516F914BD59"/>
-        <w:category>
-          <w:name w:val="Général"/>
-          <w:gallery w:val="placeholder"/>
-        </w:category>
-        <w:types>
-          <w:type w:val="bbPlcHdr"/>
-        </w:types>
-        <w:behaviors>
-          <w:behavior w:val="content"/>
-        </w:behaviors>
-        <w:guid w:val="{B0FFBF04-8524-48DB-AB48-206ABEDC3555}"/>
-      </w:docPartPr>
-      <w:docPartBody>
-        <w:p>
-          <w:pPr>
-            <w:pStyle w:val="0B2A54D3BA454AB1AAA2D516F914BD59"/>
-          </w:pPr>
-          <w:r>
-            <w:rPr>
-              <w:rStyle w:val="Textedelespacerserv"/>
-            </w:rPr>
-            <w:t>[Titre ]</w:t>
-          </w:r>
-        </w:p>
-      </w:docPartBody>
-    </w:docPart>
-  </w:docParts>
-</w:glossaryDocument>
-</file>
-
-<file path=word/glossary/fontTable.xml><?xml version="1.0" encoding="utf-8"?>
-<w:fonts xmlns:mc="http://schemas.openxmlformats.org/markup-compatibility/2006" xmlns:r="http://schemas.openxmlformats.org/officeDocument/2006/relationships" xmlns:w="http://schemas.openxmlformats.org/wordprocessingml/2006/main" xmlns:w14="http://schemas.microsoft.com/office/word/2010/wordml" xmlns:w15="http://schemas.microsoft.com/office/word/2012/wordml" xmlns:w16cid="http://schemas.microsoft.com/office/word/2016/wordml/cid" xmlns:w16se="http://schemas.microsoft.com/office/word/2015/wordml/symex" mc:Ignorable="w14 w15 w16se w16cid">
-  <w:font w:name="Calibri">
-    <w:panose1 w:val="020F0502020204030204"/>
-    <w:charset w:val="00"/>
-    <w:family w:val="swiss"/>
-    <w:pitch w:val="variable"/>
-    <w:sig w:usb0="E4002EFF" w:usb1="C000247B" w:usb2="00000009" w:usb3="00000000" w:csb0="000001FF" w:csb1="00000000"/>
-  </w:font>
-  <w:font w:name="Times New Roman">
-    <w:panose1 w:val="02020603050405020304"/>
-    <w:charset w:val="00"/>
-    <w:family w:val="roman"/>
-    <w:pitch w:val="variable"/>
-    <w:sig w:usb0="E0002EFF" w:usb1="C000785B" w:usb2="00000009" w:usb3="00000000" w:csb0="000001FF" w:csb1="00000000"/>
-  </w:font>
-  <w:font w:name="Courier New">
-    <w:panose1 w:val="02070309020205020404"/>
-    <w:charset w:val="00"/>
-    <w:family w:val="modern"/>
-    <w:pitch w:val="fixed"/>
-    <w:sig w:usb0="E0002EFF" w:usb1="C0007843" w:usb2="00000009" w:usb3="00000000" w:csb0="000001FF" w:csb1="00000000"/>
-  </w:font>
-  <w:font w:name="Wingdings">
-    <w:panose1 w:val="05000000000000000000"/>
-    <w:charset w:val="02"/>
-    <w:family w:val="auto"/>
-    <w:pitch w:val="variable"/>
-    <w:sig w:usb0="00000000" w:usb1="10000000" w:usb2="00000000" w:usb3="00000000" w:csb0="80000000" w:csb1="00000000"/>
-  </w:font>
-  <w:font w:name="Symbol">
-    <w:panose1 w:val="05050102010706020507"/>
-    <w:charset w:val="02"/>
-    <w:family w:val="roman"/>
-    <w:pitch w:val="variable"/>
-    <w:sig w:usb0="00000000" w:usb1="10000000" w:usb2="00000000" w:usb3="00000000" w:csb0="80000000" w:csb1="00000000"/>
-  </w:font>
-  <w:font w:name="Arial">
-    <w:panose1 w:val="020B0604020202020204"/>
-    <w:charset w:val="00"/>
-    <w:family w:val="swiss"/>
-    <w:pitch w:val="variable"/>
-    <w:sig w:usb0="E0002EFF" w:usb1="C000785B" w:usb2="00000009" w:usb3="00000000" w:csb0="000001FF" w:csb1="00000000"/>
-  </w:font>
-  <w:font w:name="Calibri Light">
-    <w:panose1 w:val="020F0302020204030204"/>
-    <w:charset w:val="00"/>
-    <w:family w:val="swiss"/>
-    <w:pitch w:val="variable"/>
-    <w:sig w:usb0="E4002EFF" w:usb1="C000247B" w:usb2="00000009" w:usb3="00000000" w:csb0="000001FF" w:csb1="00000000"/>
-  </w:font>
-</w:fonts>
-</file>
-
-<file path=word/glossary/settings.xml><?xml version="1.0" encoding="utf-8"?>
-<w:settings xmlns:mc="http://schemas.openxmlformats.org/markup-compatibility/2006" xmlns:o="urn:schemas-microsoft-com:office:office" xmlns:r="http://schemas.openxmlformats.org/officeDocument/2006/relationships" xmlns:m="http://schemas.openxmlformats.org/officeDocument/2006/math" xmlns:v="urn:schemas-microsoft-com:vml" xmlns:w10="urn:schemas-microsoft-com:office:word" xmlns:w="http://schemas.openxmlformats.org/wordprocessingml/2006/main" xmlns:w14="http://schemas.microsoft.com/office/word/2010/wordml" xmlns:w15="http://schemas.microsoft.com/office/word/2012/wordml" xmlns:w16cid="http://schemas.microsoft.com/office/word/2016/wordml/cid" xmlns:w16se="http://schemas.microsoft.com/office/word/2015/wordml/symex" xmlns:sl="http://schemas.openxmlformats.org/schemaLibrary/2006/main" mc:Ignorable="w14 w15 w16se w16cid">
-  <w:view w:val="normal"/>
-  <w:defaultTabStop w:val="708"/>
-  <w:hyphenationZone w:val="425"/>
-  <w:characterSpacingControl w:val="doNotCompress"/>
-  <w:compat>
-    <w:useFELayout/>
-    <w:compatSetting w:name="compatibilityMode" w:uri="http://schemas.microsoft.com/office/word" w:val="15"/>
-    <w:compatSetting w:name="overrideTableStyleFontSizeAndJustification" w:uri="http://schemas.microsoft.com/office/word" w:val="1"/>
-    <w:compatSetting w:name="enableOpenTypeFeatures" w:uri="http://schemas.microsoft.com/office/word" w:val="1"/>
-    <w:compatSetting w:name="doNotFlipMirrorIndents" w:uri="http://schemas.microsoft.com/office/word" w:val="1"/>
-    <w:compatSetting w:name="differentiateMultirowTableHeaders" w:uri="http://schemas.microsoft.com/office/word" w:val="1"/>
-    <w:compatSetting w:name="useWord2013TrackBottomHyphenation" w:uri="http://schemas.microsoft.com/office/word" w:val="0"/>
-  </w:compat>
-  <w:rsids>
-    <w:rsidRoot w:val="00CB4049"/>
-    <w:rsid w:val="00503F7E"/>
-    <w:rsid w:val="009234CB"/>
-    <w:rsid w:val="00AD2A6C"/>
-    <w:rsid w:val="00AE511E"/>
-    <w:rsid w:val="00B07BAC"/>
-    <w:rsid w:val="00BB2200"/>
-    <w:rsid w:val="00CB4049"/>
-    <w:rsid w:val="00D36DF6"/>
-    <w:rsid w:val="00EE5995"/>
-  </w:rsids>
-  <m:mathPr>
-    <m:mathFont m:val="Cambria Math"/>
-    <m:brkBin m:val="before"/>
-    <m:brkBinSub m:val="--"/>
-    <m:smallFrac m:val="0"/>
-    <m:dispDef/>
-    <m:lMargin m:val="0"/>
-    <m:rMargin m:val="0"/>
-    <m:defJc m:val="centerGroup"/>
-    <m:wrapIndent m:val="1440"/>
-    <m:intLim m:val="subSup"/>
-    <m:naryLim m:val="undOvr"/>
-  </m:mathPr>
-  <w:themeFontLang w:val="fr-FR"/>
-  <w:clrSchemeMapping w:bg1="light1" w:t1="dark1" w:bg2="light2" w:t2="dark2" w:accent1="accent1" w:accent2="accent2" w:accent3="accent3" w:accent4="accent4" w:accent5="accent5" w:accent6="accent6" w:hyperlink="hyperlink" w:followedHyperlink="followedHyperlink"/>
-  <w:decimalSymbol w:val="."/>
-  <w:listSeparator w:val=","/>
-  <w15:chartTrackingRefBased/>
-</w:settings>
-</file>
-
-<file path=word/glossary/styles.xml><?xml version="1.0" encoding="utf-8"?>
-<w:styles xmlns:mc="http://schemas.openxmlformats.org/markup-compatibility/2006" xmlns:r="http://schemas.openxmlformats.org/officeDocument/2006/relationships" xmlns:w="http://schemas.openxmlformats.org/wordprocessingml/2006/main" xmlns:w14="http://schemas.microsoft.com/office/word/2010/wordml" xmlns:w15="http://schemas.microsoft.com/office/word/2012/wordml" xmlns:w16cid="http://schemas.microsoft.com/office/word/2016/wordml/cid" xmlns:w16se="http://schemas.microsoft.com/office/word/2015/wordml/symex" mc:Ignorable="w14 w15 w16se w16cid">
-  <w:docDefaults>
-    <w:rPrDefault>
-      <w:rPr>
-        <w:rFonts w:asciiTheme="minorHAnsi" w:eastAsiaTheme="minorEastAsia" w:hAnsiTheme="minorHAnsi" w:cstheme="minorBidi"/>
-        <w:sz w:val="22"/>
-        <w:szCs w:val="22"/>
-        <w:lang w:val="fr-FR" w:eastAsia="fr-FR" w:bidi="ar-SA"/>
-      </w:rPr>
-    </w:rPrDefault>
-    <w:pPrDefault>
-      <w:pPr>
-        <w:spacing w:after="160" w:line="259" w:lineRule="auto"/>
-      </w:pPr>
-    </w:pPrDefault>
-  </w:docDefaults>
-  <w:latentStyles w:defLockedState="0" w:defUIPriority="99" w:defSemiHidden="0" w:defUnhideWhenUsed="0" w:defQFormat="0" w:count="376">
-    <w:lsdException w:name="Normal" w:uiPriority="0" w:qFormat="1"/>
-    <w:lsdException w:name="heading 1" w:uiPriority="9" w:qFormat="1"/>
-    <w:lsdException w:name="heading 2" w:semiHidden="1" w:uiPriority="9" w:unhideWhenUsed="1" w:qFormat="1"/>
-    <w:lsdException w:name="heading 3" w:semiHidden="1" w:uiPriority="9" w:unhideWhenUsed="1" w:qFormat="1"/>
-    <w:lsdException w:name="heading 4" w:semiHidden="1" w:uiPriority="9" w:unhideWhenUsed="1" w:qFormat="1"/>
-    <w:lsdException w:name="heading 5" w:semiHidden="1" w:uiPriority="9" w:unhideWhenUsed="1" w:qFormat="1"/>
-    <w:lsdException w:name="heading 6" w:semiHidden="1" w:uiPriority="9" w:unhideWhenUsed="1" w:qFormat="1"/>
-    <w:lsdException w:name="heading 7" w:semiHidden="1" w:uiPriority="9" w:unhideWhenUsed="1" w:qFormat="1"/>
-    <w:lsdException w:name="heading 8" w:semiHidden="1" w:uiPriority="9" w:unhideWhenUsed="1" w:qFormat="1"/>
-    <w:lsdException w:name="heading 9" w:semiHidden="1" w:uiPriority="9" w:unhideWhenUsed="1" w:qFormat="1"/>
-    <w:lsdException w:name="index 1" w:semiHidden="1" w:unhideWhenUsed="1"/>
-    <w:lsdException w:name="index 2" w:semiHidden="1" w:unhideWhenUsed="1"/>
-    <w:lsdException w:name="index 3" w:semiHidden="1" w:unhideWhenUsed="1"/>
-    <w:lsdException w:name="index 4" w:semiHidden="1" w:unhideWhenUsed="1"/>
-    <w:lsdException w:name="index 5" w:semiHidden="1" w:unhideWhenUsed="1"/>
-    <w:lsdException w:name="index 6" w:semiHidden="1" w:unhideWhenUsed="1"/>
-    <w:lsdException w:name="index 7" w:semiHidden="1" w:unhideWhenUsed="1"/>
-    <w:lsdException w:name="index 8" w:semiHidden="1" w:unhideWhenUsed="1"/>
-    <w:lsdException w:name="index 9" w:semiHidden="1" w:unhideWhenUsed="1"/>
-    <w:lsdException w:name="toc 1" w:semiHidden="1" w:uiPriority="39" w:unhideWhenUsed="1"/>
-    <w:lsdException w:name="toc 2" w:semiHidden="1" w:uiPriority="39" w:unhideWhenUsed="1"/>
-    <w:lsdException w:name="toc 3" w:semiHidden="1" w:uiPriority="39" w:unhideWhenUsed="1"/>
-    <w:lsdException w:name="toc 4" w:semiHidden="1" w:uiPriority="39" w:unhideWhenUsed="1"/>
-    <w:lsdException w:name="toc 5" w:semiHidden="1" w:uiPriority="39" w:unhideWhenUsed="1"/>
-    <w:lsdException w:name="toc 6" w:semiHidden="1" w:uiPriority="39" w:unhideWhenUsed="1"/>
-    <w:lsdException w:name="toc 7" w:semiHidden="1" w:uiPriority="39" w:unhideWhenUsed="1"/>
-    <w:lsdException w:name="toc 8" w:semiHidden="1" w:uiPriority="39" w:unhideWhenUsed="1"/>
-    <w:lsdException w:name="toc 9" w:semiHidden="1" w:uiPriority="39" w:unhideWhenUsed="1"/>
-    <w:lsdException w:name="Normal Indent" w:semiHidden="1" w:unhideWhenUsed="1"/>
-    <w:lsdException w:name="footnote text" w:semiHidden="1" w:unhideWhenUsed="1"/>
-    <w:lsdException w:name="annotation text" w:semiHidden="1" w:unhideWhenUsed="1"/>
-    <w:lsdException w:name="header" w:semiHidden="1" w:unhideWhenUsed="1"/>
-    <w:lsdException w:name="footer" w:semiHidden="1" w:unhideWhenUsed="1"/>
-    <w:lsdException w:name="index heading" w:semiHidden="1" w:unhideWhenUsed="1"/>
-    <w:lsdException w:name="caption" w:semiHidden="1" w:uiPriority="35" w:unhideWhenUsed="1" w:qFormat="1"/>
-    <w:lsdException w:name="table of figures" w:semiHidden="1" w:unhideWhenUsed="1"/>
-    <w:lsdException w:name="envelope address" w:semiHidden="1" w:unhideWhenUsed="1"/>
-    <w:lsdException w:name="envelope return" w:semiHidden="1" w:unhideWhenUsed="1"/>
-    <w:lsdException w:name="footnote reference" w:semiHidden="1" w:unhideWhenUsed="1"/>
-    <w:lsdException w:name="annotation reference" w:semiHidden="1" w:unhideWhenUsed="1"/>
-    <w:lsdException w:name="line number" w:semiHidden="1" w:unhideWhenUsed="1"/>
-    <w:lsdException w:name="page number" w:semiHidden="1" w:unhideWhenUsed="1"/>
-    <w:lsdException w:name="endnote reference" w:semiHidden="1" w:unhideWhenUsed="1"/>
-    <w:lsdException w:name="endnote text" w:semiHidden="1" w:unhideWhenUsed="1"/>
-    <w:lsdException w:name="table of authorities" w:semiHidden="1" w:unhideWhenUsed="1"/>
-    <w:lsdException w:name="macro" w:semiHidden="1" w:unhideWhenUsed="1"/>
-    <w:lsdException w:name="toa heading" w:semiHidden="1" w:unhideWhenUsed="1"/>
-    <w:lsdException w:name="List" w:semiHidden="1" w:unhideWhenUsed="1"/>
-    <w:lsdException w:name="List Bullet" w:semiHidden="1" w:unhideWhenUsed="1"/>
-    <w:lsdException w:name="List Number" w:semiHidden="1" w:unhideWhenUsed="1"/>
-    <w:lsdException w:name="List 2" w:semiHidden="1" w:unhideWhenUsed="1"/>
-    <w:lsdException w:name="List 3" w:semiHidden="1" w:unhideWhenUsed="1"/>
-    <w:lsdException w:name="List 4" w:semiHidden="1" w:unhideWhenUsed="1"/>
-    <w:lsdException w:name="List 5" w:semiHidden="1" w:unhideWhenUsed="1"/>
-    <w:lsdException w:name="List Bullet 2" w:semiHidden="1" w:unhideWhenUsed="1"/>
-    <w:lsdException w:name="List Bullet 3" w:semiHidden="1" w:unhideWhenUsed="1"/>
-    <w:lsdException w:name="List Bullet 4" w:semiHidden="1" w:unhideWhenUsed="1"/>
-    <w:lsdException w:name="List Bullet 5" w:semiHidden="1" w:unhideWhenUsed="1"/>
-    <w:lsdException w:name="List Number 2" w:semiHidden="1" w:unhideWhenUsed="1"/>
-    <w:lsdException w:name="List Number 3" w:semiHidden="1" w:unhideWhenUsed="1"/>
-    <w:lsdException w:name="List Number 4" w:semiHidden="1" w:unhideWhenUsed="1"/>
-    <w:lsdException w:name="List Number 5" w:semiHidden="1" w:unhideWhenUsed="1"/>
-    <w:lsdException w:name="Title" w:uiPriority="10" w:qFormat="1"/>
-    <w:lsdException w:name="Closing" w:semiHidden="1" w:unhideWhenUsed="1"/>
-    <w:lsdException w:name="Signature" w:semiHidden="1" w:unhideWhenUsed="1"/>
-    <w:lsdException w:name="Default Paragraph Font" w:semiHidden="1" w:uiPriority="1" w:unhideWhenUsed="1"/>
-    <w:lsdException w:name="Body Text" w:semiHidden="1" w:unhideWhenUsed="1"/>
-    <w:lsdException w:name="Body Text Indent" w:semiHidden="1" w:unhideWhenUsed="1"/>
-    <w:lsdException w:name="List Continue" w:semiHidden="1" w:unhideWhenUsed="1"/>
-    <w:lsdException w:name="List Continue 2" w:semiHidden="1" w:unhideWhenUsed="1"/>
-    <w:lsdException w:name="List Continue 3" w:semiHidden="1" w:unhideWhenUsed="1"/>
-    <w:lsdException w:name="List Continue 4" w:semiHidden="1" w:unhideWhenUsed="1"/>
-    <w:lsdException w:name="List Continue 5" w:semiHidden="1" w:unhideWhenUsed="1"/>
-    <w:lsdException w:name="Message Header" w:semiHidden="1" w:unhideWhenUsed="1"/>
-    <w:lsdException w:name="Subtitle" w:uiPriority="11" w:qFormat="1"/>
-    <w:lsdException w:name="Salutation" w:semiHidden="1" w:unhideWhenUsed="1"/>
-    <w:lsdException w:name="Date" w:semiHidden="1" w:unhideWhenUsed="1"/>
-    <w:lsdException w:name="Body Text First Indent" w:semiHidden="1" w:unhideWhenUsed="1"/>
-    <w:lsdException w:name="Body Text First Indent 2" w:semiHidden="1" w:unhideWhenUsed="1"/>
-    <w:lsdException w:name="Note Heading" w:semiHidden="1" w:unhideWhenUsed="1"/>
-    <w:lsdException w:name="Body Text 2" w:semiHidden="1" w:unhideWhenUsed="1"/>
-    <w:lsdException w:name="Body Text 3" w:semiHidden="1" w:unhideWhenUsed="1"/>
-    <w:lsdException w:name="Body Text Indent 2" w:semiHidden="1" w:unhideWhenUsed="1"/>
-    <w:lsdException w:name="Body Text Indent 3" w:semiHidden="1" w:unhideWhenUsed="1"/>
-    <w:lsdException w:name="Block Text" w:semiHidden="1" w:unhideWhenUsed="1"/>
-    <w:lsdException w:name="Hyperlink" w:semiHidden="1" w:unhideWhenUsed="1"/>
-    <w:lsdException w:name="FollowedHyperlink" w:semiHidden="1" w:unhideWhenUsed="1"/>
-    <w:lsdException w:name="Strong" w:uiPriority="22" w:qFormat="1"/>
-    <w:lsdException w:name="Emphasis" w:uiPriority="20" w:qFormat="1"/>
-    <w:lsdException w:name="Document Map" w:semiHidden="1" w:unhideWhenUsed="1"/>
-    <w:lsdException w:name="Plain Text" w:semiHidden="1" w:unhideWhenUsed="1"/>
-    <w:lsdException w:name="E-mail Signature" w:semiHidden="1" w:unhideWhenUsed="1"/>
-    <w:lsdException w:name="HTML Top of Form" w:semiHidden="1" w:unhideWhenUsed="1"/>
-    <w:lsdException w:name="HTML Bottom of Form" w:semiHidden="1" w:unhideWhenUsed="1"/>
-    <w:lsdException w:name="Normal (Web)" w:semiHidden="1" w:unhideWhenUsed="1"/>
-    <w:lsdException w:name="HTML Acronym" w:semiHidden="1" w:unhideWhenUsed="1"/>
-    <w:lsdException w:name="HTML Address" w:semiHidden="1" w:unhideWhenUsed="1"/>
-    <w:lsdException w:name="HTML Cite" w:semiHidden="1" w:unhideWhenUsed="1"/>
-    <w:lsdException w:name="HTML Code" w:semiHidden="1" w:unhideWhenUsed="1"/>
-    <w:lsdException w:name="HTML Definition" w:semiHidden="1" w:unhideWhenUsed="1"/>
-    <w:lsdException w:name="HTML Keyboard" w:semiHidden="1" w:unhideWhenUsed="1"/>
-    <w:lsdException w:name="HTML Preformatted" w:semiHidden="1" w:unhideWhenUsed="1"/>
-    <w:lsdException w:name="HTML Sample" w:semiHidden="1" w:unhideWhenUsed="1"/>
-    <w:lsdException w:name="HTML Typewriter" w:semiHidden="1" w:unhideWhenUsed="1"/>
-    <w:lsdException w:name="HTML Variable" w:semiHidden="1" w:unhideWhenUsed="1"/>
-    <w:lsdException w:name="Normal Table" w:semiHidden="1" w:unhideWhenUsed="1"/>
-    <w:lsdException w:name="annotation subject" w:semiHidden="1" w:unhideWhenUsed="1"/>
-    <w:lsdException w:name="No List" w:semiHidden="1" w:unhideWhenUsed="1"/>
-    <w:lsdException w:name="Outline List 1" w:semiHidden="1" w:unhideWhenUsed="1"/>
-    <w:lsdException w:name="Outline List 2" w:semiHidden="1" w:unhideWhenUsed="1"/>
-    <w:lsdException w:name="Outline List 3" w:semiHidden="1" w:unhideWhenUsed="1"/>
-    <w:lsdException w:name="Table Simple 1" w:semiHidden="1" w:unhideWhenUsed="1"/>
-    <w:lsdException w:name="Table Simple 2" w:semiHidden="1" w:unhideWhenUsed="1"/>
-    <w:lsdException w:name="Table Simple 3" w:semiHidden="1" w:unhideWhenUsed="1"/>
-    <w:lsdException w:name="Table Classic 1" w:semiHidden="1" w:unhideWhenUsed="1"/>
-    <w:lsdException w:name="Table Classic 2" w:semiHidden="1" w:unhideWhenUsed="1"/>
-    <w:lsdException w:name="Table Classic 3" w:semiHidden="1" w:unhideWhenUsed="1"/>
-    <w:lsdException w:name="Table Classic 4" w:semiHidden="1" w:unhideWhenUsed="1"/>
-    <w:lsdException w:name="Table Colorful 1" w:semiHidden="1" w:unhideWhenUsed="1"/>
-    <w:lsdException w:name="Table Colorful 2" w:semiHidden="1" w:unhideWhenUsed="1"/>
-    <w:lsdException w:name="Table Colorful 3" w:semiHidden="1" w:unhideWhenUsed="1"/>
-    <w:lsdException w:name="Table Columns 1" w:semiHidden="1" w:unhideWhenUsed="1"/>
-    <w:lsdException w:name="Table Columns 2" w:semiHidden="1" w:unhideWhenUsed="1"/>
-    <w:lsdException w:name="Table Columns 3" w:semiHidden="1" w:unhideWhenUsed="1"/>
-    <w:lsdException w:name="Table Columns 4" w:semiHidden="1" w:unhideWhenUsed="1"/>
-    <w:lsdException w:name="Table Columns 5" w:semiHidden="1" w:unhideWhenUsed="1"/>
-    <w:lsdException w:name="Table Grid 1" w:semiHidden="1" w:unhideWhenUsed="1"/>
-    <w:lsdException w:name="Table Grid 2" w:semiHidden="1" w:unhideWhenUsed="1"/>
-    <w:lsdException w:name="Table Grid 3" w:semiHidden="1" w:unhideWhenUsed="1"/>
-    <w:lsdException w:name="Table Grid 4" w:semiHidden="1" w:unhideWhenUsed="1"/>
-    <w:lsdException w:name="Table Grid 5" w:semiHidden="1" w:unhideWhenUsed="1"/>
-    <w:lsdException w:name="Table Grid 6" w:semiHidden="1" w:unhideWhenUsed="1"/>
-    <w:lsdException w:name="Table Grid 7" w:semiHidden="1" w:unhideWhenUsed="1"/>
-    <w:lsdException w:name="Table Grid 8" w:semiHidden="1" w:unhideWhenUsed="1"/>
-    <w:lsdException w:name="Table List 1" w:semiHidden="1" w:unhideWhenUsed="1"/>
-    <w:lsdException w:name="Table List 2" w:semiHidden="1" w:unhideWhenUsed="1"/>
-    <w:lsdException w:name="Table List 3" w:semiHidden="1" w:unhideWhenUsed="1"/>
-    <w:lsdException w:name="Table List 4" w:semiHidden="1" w:unhideWhenUsed="1"/>
-    <w:lsdException w:name="Table List 5" w:semiHidden="1" w:unhideWhenUsed="1"/>
-    <w:lsdException w:name="Table List 6" w:semiHidden="1" w:unhideWhenUsed="1"/>
-    <w:lsdException w:name="Table List 7" w:semiHidden="1" w:unhideWhenUsed="1"/>
-    <w:lsdException w:name="Table List 8" w:semiHidden="1" w:unhideWhenUsed="1"/>
-    <w:lsdException w:name="Table 3D effects 1" w:semiHidden="1" w:unhideWhenUsed="1"/>
-    <w:lsdException w:name="Table 3D effects 2" w:semiHidden="1" w:unhideWhenUsed="1"/>
-    <w:lsdException w:name="Table 3D effects 3" w:semiHidden="1" w:unhideWhenUsed="1"/>
-    <w:lsdException w:name="Table Contemporary" w:semiHidden="1" w:unhideWhenUsed="1"/>
-    <w:lsdException w:name="Table Elegant" w:semiHidden="1" w:unhideWhenUsed="1"/>
-    <w:lsdException w:name="Table Professional" w:semiHidden="1" w:unhideWhenUsed="1"/>
-    <w:lsdException w:name="Table Subtle 1" w:semiHidden="1" w:unhideWhenUsed="1"/>
-    <w:lsdException w:name="Table Subtle 2" w:semiHidden="1" w:unhideWhenUsed="1"/>
-    <w:lsdException w:name="Table Web 1" w:semiHidden="1" w:unhideWhenUsed="1"/>
-    <w:lsdException w:name="Table Web 2" w:semiHidden="1" w:unhideWhenUsed="1"/>
-    <w:lsdException w:name="Table Web 3" w:semiHidden="1" w:unhideWhenUsed="1"/>
-    <w:lsdException w:name="Balloon Text" w:semiHidden="1" w:unhideWhenUsed="1"/>
-    <w:lsdException w:name="Table Grid" w:uiPriority="39"/>
-    <w:lsdException w:name="Table Theme" w:semiHidden="1" w:unhideWhenUsed="1"/>
-    <w:lsdException w:name="Placeholder Text" w:semiHidden="1"/>
-    <w:lsdException w:name="No Spacing" w:uiPriority="1" w:qFormat="1"/>
-    <w:lsdException w:name="Light Shading" w:uiPriority="60"/>
-    <w:lsdException w:name="Light List" w:uiPriority="61"/>
-    <w:lsdException w:name="Light Grid" w:uiPriority="62"/>
-    <w:lsdException w:name="Medium Shading 1" w:uiPriority="63"/>
-    <w:lsdException w:name="Medium Shading 2" w:uiPriority="64"/>
-    <w:lsdException w:name="Medium List 1" w:uiPriority="65"/>
-    <w:lsdException w:name="Medium List 2" w:uiPriority="66"/>
-    <w:lsdException w:name="Medium Grid 1" w:uiPriority="67"/>
-    <w:lsdException w:name="Medium Grid 2" w:uiPriority="68"/>
-    <w:lsdException w:name="Medium Grid 3" w:uiPriority="69"/>
-    <w:lsdException w:name="Dark List" w:uiPriority="70"/>
-    <w:lsdException w:name="Colorful Shading" w:uiPriority="71"/>
-    <w:lsdException w:name="Colorful List" w:uiPriority="72"/>
-    <w:lsdException w:name="Colorful Grid" w:uiPriority="73"/>
-    <w:lsdException w:name="Light Shading Accent 1" w:uiPriority="60"/>
-    <w:lsdException w:name="Light List Accent 1" w:uiPriority="61"/>
-    <w:lsdException w:name="Light Grid Accent 1" w:uiPriority="62"/>
-    <w:lsdException w:name="Medium Shading 1 Accent 1" w:uiPriority="63"/>
-    <w:lsdException w:name="Medium Shading 2 Accent 1" w:uiPriority="64"/>
-    <w:lsdException w:name="Medium List 1 Accent 1" w:uiPriority="65"/>
-    <w:lsdException w:name="Revision" w:semiHidden="1"/>
-    <w:lsdException w:name="List Paragraph" w:uiPriority="34" w:qFormat="1"/>
-    <w:lsdException w:name="Quote" w:uiPriority="29" w:qFormat="1"/>
-    <w:lsdException w:name="Intense Quote" w:uiPriority="30" w:qFormat="1"/>
-    <w:lsdException w:name="Medium List 2 Accent 1" w:uiPriority="66"/>
-    <w:lsdException w:name="Medium Grid 1 Accent 1" w:uiPriority="67"/>
-    <w:lsdException w:name="Medium Grid 2 Accent 1" w:uiPriority="68"/>
-    <w:lsdException w:name="Medium Grid 3 Accent 1" w:uiPriority="69"/>
-    <w:lsdException w:name="Dark List Accent 1" w:uiPriority="70"/>
-    <w:lsdException w:name="Colorful Shading Accent 1" w:uiPriority="71"/>
-    <w:lsdException w:name="Colorful List Accent 1" w:uiPriority="72"/>
-    <w:lsdException w:name="Colorful Grid Accent 1" w:uiPriority="73"/>
-    <w:lsdException w:name="Light Shading Accent 2" w:uiPriority="60"/>
-    <w:lsdException w:name="Light List Accent 2" w:uiPriority="61"/>
-    <w:lsdException w:name="Light Grid Accent 2" w:uiPriority="62"/>
-    <w:lsdException w:name="Medium Shading 1 Accent 2" w:uiPriority="63"/>
-    <w:lsdException w:name="Medium Shading 2 Accent 2" w:uiPriority="64"/>
-    <w:lsdException w:name="Medium List 1 Accent 2" w:uiPriority="65"/>
-    <w:lsdException w:name="Medium List 2 Accent 2" w:uiPriority="66"/>
-    <w:lsdException w:name="Medium Grid 1 Accent 2" w:uiPriority="67"/>
-    <w:lsdException w:name="Medium Grid 2 Accent 2" w:uiPriority="68"/>
-    <w:lsdException w:name="Medium Grid 3 Accent 2" w:uiPriority="69"/>
-    <w:lsdException w:name="Dark List Accent 2" w:uiPriority="70"/>
-    <w:lsdException w:name="Colorful Shading Accent 2" w:uiPriority="71"/>
-    <w:lsdException w:name="Colorful List Accent 2" w:uiPriority="72"/>
-    <w:lsdException w:name="Colorful Grid Accent 2" w:uiPriority="73"/>
-    <w:lsdException w:name="Light Shading Accent 3" w:uiPriority="60"/>
-    <w:lsdException w:name="Light List Accent 3" w:uiPriority="61"/>
-    <w:lsdException w:name="Light Grid Accent 3" w:uiPriority="62"/>
-    <w:lsdException w:name="Medium Shading 1 Accent 3" w:uiPriority="63"/>
-    <w:lsdException w:name="Medium Shading 2 Accent 3" w:uiPriority="64"/>
-    <w:lsdException w:name="Medium List 1 Accent 3" w:uiPriority="65"/>
-    <w:lsdException w:name="Medium List 2 Accent 3" w:uiPriority="66"/>
-    <w:lsdException w:name="Medium Grid 1 Accent 3" w:uiPriority="67"/>
-    <w:lsdException w:name="Medium Grid 2 Accent 3" w:uiPriority="68"/>
-    <w:lsdException w:name="Medium Grid 3 Accent 3" w:uiPriority="69"/>
-    <w:lsdException w:name="Dark List Accent 3" w:uiPriority="70"/>
-    <w:lsdException w:name="Colorful Shading Accent 3" w:uiPriority="71"/>
-    <w:lsdException w:name="Colorful List Accent 3" w:uiPriority="72"/>
-    <w:lsdException w:name="Colorful Grid Accent 3" w:uiPriority="73"/>
-    <w:lsdException w:name="Light Shading Accent 4" w:uiPriority="60"/>
-    <w:lsdException w:name="Light List Accent 4" w:uiPriority="61"/>
-    <w:lsdException w:name="Light Grid Accent 4" w:uiPriority="62"/>
-    <w:lsdException w:name="Medium Shading 1 Accent 4" w:uiPriority="63"/>
-    <w:lsdException w:name="Medium Shading 2 Accent 4" w:uiPriority="64"/>
-    <w:lsdException w:name="Medium List 1 Accent 4" w:uiPriority="65"/>
-    <w:lsdException w:name="Medium List 2 Accent 4" w:uiPriority="66"/>
-    <w:lsdException w:name="Medium Grid 1 Accent 4" w:uiPriority="67"/>
-    <w:lsdException w:name="Medium Grid 2 Accent 4" w:uiPriority="68"/>
-    <w:lsdException w:name="Medium Grid 3 Accent 4" w:uiPriority="69"/>
-    <w:lsdException w:name="Dark List Accent 4" w:uiPriority="70"/>
-    <w:lsdException w:name="Colorful Shading Accent 4" w:uiPriority="71"/>
-    <w:lsdException w:name="Colorful List Accent 4" w:uiPriority="72"/>
-    <w:lsdException w:name="Colorful Grid Accent 4" w:uiPriority="73"/>
-    <w:lsdException w:name="Light Shading Accent 5" w:uiPriority="60"/>
-    <w:lsdException w:name="Light List Accent 5" w:uiPriority="61"/>
-    <w:lsdException w:name="Light Grid Accent 5" w:uiPriority="62"/>
-    <w:lsdException w:name="Medium Shading 1 Accent 5" w:uiPriority="63"/>
-    <w:lsdException w:name="Medium Shading 2 Accent 5" w:uiPriority="64"/>
-    <w:lsdException w:name="Medium List 1 Accent 5" w:uiPriority="65"/>
-    <w:lsdException w:name="Medium List 2 Accent 5" w:uiPriority="66"/>
-    <w:lsdException w:name="Medium Grid 1 Accent 5" w:uiPriority="67"/>
-    <w:lsdException w:name="Medium Grid 2 Accent 5" w:uiPriority="68"/>
-    <w:lsdException w:name="Medium Grid 3 Accent 5" w:uiPriority="69"/>
-    <w:lsdException w:name="Dark List Accent 5" w:uiPriority="70"/>
-    <w:lsdException w:name="Colorful Shading Accent 5" w:uiPriority="71"/>
-    <w:lsdException w:name="Colorful List Accent 5" w:uiPriority="72"/>
-    <w:lsdException w:name="Colorful Grid Accent 5" w:uiPriority="73"/>
-    <w:lsdException w:name="Light Shading Accent 6" w:uiPriority="60"/>
-    <w:lsdException w:name="Light List Accent 6" w:uiPriority="61"/>
-    <w:lsdException w:name="Light Grid Accent 6" w:uiPriority="62"/>
-    <w:lsdException w:name="Medium Shading 1 Accent 6" w:uiPriority="63"/>
-    <w:lsdException w:name="Medium Shading 2 Accent 6" w:uiPriority="64"/>
-    <w:lsdException w:name="Medium List 1 Accent 6" w:uiPriority="65"/>
-    <w:lsdException w:name="Medium List 2 Accent 6" w:uiPriority="66"/>
-    <w:lsdException w:name="Medium Grid 1 Accent 6" w:uiPriority="67"/>
-    <w:lsdException w:name="Medium Grid 2 Accent 6" w:uiPriority="68"/>
-    <w:lsdException w:name="Medium Grid 3 Accent 6" w:uiPriority="69"/>
-    <w:lsdException w:name="Dark List Accent 6" w:uiPriority="70"/>
-    <w:lsdException w:name="Colorful Shading Accent 6" w:uiPriority="71"/>
-    <w:lsdException w:name="Colorful List Accent 6" w:uiPriority="72"/>
-    <w:lsdException w:name="Colorful Grid Accent 6" w:uiPriority="73"/>
-    <w:lsdException w:name="Subtle Emphasis" w:uiPriority="19" w:qFormat="1"/>
-    <w:lsdException w:name="Intense Emphasis" w:uiPriority="21" w:qFormat="1"/>
-    <w:lsdException w:name="Subtle Reference" w:uiPriority="31" w:qFormat="1"/>
-    <w:lsdException w:name="Intense Reference" w:uiPriority="32" w:qFormat="1"/>
-    <w:lsdException w:name="Book Title" w:uiPriority="33" w:qFormat="1"/>
-    <w:lsdException w:name="Bibliography" w:semiHidden="1" w:uiPriority="37" w:unhideWhenUsed="1"/>
-    <w:lsdException w:name="TOC Heading" w:semiHidden="1" w:uiPriority="39" w:unhideWhenUsed="1" w:qFormat="1"/>
-    <w:lsdException w:name="Plain Table 1" w:uiPriority="41"/>
-    <w:lsdException w:name="Plain Table 2" w:uiPriority="42"/>
-    <w:lsdException w:name="Plain Table 3" w:uiPriority="43"/>
-    <w:lsdException w:name="Plain Table 4" w:uiPriority="44"/>
-    <w:lsdException w:name="Plain Table 5" w:uiPriority="45"/>
-    <w:lsdException w:name="Grid Table Light" w:uiPriority="40"/>
-    <w:lsdException w:name="Grid Table 1 Light" w:uiPriority="46"/>
-    <w:lsdException w:name="Grid Table 2" w:uiPriority="47"/>
-    <w:lsdException w:name="Grid Table 3" w:uiPriority="48"/>
-    <w:lsdException w:name="Grid Table 4" w:uiPriority="49"/>
-    <w:lsdException w:name="Grid Table 5 Dark" w:uiPriority="50"/>
-    <w:lsdException w:name="Grid Table 6 Colorful" w:uiPriority="51"/>
-    <w:lsdException w:name="Grid Table 7 Colorful" w:uiPriority="52"/>
-    <w:lsdException w:name="Grid Table 1 Light Accent 1" w:uiPriority="46"/>
-    <w:lsdException w:name="Grid Table 2 Accent 1" w:uiPriority="47"/>
-    <w:lsdException w:name="Grid Table 3 Accent 1" w:uiPriority="48"/>
-    <w:lsdException w:name="Grid Table 4 Accent 1" w:uiPriority="49"/>
-    <w:lsdException w:name="Grid Table 5 Dark Accent 1" w:uiPriority="50"/>
-    <w:lsdException w:name="Grid Table 6 Colorful Accent 1" w:uiPriority="51"/>
-    <w:lsdException w:name="Grid Table 7 Colorful Accent 1" w:uiPriority="52"/>
-    <w:lsdException w:name="Grid Table 1 Light Accent 2" w:uiPriority="46"/>
-    <w:lsdException w:name="Grid Table 2 Accent 2" w:uiPriority="47"/>
-    <w:lsdException w:name="Grid Table 3 Accent 2" w:uiPriority="48"/>
-    <w:lsdException w:name="Grid Table 4 Accent 2" w:uiPriority="49"/>
-    <w:lsdException w:name="Grid Table 5 Dark Accent 2" w:uiPriority="50"/>
-    <w:lsdException w:name="Grid Table 6 Colorful Accent 2" w:uiPriority="51"/>
-    <w:lsdException w:name="Grid Table 7 Colorful Accent 2" w:uiPriority="52"/>
-    <w:lsdException w:name="Grid Table 1 Light Accent 3" w:uiPriority="46"/>
-    <w:lsdException w:name="Grid Table 2 Accent 3" w:uiPriority="47"/>
-    <w:lsdException w:name="Grid Table 3 Accent 3" w:uiPriority="48"/>
-    <w:lsdException w:name="Grid Table 4 Accent 3" w:uiPriority="49"/>
-    <w:lsdException w:name="Grid Table 5 Dark Accent 3" w:uiPriority="50"/>
-    <w:lsdException w:name="Grid Table 6 Colorful Accent 3" w:uiPriority="51"/>
-    <w:lsdException w:name="Grid Table 7 Colorful Accent 3" w:uiPriority="52"/>
-    <w:lsdException w:name="Grid Table 1 Light Accent 4" w:uiPriority="46"/>
-    <w:lsdException w:name="Grid Table 2 Accent 4" w:uiPriority="47"/>
-    <w:lsdException w:name="Grid Table 3 Accent 4" w:uiPriority="48"/>
-    <w:lsdException w:name="Grid Table 4 Accent 4" w:uiPriority="49"/>
-    <w:lsdException w:name="Grid Table 5 Dark Accent 4" w:uiPriority="50"/>
-    <w:lsdException w:name="Grid Table 6 Colorful Accent 4" w:uiPriority="51"/>
-    <w:lsdException w:name="Grid Table 7 Colorful Accent 4" w:uiPriority="52"/>
-    <w:lsdException w:name="Grid Table 1 Light Accent 5" w:uiPriority="46"/>
-    <w:lsdException w:name="Grid Table 2 Accent 5" w:uiPriority="47"/>
-    <w:lsdException w:name="Grid Table 3 Accent 5" w:uiPriority="48"/>
-    <w:lsdException w:name="Grid Table 4 Accent 5" w:uiPriority="49"/>
-    <w:lsdException w:name="Grid Table 5 Dark Accent 5" w:uiPriority="50"/>
-    <w:lsdException w:name="Grid Table 6 Colorful Accent 5" w:uiPriority="51"/>
-    <w:lsdException w:name="Grid Table 7 Colorful Accent 5" w:uiPriority="52"/>
-    <w:lsdException w:name="Grid Table 1 Light Accent 6" w:uiPriority="46"/>
-    <w:lsdException w:name="Grid Table 2 Accent 6" w:uiPriority="47"/>
-    <w:lsdException w:name="Grid Table 3 Accent 6" w:uiPriority="48"/>
-    <w:lsdException w:name="Grid Table 4 Accent 6" w:uiPriority="49"/>
-    <w:lsdException w:name="Grid Table 5 Dark Accent 6" w:uiPriority="50"/>
-    <w:lsdException w:name="Grid Table 6 Colorful Accent 6" w:uiPriority="51"/>
-    <w:lsdException w:name="Grid Table 7 Colorful Accent 6" w:uiPriority="52"/>
-    <w:lsdException w:name="List Table 1 Light" w:uiPriority="46"/>
-    <w:lsdException w:name="List Table 2" w:uiPriority="47"/>
-    <w:lsdException w:name="List Table 3" w:uiPriority="48"/>
-    <w:lsdException w:name="List Table 4" w:uiPriority="49"/>
-    <w:lsdException w:name="List Table 5 Dark" w:uiPriority="50"/>
-    <w:lsdException w:name="List Table 6 Colorful" w:uiPriority="51"/>
-    <w:lsdException w:name="List Table 7 Colorful" w:uiPriority="52"/>
-    <w:lsdException w:name="List Table 1 Light Accent 1" w:uiPriority="46"/>
-    <w:lsdException w:name="List Table 2 Accent 1" w:uiPriority="47"/>
-    <w:lsdException w:name="List Table 3 Accent 1" w:uiPriority="48"/>
-    <w:lsdException w:name="List Table 4 Accent 1" w:uiPriority="49"/>
-    <w:lsdException w:name="List Table 5 Dark Accent 1" w:uiPriority="50"/>
-    <w:lsdException w:name="List Table 6 Colorful Accent 1" w:uiPriority="51"/>
-    <w:lsdException w:name="List Table 7 Colorful Accent 1" w:uiPriority="52"/>
-    <w:lsdException w:name="List Table 1 Light Accent 2" w:uiPriority="46"/>
-    <w:lsdException w:name="List Table 2 Accent 2" w:uiPriority="47"/>
-    <w:lsdException w:name="List Table 3 Accent 2" w:uiPriority="48"/>
-    <w:lsdException w:name="List Table 4 Accent 2" w:uiPriority="49"/>
-    <w:lsdException w:name="List Table 5 Dark Accent 2" w:uiPriority="50"/>
-    <w:lsdException w:name="List Table 6 Colorful Accent 2" w:uiPriority="51"/>
-    <w:lsdException w:name="List Table 7 Colorful Accent 2" w:uiPriority="52"/>
-    <w:lsdException w:name="List Table 1 Light Accent 3" w:uiPriority="46"/>
-    <w:lsdException w:name="List Table 2 Accent 3" w:uiPriority="47"/>
-    <w:lsdException w:name="List Table 3 Accent 3" w:uiPriority="48"/>
-    <w:lsdException w:name="List Table 4 Accent 3" w:uiPriority="49"/>
-    <w:lsdException w:name="List Table 5 Dark Accent 3" w:uiPriority="50"/>
-    <w:lsdException w:name="List Table 6 Colorful Accent 3" w:uiPriority="51"/>
-    <w:lsdException w:name="List Table 7 Colorful Accent 3" w:uiPriority="52"/>
-    <w:lsdException w:name="List Table 1 Light Accent 4" w:uiPriority="46"/>
-    <w:lsdException w:name="List Table 2 Accent 4" w:uiPriority="47"/>
-    <w:lsdException w:name="List Table 3 Accent 4" w:uiPriority="48"/>
-    <w:lsdException w:name="List Table 4 Accent 4" w:uiPriority="49"/>
-    <w:lsdException w:name="List Table 5 Dark Accent 4" w:uiPriority="50"/>
-    <w:lsdException w:name="List Table 6 Colorful Accent 4" w:uiPriority="51"/>
-    <w:lsdException w:name="List Table 7 Colorful Accent 4" w:uiPriority="52"/>
-    <w:lsdException w:name="List Table 1 Light Accent 5" w:uiPriority="46"/>
-    <w:lsdException w:name="List Table 2 Accent 5" w:uiPriority="47"/>
-    <w:lsdException w:name="List Table 3 Accent 5" w:uiPriority="48"/>
-    <w:lsdException w:name="List Table 4 Accent 5" w:uiPriority="49"/>
-    <w:lsdException w:name="List Table 5 Dark Accent 5" w:uiPriority="50"/>
-    <w:lsdException w:name="List Table 6 Colorful Accent 5" w:uiPriority="51"/>
-    <w:lsdException w:name="List Table 7 Colorful Accent 5" w:uiPriority="52"/>
-    <w:lsdException w:name="List Table 1 Light Accent 6" w:uiPriority="46"/>
-    <w:lsdException w:name="List Table 2 Accent 6" w:uiPriority="47"/>
-    <w:lsdException w:name="List Table 3 Accent 6" w:uiPriority="48"/>
-    <w:lsdException w:name="List Table 4 Accent 6" w:uiPriority="49"/>
-    <w:lsdException w:name="List Table 5 Dark Accent 6" w:uiPriority="50"/>
-    <w:lsdException w:name="List Table 6 Colorful Accent 6" w:uiPriority="51"/>
-    <w:lsdException w:name="List Table 7 Colorful Accent 6" w:uiPriority="52"/>
-    <w:lsdException w:name="Mention" w:semiHidden="1" w:unhideWhenUsed="1"/>
-    <w:lsdException w:name="Smart Hyperlink" w:semiHidden="1" w:unhideWhenUsed="1"/>
-    <w:lsdException w:name="Hashtag" w:semiHidden="1" w:unhideWhenUsed="1"/>
-    <w:lsdException w:name="Unresolved Mention" w:semiHidden="1" w:unhideWhenUsed="1"/>
-    <w:lsdException w:name="Smart Link" w:semiHidden="1" w:unhideWhenUsed="1"/>
-  </w:latentStyles>
-  <w:style w:type="paragraph" w:default="1" w:styleId="Normal">
-    <w:name w:val="Normal"/>
-    <w:qFormat/>
-  </w:style>
-  <w:style w:type="character" w:default="1" w:styleId="Policepardfaut">
-    <w:name w:val="Default Paragraph Font"/>
-    <w:uiPriority w:val="1"/>
-    <w:semiHidden/>
-    <w:unhideWhenUsed/>
-  </w:style>
-  <w:style w:type="table" w:default="1" w:styleId="TableauNormal">
-    <w:name w:val="Normal Table"/>
-    <w:uiPriority w:val="99"/>
-    <w:semiHidden/>
-    <w:unhideWhenUsed/>
-    <w:tblPr>
-      <w:tblInd w:w="0" w:type="dxa"/>
-      <w:tblCellMar>
-        <w:top w:w="0" w:type="dxa"/>
-        <w:left w:w="108" w:type="dxa"/>
-        <w:bottom w:w="0" w:type="dxa"/>
-        <w:right w:w="108" w:type="dxa"/>
-      </w:tblCellMar>
-    </w:tblPr>
-  </w:style>
-  <w:style w:type="numbering" w:default="1" w:styleId="Aucuneliste">
-    <w:name w:val="No List"/>
-    <w:uiPriority w:val="99"/>
-    <w:semiHidden/>
-    <w:unhideWhenUsed/>
-  </w:style>
-  <w:style w:type="character" w:styleId="Textedelespacerserv">
-    <w:name w:val="Placeholder Text"/>
-    <w:basedOn w:val="Policepardfaut"/>
-    <w:uiPriority w:val="99"/>
-    <w:semiHidden/>
-    <w:rPr>
-      <w:color w:val="808080"/>
-    </w:rPr>
-  </w:style>
-  <w:style w:type="paragraph" w:customStyle="1" w:styleId="0B2A54D3BA454AB1AAA2D516F914BD59">
-    <w:name w:val="0B2A54D3BA454AB1AAA2D516F914BD59"/>
-  </w:style>
-</w:styles>
-</file>
-
-<file path=word/glossary/webSettings.xml><?xml version="1.0" encoding="utf-8"?>
-<w:webSettings xmlns:mc="http://schemas.openxmlformats.org/markup-compatibility/2006" xmlns:r="http://schemas.openxmlformats.org/officeDocument/2006/relationships" xmlns:w="http://schemas.openxmlformats.org/wordprocessingml/2006/main" xmlns:w14="http://schemas.microsoft.com/office/word/2010/wordml" xmlns:w15="http://schemas.microsoft.com/office/word/2012/wordml" xmlns:w16cid="http://schemas.microsoft.com/office/word/2016/wordml/cid" xmlns:w16se="http://schemas.microsoft.com/office/word/2015/wordml/symex" mc:Ignorable="w14 w15 w16se w16cid">
-  <w:optimizeForBrowser/>
-  <w:allowPNG/>
-</w:webSettings>
-</file>
-
 <file path=word/theme/theme1.xml><?xml version="1.0" encoding="utf-8"?>
 <a:theme xmlns:a="http://schemas.openxmlformats.org/drawingml/2006/main" name="Thème Office">
   <a:themeElements>
@@ -9282,7 +8309,7 @@
 </file>
 
 <file path=customXml/itemProps2.xml><?xml version="1.0" encoding="utf-8"?>
-<ds:datastoreItem xmlns:ds="http://schemas.openxmlformats.org/officeDocument/2006/customXml" ds:itemID="{20279724-7A0F-4F9D-9479-04F70C272743}">
+<ds:datastoreItem xmlns:ds="http://schemas.openxmlformats.org/officeDocument/2006/customXml" ds:itemID="{36D3F494-7919-4803-96C8-8228CFAD7177}">
   <ds:schemaRefs>
     <ds:schemaRef ds:uri="http://schemas.openxmlformats.org/officeDocument/2006/bibliography"/>
   </ds:schemaRefs>

</xml_diff>

<commit_message>
fin de correction de bibli et continuite de course de chevaux
</commit_message>
<xml_diff>
--- a/FOAD/Merise/Exercises/Documents/bibliothèque.docx
+++ b/FOAD/Merise/Exercises/Documents/bibliothèque.docx
@@ -3,8 +3,8 @@
 <w:document xmlns:wpc="http://schemas.microsoft.com/office/word/2010/wordprocessingCanvas" xmlns:cx="http://schemas.microsoft.com/office/drawing/2014/chartex" xmlns:cx1="http://schemas.microsoft.com/office/drawing/2015/9/8/chartex" xmlns:cx2="http://schemas.microsoft.com/office/drawing/2015/10/21/chartex" xmlns:cx3="http://schemas.microsoft.com/office/drawing/2016/5/9/chartex" xmlns:cx4="http://schemas.microsoft.com/office/drawing/2016/5/10/chartex" xmlns:cx5="http://schemas.microsoft.com/office/drawing/2016/5/11/chartex" xmlns:cx6="http://schemas.microsoft.com/office/drawing/2016/5/12/chartex" xmlns:cx7="http://schemas.microsoft.com/office/drawing/2016/5/13/chartex" xmlns:cx8="http://schemas.microsoft.com/office/drawing/2016/5/14/chartex" xmlns:mc="http://schemas.openxmlformats.org/markup-compatibility/2006" xmlns:aink="http://schemas.microsoft.com/office/drawing/2016/ink" xmlns:am3d="http://schemas.microsoft.com/office/drawing/2017/model3d" xmlns:o="urn:schemas-microsoft-com:office:office" xmlns:r="http://schemas.openxmlformats.org/officeDocument/2006/relationships" xmlns:m="http://schemas.openxmlformats.org/officeDocument/2006/math" xmlns:v="urn:schemas-microsoft-com:vml" xmlns:wp14="http://schemas.microsoft.com/office/word/2010/wordprocessingDrawing" xmlns:wp="http://schemas.openxmlformats.org/drawingml/2006/wordprocessingDrawing" xmlns:w10="urn:schemas-microsoft-com:office:word" xmlns:w="http://schemas.openxmlformats.org/wordprocessingml/2006/main" xmlns:w14="http://schemas.microsoft.com/office/word/2010/wordml" xmlns:w15="http://schemas.microsoft.com/office/word/2012/wordml" xmlns:w16cid="http://schemas.microsoft.com/office/word/2016/wordml/cid" xmlns:w16se="http://schemas.microsoft.com/office/word/2015/wordml/symex" xmlns:wpg="http://schemas.microsoft.com/office/word/2010/wordprocessingGroup" xmlns:wpi="http://schemas.microsoft.com/office/word/2010/wordprocessingInk" xmlns:wne="http://schemas.microsoft.com/office/word/2006/wordml" xmlns:wps="http://schemas.microsoft.com/office/word/2010/wordprocessingShape" mc:Ignorable="w14 w15 w16se w16cid wp14">
   <w:background w:color="272727" w:themeColor="text1" w:themeTint="D8"/>
   <w:body>
-    <w:bookmarkStart w:id="0" w:name="_Toc46311733" w:displacedByCustomXml="next"/>
-    <w:bookmarkStart w:id="1" w:name="_Toc46311831" w:displacedByCustomXml="next"/>
+    <w:bookmarkStart w:id="0" w:name="_Toc46311831" w:displacedByCustomXml="next"/>
+    <w:bookmarkStart w:id="1" w:name="_Toc46311733" w:displacedByCustomXml="next"/>
     <w:sdt>
       <w:sdtPr>
         <w:id w:val="390770121"/>
@@ -162,13 +162,7 @@
                                   <w:p/>
                                   <w:sdt>
                                     <w:sdtPr>
-                                      <w:rPr>
-                                        <w:rFonts w:asciiTheme="minorHAnsi" w:eastAsiaTheme="minorEastAsia" w:hAnsiTheme="minorHAnsi" w:cstheme="minorBidi"/>
-                                        <w:color w:val="auto"/>
-                                        <w:sz w:val="21"/>
-                                        <w:szCs w:val="21"/>
-                                      </w:rPr>
-                                      <w:id w:val="-180205381"/>
+                                      <w:id w:val="-1286809121"/>
                                       <w:docPartObj>
                                         <w:docPartGallery w:val="Table of Contents"/>
                                         <w:docPartUnique/>
@@ -176,8 +170,12 @@
                                     </w:sdtPr>
                                     <w:sdtEndPr>
                                       <w:rPr>
+                                        <w:rFonts w:asciiTheme="minorHAnsi" w:eastAsiaTheme="minorEastAsia" w:hAnsiTheme="minorHAnsi" w:cstheme="minorBidi"/>
                                         <w:b/>
                                         <w:bCs/>
+                                        <w:color w:val="auto"/>
+                                        <w:sz w:val="21"/>
+                                        <w:szCs w:val="21"/>
                                       </w:rPr>
                                     </w:sdtEndPr>
                                     <w:sdtContent>
@@ -200,24 +198,15 @@
                                           </w:rPr>
                                         </w:pPr>
                                         <w:r>
-                                          <w:rPr>
-                                            <w:color w:val="FFFFFF" w:themeColor="background1"/>
-                                          </w:rPr>
                                           <w:fldChar w:fldCharType="begin"/>
                                         </w:r>
                                         <w:r>
-                                          <w:rPr>
-                                            <w:color w:val="FFFFFF" w:themeColor="background1"/>
-                                          </w:rPr>
                                           <w:instrText xml:space="preserve"> TOC \o "1-3" \h \z \u </w:instrText>
                                         </w:r>
                                         <w:r>
-                                          <w:rPr>
-                                            <w:color w:val="FFFFFF" w:themeColor="background1"/>
-                                          </w:rPr>
                                           <w:fldChar w:fldCharType="separate"/>
                                         </w:r>
-                                        <w:hyperlink w:anchor="_Toc47689199" w:history="1">
+                                        <w:hyperlink w:anchor="_Toc49235741" w:history="1">
                                           <w:r>
                                             <w:rPr>
                                               <w:rStyle w:val="Lienhypertexte"/>
@@ -246,7 +235,7 @@
                                               <w:noProof/>
                                               <w:webHidden/>
                                             </w:rPr>
-                                            <w:instrText xml:space="preserve"> PAGEREF _Toc47689199 \h </w:instrText>
+                                            <w:instrText xml:space="preserve"> PAGEREF _Toc49235741 \h </w:instrText>
                                           </w:r>
                                           <w:r>
                                             <w:rPr>
@@ -287,7 +276,7 @@
                                             <w:lang w:eastAsia="fr-FR"/>
                                           </w:rPr>
                                         </w:pPr>
-                                        <w:hyperlink w:anchor="_Toc47689200" w:history="1">
+                                        <w:hyperlink w:anchor="_Toc49235742" w:history="1">
                                           <w:r>
                                             <w:rPr>
                                               <w:rStyle w:val="Lienhypertexte"/>
@@ -316,7 +305,7 @@
                                               <w:noProof/>
                                               <w:webHidden/>
                                             </w:rPr>
-                                            <w:instrText xml:space="preserve"> PAGEREF _Toc47689200 \h </w:instrText>
+                                            <w:instrText xml:space="preserve"> PAGEREF _Toc49235742 \h </w:instrText>
                                           </w:r>
                                           <w:r>
                                             <w:rPr>
@@ -357,7 +346,7 @@
                                             <w:lang w:eastAsia="fr-FR"/>
                                           </w:rPr>
                                         </w:pPr>
-                                        <w:hyperlink w:anchor="_Toc47689201" w:history="1">
+                                        <w:hyperlink w:anchor="_Toc49235743" w:history="1">
                                           <w:r>
                                             <w:rPr>
                                               <w:rStyle w:val="Lienhypertexte"/>
@@ -386,7 +375,7 @@
                                               <w:noProof/>
                                               <w:webHidden/>
                                             </w:rPr>
-                                            <w:instrText xml:space="preserve"> PAGEREF _Toc47689201 \h </w:instrText>
+                                            <w:instrText xml:space="preserve"> PAGEREF _Toc49235743 \h </w:instrText>
                                           </w:r>
                                           <w:r>
                                             <w:rPr>
@@ -427,7 +416,7 @@
                                             <w:lang w:eastAsia="fr-FR"/>
                                           </w:rPr>
                                         </w:pPr>
-                                        <w:hyperlink w:anchor="_Toc47689202" w:history="1">
+                                        <w:hyperlink w:anchor="_Toc49235744" w:history="1">
                                           <w:r>
                                             <w:rPr>
                                               <w:rStyle w:val="Lienhypertexte"/>
@@ -435,7 +424,7 @@
                                               <w:bCs/>
                                               <w:noProof/>
                                             </w:rPr>
-                                            <w:t>Règles additionnelles (Règles d'intégrité)</w:t>
+                                            <w:t>Règles additionnelles (Règles ou contraintes d'intégrité)</w:t>
                                           </w:r>
                                           <w:r>
                                             <w:rPr>
@@ -456,7 +445,7 @@
                                               <w:noProof/>
                                               <w:webHidden/>
                                             </w:rPr>
-                                            <w:instrText xml:space="preserve"> PAGEREF _Toc47689202 \h </w:instrText>
+                                            <w:instrText xml:space="preserve"> PAGEREF _Toc49235744 \h </w:instrText>
                                           </w:r>
                                           <w:r>
                                             <w:rPr>
@@ -497,7 +486,7 @@
                                             <w:lang w:eastAsia="fr-FR"/>
                                           </w:rPr>
                                         </w:pPr>
-                                        <w:hyperlink w:anchor="_Toc47689203" w:history="1">
+                                        <w:hyperlink w:anchor="_Toc49235745" w:history="1">
                                           <w:r>
                                             <w:rPr>
                                               <w:rStyle w:val="Lienhypertexte"/>
@@ -526,7 +515,7 @@
                                               <w:noProof/>
                                               <w:webHidden/>
                                             </w:rPr>
-                                            <w:instrText xml:space="preserve"> PAGEREF _Toc47689203 \h </w:instrText>
+                                            <w:instrText xml:space="preserve"> PAGEREF _Toc49235745 \h </w:instrText>
                                           </w:r>
                                           <w:r>
                                             <w:rPr>
@@ -567,7 +556,7 @@
                                             <w:lang w:eastAsia="fr-FR"/>
                                           </w:rPr>
                                         </w:pPr>
-                                        <w:hyperlink w:anchor="_Toc47689204" w:history="1">
+                                        <w:hyperlink w:anchor="_Toc49235746" w:history="1">
                                           <w:r>
                                             <w:rPr>
                                               <w:rStyle w:val="Lienhypertexte"/>
@@ -575,7 +564,7 @@
                                               <w:bCs/>
                                               <w:noProof/>
                                             </w:rPr>
-                                            <w:t>Matrice</w:t>
+                                            <w:t>Dépendances fonctionnelles simples</w:t>
                                           </w:r>
                                           <w:r>
                                             <w:rPr>
@@ -596,7 +585,147 @@
                                               <w:noProof/>
                                               <w:webHidden/>
                                             </w:rPr>
-                                            <w:instrText xml:space="preserve"> PAGEREF _Toc47689204 \h </w:instrText>
+                                            <w:instrText xml:space="preserve"> PAGEREF _Toc49235746 \h </w:instrText>
+                                          </w:r>
+                                          <w:r>
+                                            <w:rPr>
+                                              <w:noProof/>
+                                              <w:webHidden/>
+                                            </w:rPr>
+                                          </w:r>
+                                          <w:r>
+                                            <w:rPr>
+                                              <w:noProof/>
+                                              <w:webHidden/>
+                                            </w:rPr>
+                                            <w:fldChar w:fldCharType="separate"/>
+                                          </w:r>
+                                          <w:r>
+                                            <w:rPr>
+                                              <w:noProof/>
+                                              <w:webHidden/>
+                                            </w:rPr>
+                                            <w:t>3</w:t>
+                                          </w:r>
+                                          <w:r>
+                                            <w:rPr>
+                                              <w:noProof/>
+                                              <w:webHidden/>
+                                            </w:rPr>
+                                            <w:fldChar w:fldCharType="end"/>
+                                          </w:r>
+                                        </w:hyperlink>
+                                      </w:p>
+                                      <w:p>
+                                        <w:pPr>
+                                          <w:pStyle w:val="TM1"/>
+                                          <w:rPr>
+                                            <w:noProof/>
+                                            <w:sz w:val="22"/>
+                                            <w:szCs w:val="22"/>
+                                            <w:lang w:eastAsia="fr-FR"/>
+                                          </w:rPr>
+                                        </w:pPr>
+                                        <w:hyperlink w:anchor="_Toc49235747" w:history="1">
+                                          <w:r>
+                                            <w:rPr>
+                                              <w:rStyle w:val="Lienhypertexte"/>
+                                              <w:b/>
+                                              <w:bCs/>
+                                              <w:noProof/>
+                                            </w:rPr>
+                                            <w:t>Dépendances fonctionnelles composées</w:t>
+                                          </w:r>
+                                          <w:r>
+                                            <w:rPr>
+                                              <w:noProof/>
+                                              <w:webHidden/>
+                                            </w:rPr>
+                                            <w:tab/>
+                                          </w:r>
+                                          <w:r>
+                                            <w:rPr>
+                                              <w:noProof/>
+                                              <w:webHidden/>
+                                            </w:rPr>
+                                            <w:fldChar w:fldCharType="begin"/>
+                                          </w:r>
+                                          <w:r>
+                                            <w:rPr>
+                                              <w:noProof/>
+                                              <w:webHidden/>
+                                            </w:rPr>
+                                            <w:instrText xml:space="preserve"> PAGEREF _Toc49235747 \h </w:instrText>
+                                          </w:r>
+                                          <w:r>
+                                            <w:rPr>
+                                              <w:noProof/>
+                                              <w:webHidden/>
+                                            </w:rPr>
+                                          </w:r>
+                                          <w:r>
+                                            <w:rPr>
+                                              <w:noProof/>
+                                              <w:webHidden/>
+                                            </w:rPr>
+                                            <w:fldChar w:fldCharType="separate"/>
+                                          </w:r>
+                                          <w:r>
+                                            <w:rPr>
+                                              <w:noProof/>
+                                              <w:webHidden/>
+                                            </w:rPr>
+                                            <w:t>3</w:t>
+                                          </w:r>
+                                          <w:r>
+                                            <w:rPr>
+                                              <w:noProof/>
+                                              <w:webHidden/>
+                                            </w:rPr>
+                                            <w:fldChar w:fldCharType="end"/>
+                                          </w:r>
+                                        </w:hyperlink>
+                                      </w:p>
+                                      <w:p>
+                                        <w:pPr>
+                                          <w:pStyle w:val="TM1"/>
+                                          <w:rPr>
+                                            <w:noProof/>
+                                            <w:sz w:val="22"/>
+                                            <w:szCs w:val="22"/>
+                                            <w:lang w:eastAsia="fr-FR"/>
+                                          </w:rPr>
+                                        </w:pPr>
+                                        <w:hyperlink w:anchor="_Toc49235748" w:history="1">
+                                          <w:r>
+                                            <w:rPr>
+                                              <w:rStyle w:val="Lienhypertexte"/>
+                                              <w:b/>
+                                              <w:bCs/>
+                                              <w:noProof/>
+                                            </w:rPr>
+                                            <w:t>Modèle logique des données (MLD)</w:t>
+                                          </w:r>
+                                          <w:r>
+                                            <w:rPr>
+                                              <w:noProof/>
+                                              <w:webHidden/>
+                                            </w:rPr>
+                                            <w:tab/>
+                                          </w:r>
+                                          <w:r>
+                                            <w:rPr>
+                                              <w:noProof/>
+                                              <w:webHidden/>
+                                            </w:rPr>
+                                            <w:fldChar w:fldCharType="begin"/>
+                                          </w:r>
+                                          <w:r>
+                                            <w:rPr>
+                                              <w:noProof/>
+                                              <w:webHidden/>
+                                            </w:rPr>
+                                            <w:instrText xml:space="preserve"> PAGEREF _Toc49235748 \h </w:instrText>
                                           </w:r>
                                           <w:r>
                                             <w:rPr>
@@ -632,13 +761,16 @@
                                           <w:rPr>
                                             <w:b/>
                                             <w:bCs/>
-                                            <w:color w:val="FFFFFF" w:themeColor="background1"/>
                                           </w:rPr>
                                           <w:fldChar w:fldCharType="end"/>
                                         </w:r>
                                       </w:p>
                                     </w:sdtContent>
                                   </w:sdt>
+                                  <w:p>
+                                    <w:bookmarkStart w:id="2" w:name="_GoBack"/>
+                                    <w:bookmarkEnd w:id="2"/>
+                                  </w:p>
                                 </w:txbxContent>
                               </wps:txbx>
                               <wps:bodyPr rot="0" spcFirstLastPara="0" vertOverflow="overflow" horzOverflow="overflow" vert="horz" wrap="square" lIns="685800" tIns="685800" rIns="914400" bIns="4572000" numCol="1" spcCol="0" rtlCol="0" fromWordArt="0" anchor="t" anchorCtr="0" forceAA="0" compatLnSpc="1">
@@ -1253,13 +1385,7 @@
                             <w:p/>
                             <w:sdt>
                               <w:sdtPr>
-                                <w:rPr>
-                                  <w:rFonts w:asciiTheme="minorHAnsi" w:eastAsiaTheme="minorEastAsia" w:hAnsiTheme="minorHAnsi" w:cstheme="minorBidi"/>
-                                  <w:color w:val="auto"/>
-                                  <w:sz w:val="21"/>
-                                  <w:szCs w:val="21"/>
-                                </w:rPr>
-                                <w:id w:val="-180205381"/>
+                                <w:id w:val="-1286809121"/>
                                 <w:docPartObj>
                                   <w:docPartGallery w:val="Table of Contents"/>
                                   <w:docPartUnique/>
@@ -1267,8 +1393,12 @@
                               </w:sdtPr>
                               <w:sdtEndPr>
                                 <w:rPr>
+                                  <w:rFonts w:asciiTheme="minorHAnsi" w:eastAsiaTheme="minorEastAsia" w:hAnsiTheme="minorHAnsi" w:cstheme="minorBidi"/>
                                   <w:b/>
                                   <w:bCs/>
+                                  <w:color w:val="auto"/>
+                                  <w:sz w:val="21"/>
+                                  <w:szCs w:val="21"/>
                                 </w:rPr>
                               </w:sdtEndPr>
                               <w:sdtContent>
@@ -1291,24 +1421,15 @@
                                     </w:rPr>
                                   </w:pPr>
                                   <w:r>
-                                    <w:rPr>
-                                      <w:color w:val="FFFFFF" w:themeColor="background1"/>
-                                    </w:rPr>
                                     <w:fldChar w:fldCharType="begin"/>
                                   </w:r>
                                   <w:r>
-                                    <w:rPr>
-                                      <w:color w:val="FFFFFF" w:themeColor="background1"/>
-                                    </w:rPr>
                                     <w:instrText xml:space="preserve"> TOC \o "1-3" \h \z \u </w:instrText>
                                   </w:r>
                                   <w:r>
-                                    <w:rPr>
-                                      <w:color w:val="FFFFFF" w:themeColor="background1"/>
-                                    </w:rPr>
                                     <w:fldChar w:fldCharType="separate"/>
                                   </w:r>
-                                  <w:hyperlink w:anchor="_Toc47689199" w:history="1">
+                                  <w:hyperlink w:anchor="_Toc49235741" w:history="1">
                                     <w:r>
                                       <w:rPr>
                                         <w:rStyle w:val="Lienhypertexte"/>
@@ -1337,7 +1458,7 @@
                                         <w:noProof/>
                                         <w:webHidden/>
                                       </w:rPr>
-                                      <w:instrText xml:space="preserve"> PAGEREF _Toc47689199 \h </w:instrText>
+                                      <w:instrText xml:space="preserve"> PAGEREF _Toc49235741 \h </w:instrText>
                                     </w:r>
                                     <w:r>
                                       <w:rPr>
@@ -1378,7 +1499,7 @@
                                       <w:lang w:eastAsia="fr-FR"/>
                                     </w:rPr>
                                   </w:pPr>
-                                  <w:hyperlink w:anchor="_Toc47689200" w:history="1">
+                                  <w:hyperlink w:anchor="_Toc49235742" w:history="1">
                                     <w:r>
                                       <w:rPr>
                                         <w:rStyle w:val="Lienhypertexte"/>
@@ -1407,7 +1528,7 @@
                                         <w:noProof/>
                                         <w:webHidden/>
                                       </w:rPr>
-                                      <w:instrText xml:space="preserve"> PAGEREF _Toc47689200 \h </w:instrText>
+                                      <w:instrText xml:space="preserve"> PAGEREF _Toc49235742 \h </w:instrText>
                                     </w:r>
                                     <w:r>
                                       <w:rPr>
@@ -1448,7 +1569,7 @@
                                       <w:lang w:eastAsia="fr-FR"/>
                                     </w:rPr>
                                   </w:pPr>
-                                  <w:hyperlink w:anchor="_Toc47689201" w:history="1">
+                                  <w:hyperlink w:anchor="_Toc49235743" w:history="1">
                                     <w:r>
                                       <w:rPr>
                                         <w:rStyle w:val="Lienhypertexte"/>
@@ -1477,7 +1598,7 @@
                                         <w:noProof/>
                                         <w:webHidden/>
                                       </w:rPr>
-                                      <w:instrText xml:space="preserve"> PAGEREF _Toc47689201 \h </w:instrText>
+                                      <w:instrText xml:space="preserve"> PAGEREF _Toc49235743 \h </w:instrText>
                                     </w:r>
                                     <w:r>
                                       <w:rPr>
@@ -1518,7 +1639,7 @@
                                       <w:lang w:eastAsia="fr-FR"/>
                                     </w:rPr>
                                   </w:pPr>
-                                  <w:hyperlink w:anchor="_Toc47689202" w:history="1">
+                                  <w:hyperlink w:anchor="_Toc49235744" w:history="1">
                                     <w:r>
                                       <w:rPr>
                                         <w:rStyle w:val="Lienhypertexte"/>
@@ -1526,7 +1647,7 @@
                                         <w:bCs/>
                                         <w:noProof/>
                                       </w:rPr>
-                                      <w:t>Règles additionnelles (Règles d'intégrité)</w:t>
+                                      <w:t>Règles additionnelles (Règles ou contraintes d'intégrité)</w:t>
                                     </w:r>
                                     <w:r>
                                       <w:rPr>
@@ -1547,7 +1668,7 @@
                                         <w:noProof/>
                                         <w:webHidden/>
                                       </w:rPr>
-                                      <w:instrText xml:space="preserve"> PAGEREF _Toc47689202 \h </w:instrText>
+                                      <w:instrText xml:space="preserve"> PAGEREF _Toc49235744 \h </w:instrText>
                                     </w:r>
                                     <w:r>
                                       <w:rPr>
@@ -1588,7 +1709,7 @@
                                       <w:lang w:eastAsia="fr-FR"/>
                                     </w:rPr>
                                   </w:pPr>
-                                  <w:hyperlink w:anchor="_Toc47689203" w:history="1">
+                                  <w:hyperlink w:anchor="_Toc49235745" w:history="1">
                                     <w:r>
                                       <w:rPr>
                                         <w:rStyle w:val="Lienhypertexte"/>
@@ -1617,7 +1738,7 @@
                                         <w:noProof/>
                                         <w:webHidden/>
                                       </w:rPr>
-                                      <w:instrText xml:space="preserve"> PAGEREF _Toc47689203 \h </w:instrText>
+                                      <w:instrText xml:space="preserve"> PAGEREF _Toc49235745 \h </w:instrText>
                                     </w:r>
                                     <w:r>
                                       <w:rPr>
@@ -1658,7 +1779,7 @@
                                       <w:lang w:eastAsia="fr-FR"/>
                                     </w:rPr>
                                   </w:pPr>
-                                  <w:hyperlink w:anchor="_Toc47689204" w:history="1">
+                                  <w:hyperlink w:anchor="_Toc49235746" w:history="1">
                                     <w:r>
                                       <w:rPr>
                                         <w:rStyle w:val="Lienhypertexte"/>
@@ -1666,7 +1787,7 @@
                                         <w:bCs/>
                                         <w:noProof/>
                                       </w:rPr>
-                                      <w:t>Matrice</w:t>
+                                      <w:t>Dépendances fonctionnelles simples</w:t>
                                     </w:r>
                                     <w:r>
                                       <w:rPr>
@@ -1687,7 +1808,147 @@
                                         <w:noProof/>
                                         <w:webHidden/>
                                       </w:rPr>
-                                      <w:instrText xml:space="preserve"> PAGEREF _Toc47689204 \h </w:instrText>
+                                      <w:instrText xml:space="preserve"> PAGEREF _Toc49235746 \h </w:instrText>
+                                    </w:r>
+                                    <w:r>
+                                      <w:rPr>
+                                        <w:noProof/>
+                                        <w:webHidden/>
+                                      </w:rPr>
+                                    </w:r>
+                                    <w:r>
+                                      <w:rPr>
+                                        <w:noProof/>
+                                        <w:webHidden/>
+                                      </w:rPr>
+                                      <w:fldChar w:fldCharType="separate"/>
+                                    </w:r>
+                                    <w:r>
+                                      <w:rPr>
+                                        <w:noProof/>
+                                        <w:webHidden/>
+                                      </w:rPr>
+                                      <w:t>3</w:t>
+                                    </w:r>
+                                    <w:r>
+                                      <w:rPr>
+                                        <w:noProof/>
+                                        <w:webHidden/>
+                                      </w:rPr>
+                                      <w:fldChar w:fldCharType="end"/>
+                                    </w:r>
+                                  </w:hyperlink>
+                                </w:p>
+                                <w:p>
+                                  <w:pPr>
+                                    <w:pStyle w:val="TM1"/>
+                                    <w:rPr>
+                                      <w:noProof/>
+                                      <w:sz w:val="22"/>
+                                      <w:szCs w:val="22"/>
+                                      <w:lang w:eastAsia="fr-FR"/>
+                                    </w:rPr>
+                                  </w:pPr>
+                                  <w:hyperlink w:anchor="_Toc49235747" w:history="1">
+                                    <w:r>
+                                      <w:rPr>
+                                        <w:rStyle w:val="Lienhypertexte"/>
+                                        <w:b/>
+                                        <w:bCs/>
+                                        <w:noProof/>
+                                      </w:rPr>
+                                      <w:t>Dépendances fonctionnelles composées</w:t>
+                                    </w:r>
+                                    <w:r>
+                                      <w:rPr>
+                                        <w:noProof/>
+                                        <w:webHidden/>
+                                      </w:rPr>
+                                      <w:tab/>
+                                    </w:r>
+                                    <w:r>
+                                      <w:rPr>
+                                        <w:noProof/>
+                                        <w:webHidden/>
+                                      </w:rPr>
+                                      <w:fldChar w:fldCharType="begin"/>
+                                    </w:r>
+                                    <w:r>
+                                      <w:rPr>
+                                        <w:noProof/>
+                                        <w:webHidden/>
+                                      </w:rPr>
+                                      <w:instrText xml:space="preserve"> PAGEREF _Toc49235747 \h </w:instrText>
+                                    </w:r>
+                                    <w:r>
+                                      <w:rPr>
+                                        <w:noProof/>
+                                        <w:webHidden/>
+                                      </w:rPr>
+                                    </w:r>
+                                    <w:r>
+                                      <w:rPr>
+                                        <w:noProof/>
+                                        <w:webHidden/>
+                                      </w:rPr>
+                                      <w:fldChar w:fldCharType="separate"/>
+                                    </w:r>
+                                    <w:r>
+                                      <w:rPr>
+                                        <w:noProof/>
+                                        <w:webHidden/>
+                                      </w:rPr>
+                                      <w:t>3</w:t>
+                                    </w:r>
+                                    <w:r>
+                                      <w:rPr>
+                                        <w:noProof/>
+                                        <w:webHidden/>
+                                      </w:rPr>
+                                      <w:fldChar w:fldCharType="end"/>
+                                    </w:r>
+                                  </w:hyperlink>
+                                </w:p>
+                                <w:p>
+                                  <w:pPr>
+                                    <w:pStyle w:val="TM1"/>
+                                    <w:rPr>
+                                      <w:noProof/>
+                                      <w:sz w:val="22"/>
+                                      <w:szCs w:val="22"/>
+                                      <w:lang w:eastAsia="fr-FR"/>
+                                    </w:rPr>
+                                  </w:pPr>
+                                  <w:hyperlink w:anchor="_Toc49235748" w:history="1">
+                                    <w:r>
+                                      <w:rPr>
+                                        <w:rStyle w:val="Lienhypertexte"/>
+                                        <w:b/>
+                                        <w:bCs/>
+                                        <w:noProof/>
+                                      </w:rPr>
+                                      <w:t>Modèle logique des données (MLD)</w:t>
+                                    </w:r>
+                                    <w:r>
+                                      <w:rPr>
+                                        <w:noProof/>
+                                        <w:webHidden/>
+                                      </w:rPr>
+                                      <w:tab/>
+                                    </w:r>
+                                    <w:r>
+                                      <w:rPr>
+                                        <w:noProof/>
+                                        <w:webHidden/>
+                                      </w:rPr>
+                                      <w:fldChar w:fldCharType="begin"/>
+                                    </w:r>
+                                    <w:r>
+                                      <w:rPr>
+                                        <w:noProof/>
+                                        <w:webHidden/>
+                                      </w:rPr>
+                                      <w:instrText xml:space="preserve"> PAGEREF _Toc49235748 \h </w:instrText>
                                     </w:r>
                                     <w:r>
                                       <w:rPr>
@@ -1723,13 +1984,16 @@
                                     <w:rPr>
                                       <w:b/>
                                       <w:bCs/>
-                                      <w:color w:val="FFFFFF" w:themeColor="background1"/>
                                     </w:rPr>
                                     <w:fldChar w:fldCharType="end"/>
                                   </w:r>
                                 </w:p>
                               </w:sdtContent>
                             </w:sdt>
+                            <w:p>
+                              <w:bookmarkStart w:id="3" w:name="_GoBack"/>
+                              <w:bookmarkEnd w:id="3"/>
+                            </w:p>
                           </w:txbxContent>
                         </v:textbox>
                       </v:rect>
@@ -1844,10 +2108,11 @@
           <w:color w:val="8EAADB" w:themeColor="accent1" w:themeTint="99"/>
         </w:rPr>
       </w:pPr>
-      <w:bookmarkStart w:id="2" w:name="_Toc46905595"/>
-      <w:bookmarkStart w:id="3" w:name="_Toc47075567"/>
-      <w:bookmarkStart w:id="4" w:name="_Toc47075650"/>
-      <w:bookmarkStart w:id="5" w:name="_Toc47689199"/>
+      <w:bookmarkStart w:id="4" w:name="_Toc46905595"/>
+      <w:bookmarkStart w:id="5" w:name="_Toc47075567"/>
+      <w:bookmarkStart w:id="6" w:name="_Toc47075650"/>
+      <w:bookmarkStart w:id="7" w:name="_Toc47689199"/>
+      <w:bookmarkStart w:id="8" w:name="_Toc49235741"/>
       <w:r>
         <w:rPr>
           <w:b/>
@@ -1859,10 +2124,11 @@
       </w:r>
       <w:bookmarkEnd w:id="1"/>
       <w:bookmarkEnd w:id="0"/>
-      <w:bookmarkEnd w:id="2"/>
-      <w:bookmarkEnd w:id="3"/>
       <w:bookmarkEnd w:id="4"/>
       <w:bookmarkEnd w:id="5"/>
+      <w:bookmarkEnd w:id="6"/>
+      <w:bookmarkEnd w:id="7"/>
+      <w:bookmarkEnd w:id="8"/>
     </w:p>
     <w:p>
       <w:pPr>
@@ -1980,10 +2246,11 @@
           <w:color w:val="8EAADB" w:themeColor="accent1" w:themeTint="99"/>
         </w:rPr>
       </w:pPr>
-      <w:bookmarkStart w:id="6" w:name="_Toc47075568"/>
-      <w:bookmarkStart w:id="7" w:name="_Toc47075651"/>
-      <w:bookmarkStart w:id="8" w:name="_Toc46905596"/>
-      <w:bookmarkStart w:id="9" w:name="_Toc47689200"/>
+      <w:bookmarkStart w:id="9" w:name="_Toc47075568"/>
+      <w:bookmarkStart w:id="10" w:name="_Toc47075651"/>
+      <w:bookmarkStart w:id="11" w:name="_Toc47689200"/>
+      <w:bookmarkStart w:id="12" w:name="_Toc46905596"/>
+      <w:bookmarkStart w:id="13" w:name="_Toc49235742"/>
       <w:r>
         <w:rPr>
           <w:b/>
@@ -1992,9 +2259,10 @@
         </w:rPr>
         <w:t>L'interview</w:t>
       </w:r>
-      <w:bookmarkEnd w:id="6"/>
-      <w:bookmarkEnd w:id="7"/>
       <w:bookmarkEnd w:id="9"/>
+      <w:bookmarkEnd w:id="10"/>
+      <w:bookmarkEnd w:id="11"/>
+      <w:bookmarkEnd w:id="13"/>
     </w:p>
     <w:p/>
     <w:p>
@@ -2589,9 +2857,10 @@
           <w:color w:val="8EAADB" w:themeColor="accent1" w:themeTint="99"/>
         </w:rPr>
       </w:pPr>
-      <w:bookmarkStart w:id="10" w:name="_Toc47075569"/>
-      <w:bookmarkStart w:id="11" w:name="_Toc47075652"/>
-      <w:bookmarkStart w:id="12" w:name="_Toc47689201"/>
+      <w:bookmarkStart w:id="14" w:name="_Toc47075569"/>
+      <w:bookmarkStart w:id="15" w:name="_Toc47075652"/>
+      <w:bookmarkStart w:id="16" w:name="_Toc47689201"/>
+      <w:bookmarkStart w:id="17" w:name="_Toc49235743"/>
       <w:r>
         <w:rPr>
           <w:b/>
@@ -2601,9 +2870,9 @@
         <w:lastRenderedPageBreak/>
         <w:t>Les contraintes sur les données</w:t>
       </w:r>
-      <w:bookmarkEnd w:id="8"/>
-      <w:bookmarkEnd w:id="10"/>
-      <w:bookmarkEnd w:id="11"/>
+      <w:bookmarkEnd w:id="12"/>
+      <w:bookmarkEnd w:id="14"/>
+      <w:bookmarkEnd w:id="15"/>
       <w:r>
         <w:rPr>
           <w:b/>
@@ -2612,7 +2881,8 @@
         </w:rPr>
         <w:t xml:space="preserve"> (Règles de gestion)</w:t>
       </w:r>
-      <w:bookmarkEnd w:id="12"/>
+      <w:bookmarkEnd w:id="16"/>
+      <w:bookmarkEnd w:id="17"/>
     </w:p>
     <w:p>
       <w:pPr>
@@ -3372,7 +3642,8 @@
           <w:color w:val="8EAADB" w:themeColor="accent1" w:themeTint="99"/>
         </w:rPr>
       </w:pPr>
-      <w:bookmarkStart w:id="13" w:name="_Toc47689202"/>
+      <w:bookmarkStart w:id="18" w:name="_Toc47689202"/>
+      <w:bookmarkStart w:id="19" w:name="_Toc49235744"/>
       <w:r>
         <w:rPr>
           <w:b/>
@@ -3413,7 +3684,8 @@
         </w:rPr>
         <w:t>d'intégrité)</w:t>
       </w:r>
-      <w:bookmarkEnd w:id="13"/>
+      <w:bookmarkEnd w:id="18"/>
+      <w:bookmarkEnd w:id="19"/>
       <w:r>
         <w:rPr>
           <w:b/>
@@ -3869,7 +4141,55 @@
           <w:sz w:val="28"/>
           <w:szCs w:val="28"/>
         </w:rPr>
-        <w:t xml:space="preserve">Il est plus facile de savoir qui n'à par rendu sont livre avec une date, </w:t>
+        <w:t>Il est plus facile de savoir qui n'</w:t>
+      </w:r>
+      <w:r>
+        <w:rPr>
+          <w:color w:val="C45911" w:themeColor="accent2" w:themeShade="BF"/>
+          <w:sz w:val="28"/>
+          <w:szCs w:val="28"/>
+        </w:rPr>
+        <w:t>a</w:t>
+      </w:r>
+      <w:r>
+        <w:rPr>
+          <w:color w:val="C45911" w:themeColor="accent2" w:themeShade="BF"/>
+          <w:sz w:val="28"/>
+          <w:szCs w:val="28"/>
+        </w:rPr>
+        <w:t xml:space="preserve"> pa</w:t>
+      </w:r>
+      <w:r>
+        <w:rPr>
+          <w:color w:val="C45911" w:themeColor="accent2" w:themeShade="BF"/>
+          <w:sz w:val="28"/>
+          <w:szCs w:val="28"/>
+        </w:rPr>
+        <w:t>s</w:t>
+      </w:r>
+      <w:r>
+        <w:rPr>
+          <w:color w:val="C45911" w:themeColor="accent2" w:themeShade="BF"/>
+          <w:sz w:val="28"/>
+          <w:szCs w:val="28"/>
+        </w:rPr>
+        <w:t xml:space="preserve"> rendu </w:t>
+      </w:r>
+      <w:r>
+        <w:rPr>
+          <w:color w:val="C45911" w:themeColor="accent2" w:themeShade="BF"/>
+          <w:sz w:val="28"/>
+          <w:szCs w:val="28"/>
+        </w:rPr>
+        <w:t>son</w:t>
+      </w:r>
+      <w:r>
+        <w:rPr>
+          <w:color w:val="C45911" w:themeColor="accent2" w:themeShade="BF"/>
+          <w:sz w:val="28"/>
+          <w:szCs w:val="28"/>
+        </w:rPr>
+        <w:t xml:space="preserve"> livre avec une date, </w:t>
       </w:r>
       <w:r>
         <w:rPr>
@@ -4077,11 +4397,12 @@
           <w:color w:val="8EAADB" w:themeColor="accent1" w:themeTint="99"/>
         </w:rPr>
       </w:pPr>
-      <w:bookmarkStart w:id="14" w:name="_Toc46311832"/>
-      <w:bookmarkStart w:id="15" w:name="_Toc46905597"/>
-      <w:bookmarkStart w:id="16" w:name="_Toc47075570"/>
-      <w:bookmarkStart w:id="17" w:name="_Toc47075653"/>
-      <w:bookmarkStart w:id="18" w:name="_Toc47689203"/>
+      <w:bookmarkStart w:id="20" w:name="_Toc46311832"/>
+      <w:bookmarkStart w:id="21" w:name="_Toc46905597"/>
+      <w:bookmarkStart w:id="22" w:name="_Toc47075570"/>
+      <w:bookmarkStart w:id="23" w:name="_Toc47075653"/>
+      <w:bookmarkStart w:id="24" w:name="_Toc47689203"/>
+      <w:bookmarkStart w:id="25" w:name="_Toc49235745"/>
       <w:r>
         <w:rPr>
           <w:b/>
@@ -4091,11 +4412,12 @@
         <w:lastRenderedPageBreak/>
         <w:t>Dictionnaire</w:t>
       </w:r>
-      <w:bookmarkEnd w:id="14"/>
-      <w:bookmarkEnd w:id="15"/>
-      <w:bookmarkEnd w:id="16"/>
-      <w:bookmarkEnd w:id="17"/>
-      <w:bookmarkEnd w:id="18"/>
+      <w:bookmarkEnd w:id="20"/>
+      <w:bookmarkEnd w:id="21"/>
+      <w:bookmarkEnd w:id="22"/>
+      <w:bookmarkEnd w:id="23"/>
+      <w:bookmarkEnd w:id="24"/>
+      <w:bookmarkEnd w:id="25"/>
     </w:p>
     <w:p/>
     <w:p/>
@@ -4129,7 +4451,7 @@
                 <w:u w:val="single"/>
               </w:rPr>
             </w:pPr>
-            <w:bookmarkStart w:id="19" w:name="_Toc46311833"/>
+            <w:bookmarkStart w:id="26" w:name="_Toc46311833"/>
             <w:r>
               <w:rPr>
                 <w:color w:val="FFFFFF" w:themeColor="background1"/>
@@ -4235,12 +4557,14 @@
             <w:tcW w:w="1966" w:type="dxa"/>
           </w:tcPr>
           <w:p>
+            <w:proofErr w:type="spellStart"/>
             <w:r>
               <w:t>client</w:t>
             </w:r>
             <w:r>
               <w:t>_id</w:t>
             </w:r>
+            <w:proofErr w:type="spellEnd"/>
           </w:p>
         </w:tc>
         <w:tc>
@@ -4303,6 +4627,7 @@
             <w:tcW w:w="1966" w:type="dxa"/>
           </w:tcPr>
           <w:p>
+            <w:proofErr w:type="spellStart"/>
             <w:r>
               <w:t>cl</w:t>
             </w:r>
@@ -4312,6 +4637,7 @@
             <w:r>
               <w:t>_nom</w:t>
             </w:r>
+            <w:proofErr w:type="spellEnd"/>
           </w:p>
         </w:tc>
         <w:tc>
@@ -4383,6 +4709,7 @@
             <w:tcW w:w="1966" w:type="dxa"/>
           </w:tcPr>
           <w:p>
+            <w:proofErr w:type="spellStart"/>
             <w:r>
               <w:t>cl</w:t>
             </w:r>
@@ -4392,6 +4719,7 @@
             <w:r>
               <w:t>_address</w:t>
             </w:r>
+            <w:proofErr w:type="spellEnd"/>
           </w:p>
         </w:tc>
         <w:tc>
@@ -4454,6 +4782,7 @@
             <w:tcW w:w="1966" w:type="dxa"/>
           </w:tcPr>
           <w:p>
+            <w:proofErr w:type="spellStart"/>
             <w:r>
               <w:t>cl</w:t>
             </w:r>
@@ -4463,6 +4792,7 @@
             <w:r>
               <w:t>_caution</w:t>
             </w:r>
+            <w:proofErr w:type="spellEnd"/>
           </w:p>
         </w:tc>
         <w:tc>
@@ -4525,7 +4855,8 @@
             <w:tcW w:w="1966" w:type="dxa"/>
           </w:tcPr>
           <w:p>
-            <w:bookmarkStart w:id="20" w:name="_Hlk47025133"/>
+            <w:bookmarkStart w:id="27" w:name="_Hlk47025133"/>
+            <w:proofErr w:type="spellStart"/>
             <w:r>
               <w:t>l</w:t>
             </w:r>
@@ -4541,6 +4872,7 @@
             <w:r>
               <w:t>_id</w:t>
             </w:r>
+            <w:proofErr w:type="spellEnd"/>
           </w:p>
         </w:tc>
         <w:tc>
@@ -4603,6 +4935,7 @@
             <w:tcW w:w="1966" w:type="dxa"/>
           </w:tcPr>
           <w:p>
+            <w:proofErr w:type="spellStart"/>
             <w:r>
               <w:t>l</w:t>
             </w:r>
@@ -4618,6 +4951,7 @@
             <w:r>
               <w:t>_title</w:t>
             </w:r>
+            <w:proofErr w:type="spellEnd"/>
           </w:p>
         </w:tc>
         <w:tc>
@@ -4680,12 +5014,14 @@
             <w:tcW w:w="1966" w:type="dxa"/>
           </w:tcPr>
           <w:p>
+            <w:proofErr w:type="spellStart"/>
             <w:r>
               <w:t>l</w:t>
             </w:r>
             <w:r>
               <w:t>ivre_editeur</w:t>
             </w:r>
+            <w:proofErr w:type="spellEnd"/>
           </w:p>
         </w:tc>
         <w:tc>
@@ -4748,6 +5084,7 @@
             <w:tcW w:w="1966" w:type="dxa"/>
           </w:tcPr>
           <w:p>
+            <w:proofErr w:type="spellStart"/>
             <w:r>
               <w:t>l</w:t>
             </w:r>
@@ -4763,6 +5100,7 @@
             <w:r>
               <w:t>_buy_date</w:t>
             </w:r>
+            <w:proofErr w:type="spellEnd"/>
           </w:p>
         </w:tc>
         <w:tc>
@@ -4819,7 +5157,15 @@
               <w:t xml:space="preserve">Obligatoire, </w:t>
             </w:r>
             <w:r>
-              <w:t>Y-M-D H :i :s</w:t>
+              <w:t>Y-M-D H</w:t>
+            </w:r>
+            <w:proofErr w:type="gramStart"/>
+            <w:r>
+              <w:t xml:space="preserve"> :i</w:t>
+            </w:r>
+            <w:proofErr w:type="gramEnd"/>
+            <w:r>
+              <w:t xml:space="preserve"> :s</w:t>
             </w:r>
           </w:p>
         </w:tc>
@@ -4831,6 +5177,7 @@
             <w:tcW w:w="1966" w:type="dxa"/>
           </w:tcPr>
           <w:p>
+            <w:proofErr w:type="spellStart"/>
             <w:r>
               <w:t>l</w:t>
             </w:r>
@@ -4840,6 +5187,7 @@
             <w:r>
               <w:t>_etat</w:t>
             </w:r>
+            <w:proofErr w:type="spellEnd"/>
           </w:p>
         </w:tc>
         <w:tc>
@@ -4905,6 +5253,7 @@
             <w:tcW w:w="1966" w:type="dxa"/>
           </w:tcPr>
           <w:p>
+            <w:proofErr w:type="spellStart"/>
             <w:r>
               <w:t>emprunt</w:t>
             </w:r>
@@ -4917,6 +5266,7 @@
             <w:r>
               <w:t>_emprunt</w:t>
             </w:r>
+            <w:proofErr w:type="spellEnd"/>
           </w:p>
         </w:tc>
         <w:tc>
@@ -4973,83 +5323,16 @@
               <w:t xml:space="preserve">, </w:t>
             </w:r>
             <w:r>
-              <w:t>Y-M-D H :i :s</w:t>
-            </w:r>
-          </w:p>
-        </w:tc>
-      </w:tr>
-      <w:tr>
-        <w:tc>
-          <w:tcPr>
-            <w:tcW w:w="1966" w:type="dxa"/>
-          </w:tcPr>
-          <w:p>
-            <w:pPr>
-              <w:cnfStyle w:val="001000000000" w:firstRow="0" w:lastRow="0" w:firstColumn="1" w:lastColumn="0" w:oddVBand="0" w:evenVBand="0" w:oddHBand="0" w:evenHBand="0" w:firstRowFirstColumn="0" w:firstRowLastColumn="0" w:lastRowFirstColumn="0" w:lastRowLastColumn="0"/>
-            </w:pPr>
-            <w:r>
-              <w:t>emprunt</w:t>
-            </w:r>
-            <w:r>
-              <w:t>_date_</w:t>
-            </w:r>
-            <w:r>
-              <w:t>retour</w:t>
-            </w:r>
-          </w:p>
-        </w:tc>
-        <w:tc>
-          <w:tcPr>
-            <w:tcW w:w="2443" w:type="dxa"/>
-          </w:tcPr>
-          <w:p>
-            <w:r>
-              <w:t>Date de retour du livre</w:t>
-            </w:r>
-            <w:r>
-              <w:t xml:space="preserve"> emprunté</w:t>
-            </w:r>
-          </w:p>
-        </w:tc>
-        <w:tc>
-          <w:tcPr>
-            <w:tcW w:w="1337" w:type="dxa"/>
-          </w:tcPr>
-          <w:p>
-            <w:r>
-              <w:t>Date Heure</w:t>
-            </w:r>
-          </w:p>
-        </w:tc>
-        <w:tc>
-          <w:tcPr>
-            <w:tcW w:w="1067" w:type="dxa"/>
-          </w:tcPr>
-          <w:p>
-            <w:r>
-              <w:t>-</w:t>
-            </w:r>
-          </w:p>
-        </w:tc>
-        <w:tc>
-          <w:tcPr>
-            <w:tcW w:w="2249" w:type="dxa"/>
-          </w:tcPr>
-          <w:p>
-            <w:r>
-              <w:t>F</w:t>
-            </w:r>
-            <w:r>
-              <w:t>acultative</w:t>
-            </w:r>
-            <w:r>
-              <w:t xml:space="preserve">, </w:t>
-            </w:r>
-            <w:r>
-              <w:t>Y-M-D H :i :s</w:t>
-            </w:r>
-            <w:bookmarkStart w:id="21" w:name="_GoBack"/>
-            <w:bookmarkEnd w:id="21"/>
+              <w:t>Y-M-D H</w:t>
+            </w:r>
+            <w:proofErr w:type="gramStart"/>
+            <w:r>
+              <w:t xml:space="preserve"> :i</w:t>
+            </w:r>
+            <w:proofErr w:type="gramEnd"/>
+            <w:r>
+              <w:t xml:space="preserve"> :s</w:t>
+            </w:r>
           </w:p>
         </w:tc>
       </w:tr>
@@ -5060,12 +5343,17 @@
             <w:tcW w:w="1966" w:type="dxa"/>
           </w:tcPr>
           <w:p>
-            <w:r>
-              <w:t>autheur</w:t>
-            </w:r>
-            <w:r>
-              <w:t>_id</w:t>
-            </w:r>
+            <w:proofErr w:type="spellStart"/>
+            <w:r>
+              <w:t>emprunt</w:t>
+            </w:r>
+            <w:r>
+              <w:t>_date_</w:t>
+            </w:r>
+            <w:r>
+              <w:t>retour</w:t>
+            </w:r>
+            <w:proofErr w:type="spellEnd"/>
           </w:p>
         </w:tc>
         <w:tc>
@@ -5077,7 +5365,10 @@
               <w:cnfStyle w:val="000000000000" w:firstRow="0" w:lastRow="0" w:firstColumn="0" w:lastColumn="0" w:oddVBand="0" w:evenVBand="0" w:oddHBand="0" w:evenHBand="0" w:firstRowFirstColumn="0" w:firstRowLastColumn="0" w:lastRowFirstColumn="0" w:lastRowLastColumn="0"/>
             </w:pPr>
             <w:r>
-              <w:t>Identification de l'auteur</w:t>
+              <w:t>Date de retour du livre</w:t>
+            </w:r>
+            <w:r>
+              <w:t xml:space="preserve"> emprunté</w:t>
             </w:r>
           </w:p>
         </w:tc>
@@ -5090,7 +5381,7 @@
               <w:cnfStyle w:val="000000000000" w:firstRow="0" w:lastRow="0" w:firstColumn="0" w:lastColumn="0" w:oddVBand="0" w:evenVBand="0" w:oddHBand="0" w:evenHBand="0" w:firstRowFirstColumn="0" w:firstRowLastColumn="0" w:lastRowFirstColumn="0" w:lastRowLastColumn="0"/>
             </w:pPr>
             <w:r>
-              <w:t>N</w:t>
+              <w:t>Date Heure</w:t>
             </w:r>
           </w:p>
         </w:tc>
@@ -5103,7 +5394,7 @@
               <w:cnfStyle w:val="000000000000" w:firstRow="0" w:lastRow="0" w:firstColumn="0" w:lastColumn="0" w:oddVBand="0" w:evenVBand="0" w:oddHBand="0" w:evenHBand="0" w:firstRowFirstColumn="0" w:firstRowLastColumn="0" w:lastRowFirstColumn="0" w:lastRowLastColumn="0"/>
             </w:pPr>
             <w:r>
-              <w:t>11</w:t>
+              <w:t>-</w:t>
             </w:r>
           </w:p>
         </w:tc>
@@ -5116,7 +5407,21 @@
               <w:cnfStyle w:val="000000000000" w:firstRow="0" w:lastRow="0" w:firstColumn="0" w:lastColumn="0" w:oddVBand="0" w:evenVBand="0" w:oddHBand="0" w:evenHBand="0" w:firstRowFirstColumn="0" w:firstRowLastColumn="0" w:lastRowFirstColumn="0" w:lastRowLastColumn="0"/>
             </w:pPr>
             <w:r>
-              <w:t>Identifiant, auto-incrémentassions</w:t>
+              <w:t>F</w:t>
+            </w:r>
+            <w:r>
+              <w:t>acultative</w:t>
+            </w:r>
+            <w:r>
+              <w:t>, Y-M-D H</w:t>
+            </w:r>
+            <w:proofErr w:type="gramStart"/>
+            <w:r>
+              <w:t xml:space="preserve"> :i</w:t>
+            </w:r>
+            <w:proofErr w:type="gramEnd"/>
+            <w:r>
+              <w:t xml:space="preserve"> :s</w:t>
             </w:r>
           </w:p>
         </w:tc>
@@ -5128,21 +5433,14 @@
             <w:tcW w:w="1966" w:type="dxa"/>
           </w:tcPr>
           <w:p>
-            <w:r>
-              <w:t>a</w:t>
-            </w:r>
-            <w:r>
-              <w:t>u</w:t>
-            </w:r>
-            <w:r>
-              <w:t>th</w:t>
-            </w:r>
-            <w:r>
-              <w:t>eur</w:t>
-            </w:r>
-            <w:r>
-              <w:t>_lastname</w:t>
-            </w:r>
+            <w:proofErr w:type="spellStart"/>
+            <w:r>
+              <w:t>autheur</w:t>
+            </w:r>
+            <w:r>
+              <w:t>_id</w:t>
+            </w:r>
+            <w:proofErr w:type="spellEnd"/>
           </w:p>
         </w:tc>
         <w:tc>
@@ -5154,7 +5452,7 @@
               <w:cnfStyle w:val="000000000000" w:firstRow="0" w:lastRow="0" w:firstColumn="0" w:lastColumn="0" w:oddVBand="0" w:evenVBand="0" w:oddHBand="0" w:evenHBand="0" w:firstRowFirstColumn="0" w:firstRowLastColumn="0" w:lastRowFirstColumn="0" w:lastRowLastColumn="0"/>
             </w:pPr>
             <w:r>
-              <w:t>Le nom de l'auteur</w:t>
+              <w:t>Identification de l'auteur</w:t>
             </w:r>
           </w:p>
         </w:tc>
@@ -5167,7 +5465,7 @@
               <w:cnfStyle w:val="000000000000" w:firstRow="0" w:lastRow="0" w:firstColumn="0" w:lastColumn="0" w:oddVBand="0" w:evenVBand="0" w:oddHBand="0" w:evenHBand="0" w:firstRowFirstColumn="0" w:firstRowLastColumn="0" w:lastRowFirstColumn="0" w:lastRowLastColumn="0"/>
             </w:pPr>
             <w:r>
-              <w:t xml:space="preserve">A </w:t>
+              <w:t>N</w:t>
             </w:r>
           </w:p>
         </w:tc>
@@ -5180,7 +5478,7 @@
               <w:cnfStyle w:val="000000000000" w:firstRow="0" w:lastRow="0" w:firstColumn="0" w:lastColumn="0" w:oddVBand="0" w:evenVBand="0" w:oddHBand="0" w:evenHBand="0" w:firstRowFirstColumn="0" w:firstRowLastColumn="0" w:lastRowFirstColumn="0" w:lastRowLastColumn="0"/>
             </w:pPr>
             <w:r>
-              <w:t>50</w:t>
+              <w:t>11</w:t>
             </w:r>
           </w:p>
         </w:tc>
@@ -5193,7 +5491,7 @@
               <w:cnfStyle w:val="000000000000" w:firstRow="0" w:lastRow="0" w:firstColumn="0" w:lastColumn="0" w:oddVBand="0" w:evenVBand="0" w:oddHBand="0" w:evenHBand="0" w:firstRowFirstColumn="0" w:firstRowLastColumn="0" w:lastRowFirstColumn="0" w:lastRowLastColumn="0"/>
             </w:pPr>
             <w:r>
-              <w:t>Obligatoire</w:t>
+              <w:t>Identifiant, auto-incrémentassions</w:t>
             </w:r>
           </w:p>
         </w:tc>
@@ -5205,12 +5503,23 @@
             <w:tcW w:w="1966" w:type="dxa"/>
           </w:tcPr>
           <w:p>
-            <w:r>
-              <w:t>autheur</w:t>
-            </w:r>
-            <w:r>
-              <w:t>_firstname</w:t>
-            </w:r>
+            <w:proofErr w:type="spellStart"/>
+            <w:r>
+              <w:t>a</w:t>
+            </w:r>
+            <w:r>
+              <w:t>u</w:t>
+            </w:r>
+            <w:r>
+              <w:t>th</w:t>
+            </w:r>
+            <w:r>
+              <w:t>eur</w:t>
+            </w:r>
+            <w:r>
+              <w:t>_lastname</w:t>
+            </w:r>
+            <w:proofErr w:type="spellEnd"/>
           </w:p>
         </w:tc>
         <w:tc>
@@ -5222,7 +5531,7 @@
               <w:cnfStyle w:val="000000000000" w:firstRow="0" w:lastRow="0" w:firstColumn="0" w:lastColumn="0" w:oddVBand="0" w:evenVBand="0" w:oddHBand="0" w:evenHBand="0" w:firstRowFirstColumn="0" w:firstRowLastColumn="0" w:lastRowFirstColumn="0" w:lastRowLastColumn="0"/>
             </w:pPr>
             <w:r>
-              <w:t>Le prénom de l'auteur</w:t>
+              <w:t>Le nom de l'auteur</w:t>
             </w:r>
           </w:p>
         </w:tc>
@@ -5266,8 +5575,78 @@
           </w:p>
         </w:tc>
       </w:tr>
+      <w:tr>
+        <w:tc>
+          <w:tcPr>
+            <w:cnfStyle w:val="001000000000" w:firstRow="0" w:lastRow="0" w:firstColumn="1" w:lastColumn="0" w:oddVBand="0" w:evenVBand="0" w:oddHBand="0" w:evenHBand="0" w:firstRowFirstColumn="0" w:firstRowLastColumn="0" w:lastRowFirstColumn="0" w:lastRowLastColumn="0"/>
+            <w:tcW w:w="1966" w:type="dxa"/>
+          </w:tcPr>
+          <w:p>
+            <w:proofErr w:type="spellStart"/>
+            <w:r>
+              <w:t>autheur</w:t>
+            </w:r>
+            <w:r>
+              <w:t>_firstname</w:t>
+            </w:r>
+            <w:proofErr w:type="spellEnd"/>
+          </w:p>
+        </w:tc>
+        <w:tc>
+          <w:tcPr>
+            <w:tcW w:w="2443" w:type="dxa"/>
+          </w:tcPr>
+          <w:p>
+            <w:pPr>
+              <w:cnfStyle w:val="000000000000" w:firstRow="0" w:lastRow="0" w:firstColumn="0" w:lastColumn="0" w:oddVBand="0" w:evenVBand="0" w:oddHBand="0" w:evenHBand="0" w:firstRowFirstColumn="0" w:firstRowLastColumn="0" w:lastRowFirstColumn="0" w:lastRowLastColumn="0"/>
+            </w:pPr>
+            <w:r>
+              <w:t>Le prénom de l'auteur</w:t>
+            </w:r>
+          </w:p>
+        </w:tc>
+        <w:tc>
+          <w:tcPr>
+            <w:tcW w:w="1337" w:type="dxa"/>
+          </w:tcPr>
+          <w:p>
+            <w:pPr>
+              <w:cnfStyle w:val="000000000000" w:firstRow="0" w:lastRow="0" w:firstColumn="0" w:lastColumn="0" w:oddVBand="0" w:evenVBand="0" w:oddHBand="0" w:evenHBand="0" w:firstRowFirstColumn="0" w:firstRowLastColumn="0" w:lastRowFirstColumn="0" w:lastRowLastColumn="0"/>
+            </w:pPr>
+            <w:r>
+              <w:t xml:space="preserve">A </w:t>
+            </w:r>
+          </w:p>
+        </w:tc>
+        <w:tc>
+          <w:tcPr>
+            <w:tcW w:w="1067" w:type="dxa"/>
+          </w:tcPr>
+          <w:p>
+            <w:pPr>
+              <w:cnfStyle w:val="000000000000" w:firstRow="0" w:lastRow="0" w:firstColumn="0" w:lastColumn="0" w:oddVBand="0" w:evenVBand="0" w:oddHBand="0" w:evenHBand="0" w:firstRowFirstColumn="0" w:firstRowLastColumn="0" w:lastRowFirstColumn="0" w:lastRowLastColumn="0"/>
+            </w:pPr>
+            <w:r>
+              <w:t>50</w:t>
+            </w:r>
+          </w:p>
+        </w:tc>
+        <w:tc>
+          <w:tcPr>
+            <w:tcW w:w="2249" w:type="dxa"/>
+          </w:tcPr>
+          <w:p>
+            <w:pPr>
+              <w:cnfStyle w:val="000000000000" w:firstRow="0" w:lastRow="0" w:firstColumn="0" w:lastColumn="0" w:oddVBand="0" w:evenVBand="0" w:oddHBand="0" w:evenHBand="0" w:firstRowFirstColumn="0" w:firstRowLastColumn="0" w:lastRowFirstColumn="0" w:lastRowLastColumn="0"/>
+            </w:pPr>
+            <w:r>
+              <w:t>Obligatoire</w:t>
+            </w:r>
+          </w:p>
+        </w:tc>
+      </w:tr>
     </w:tbl>
-    <w:bookmarkEnd w:id="20"/>
+    <w:bookmarkEnd w:id="27"/>
     <w:p>
       <w:pPr>
         <w:rPr>
@@ -5393,7 +5772,29 @@
                                 <w:sz w:val="24"/>
                                 <w:szCs w:val="24"/>
                               </w:rPr>
-                              <w:t xml:space="preserve"> le numéro "isbn"</w:t>
+                              <w:t xml:space="preserve"> le numéro "</w:t>
+                            </w:r>
+                            <w:proofErr w:type="spellStart"/>
+                            <w:r>
+                              <w:rPr>
+                                <w:i/>
+                                <w:iCs/>
+                                <w:color w:val="C45911" w:themeColor="accent2" w:themeShade="BF"/>
+                                <w:sz w:val="24"/>
+                                <w:szCs w:val="24"/>
+                              </w:rPr>
+                              <w:t>isbn</w:t>
+                            </w:r>
+                            <w:proofErr w:type="spellEnd"/>
+                            <w:r>
+                              <w:rPr>
+                                <w:i/>
+                                <w:iCs/>
+                                <w:color w:val="C45911" w:themeColor="accent2" w:themeShade="BF"/>
+                                <w:sz w:val="24"/>
+                                <w:szCs w:val="24"/>
+                              </w:rPr>
+                              <w:t>"</w:t>
                             </w:r>
                           </w:p>
                         </w:txbxContent>
@@ -5485,7 +5886,29 @@
                           <w:sz w:val="24"/>
                           <w:szCs w:val="24"/>
                         </w:rPr>
-                        <w:t xml:space="preserve"> le numéro "isbn"</w:t>
+                        <w:t xml:space="preserve"> le numéro "</w:t>
+                      </w:r>
+                      <w:proofErr w:type="spellStart"/>
+                      <w:r>
+                        <w:rPr>
+                          <w:i/>
+                          <w:iCs/>
+                          <w:color w:val="C45911" w:themeColor="accent2" w:themeShade="BF"/>
+                          <w:sz w:val="24"/>
+                          <w:szCs w:val="24"/>
+                        </w:rPr>
+                        <w:t>isbn</w:t>
+                      </w:r>
+                      <w:proofErr w:type="spellEnd"/>
+                      <w:r>
+                        <w:rPr>
+                          <w:i/>
+                          <w:iCs/>
+                          <w:color w:val="C45911" w:themeColor="accent2" w:themeShade="BF"/>
+                          <w:sz w:val="24"/>
+                          <w:szCs w:val="24"/>
+                        </w:rPr>
+                        <w:t>"</w:t>
                       </w:r>
                     </w:p>
                   </w:txbxContent>
@@ -5548,42 +5971,1045 @@
           <w:color w:val="8EAADB" w:themeColor="accent1" w:themeTint="99"/>
         </w:rPr>
       </w:pPr>
-      <w:bookmarkStart w:id="22" w:name="_Toc46905598"/>
-      <w:bookmarkStart w:id="23" w:name="_Toc47075571"/>
-      <w:bookmarkStart w:id="24" w:name="_Toc47075654"/>
-      <w:bookmarkStart w:id="25" w:name="_Toc47689204"/>
+      <w:bookmarkStart w:id="28" w:name="_Toc49235746"/>
+      <w:bookmarkEnd w:id="26"/>
       <w:r>
         <w:rPr>
           <w:b/>
           <w:bCs/>
           <w:color w:val="8EAADB" w:themeColor="accent1" w:themeTint="99"/>
         </w:rPr>
-        <w:t>Matrice</w:t>
-      </w:r>
-      <w:bookmarkEnd w:id="19"/>
-      <w:bookmarkEnd w:id="22"/>
-      <w:bookmarkEnd w:id="23"/>
-      <w:bookmarkEnd w:id="24"/>
-      <w:bookmarkEnd w:id="25"/>
+        <w:t>D</w:t>
+      </w:r>
+      <w:r>
+        <w:rPr>
+          <w:b/>
+          <w:bCs/>
+          <w:color w:val="8EAADB" w:themeColor="accent1" w:themeTint="99"/>
+        </w:rPr>
+        <w:t>é</w:t>
+      </w:r>
+      <w:r>
+        <w:rPr>
+          <w:b/>
+          <w:bCs/>
+          <w:color w:val="8EAADB" w:themeColor="accent1" w:themeTint="99"/>
+        </w:rPr>
+        <w:t>pendances fonctionnelles simples</w:t>
+      </w:r>
+      <w:bookmarkEnd w:id="28"/>
     </w:p>
     <w:p/>
     <w:p>
       <w:pPr>
-        <w:rPr>
-          <w:lang w:val="en-GB"/>
-        </w:rPr>
-      </w:pPr>
-      <w:r>
-        <w:rPr>
-          <w:lang w:val="en-GB"/>
-        </w:rPr>
-        <w:t xml:space="preserve">client_id -&gt; </w:t>
-      </w:r>
-      <w:r>
-        <w:rPr>
-          <w:lang w:val="en-GB"/>
-        </w:rPr>
-        <w:t>client_name, client_address, client_caution</w:t>
+        <w:pBdr>
+          <w:top w:val="single" w:sz="4" w:space="1" w:color="FFFFFF" w:themeColor="background1"/>
+          <w:left w:val="single" w:sz="4" w:space="4" w:color="FFFFFF" w:themeColor="background1"/>
+          <w:bottom w:val="single" w:sz="4" w:space="1" w:color="FFFFFF" w:themeColor="background1"/>
+          <w:right w:val="single" w:sz="4" w:space="4" w:color="FFFFFF" w:themeColor="background1"/>
+          <w:between w:val="single" w:sz="4" w:space="1" w:color="FFFFFF" w:themeColor="background1"/>
+          <w:bar w:val="single" w:sz="4" w:color="FFFFFF" w:themeColor="background1"/>
+        </w:pBdr>
+        <w:rPr>
+          <w:lang w:val="en-GB"/>
+        </w:rPr>
+      </w:pPr>
+      <w:proofErr w:type="spellStart"/>
+      <w:r>
+        <w:rPr>
+          <w:lang w:val="en-GB"/>
+        </w:rPr>
+        <w:t>client_id</w:t>
+      </w:r>
+      <w:proofErr w:type="spellEnd"/>
+      <w:r>
+        <w:rPr>
+          <w:lang w:val="en-GB"/>
+        </w:rPr>
+        <w:t xml:space="preserve"> </w:t>
+      </w:r>
+      <w:r>
+        <w:rPr>
+          <w:lang w:val="en-GB"/>
+        </w:rPr>
+        <w:tab/>
+      </w:r>
+      <w:r>
+        <w:rPr>
+          <w:lang w:val="en-GB"/>
+        </w:rPr>
+        <w:t xml:space="preserve">-&gt; </w:t>
+      </w:r>
+      <w:proofErr w:type="spellStart"/>
+      <w:r>
+        <w:rPr>
+          <w:lang w:val="en-GB"/>
+        </w:rPr>
+        <w:t>client_name</w:t>
+      </w:r>
+      <w:proofErr w:type="spellEnd"/>
+      <w:r>
+        <w:rPr>
+          <w:lang w:val="en-GB"/>
+        </w:rPr>
+        <w:t xml:space="preserve">, </w:t>
+      </w:r>
+      <w:proofErr w:type="spellStart"/>
+      <w:r>
+        <w:rPr>
+          <w:lang w:val="en-GB"/>
+        </w:rPr>
+        <w:t>client_address</w:t>
+      </w:r>
+      <w:proofErr w:type="spellEnd"/>
+      <w:r>
+        <w:rPr>
+          <w:lang w:val="en-GB"/>
+        </w:rPr>
+        <w:t xml:space="preserve">, </w:t>
+      </w:r>
+      <w:proofErr w:type="spellStart"/>
+      <w:r>
+        <w:rPr>
+          <w:lang w:val="en-GB"/>
+        </w:rPr>
+        <w:t>client_caution</w:t>
+      </w:r>
+      <w:proofErr w:type="spellEnd"/>
+    </w:p>
+    <w:p>
+      <w:pPr>
+        <w:pBdr>
+          <w:top w:val="single" w:sz="4" w:space="1" w:color="FFFFFF" w:themeColor="background1"/>
+          <w:left w:val="single" w:sz="4" w:space="4" w:color="FFFFFF" w:themeColor="background1"/>
+          <w:bottom w:val="single" w:sz="4" w:space="1" w:color="FFFFFF" w:themeColor="background1"/>
+          <w:right w:val="single" w:sz="4" w:space="4" w:color="FFFFFF" w:themeColor="background1"/>
+          <w:between w:val="single" w:sz="4" w:space="1" w:color="FFFFFF" w:themeColor="background1"/>
+          <w:bar w:val="single" w:sz="4" w:color="FFFFFF" w:themeColor="background1"/>
+        </w:pBdr>
+        <w:rPr>
+          <w:lang w:val="en-GB"/>
+        </w:rPr>
+      </w:pPr>
+      <w:proofErr w:type="spellStart"/>
+      <w:r>
+        <w:rPr>
+          <w:lang w:val="en-GB"/>
+        </w:rPr>
+        <w:t>book_id</w:t>
+      </w:r>
+      <w:proofErr w:type="spellEnd"/>
+      <w:r>
+        <w:rPr>
+          <w:lang w:val="en-GB"/>
+        </w:rPr>
+        <w:t xml:space="preserve"> </w:t>
+      </w:r>
+      <w:r>
+        <w:rPr>
+          <w:lang w:val="en-GB"/>
+        </w:rPr>
+        <w:tab/>
+      </w:r>
+      <w:r>
+        <w:rPr>
+          <w:lang w:val="en-GB"/>
+        </w:rPr>
+        <w:t xml:space="preserve">-&gt; </w:t>
+      </w:r>
+      <w:proofErr w:type="spellStart"/>
+      <w:r>
+        <w:rPr>
+          <w:lang w:val="en-GB"/>
+        </w:rPr>
+        <w:t>book_title</w:t>
+      </w:r>
+      <w:proofErr w:type="spellEnd"/>
+      <w:r>
+        <w:rPr>
+          <w:lang w:val="en-GB"/>
+        </w:rPr>
+        <w:t xml:space="preserve">, </w:t>
+      </w:r>
+      <w:proofErr w:type="spellStart"/>
+      <w:r>
+        <w:rPr>
+          <w:lang w:val="en-GB"/>
+        </w:rPr>
+        <w:t>book_editor</w:t>
+      </w:r>
+      <w:proofErr w:type="spellEnd"/>
+      <w:r>
+        <w:rPr>
+          <w:lang w:val="en-GB"/>
+        </w:rPr>
+        <w:t xml:space="preserve">, </w:t>
+      </w:r>
+      <w:proofErr w:type="spellStart"/>
+      <w:r>
+        <w:rPr>
+          <w:lang w:val="en-GB"/>
+        </w:rPr>
+        <w:t>book_date</w:t>
+      </w:r>
+      <w:proofErr w:type="spellEnd"/>
+      <w:r>
+        <w:rPr>
+          <w:lang w:val="en-GB"/>
+        </w:rPr>
+        <w:t xml:space="preserve">, </w:t>
+      </w:r>
+      <w:proofErr w:type="spellStart"/>
+      <w:r>
+        <w:rPr>
+          <w:lang w:val="en-GB"/>
+        </w:rPr>
+        <w:t>book_state</w:t>
+      </w:r>
+      <w:proofErr w:type="spellEnd"/>
+    </w:p>
+    <w:p>
+      <w:pPr>
+        <w:pBdr>
+          <w:top w:val="single" w:sz="4" w:space="1" w:color="FFFFFF" w:themeColor="background1"/>
+          <w:left w:val="single" w:sz="4" w:space="4" w:color="FFFFFF" w:themeColor="background1"/>
+          <w:bottom w:val="single" w:sz="4" w:space="1" w:color="FFFFFF" w:themeColor="background1"/>
+          <w:right w:val="single" w:sz="4" w:space="4" w:color="FFFFFF" w:themeColor="background1"/>
+          <w:between w:val="single" w:sz="4" w:space="1" w:color="FFFFFF" w:themeColor="background1"/>
+          <w:bar w:val="single" w:sz="4" w:color="FFFFFF" w:themeColor="background1"/>
+        </w:pBdr>
+        <w:rPr>
+          <w:lang w:val="en-GB"/>
+        </w:rPr>
+      </w:pPr>
+      <w:proofErr w:type="spellStart"/>
+      <w:r>
+        <w:rPr>
+          <w:lang w:val="en-GB"/>
+        </w:rPr>
+        <w:t>author_id</w:t>
+      </w:r>
+      <w:proofErr w:type="spellEnd"/>
+      <w:r>
+        <w:rPr>
+          <w:lang w:val="en-GB"/>
+        </w:rPr>
+        <w:tab/>
+      </w:r>
+      <w:r>
+        <w:rPr>
+          <w:lang w:val="en-GB"/>
+        </w:rPr>
+        <w:t xml:space="preserve"> -&gt; </w:t>
+      </w:r>
+      <w:proofErr w:type="spellStart"/>
+      <w:r>
+        <w:rPr>
+          <w:lang w:val="en-GB"/>
+        </w:rPr>
+        <w:t>author</w:t>
+      </w:r>
+      <w:r>
+        <w:rPr>
+          <w:lang w:val="en-GB"/>
+        </w:rPr>
+        <w:t>_lastname</w:t>
+      </w:r>
+      <w:proofErr w:type="spellEnd"/>
+      <w:r>
+        <w:rPr>
+          <w:lang w:val="en-GB"/>
+        </w:rPr>
+        <w:t xml:space="preserve">, </w:t>
+      </w:r>
+      <w:proofErr w:type="spellStart"/>
+      <w:r>
+        <w:rPr>
+          <w:lang w:val="en-GB"/>
+        </w:rPr>
+        <w:t>author_firstname</w:t>
+      </w:r>
+      <w:proofErr w:type="spellEnd"/>
+    </w:p>
+    <w:p>
+      <w:pPr>
+        <w:rPr>
+          <w:lang w:val="en-GB"/>
+        </w:rPr>
+      </w:pPr>
+    </w:p>
+    <w:p>
+      <w:pPr>
+        <w:pStyle w:val="Titre1"/>
+        <w:rPr>
+          <w:b/>
+          <w:bCs/>
+          <w:color w:val="8EAADB" w:themeColor="accent1" w:themeTint="99"/>
+        </w:rPr>
+      </w:pPr>
+      <w:bookmarkStart w:id="29" w:name="_Toc49235747"/>
+      <w:r>
+        <w:rPr>
+          <w:b/>
+          <w:bCs/>
+          <w:color w:val="8EAADB" w:themeColor="accent1" w:themeTint="99"/>
+        </w:rPr>
+        <w:t>Dépendances fonctionnelles composées</w:t>
+      </w:r>
+      <w:bookmarkEnd w:id="29"/>
+    </w:p>
+    <w:p/>
+    <w:p>
+      <w:pPr>
+        <w:pBdr>
+          <w:top w:val="single" w:sz="4" w:space="1" w:color="FFFFFF" w:themeColor="background1"/>
+          <w:left w:val="single" w:sz="4" w:space="4" w:color="FFFFFF" w:themeColor="background1"/>
+          <w:bottom w:val="single" w:sz="4" w:space="1" w:color="FFFFFF" w:themeColor="background1"/>
+          <w:right w:val="single" w:sz="4" w:space="4" w:color="FFFFFF" w:themeColor="background1"/>
+          <w:between w:val="single" w:sz="4" w:space="1" w:color="FFFFFF" w:themeColor="background1"/>
+          <w:bar w:val="single" w:sz="4" w:color="FFFFFF" w:themeColor="background1"/>
+        </w:pBdr>
+        <w:ind w:left="2124" w:hanging="2124"/>
+        <w:rPr>
+          <w:lang w:val="en-GB"/>
+        </w:rPr>
+      </w:pPr>
+      <w:proofErr w:type="spellStart"/>
+      <w:r>
+        <w:rPr>
+          <w:lang w:val="en-GB"/>
+        </w:rPr>
+        <w:t>Client_id</w:t>
+      </w:r>
+      <w:proofErr w:type="spellEnd"/>
+      <w:r>
+        <w:rPr>
+          <w:lang w:val="en-GB"/>
+        </w:rPr>
+        <w:t xml:space="preserve">, </w:t>
+      </w:r>
+      <w:proofErr w:type="spellStart"/>
+      <w:r>
+        <w:rPr>
+          <w:lang w:val="en-GB"/>
+        </w:rPr>
+        <w:t>book_id</w:t>
+      </w:r>
+      <w:proofErr w:type="spellEnd"/>
+      <w:r>
+        <w:rPr>
+          <w:lang w:val="en-GB"/>
+        </w:rPr>
+        <w:t xml:space="preserve"> </w:t>
+      </w:r>
+      <w:r>
+        <w:rPr>
+          <w:lang w:val="en-GB"/>
+        </w:rPr>
+        <w:tab/>
+        <w:t xml:space="preserve">-&gt; </w:t>
+      </w:r>
+      <w:proofErr w:type="spellStart"/>
+      <w:r>
+        <w:rPr>
+          <w:lang w:val="en-GB"/>
+        </w:rPr>
+        <w:t>client_</w:t>
+      </w:r>
+      <w:r>
+        <w:rPr>
+          <w:lang w:val="en-GB"/>
+        </w:rPr>
+        <w:t>name</w:t>
+      </w:r>
+      <w:proofErr w:type="spellEnd"/>
+      <w:r>
+        <w:rPr>
+          <w:lang w:val="en-GB"/>
+        </w:rPr>
+        <w:t xml:space="preserve">, </w:t>
+      </w:r>
+      <w:proofErr w:type="spellStart"/>
+      <w:r>
+        <w:rPr>
+          <w:lang w:val="en-GB"/>
+        </w:rPr>
+        <w:t>client_addess</w:t>
+      </w:r>
+      <w:proofErr w:type="spellEnd"/>
+      <w:r>
+        <w:rPr>
+          <w:lang w:val="en-GB"/>
+        </w:rPr>
+        <w:t xml:space="preserve">, </w:t>
+      </w:r>
+      <w:proofErr w:type="spellStart"/>
+      <w:r>
+        <w:rPr>
+          <w:lang w:val="en-GB"/>
+        </w:rPr>
+        <w:t>client_caution</w:t>
+      </w:r>
+      <w:proofErr w:type="spellEnd"/>
+      <w:r>
+        <w:rPr>
+          <w:lang w:val="en-GB"/>
+        </w:rPr>
+        <w:t xml:space="preserve">, </w:t>
+      </w:r>
+      <w:proofErr w:type="spellStart"/>
+      <w:r>
+        <w:rPr>
+          <w:lang w:val="en-GB"/>
+        </w:rPr>
+        <w:t>book_title</w:t>
+      </w:r>
+      <w:proofErr w:type="spellEnd"/>
+      <w:r>
+        <w:rPr>
+          <w:lang w:val="en-GB"/>
+        </w:rPr>
+        <w:t xml:space="preserve">, </w:t>
+      </w:r>
+      <w:proofErr w:type="spellStart"/>
+      <w:r>
+        <w:rPr>
+          <w:lang w:val="en-GB"/>
+        </w:rPr>
+        <w:t>book_editeur</w:t>
+      </w:r>
+      <w:proofErr w:type="spellEnd"/>
+      <w:r>
+        <w:rPr>
+          <w:lang w:val="en-GB"/>
+        </w:rPr>
+        <w:t xml:space="preserve">, </w:t>
+      </w:r>
+      <w:proofErr w:type="spellStart"/>
+      <w:r>
+        <w:rPr>
+          <w:lang w:val="en-GB"/>
+        </w:rPr>
+        <w:t>book_date</w:t>
+      </w:r>
+      <w:proofErr w:type="spellEnd"/>
+      <w:r>
+        <w:rPr>
+          <w:lang w:val="en-GB"/>
+        </w:rPr>
+        <w:t xml:space="preserve">, </w:t>
+      </w:r>
+      <w:proofErr w:type="spellStart"/>
+      <w:r>
+        <w:rPr>
+          <w:lang w:val="en-GB"/>
+        </w:rPr>
+        <w:t>bokk_state</w:t>
+      </w:r>
+      <w:proofErr w:type="spellEnd"/>
+      <w:r>
+        <w:rPr>
+          <w:lang w:val="en-GB"/>
+        </w:rPr>
+        <w:t xml:space="preserve">, </w:t>
+      </w:r>
+      <w:proofErr w:type="spellStart"/>
+      <w:r>
+        <w:rPr>
+          <w:lang w:val="en-GB"/>
+        </w:rPr>
+        <w:t>emprunt_date_emprunt</w:t>
+      </w:r>
+      <w:proofErr w:type="spellEnd"/>
+      <w:r>
+        <w:rPr>
+          <w:lang w:val="en-GB"/>
+        </w:rPr>
+        <w:t xml:space="preserve">, </w:t>
+      </w:r>
+      <w:proofErr w:type="spellStart"/>
+      <w:r>
+        <w:rPr>
+          <w:lang w:val="en-GB"/>
+        </w:rPr>
+        <w:t>e</w:t>
+      </w:r>
+      <w:r>
+        <w:rPr>
+          <w:lang w:val="en-GB"/>
+        </w:rPr>
+        <w:t>mprunt_date_retour</w:t>
+      </w:r>
+      <w:proofErr w:type="spellEnd"/>
+    </w:p>
+    <w:p>
+      <w:pPr>
+        <w:pBdr>
+          <w:top w:val="single" w:sz="4" w:space="1" w:color="FFFFFF" w:themeColor="background1"/>
+          <w:left w:val="single" w:sz="4" w:space="4" w:color="FFFFFF" w:themeColor="background1"/>
+          <w:bottom w:val="single" w:sz="4" w:space="1" w:color="FFFFFF" w:themeColor="background1"/>
+          <w:right w:val="single" w:sz="4" w:space="4" w:color="FFFFFF" w:themeColor="background1"/>
+          <w:between w:val="single" w:sz="4" w:space="1" w:color="FFFFFF" w:themeColor="background1"/>
+          <w:bar w:val="single" w:sz="4" w:color="FFFFFF" w:themeColor="background1"/>
+        </w:pBdr>
+        <w:ind w:left="2124" w:hanging="2124"/>
+        <w:rPr>
+          <w:lang w:val="en-GB"/>
+        </w:rPr>
+      </w:pPr>
+      <w:proofErr w:type="spellStart"/>
+      <w:r>
+        <w:rPr>
+          <w:lang w:val="en-GB"/>
+        </w:rPr>
+        <w:t>Bo</w:t>
+      </w:r>
+      <w:r>
+        <w:rPr>
+          <w:lang w:val="en-GB"/>
+        </w:rPr>
+        <w:t>o</w:t>
+      </w:r>
+      <w:r>
+        <w:rPr>
+          <w:lang w:val="en-GB"/>
+        </w:rPr>
+        <w:t>k_id</w:t>
+      </w:r>
+      <w:proofErr w:type="spellEnd"/>
+      <w:r>
+        <w:rPr>
+          <w:lang w:val="en-GB"/>
+        </w:rPr>
+        <w:t xml:space="preserve">, </w:t>
+      </w:r>
+      <w:proofErr w:type="spellStart"/>
+      <w:r>
+        <w:rPr>
+          <w:lang w:val="en-GB"/>
+        </w:rPr>
+        <w:t>author_id</w:t>
+      </w:r>
+      <w:proofErr w:type="spellEnd"/>
+      <w:r>
+        <w:rPr>
+          <w:lang w:val="en-GB"/>
+        </w:rPr>
+        <w:tab/>
+        <w:t xml:space="preserve">-&gt; </w:t>
+      </w:r>
+      <w:proofErr w:type="spellStart"/>
+      <w:r>
+        <w:rPr>
+          <w:lang w:val="en-GB"/>
+        </w:rPr>
+        <w:t>book_title</w:t>
+      </w:r>
+      <w:proofErr w:type="spellEnd"/>
+      <w:r>
+        <w:rPr>
+          <w:lang w:val="en-GB"/>
+        </w:rPr>
+        <w:t xml:space="preserve">, </w:t>
+      </w:r>
+      <w:proofErr w:type="spellStart"/>
+      <w:r>
+        <w:rPr>
+          <w:lang w:val="en-GB"/>
+        </w:rPr>
+        <w:t>book_editor</w:t>
+      </w:r>
+      <w:proofErr w:type="spellEnd"/>
+      <w:r>
+        <w:rPr>
+          <w:lang w:val="en-GB"/>
+        </w:rPr>
+        <w:t xml:space="preserve">, </w:t>
+      </w:r>
+      <w:proofErr w:type="spellStart"/>
+      <w:r>
+        <w:rPr>
+          <w:lang w:val="en-GB"/>
+        </w:rPr>
+        <w:t>book_date</w:t>
+      </w:r>
+      <w:proofErr w:type="spellEnd"/>
+      <w:r>
+        <w:rPr>
+          <w:lang w:val="en-GB"/>
+        </w:rPr>
+        <w:t xml:space="preserve">, </w:t>
+      </w:r>
+      <w:proofErr w:type="spellStart"/>
+      <w:r>
+        <w:rPr>
+          <w:lang w:val="en-GB"/>
+        </w:rPr>
+        <w:t>book_state</w:t>
+      </w:r>
+      <w:proofErr w:type="spellEnd"/>
+      <w:r>
+        <w:rPr>
+          <w:lang w:val="en-GB"/>
+        </w:rPr>
+        <w:t xml:space="preserve">, </w:t>
+      </w:r>
+      <w:proofErr w:type="spellStart"/>
+      <w:r>
+        <w:rPr>
+          <w:lang w:val="en-GB"/>
+        </w:rPr>
+        <w:t>autheur_lastname</w:t>
+      </w:r>
+      <w:proofErr w:type="spellEnd"/>
+      <w:r>
+        <w:rPr>
+          <w:lang w:val="en-GB"/>
+        </w:rPr>
+        <w:t xml:space="preserve">, </w:t>
+      </w:r>
+      <w:proofErr w:type="spellStart"/>
+      <w:r>
+        <w:rPr>
+          <w:lang w:val="en-GB"/>
+        </w:rPr>
+        <w:t>autheur_firstname</w:t>
+      </w:r>
+      <w:proofErr w:type="spellEnd"/>
+    </w:p>
+    <w:p>
+      <w:pPr>
+        <w:rPr>
+          <w:lang w:val="en-GB"/>
+        </w:rPr>
+      </w:pPr>
+    </w:p>
+    <w:p>
+      <w:pPr>
+        <w:pStyle w:val="Titre1"/>
+        <w:rPr>
+          <w:b/>
+          <w:bCs/>
+          <w:color w:val="8EAADB" w:themeColor="accent1" w:themeTint="99"/>
+        </w:rPr>
+      </w:pPr>
+      <w:bookmarkStart w:id="30" w:name="_Toc49235748"/>
+      <w:r>
+        <w:rPr>
+          <w:b/>
+          <w:bCs/>
+          <w:color w:val="8EAADB" w:themeColor="accent1" w:themeTint="99"/>
+        </w:rPr>
+        <w:t>Modèle logique des données (MLD)</w:t>
+      </w:r>
+      <w:bookmarkEnd w:id="30"/>
+    </w:p>
+    <w:p/>
+    <w:p>
+      <w:r>
+        <w:t>client (</w:t>
+      </w:r>
+      <w:proofErr w:type="spellStart"/>
+      <w:r>
+        <w:rPr>
+          <w:b/>
+          <w:bCs/>
+          <w:u w:val="single"/>
+        </w:rPr>
+        <w:t>client_id</w:t>
+      </w:r>
+      <w:proofErr w:type="spellEnd"/>
+      <w:r>
+        <w:rPr>
+          <w:b/>
+          <w:bCs/>
+        </w:rPr>
+        <w:t xml:space="preserve">, </w:t>
+      </w:r>
+      <w:proofErr w:type="spellStart"/>
+      <w:r>
+        <w:rPr>
+          <w:b/>
+          <w:bCs/>
+        </w:rPr>
+        <w:t>client_name</w:t>
+      </w:r>
+      <w:proofErr w:type="spellEnd"/>
+      <w:r>
+        <w:rPr>
+          <w:b/>
+          <w:bCs/>
+        </w:rPr>
+        <w:t xml:space="preserve">, </w:t>
+      </w:r>
+      <w:proofErr w:type="spellStart"/>
+      <w:r>
+        <w:rPr>
+          <w:b/>
+          <w:bCs/>
+        </w:rPr>
+        <w:t>client_address</w:t>
+      </w:r>
+      <w:proofErr w:type="spellEnd"/>
+      <w:r>
+        <w:t>)</w:t>
+      </w:r>
+    </w:p>
+    <w:p>
+      <w:pPr>
+        <w:rPr>
+          <w:lang w:val="en-GB"/>
+        </w:rPr>
+      </w:pPr>
+      <w:r>
+        <w:rPr>
+          <w:lang w:val="en-GB"/>
+        </w:rPr>
+        <w:t>books (</w:t>
+      </w:r>
+      <w:proofErr w:type="spellStart"/>
+      <w:r>
+        <w:rPr>
+          <w:b/>
+          <w:bCs/>
+          <w:u w:val="single"/>
+          <w:lang w:val="en-GB"/>
+        </w:rPr>
+        <w:t>book_id</w:t>
+      </w:r>
+      <w:proofErr w:type="spellEnd"/>
+      <w:r>
+        <w:rPr>
+          <w:b/>
+          <w:bCs/>
+          <w:lang w:val="en-GB"/>
+        </w:rPr>
+        <w:t xml:space="preserve">, </w:t>
+      </w:r>
+      <w:proofErr w:type="spellStart"/>
+      <w:r>
+        <w:rPr>
+          <w:b/>
+          <w:bCs/>
+          <w:lang w:val="en-GB"/>
+        </w:rPr>
+        <w:t>book_title</w:t>
+      </w:r>
+      <w:proofErr w:type="spellEnd"/>
+      <w:r>
+        <w:rPr>
+          <w:b/>
+          <w:bCs/>
+          <w:lang w:val="en-GB"/>
+        </w:rPr>
+        <w:t xml:space="preserve">, </w:t>
+      </w:r>
+      <w:proofErr w:type="spellStart"/>
+      <w:r>
+        <w:rPr>
+          <w:b/>
+          <w:bCs/>
+          <w:lang w:val="en-GB"/>
+        </w:rPr>
+        <w:t>book_editeur</w:t>
+      </w:r>
+      <w:proofErr w:type="spellEnd"/>
+      <w:r>
+        <w:rPr>
+          <w:b/>
+          <w:bCs/>
+          <w:lang w:val="en-GB"/>
+        </w:rPr>
+        <w:t xml:space="preserve">, </w:t>
+      </w:r>
+      <w:proofErr w:type="spellStart"/>
+      <w:r>
+        <w:rPr>
+          <w:b/>
+          <w:bCs/>
+          <w:lang w:val="en-GB"/>
+        </w:rPr>
+        <w:t>book_date</w:t>
+      </w:r>
+      <w:proofErr w:type="spellEnd"/>
+      <w:r>
+        <w:rPr>
+          <w:lang w:val="en-GB"/>
+        </w:rPr>
+        <w:t xml:space="preserve">, </w:t>
+      </w:r>
+      <w:proofErr w:type="spellStart"/>
+      <w:r>
+        <w:rPr>
+          <w:lang w:val="en-GB"/>
+        </w:rPr>
+        <w:t>book_state</w:t>
+      </w:r>
+      <w:proofErr w:type="spellEnd"/>
+      <w:r>
+        <w:rPr>
+          <w:lang w:val="en-GB"/>
+        </w:rPr>
+        <w:t>)</w:t>
+      </w:r>
+    </w:p>
+    <w:p>
+      <w:pPr>
+        <w:rPr>
+          <w:lang w:val="en-GB"/>
+        </w:rPr>
+      </w:pPr>
+      <w:r>
+        <w:rPr>
+          <w:lang w:val="en-GB"/>
+        </w:rPr>
+        <w:t>authors (</w:t>
+      </w:r>
+      <w:proofErr w:type="spellStart"/>
+      <w:r>
+        <w:rPr>
+          <w:b/>
+          <w:bCs/>
+          <w:u w:val="single"/>
+          <w:lang w:val="en-GB"/>
+        </w:rPr>
+        <w:t>author_id</w:t>
+      </w:r>
+      <w:proofErr w:type="spellEnd"/>
+      <w:r>
+        <w:rPr>
+          <w:lang w:val="en-GB"/>
+        </w:rPr>
+        <w:t xml:space="preserve">, </w:t>
+      </w:r>
+      <w:proofErr w:type="spellStart"/>
+      <w:r>
+        <w:rPr>
+          <w:b/>
+          <w:bCs/>
+          <w:lang w:val="en-GB"/>
+        </w:rPr>
+        <w:t>author_lastname</w:t>
+      </w:r>
+      <w:proofErr w:type="spellEnd"/>
+      <w:r>
+        <w:rPr>
+          <w:b/>
+          <w:bCs/>
+          <w:lang w:val="en-GB"/>
+        </w:rPr>
+        <w:t xml:space="preserve">, </w:t>
+      </w:r>
+      <w:proofErr w:type="spellStart"/>
+      <w:r>
+        <w:rPr>
+          <w:b/>
+          <w:bCs/>
+          <w:lang w:val="en-GB"/>
+        </w:rPr>
+        <w:t>author_firstname</w:t>
+      </w:r>
+      <w:proofErr w:type="spellEnd"/>
+      <w:r>
+        <w:rPr>
+          <w:lang w:val="en-GB"/>
+        </w:rPr>
+        <w:t>)</w:t>
+      </w:r>
+    </w:p>
+    <w:p>
+      <w:pPr>
+        <w:rPr>
+          <w:lang w:val="en-GB"/>
+        </w:rPr>
+      </w:pPr>
+      <w:proofErr w:type="spellStart"/>
+      <w:r>
+        <w:rPr>
+          <w:lang w:val="en-GB"/>
+        </w:rPr>
+        <w:t>books_clients</w:t>
+      </w:r>
+      <w:proofErr w:type="spellEnd"/>
+      <w:r>
+        <w:rPr>
+          <w:lang w:val="en-GB"/>
+        </w:rPr>
+        <w:t xml:space="preserve"> </w:t>
+      </w:r>
+      <w:r>
+        <w:rPr>
+          <w:lang w:val="en-GB"/>
+        </w:rPr>
+        <w:t>(</w:t>
+      </w:r>
+      <w:r>
+        <w:rPr>
+          <w:b/>
+          <w:bCs/>
+          <w:u w:val="single"/>
+          <w:lang w:val="en-GB"/>
+        </w:rPr>
+        <w:t>#</w:t>
+      </w:r>
+      <w:proofErr w:type="spellStart"/>
+      <w:r>
+        <w:rPr>
+          <w:b/>
+          <w:bCs/>
+          <w:u w:val="single"/>
+          <w:lang w:val="en-GB"/>
+        </w:rPr>
+        <w:t>book_id</w:t>
+      </w:r>
+      <w:proofErr w:type="spellEnd"/>
+      <w:r>
+        <w:rPr>
+          <w:b/>
+          <w:bCs/>
+          <w:u w:val="single"/>
+          <w:lang w:val="en-GB"/>
+        </w:rPr>
+        <w:t>, #</w:t>
+      </w:r>
+      <w:proofErr w:type="spellStart"/>
+      <w:r>
+        <w:rPr>
+          <w:b/>
+          <w:bCs/>
+          <w:u w:val="single"/>
+          <w:lang w:val="en-GB"/>
+        </w:rPr>
+        <w:t>client_id</w:t>
+      </w:r>
+      <w:proofErr w:type="spellEnd"/>
+      <w:r>
+        <w:rPr>
+          <w:b/>
+          <w:bCs/>
+          <w:u w:val="single"/>
+          <w:lang w:val="en-GB"/>
+        </w:rPr>
+        <w:t>,</w:t>
+      </w:r>
+      <w:r>
+        <w:rPr>
+          <w:b/>
+          <w:bCs/>
+          <w:lang w:val="en-GB"/>
+        </w:rPr>
+        <w:t xml:space="preserve"> </w:t>
+      </w:r>
+      <w:proofErr w:type="spellStart"/>
+      <w:r>
+        <w:rPr>
+          <w:b/>
+          <w:bCs/>
+          <w:lang w:val="en-GB"/>
+        </w:rPr>
+        <w:t>emprunt_date_emprunt</w:t>
+      </w:r>
+      <w:proofErr w:type="spellEnd"/>
+      <w:r>
+        <w:rPr>
+          <w:b/>
+          <w:bCs/>
+          <w:lang w:val="en-GB"/>
+        </w:rPr>
+        <w:t>,</w:t>
+      </w:r>
+      <w:r>
+        <w:rPr>
+          <w:lang w:val="en-GB"/>
+        </w:rPr>
+        <w:t xml:space="preserve"> </w:t>
+      </w:r>
+      <w:proofErr w:type="spellStart"/>
+      <w:r>
+        <w:rPr>
+          <w:lang w:val="en-GB"/>
+        </w:rPr>
+        <w:t>emprunt_date_retour</w:t>
+      </w:r>
+      <w:proofErr w:type="spellEnd"/>
+      <w:r>
+        <w:rPr>
+          <w:lang w:val="en-GB"/>
+        </w:rPr>
+        <w:t>)</w:t>
+      </w:r>
+    </w:p>
+    <w:p>
+      <w:pPr>
+        <w:rPr>
+          <w:lang w:val="en-GB"/>
+        </w:rPr>
+      </w:pPr>
+      <w:proofErr w:type="spellStart"/>
+      <w:r>
+        <w:rPr>
+          <w:lang w:val="en-GB"/>
+        </w:rPr>
+        <w:t>books_authors</w:t>
+      </w:r>
+      <w:proofErr w:type="spellEnd"/>
+      <w:r>
+        <w:rPr>
+          <w:lang w:val="en-GB"/>
+        </w:rPr>
+        <w:t xml:space="preserve"> </w:t>
+      </w:r>
+      <w:r>
+        <w:rPr>
+          <w:lang w:val="en-GB"/>
+        </w:rPr>
+        <w:t>(</w:t>
+      </w:r>
+      <w:r>
+        <w:rPr>
+          <w:b/>
+          <w:bCs/>
+          <w:u w:val="single"/>
+          <w:lang w:val="en-GB"/>
+        </w:rPr>
+        <w:t>#</w:t>
+      </w:r>
+      <w:proofErr w:type="spellStart"/>
+      <w:r>
+        <w:rPr>
+          <w:b/>
+          <w:bCs/>
+          <w:u w:val="single"/>
+          <w:lang w:val="en-GB"/>
+        </w:rPr>
+        <w:t>book_id</w:t>
+      </w:r>
+      <w:proofErr w:type="spellEnd"/>
+      <w:r>
+        <w:rPr>
+          <w:b/>
+          <w:bCs/>
+          <w:u w:val="single"/>
+          <w:lang w:val="en-GB"/>
+        </w:rPr>
+        <w:t>, #</w:t>
+      </w:r>
+      <w:proofErr w:type="spellStart"/>
+      <w:r>
+        <w:rPr>
+          <w:b/>
+          <w:bCs/>
+          <w:u w:val="single"/>
+          <w:lang w:val="en-GB"/>
+        </w:rPr>
+        <w:t>author_id</w:t>
+      </w:r>
+      <w:proofErr w:type="spellEnd"/>
+      <w:r>
+        <w:rPr>
+          <w:lang w:val="en-GB"/>
+        </w:rPr>
+        <w:t>)</w:t>
       </w:r>
     </w:p>
     <w:sectPr>
@@ -8309,7 +9735,7 @@
 </file>
 
 <file path=customXml/itemProps2.xml><?xml version="1.0" encoding="utf-8"?>
-<ds:datastoreItem xmlns:ds="http://schemas.openxmlformats.org/officeDocument/2006/customXml" ds:itemID="{36D3F494-7919-4803-96C8-8228CFAD7177}">
+<ds:datastoreItem xmlns:ds="http://schemas.openxmlformats.org/officeDocument/2006/customXml" ds:itemID="{E8FC9D45-7452-4BC9-B3DD-81B27877AA9D}">
   <ds:schemaRefs>
     <ds:schemaRef ds:uri="http://schemas.openxmlformats.org/officeDocument/2006/bibliography"/>
   </ds:schemaRefs>

</xml_diff>